<commit_message>
Diagramme de gantt ajouté
</commit_message>
<xml_diff>
--- a/Dossier de projet RETRO MAN GAMES/Projet_Creation_du_site_web_Jeu_video.docx
+++ b/Dossier de projet RETRO MAN GAMES/Projet_Creation_du_site_web_Jeu_video.docx
@@ -3085,70 +3085,6 @@
     </w:p>
     <w:p>
       <w:pPr>
-        <w:spacing w:after="0"/>
-        <w:rPr>
-          <w:rFonts w:ascii="Arial" w:hAnsi="Arial" w:cs="Arial"/>
-        </w:rPr>
-      </w:pPr>
-    </w:p>
-    <w:p>
-      <w:pPr>
-        <w:spacing w:after="0"/>
-        <w:rPr>
-          <w:rFonts w:ascii="Arial" w:hAnsi="Arial" w:cs="Arial"/>
-        </w:rPr>
-      </w:pPr>
-    </w:p>
-    <w:p>
-      <w:pPr>
-        <w:spacing w:after="0"/>
-        <w:rPr>
-          <w:rFonts w:ascii="Arial" w:hAnsi="Arial" w:cs="Arial"/>
-        </w:rPr>
-      </w:pPr>
-    </w:p>
-    <w:p>
-      <w:pPr>
-        <w:spacing w:after="0"/>
-        <w:rPr>
-          <w:rFonts w:ascii="Arial" w:hAnsi="Arial" w:cs="Arial"/>
-        </w:rPr>
-      </w:pPr>
-    </w:p>
-    <w:p>
-      <w:pPr>
-        <w:spacing w:after="0"/>
-        <w:rPr>
-          <w:rFonts w:ascii="Arial" w:hAnsi="Arial" w:cs="Arial"/>
-        </w:rPr>
-      </w:pPr>
-    </w:p>
-    <w:p>
-      <w:pPr>
-        <w:spacing w:after="0"/>
-        <w:rPr>
-          <w:rFonts w:ascii="Arial" w:hAnsi="Arial" w:cs="Arial"/>
-        </w:rPr>
-      </w:pPr>
-    </w:p>
-    <w:p>
-      <w:pPr>
-        <w:spacing w:after="0"/>
-        <w:rPr>
-          <w:rFonts w:ascii="Arial" w:hAnsi="Arial" w:cs="Arial"/>
-        </w:rPr>
-      </w:pPr>
-    </w:p>
-    <w:p>
-      <w:pPr>
-        <w:spacing w:after="0"/>
-        <w:rPr>
-          <w:rFonts w:ascii="Arial" w:hAnsi="Arial" w:cs="Arial"/>
-        </w:rPr>
-      </w:pPr>
-    </w:p>
-    <w:p>
-      <w:pPr>
         <w:pStyle w:val="Titre1"/>
         <w:spacing w:before="0"/>
         <w:rPr>
@@ -3351,7 +3287,13 @@
         <w:rPr>
           <w:rFonts w:ascii="Arial" w:hAnsi="Arial" w:cs="Arial"/>
         </w:rPr>
-        <w:t>agence web Galaxynet</w:t>
+        <w:t xml:space="preserve">agence web </w:t>
+      </w:r>
+      <w:r>
+        <w:rPr>
+          <w:rFonts w:ascii="Arial" w:hAnsi="Arial" w:cs="Arial"/>
+        </w:rPr>
+        <w:t>GalaxyNet</w:t>
       </w:r>
       <w:r>
         <w:rPr>
@@ -3421,7 +3363,13 @@
         <w:rPr>
           <w:rFonts w:ascii="Arial" w:hAnsi="Arial" w:cs="Arial"/>
         </w:rPr>
-        <w:t>Galaxynet proposent ces services sur 7 valeurs qui constituent l’agence :</w:t>
+        <w:t>GalaxyNet</w:t>
+      </w:r>
+      <w:r>
+        <w:rPr>
+          <w:rFonts w:ascii="Arial" w:hAnsi="Arial" w:cs="Arial"/>
+        </w:rPr>
+        <w:t xml:space="preserve"> proposent ces services sur 7 valeurs qui constituent l’agence :</w:t>
       </w:r>
     </w:p>
     <w:p>
@@ -3554,7 +3502,6 @@
         <w:rPr>
           <w:rFonts w:ascii="Arial" w:hAnsi="Arial" w:cs="Arial"/>
         </w:rPr>
-        <w:lastRenderedPageBreak/>
         <w:t>Engagement</w:t>
       </w:r>
     </w:p>
@@ -3585,7 +3532,13 @@
         <w:rPr>
           <w:rFonts w:ascii="Arial" w:hAnsi="Arial" w:cs="Arial"/>
         </w:rPr>
-        <w:t xml:space="preserve">Galaxynet </w:t>
+        <w:t>GalaxyNet</w:t>
+      </w:r>
+      <w:r>
+        <w:rPr>
+          <w:rFonts w:ascii="Arial" w:hAnsi="Arial" w:cs="Arial"/>
+        </w:rPr>
+        <w:t xml:space="preserve"> </w:t>
       </w:r>
       <w:r>
         <w:rPr>
@@ -3650,6 +3603,7 @@
         <w:rPr>
           <w:rFonts w:ascii="Arial" w:hAnsi="Arial" w:cs="Arial"/>
         </w:rPr>
+        <w:lastRenderedPageBreak/>
         <w:t>D’être assisté dans l’analyse des besoins de son entreprise.</w:t>
       </w:r>
     </w:p>
@@ -4107,154 +4061,154 @@
         <w:rPr>
           <w:rFonts w:ascii="Arial" w:hAnsi="Arial" w:cs="Arial"/>
         </w:rPr>
+        <w:t>Prestations attendues</w:t>
+      </w:r>
+      <w:bookmarkEnd w:id="6"/>
+    </w:p>
+    <w:p>
+      <w:pPr>
+        <w:spacing w:after="0"/>
+        <w:rPr>
+          <w:rFonts w:ascii="Arial" w:hAnsi="Arial" w:cs="Arial"/>
+        </w:rPr>
+      </w:pPr>
+    </w:p>
+    <w:p>
+      <w:pPr>
+        <w:spacing w:after="0"/>
+        <w:rPr>
+          <w:rFonts w:ascii="Arial" w:hAnsi="Arial" w:cs="Arial"/>
+        </w:rPr>
+      </w:pPr>
+      <w:r>
+        <w:rPr>
+          <w:rFonts w:ascii="Arial" w:hAnsi="Arial" w:cs="Arial"/>
+        </w:rPr>
+        <w:t xml:space="preserve">Définition de la charte </w:t>
+      </w:r>
+      <w:r>
+        <w:rPr>
+          <w:rFonts w:ascii="Arial" w:hAnsi="Arial" w:cs="Arial"/>
+        </w:rPr>
+        <w:t>graphique et du logo du client</w:t>
+      </w:r>
+    </w:p>
+    <w:p>
+      <w:pPr>
+        <w:spacing w:after="0"/>
+        <w:rPr>
+          <w:rFonts w:ascii="Arial" w:hAnsi="Arial" w:cs="Arial"/>
+        </w:rPr>
+      </w:pPr>
+      <w:r>
+        <w:rPr>
+          <w:rFonts w:ascii="Arial" w:hAnsi="Arial" w:cs="Arial"/>
+        </w:rPr>
+        <w:t>Maquettage du site web</w:t>
+      </w:r>
+    </w:p>
+    <w:p>
+      <w:pPr>
+        <w:spacing w:after="0"/>
+        <w:rPr>
+          <w:rFonts w:ascii="Arial" w:hAnsi="Arial" w:cs="Arial"/>
+        </w:rPr>
+      </w:pPr>
+      <w:r>
+        <w:rPr>
+          <w:rFonts w:ascii="Arial" w:hAnsi="Arial" w:cs="Arial"/>
+        </w:rPr>
+        <w:t xml:space="preserve">Création de la structure du site web en HTML/CSS </w:t>
+      </w:r>
+    </w:p>
+    <w:p>
+      <w:pPr>
+        <w:spacing w:after="0"/>
+        <w:rPr>
+          <w:rFonts w:ascii="Arial" w:hAnsi="Arial" w:cs="Arial"/>
+        </w:rPr>
+      </w:pPr>
+      <w:r>
+        <w:rPr>
+          <w:rFonts w:ascii="Arial" w:hAnsi="Arial" w:cs="Arial"/>
+        </w:rPr>
+        <w:t>Création de contenu graphique et rédactionnel pour le client</w:t>
+      </w:r>
+    </w:p>
+    <w:p>
+      <w:pPr>
+        <w:spacing w:after="0"/>
+        <w:rPr>
+          <w:rFonts w:ascii="Arial" w:hAnsi="Arial" w:cs="Arial"/>
+        </w:rPr>
+      </w:pPr>
+      <w:r>
+        <w:rPr>
+          <w:rFonts w:ascii="Arial" w:hAnsi="Arial" w:cs="Arial"/>
+        </w:rPr>
+        <w:t>Insertions d’images et de vidéos hébergées sur le serveur</w:t>
+      </w:r>
+    </w:p>
+    <w:p>
+      <w:pPr>
+        <w:spacing w:after="0"/>
+        <w:rPr>
+          <w:rFonts w:ascii="Arial" w:hAnsi="Arial" w:cs="Arial"/>
+        </w:rPr>
+      </w:pPr>
+      <w:r>
+        <w:rPr>
+          <w:rFonts w:ascii="Arial" w:hAnsi="Arial" w:cs="Arial"/>
+        </w:rPr>
+        <w:t>Créer un</w:t>
+      </w:r>
+      <w:r>
+        <w:rPr>
+          <w:rFonts w:ascii="Arial" w:hAnsi="Arial" w:cs="Arial"/>
+        </w:rPr>
+        <w:t xml:space="preserve"> « plan du site »</w:t>
+      </w:r>
+    </w:p>
+    <w:p>
+      <w:pPr>
+        <w:spacing w:after="0"/>
+        <w:rPr>
+          <w:rFonts w:ascii="Arial" w:hAnsi="Arial" w:cs="Arial"/>
+        </w:rPr>
+      </w:pPr>
+      <w:r>
+        <w:rPr>
+          <w:rFonts w:ascii="Arial" w:hAnsi="Arial" w:cs="Arial"/>
+        </w:rPr>
+        <w:t>Création d’un système d’inscription, présent pour ouvrir ensuite l’accès à la réservation.</w:t>
+      </w:r>
+    </w:p>
+    <w:p>
+      <w:pPr>
+        <w:spacing w:after="0"/>
+        <w:rPr>
+          <w:rFonts w:ascii="Arial" w:hAnsi="Arial" w:cs="Arial"/>
+        </w:rPr>
+      </w:pPr>
+      <w:r>
+        <w:rPr>
+          <w:rFonts w:ascii="Arial" w:hAnsi="Arial" w:cs="Arial"/>
+        </w:rPr>
+        <w:t>Création d’un back-end pour la gestion des utilisateurs inscrits</w:t>
+      </w:r>
+    </w:p>
+    <w:p>
+      <w:pPr>
+        <w:spacing w:after="0"/>
+        <w:rPr>
+          <w:rFonts w:ascii="Arial" w:hAnsi="Arial" w:cs="Arial"/>
+        </w:rPr>
+      </w:pPr>
+      <w:r>
+        <w:rPr>
+          <w:rFonts w:ascii="Arial" w:hAnsi="Arial" w:cs="Arial"/>
+        </w:rPr>
         <w:lastRenderedPageBreak/>
-        <w:t>Prestations attendues</w:t>
-      </w:r>
-      <w:bookmarkEnd w:id="6"/>
-    </w:p>
-    <w:p>
-      <w:pPr>
-        <w:spacing w:after="0"/>
-        <w:rPr>
-          <w:rFonts w:ascii="Arial" w:hAnsi="Arial" w:cs="Arial"/>
-        </w:rPr>
-      </w:pPr>
-    </w:p>
-    <w:p>
-      <w:pPr>
-        <w:spacing w:after="0"/>
-        <w:rPr>
-          <w:rFonts w:ascii="Arial" w:hAnsi="Arial" w:cs="Arial"/>
-        </w:rPr>
-      </w:pPr>
-      <w:r>
-        <w:rPr>
-          <w:rFonts w:ascii="Arial" w:hAnsi="Arial" w:cs="Arial"/>
-        </w:rPr>
-        <w:t xml:space="preserve">Définition de la charte </w:t>
-      </w:r>
-      <w:r>
-        <w:rPr>
-          <w:rFonts w:ascii="Arial" w:hAnsi="Arial" w:cs="Arial"/>
-        </w:rPr>
-        <w:t>graphique et du logo du client</w:t>
-      </w:r>
-    </w:p>
-    <w:p>
-      <w:pPr>
-        <w:spacing w:after="0"/>
-        <w:rPr>
-          <w:rFonts w:ascii="Arial" w:hAnsi="Arial" w:cs="Arial"/>
-        </w:rPr>
-      </w:pPr>
-      <w:r>
-        <w:rPr>
-          <w:rFonts w:ascii="Arial" w:hAnsi="Arial" w:cs="Arial"/>
-        </w:rPr>
-        <w:t>Maquettage du site web</w:t>
-      </w:r>
-    </w:p>
-    <w:p>
-      <w:pPr>
-        <w:spacing w:after="0"/>
-        <w:rPr>
-          <w:rFonts w:ascii="Arial" w:hAnsi="Arial" w:cs="Arial"/>
-        </w:rPr>
-      </w:pPr>
-      <w:r>
-        <w:rPr>
-          <w:rFonts w:ascii="Arial" w:hAnsi="Arial" w:cs="Arial"/>
-        </w:rPr>
-        <w:t xml:space="preserve">Création de la structure du site web en HTML/CSS </w:t>
-      </w:r>
-    </w:p>
-    <w:p>
-      <w:pPr>
-        <w:spacing w:after="0"/>
-        <w:rPr>
-          <w:rFonts w:ascii="Arial" w:hAnsi="Arial" w:cs="Arial"/>
-        </w:rPr>
-      </w:pPr>
-      <w:r>
-        <w:rPr>
-          <w:rFonts w:ascii="Arial" w:hAnsi="Arial" w:cs="Arial"/>
-        </w:rPr>
-        <w:t>Création de contenu graphique et rédactionnel pour le client</w:t>
-      </w:r>
-    </w:p>
-    <w:p>
-      <w:pPr>
-        <w:spacing w:after="0"/>
-        <w:rPr>
-          <w:rFonts w:ascii="Arial" w:hAnsi="Arial" w:cs="Arial"/>
-        </w:rPr>
-      </w:pPr>
-      <w:r>
-        <w:rPr>
-          <w:rFonts w:ascii="Arial" w:hAnsi="Arial" w:cs="Arial"/>
-        </w:rPr>
-        <w:t>Insertions d’images et de vidéos hébergées sur le serveur</w:t>
-      </w:r>
-    </w:p>
-    <w:p>
-      <w:pPr>
-        <w:spacing w:after="0"/>
-        <w:rPr>
-          <w:rFonts w:ascii="Arial" w:hAnsi="Arial" w:cs="Arial"/>
-        </w:rPr>
-      </w:pPr>
-      <w:r>
-        <w:rPr>
-          <w:rFonts w:ascii="Arial" w:hAnsi="Arial" w:cs="Arial"/>
-        </w:rPr>
-        <w:t>Créer un</w:t>
-      </w:r>
-      <w:r>
-        <w:rPr>
-          <w:rFonts w:ascii="Arial" w:hAnsi="Arial" w:cs="Arial"/>
-        </w:rPr>
-        <w:t xml:space="preserve"> « plan du site »</w:t>
-      </w:r>
-    </w:p>
-    <w:p>
-      <w:pPr>
-        <w:spacing w:after="0"/>
-        <w:rPr>
-          <w:rFonts w:ascii="Arial" w:hAnsi="Arial" w:cs="Arial"/>
-        </w:rPr>
-      </w:pPr>
-      <w:r>
-        <w:rPr>
-          <w:rFonts w:ascii="Arial" w:hAnsi="Arial" w:cs="Arial"/>
-        </w:rPr>
-        <w:t>Création d’un système d’inscription, présent pour ouvrir ensuite l’accès à la réservation.</w:t>
-      </w:r>
-    </w:p>
-    <w:p>
-      <w:pPr>
-        <w:spacing w:after="0"/>
-        <w:rPr>
-          <w:rFonts w:ascii="Arial" w:hAnsi="Arial" w:cs="Arial"/>
-        </w:rPr>
-      </w:pPr>
-      <w:r>
-        <w:rPr>
-          <w:rFonts w:ascii="Arial" w:hAnsi="Arial" w:cs="Arial"/>
-        </w:rPr>
-        <w:t>Création d’un back-end pour la gestion des utilisateurs inscrits</w:t>
-      </w:r>
-    </w:p>
-    <w:p>
-      <w:pPr>
-        <w:spacing w:after="0"/>
-        <w:rPr>
-          <w:rFonts w:ascii="Arial" w:hAnsi="Arial" w:cs="Arial"/>
-        </w:rPr>
-      </w:pPr>
-      <w:r>
-        <w:rPr>
-          <w:rFonts w:ascii="Arial" w:hAnsi="Arial" w:cs="Arial"/>
-        </w:rPr>
         <w:t>Création d’un système de réservation de places, disponible sur mobile</w:t>
       </w:r>
       <w:r>
@@ -5626,6 +5580,7 @@
                   <w:calendar w:val="gregorian"/>
                 </w:date>
               </w:sdtPr>
+              <w:sdtEndPr/>
               <w:sdtContent>
                 <w:r>
                   <w:rPr>
@@ -5662,6 +5617,11 @@
                 </w:rPr>
                 <w:id w:val="1063590550"/>
               </w:sdtPr>
+              <w:sdtEndPr>
+                <w:rPr>
+                  <w:rStyle w:val="rightalignedorangetextChar"/>
+                </w:rPr>
+              </w:sdtEndPr>
               <w:sdtContent>
                 <w:r>
                   <w:rPr>
@@ -5723,6 +5683,7 @@
               </w:rPr>
               <w:id w:val="1063590090"/>
             </w:sdtPr>
+            <w:sdtEndPr/>
             <w:sdtContent>
               <w:p>
                 <w:pPr>
@@ -5746,6 +5707,7 @@
               </w:rPr>
               <w:id w:val="1063590115"/>
             </w:sdtPr>
+            <w:sdtEndPr/>
             <w:sdtContent>
               <w:p>
                 <w:pPr>
@@ -5773,6 +5735,7 @@
               </w:rPr>
               <w:id w:val="1063590117"/>
             </w:sdtPr>
+            <w:sdtEndPr/>
             <w:sdtContent>
               <w:p>
                 <w:pPr>
@@ -5851,6 +5814,7 @@
                 </w:rPr>
                 <w:id w:val="1063590329"/>
               </w:sdtPr>
+              <w:sdtEndPr/>
               <w:sdtContent>
                 <w:r>
                   <w:rPr>
@@ -5918,6 +5882,7 @@
                 </w:rPr>
                 <w:id w:val="1063590157"/>
               </w:sdtPr>
+              <w:sdtEndPr/>
               <w:sdtContent>
                 <w:r>
                   <w:rPr>
@@ -5974,6 +5939,7 @@
                 </w:rPr>
                 <w:id w:val="-1782636563"/>
               </w:sdtPr>
+              <w:sdtEndPr/>
               <w:sdtContent>
                 <w:r>
                   <w:rPr>
@@ -6041,6 +6007,7 @@
                 </w:rPr>
                 <w:id w:val="284247397"/>
               </w:sdtPr>
+              <w:sdtEndPr/>
               <w:sdtContent>
                 <w:r>
                   <w:rPr>
@@ -6428,6 +6395,7 @@
               <w:rPr>
                 <w:noProof/>
               </w:rPr>
+              <w:lastRenderedPageBreak/>
               <w:t>Génération de ressources graphiques</w:t>
             </w:r>
           </w:p>
@@ -7299,7 +7267,6 @@
         <w:rPr>
           <w:rFonts w:ascii="Arial" w:hAnsi="Arial" w:cs="Arial"/>
         </w:rPr>
-        <w:lastRenderedPageBreak/>
         <w:t>Disposant généralement d’une grande quantité de temps libre, mais de moyens assez limités</w:t>
       </w:r>
     </w:p>
@@ -7847,7 +7814,6 @@
         <w:rPr>
           <w:rFonts w:ascii="Arial" w:hAnsi="Arial" w:cs="Arial"/>
         </w:rPr>
-        <w:lastRenderedPageBreak/>
         <w:t>Bundle FriendsOfSymfony</w:t>
       </w:r>
     </w:p>
@@ -8048,6 +8014,7 @@
         <w:rPr>
           <w:rFonts w:ascii="Arial" w:hAnsi="Arial" w:cs="Arial"/>
         </w:rPr>
+        <w:lastRenderedPageBreak/>
         <w:t>Les titres auront une police typée pixel art, cependant la police d’écriture de texte classique restera sobre pour une question d’ergonomie.</w:t>
       </w:r>
     </w:p>
@@ -8179,6 +8146,34 @@
     </w:p>
     <w:p>
       <w:pPr>
+        <w:spacing w:after="0"/>
+        <w:rPr>
+          <w:rFonts w:ascii="Arial" w:hAnsi="Arial" w:cs="Arial"/>
+        </w:rPr>
+      </w:pPr>
+      <w:r>
+        <w:rPr>
+          <w:rFonts w:ascii="Arial" w:hAnsi="Arial" w:cs="Arial"/>
+        </w:rPr>
+        <w:t xml:space="preserve">Le modèle conceptuel de données </w:t>
+      </w:r>
+    </w:p>
+    <w:p>
+      <w:pPr>
+        <w:spacing w:after="0"/>
+        <w:rPr>
+          <w:rFonts w:ascii="Arial" w:hAnsi="Arial" w:cs="Arial"/>
+        </w:rPr>
+      </w:pPr>
+      <w:r>
+        <w:rPr>
+          <w:rFonts w:ascii="Arial" w:hAnsi="Arial" w:cs="Arial"/>
+        </w:rPr>
+        <w:t>Le diagramme de cas d’utilisations</w:t>
+      </w:r>
+    </w:p>
+    <w:p>
+      <w:pPr>
         <w:pStyle w:val="Titre1"/>
         <w:spacing w:before="0"/>
         <w:rPr>
@@ -8225,7 +8220,6 @@
         <w:rPr>
           <w:rFonts w:ascii="Arial" w:hAnsi="Arial" w:cs="Arial"/>
         </w:rPr>
-        <w:lastRenderedPageBreak/>
         <w:t>La page d’accueil</w:t>
       </w:r>
       <w:bookmarkEnd w:id="19"/>
@@ -8273,6 +8267,11 @@
       <w:bookmarkEnd w:id="21"/>
     </w:p>
     <w:p>
+      <w:r>
+        <w:t>// J’ignore si j’aurais le temps de créer une page de news (A voir si j’arrive à maitriser Sonata assez rapidement…)</w:t>
+      </w:r>
+    </w:p>
+    <w:p>
       <w:pPr>
         <w:pStyle w:val="Titre2"/>
         <w:numPr>
@@ -8305,12 +8304,12 @@
           <w:rFonts w:ascii="Arial" w:hAnsi="Arial" w:cs="Arial"/>
         </w:rPr>
       </w:pPr>
-      <w:bookmarkStart w:id="23" w:name="_Toc482696766"/>
-      <w:r>
-        <w:rPr>
-          <w:rFonts w:ascii="Arial" w:hAnsi="Arial" w:cs="Arial"/>
-        </w:rPr>
-        <w:t>La boutique rétro</w:t>
+      <w:bookmarkStart w:id="23" w:name="_Toc482696767"/>
+      <w:r>
+        <w:rPr>
+          <w:rFonts w:ascii="Arial" w:hAnsi="Arial" w:cs="Arial"/>
+        </w:rPr>
+        <w:t>La page de contacts</w:t>
       </w:r>
       <w:bookmarkEnd w:id="23"/>
     </w:p>
@@ -8326,35 +8325,14 @@
           <w:rFonts w:ascii="Arial" w:hAnsi="Arial" w:cs="Arial"/>
         </w:rPr>
       </w:pPr>
-      <w:bookmarkStart w:id="24" w:name="_Toc482696767"/>
-      <w:r>
-        <w:rPr>
-          <w:rFonts w:ascii="Arial" w:hAnsi="Arial" w:cs="Arial"/>
-        </w:rPr>
-        <w:t>La page de contacts</w:t>
+      <w:bookmarkStart w:id="24" w:name="_Toc482696768"/>
+      <w:r>
+        <w:rPr>
+          <w:rFonts w:ascii="Arial" w:hAnsi="Arial" w:cs="Arial"/>
+        </w:rPr>
+        <w:t>La page « plan du site »</w:t>
       </w:r>
       <w:bookmarkEnd w:id="24"/>
-    </w:p>
-    <w:p>
-      <w:pPr>
-        <w:pStyle w:val="Titre2"/>
-        <w:numPr>
-          <w:ilvl w:val="0"/>
-          <w:numId w:val="4"/>
-        </w:numPr>
-        <w:spacing w:before="0"/>
-        <w:rPr>
-          <w:rFonts w:ascii="Arial" w:hAnsi="Arial" w:cs="Arial"/>
-        </w:rPr>
-      </w:pPr>
-      <w:bookmarkStart w:id="25" w:name="_Toc482696768"/>
-      <w:r>
-        <w:rPr>
-          <w:rFonts w:ascii="Arial" w:hAnsi="Arial" w:cs="Arial"/>
-        </w:rPr>
-        <w:t>La page « plan du site »</w:t>
-      </w:r>
-      <w:bookmarkEnd w:id="25"/>
     </w:p>
     <w:p>
       <w:pPr>
@@ -8394,14 +8372,15 @@
           <w:rFonts w:ascii="Arial" w:hAnsi="Arial" w:cs="Arial"/>
         </w:rPr>
       </w:pPr>
-      <w:bookmarkStart w:id="26" w:name="_Toc482696769"/>
-      <w:r>
-        <w:rPr>
-          <w:rFonts w:ascii="Arial" w:hAnsi="Arial" w:cs="Arial"/>
-        </w:rPr>
+      <w:bookmarkStart w:id="25" w:name="_Toc482696769"/>
+      <w:r>
+        <w:rPr>
+          <w:rFonts w:ascii="Arial" w:hAnsi="Arial" w:cs="Arial"/>
+        </w:rPr>
+        <w:lastRenderedPageBreak/>
         <w:t>Planning</w:t>
       </w:r>
-      <w:bookmarkEnd w:id="26"/>
+      <w:bookmarkEnd w:id="25"/>
     </w:p>
     <w:p>
       <w:pPr>
@@ -8423,14 +8402,14 @@
           <w:rFonts w:ascii="Arial" w:hAnsi="Arial" w:cs="Arial"/>
         </w:rPr>
       </w:pPr>
-      <w:bookmarkStart w:id="27" w:name="_Toc482696770"/>
+      <w:bookmarkStart w:id="26" w:name="_Toc482696770"/>
       <w:r>
         <w:rPr>
           <w:rFonts w:ascii="Arial" w:hAnsi="Arial" w:cs="Arial"/>
         </w:rPr>
         <w:t>Estimation Horaire</w:t>
       </w:r>
-      <w:bookmarkEnd w:id="27"/>
+      <w:bookmarkEnd w:id="26"/>
     </w:p>
     <w:p>
       <w:pPr>
@@ -8457,17 +8436,72 @@
           <w:rFonts w:ascii="Arial" w:hAnsi="Arial" w:cs="Arial"/>
         </w:rPr>
       </w:pPr>
-      <w:bookmarkStart w:id="28" w:name="_Toc482696771"/>
+      <w:bookmarkStart w:id="27" w:name="_Toc482696771"/>
       <w:r>
         <w:rPr>
           <w:rFonts w:ascii="Arial" w:hAnsi="Arial" w:cs="Arial"/>
         </w:rPr>
         <w:t>Diagramme de Gantt</w:t>
       </w:r>
-      <w:bookmarkEnd w:id="28"/>
-    </w:p>
-    <w:p>
-      <w:pPr>
+      <w:bookmarkEnd w:id="27"/>
+    </w:p>
+    <w:p>
+      <w:r>
+        <w:t>Date de Début : 24/03/17</w:t>
+      </w:r>
+    </w:p>
+    <w:p>
+      <w:r>
+        <w:t>Date de Fin : 24/05/17</w:t>
+      </w:r>
+    </w:p>
+    <w:p>
+      <w:pPr>
+        <w:spacing w:after="0"/>
+        <w:rPr>
+          <w:rFonts w:ascii="Arial" w:hAnsi="Arial" w:cs="Arial"/>
+        </w:rPr>
+      </w:pPr>
+      <w:r>
+        <w:rPr>
+          <w:noProof/>
+        </w:rPr>
+      </w:r>
+      <w:r>
+        <w:rPr>
+          <w:rFonts w:ascii="Arial" w:hAnsi="Arial" w:cs="Arial"/>
+        </w:rPr>
+        <w:pict>
+          <v:shapetype id="_x0000_t75" coordsize="21600,21600" o:spt="75" o:preferrelative="t" path="m@4@5l@4@11@9@11@9@5xe" filled="f" stroked="f">
+            <v:stroke joinstyle="miter"/>
+            <v:formulas>
+              <v:f eqn="if lineDrawn pixelLineWidth 0"/>
+              <v:f eqn="sum @0 1 0"/>
+              <v:f eqn="sum 0 0 @1"/>
+              <v:f eqn="prod @2 1 2"/>
+              <v:f eqn="prod @3 21600 pixelWidth"/>
+              <v:f eqn="prod @3 21600 pixelHeight"/>
+              <v:f eqn="sum @0 0 1"/>
+              <v:f eqn="prod @6 1 2"/>
+              <v:f eqn="prod @7 21600 pixelWidth"/>
+              <v:f eqn="sum @8 21600 0"/>
+              <v:f eqn="prod @7 21600 pixelHeight"/>
+              <v:f eqn="sum @10 21600 0"/>
+            </v:formulas>
+            <v:path o:extrusionok="f" gradientshapeok="t" o:connecttype="rect"/>
+            <o:lock v:ext="edit" aspectratio="t"/>
+          </v:shapetype>
+          <v:shape id="_x0000_s1026" type="#_x0000_t75" style="width:498.2pt;height:131.8pt;mso-left-percent:-10001;mso-top-percent:-10001;mso-position-horizontal:absolute;mso-position-horizontal-relative:char;mso-position-vertical:absolute;mso-position-vertical-relative:line;mso-left-percent:-10001;mso-top-percent:-10001">
+            <v:imagedata r:id="rId11" o:title="Projet RetromanGames"/>
+            <w10:wrap type="none"/>
+            <w10:anchorlock/>
+          </v:shape>
+        </w:pict>
+      </w:r>
+    </w:p>
+    <w:p>
+      <w:pPr>
+        <w:spacing w:after="0"/>
         <w:rPr>
           <w:rFonts w:ascii="Arial" w:hAnsi="Arial" w:cs="Arial"/>
         </w:rPr>
@@ -8489,7 +8523,7 @@
           <w:rFonts w:ascii="Arial" w:hAnsi="Arial" w:cs="Arial"/>
         </w:rPr>
       </w:pPr>
-      <w:bookmarkStart w:id="29" w:name="_Toc482696772"/>
+      <w:bookmarkStart w:id="28" w:name="_Toc482696772"/>
       <w:r>
         <w:rPr>
           <w:rFonts w:ascii="Arial" w:hAnsi="Arial" w:cs="Arial"/>
@@ -8502,7 +8536,7 @@
         </w:rPr>
         <w:t xml:space="preserve"> et nom de domaine</w:t>
       </w:r>
-      <w:bookmarkEnd w:id="29"/>
+      <w:bookmarkEnd w:id="28"/>
     </w:p>
     <w:p>
       <w:pPr>
@@ -8992,6 +9026,7 @@
               <w:rPr>
                 <w:rFonts w:ascii="Arial" w:hAnsi="Arial" w:cs="Arial"/>
               </w:rPr>
+              <w:lastRenderedPageBreak/>
               <w:t xml:space="preserve">Total la première année </w:t>
             </w:r>
           </w:p>
@@ -9030,7 +9065,6 @@
               <w:rPr>
                 <w:rFonts w:ascii="Arial" w:hAnsi="Arial" w:cs="Arial"/>
               </w:rPr>
-              <w:lastRenderedPageBreak/>
               <w:t>Total les années suivantes</w:t>
             </w:r>
           </w:p>
@@ -9093,150 +9127,136 @@
     </w:p>
     <w:p>
       <w:pPr>
+        <w:spacing w:after="0"/>
+        <w:rPr>
+          <w:rFonts w:ascii="Arial" w:hAnsi="Arial" w:cs="Arial"/>
+        </w:rPr>
+      </w:pPr>
+    </w:p>
+    <w:p>
+      <w:pPr>
         <w:pStyle w:val="Titre1"/>
         <w:spacing w:before="0"/>
         <w:rPr>
           <w:rFonts w:ascii="Arial" w:hAnsi="Arial" w:cs="Arial"/>
         </w:rPr>
       </w:pPr>
-      <w:bookmarkStart w:id="30" w:name="_Toc482696773"/>
+      <w:bookmarkStart w:id="29" w:name="_Toc482696773"/>
       <w:r>
         <w:rPr>
           <w:rFonts w:ascii="Arial" w:hAnsi="Arial" w:cs="Arial"/>
         </w:rPr>
         <w:t>Référencement</w:t>
       </w:r>
+      <w:bookmarkEnd w:id="29"/>
+    </w:p>
+    <w:p>
+      <w:pPr>
+        <w:spacing w:after="0"/>
+        <w:rPr>
+          <w:rFonts w:ascii="Arial" w:hAnsi="Arial" w:cs="Arial"/>
+        </w:rPr>
+      </w:pPr>
+    </w:p>
+    <w:p>
+      <w:pPr>
+        <w:spacing w:after="0"/>
+        <w:rPr>
+          <w:rFonts w:ascii="Arial" w:hAnsi="Arial" w:cs="Arial"/>
+        </w:rPr>
+      </w:pPr>
+      <w:r>
+        <w:rPr>
+          <w:rFonts w:ascii="Arial" w:hAnsi="Arial" w:cs="Arial"/>
+        </w:rPr>
+        <w:t>Le référencement se déroulera en premier lieu via un référencement naturel, car le client estime ne pas avoir les moyens d</w:t>
+      </w:r>
+      <w:r>
+        <w:rPr>
+          <w:rFonts w:ascii="Arial" w:hAnsi="Arial" w:cs="Arial"/>
+        </w:rPr>
+        <w:t>’organiser une campagne Google AdW</w:t>
+      </w:r>
+      <w:r>
+        <w:rPr>
+          <w:rFonts w:ascii="Arial" w:hAnsi="Arial" w:cs="Arial"/>
+        </w:rPr>
+        <w:t>ords.</w:t>
+      </w:r>
+    </w:p>
+    <w:p>
+      <w:pPr>
+        <w:spacing w:after="0"/>
+        <w:rPr>
+          <w:rFonts w:ascii="Arial" w:hAnsi="Arial" w:cs="Arial"/>
+        </w:rPr>
+      </w:pPr>
+      <w:r>
+        <w:rPr>
+          <w:rFonts w:ascii="Arial" w:hAnsi="Arial" w:cs="Arial"/>
+        </w:rPr>
+        <w:t xml:space="preserve">Le site sera donc optimisé en ce sens, et se positionnera sur les mots suivants : </w:t>
+      </w:r>
+    </w:p>
+    <w:p>
+      <w:pPr>
+        <w:spacing w:after="0"/>
+        <w:rPr>
+          <w:rFonts w:ascii="Arial" w:hAnsi="Arial" w:cs="Arial"/>
+        </w:rPr>
+      </w:pPr>
+      <w:r>
+        <w:rPr>
+          <w:rFonts w:ascii="Arial" w:hAnsi="Arial" w:cs="Arial"/>
+        </w:rPr>
+        <w:t xml:space="preserve">Retro, RetroManGames, Consoles Rétro, Salle d’arcade paris, Salle d’arcade rétro, Salle de jeux, Jeux vidéo… </w:t>
+      </w:r>
+    </w:p>
+    <w:p>
+      <w:pPr>
+        <w:spacing w:after="0"/>
+        <w:rPr>
+          <w:rFonts w:ascii="Arial" w:hAnsi="Arial" w:cs="Arial"/>
+        </w:rPr>
+      </w:pPr>
+    </w:p>
+    <w:p>
+      <w:pPr>
+        <w:spacing w:after="0"/>
+        <w:rPr>
+          <w:rFonts w:ascii="Arial" w:hAnsi="Arial" w:cs="Arial"/>
+        </w:rPr>
+      </w:pPr>
+    </w:p>
+    <w:p>
+      <w:pPr>
+        <w:spacing w:after="0"/>
+        <w:rPr>
+          <w:rFonts w:ascii="Arial" w:hAnsi="Arial" w:cs="Arial"/>
+        </w:rPr>
+      </w:pPr>
+      <w:r>
+        <w:rPr>
+          <w:rFonts w:ascii="Arial" w:hAnsi="Arial" w:cs="Arial"/>
+        </w:rPr>
+        <w:t>//</w:t>
+      </w:r>
+      <w:r>
+        <w:rPr>
+          <w:rFonts w:ascii="Arial" w:hAnsi="Arial" w:cs="Arial"/>
+        </w:rPr>
+        <w:t xml:space="preserve"> le site étant fictif, la stratégie est notée, cependant, le référencement ne sera pas appliqué, bien que le site pourra être optimisé en ce sens. </w:t>
+      </w:r>
+    </w:p>
+    <w:p>
+      <w:pPr>
+        <w:spacing w:after="0"/>
+        <w:rPr>
+          <w:rFonts w:ascii="Arial" w:hAnsi="Arial" w:cs="Arial"/>
+        </w:rPr>
+      </w:pPr>
+      <w:bookmarkStart w:id="30" w:name="_GoBack"/>
       <w:bookmarkEnd w:id="30"/>
-    </w:p>
-    <w:p>
-      <w:pPr>
-        <w:spacing w:after="0"/>
-        <w:rPr>
-          <w:rFonts w:ascii="Arial" w:hAnsi="Arial" w:cs="Arial"/>
-        </w:rPr>
-      </w:pPr>
-    </w:p>
-    <w:p>
-      <w:pPr>
-        <w:spacing w:after="0"/>
-        <w:rPr>
-          <w:rFonts w:ascii="Arial" w:hAnsi="Arial" w:cs="Arial"/>
-        </w:rPr>
-      </w:pPr>
-      <w:r>
-        <w:rPr>
-          <w:rFonts w:ascii="Arial" w:hAnsi="Arial" w:cs="Arial"/>
-        </w:rPr>
-        <w:t>Le référencement se déroulera en premier lieu via un référencement naturel, car le client estime ne pas avoir les moyens d</w:t>
-      </w:r>
-      <w:r>
-        <w:rPr>
-          <w:rFonts w:ascii="Arial" w:hAnsi="Arial" w:cs="Arial"/>
-        </w:rPr>
-        <w:t>’organiser une campagne Google AdW</w:t>
-      </w:r>
-      <w:bookmarkStart w:id="31" w:name="_GoBack"/>
-      <w:bookmarkEnd w:id="31"/>
-      <w:r>
-        <w:rPr>
-          <w:rFonts w:ascii="Arial" w:hAnsi="Arial" w:cs="Arial"/>
-        </w:rPr>
-        <w:t>ords.</w:t>
-      </w:r>
-    </w:p>
-    <w:p>
-      <w:pPr>
-        <w:spacing w:after="0"/>
-        <w:rPr>
-          <w:rFonts w:ascii="Arial" w:hAnsi="Arial" w:cs="Arial"/>
-        </w:rPr>
-      </w:pPr>
-      <w:r>
-        <w:rPr>
-          <w:rFonts w:ascii="Arial" w:hAnsi="Arial" w:cs="Arial"/>
-        </w:rPr>
-        <w:t xml:space="preserve">Le site sera donc optimisé en ce sens, et se positionnera sur les mots suivants : </w:t>
-      </w:r>
-    </w:p>
-    <w:p>
-      <w:pPr>
-        <w:spacing w:after="0"/>
-        <w:rPr>
-          <w:rFonts w:ascii="Arial" w:hAnsi="Arial" w:cs="Arial"/>
-        </w:rPr>
-      </w:pPr>
-      <w:r>
-        <w:rPr>
-          <w:rFonts w:ascii="Arial" w:hAnsi="Arial" w:cs="Arial"/>
-        </w:rPr>
-        <w:t xml:space="preserve">Retro, RetroManGames, Consoles Rétro, Salle d’arcade paris, Salle d’arcade rétro, Salle de jeux, Jeux vidéo… </w:t>
-      </w:r>
-    </w:p>
-    <w:p>
-      <w:pPr>
-        <w:spacing w:after="0"/>
-        <w:rPr>
-          <w:rFonts w:ascii="Arial" w:hAnsi="Arial" w:cs="Arial"/>
-        </w:rPr>
-      </w:pPr>
-    </w:p>
-    <w:p>
-      <w:pPr>
-        <w:spacing w:after="0"/>
-        <w:rPr>
-          <w:rFonts w:ascii="Arial" w:hAnsi="Arial" w:cs="Arial"/>
-        </w:rPr>
-      </w:pPr>
-    </w:p>
-    <w:p>
-      <w:pPr>
-        <w:spacing w:after="0"/>
-        <w:rPr>
-          <w:rFonts w:ascii="Arial" w:hAnsi="Arial" w:cs="Arial"/>
-        </w:rPr>
-      </w:pPr>
-      <w:r>
-        <w:rPr>
-          <w:rFonts w:ascii="Arial" w:hAnsi="Arial" w:cs="Arial"/>
-        </w:rPr>
-        <w:t>//</w:t>
-      </w:r>
-      <w:r>
-        <w:rPr>
-          <w:rFonts w:ascii="Arial" w:hAnsi="Arial" w:cs="Arial"/>
-        </w:rPr>
-        <w:t xml:space="preserve"> le site étant fictif, la stratégie est notée, cependant, le référencement ne sera pas appliqué, bien que le site pourra être optimisé en ce sens. </w:t>
-      </w:r>
-    </w:p>
-    <w:p>
-      <w:pPr>
-        <w:spacing w:after="0"/>
-        <w:rPr>
-          <w:rFonts w:ascii="Arial" w:hAnsi="Arial" w:cs="Arial"/>
-        </w:rPr>
-      </w:pPr>
-    </w:p>
-    <w:p>
-      <w:pPr>
-        <w:spacing w:after="0"/>
-        <w:rPr>
-          <w:rFonts w:ascii="Arial" w:hAnsi="Arial" w:cs="Arial"/>
-        </w:rPr>
-      </w:pPr>
-    </w:p>
-    <w:p>
-      <w:pPr>
-        <w:spacing w:after="0"/>
-        <w:rPr>
-          <w:rFonts w:ascii="Arial" w:hAnsi="Arial" w:cs="Arial"/>
-        </w:rPr>
-      </w:pPr>
-      <w:r>
-        <w:rPr>
-          <w:rFonts w:ascii="Arial" w:hAnsi="Arial" w:cs="Arial"/>
-        </w:rPr>
-        <w:t xml:space="preserve"> </w:t>
-      </w:r>
     </w:p>
     <w:p>
       <w:pPr>
@@ -9246,14 +9266,14 @@
           <w:rFonts w:ascii="Arial" w:hAnsi="Arial" w:cs="Arial"/>
         </w:rPr>
       </w:pPr>
-      <w:bookmarkStart w:id="32" w:name="_Toc482696774"/>
+      <w:bookmarkStart w:id="31" w:name="_Toc482696774"/>
       <w:r>
         <w:rPr>
           <w:rFonts w:ascii="Arial" w:hAnsi="Arial" w:cs="Arial"/>
         </w:rPr>
         <w:t>Mises à jour</w:t>
       </w:r>
-      <w:bookmarkEnd w:id="32"/>
+      <w:bookmarkEnd w:id="31"/>
     </w:p>
     <w:p>
       <w:pPr>
@@ -9321,14 +9341,14 @@
           <w:rFonts w:ascii="Arial" w:hAnsi="Arial" w:cs="Arial"/>
         </w:rPr>
       </w:pPr>
-      <w:bookmarkStart w:id="33" w:name="_Toc482696775"/>
+      <w:bookmarkStart w:id="32" w:name="_Toc482696775"/>
       <w:r>
         <w:rPr>
           <w:rFonts w:ascii="Arial" w:hAnsi="Arial" w:cs="Arial"/>
         </w:rPr>
         <w:t>Tests et recettes</w:t>
       </w:r>
-      <w:bookmarkEnd w:id="33"/>
+      <w:bookmarkEnd w:id="32"/>
     </w:p>
     <w:p>
       <w:pPr>
@@ -9360,14 +9380,14 @@
           <w:rFonts w:ascii="Arial" w:hAnsi="Arial" w:cs="Arial"/>
         </w:rPr>
       </w:pPr>
-      <w:bookmarkStart w:id="34" w:name="_Toc482696776"/>
+      <w:bookmarkStart w:id="33" w:name="_Toc482696776"/>
       <w:r>
         <w:rPr>
           <w:rFonts w:ascii="Arial" w:hAnsi="Arial" w:cs="Arial"/>
         </w:rPr>
         <w:t>Facturation</w:t>
       </w:r>
-      <w:bookmarkEnd w:id="34"/>
+      <w:bookmarkEnd w:id="33"/>
       <w:r>
         <w:rPr>
           <w:rFonts w:ascii="Arial" w:hAnsi="Arial" w:cs="Arial"/>
@@ -9398,13 +9418,37 @@
           <w:rFonts w:ascii="Arial" w:hAnsi="Arial" w:cs="Arial"/>
         </w:rPr>
       </w:pPr>
-      <w:bookmarkStart w:id="35" w:name="_Toc482696777"/>
+      <w:bookmarkStart w:id="34" w:name="_Toc482696777"/>
       <w:r>
         <w:rPr>
           <w:rFonts w:ascii="Arial" w:hAnsi="Arial" w:cs="Arial"/>
         </w:rPr>
         <w:t>Annexes</w:t>
       </w:r>
+      <w:bookmarkEnd w:id="34"/>
+    </w:p>
+    <w:p>
+      <w:pPr>
+        <w:spacing w:after="0"/>
+        <w:rPr>
+          <w:rFonts w:ascii="Arial" w:hAnsi="Arial" w:cs="Arial"/>
+        </w:rPr>
+      </w:pPr>
+    </w:p>
+    <w:p>
+      <w:pPr>
+        <w:pStyle w:val="Titre3"/>
+        <w:rPr>
+          <w:rFonts w:ascii="Arial" w:hAnsi="Arial" w:cs="Arial"/>
+        </w:rPr>
+      </w:pPr>
+      <w:bookmarkStart w:id="35" w:name="_Toc482696778"/>
+      <w:r>
+        <w:rPr>
+          <w:rFonts w:ascii="Arial" w:hAnsi="Arial" w:cs="Arial"/>
+        </w:rPr>
+        <w:t>CV de M KHAYAT :</w:t>
+      </w:r>
       <w:bookmarkEnd w:id="35"/>
     </w:p>
     <w:p>
@@ -9422,38 +9466,14 @@
           <w:rFonts w:ascii="Arial" w:hAnsi="Arial" w:cs="Arial"/>
         </w:rPr>
       </w:pPr>
-      <w:bookmarkStart w:id="36" w:name="_Toc482696778"/>
-      <w:r>
-        <w:rPr>
-          <w:rFonts w:ascii="Arial" w:hAnsi="Arial" w:cs="Arial"/>
-        </w:rPr>
-        <w:t>CV de M KHAYAT :</w:t>
+      <w:bookmarkStart w:id="36" w:name="_Toc482696779"/>
+      <w:r>
+        <w:rPr>
+          <w:rFonts w:ascii="Arial" w:hAnsi="Arial" w:cs="Arial"/>
+        </w:rPr>
+        <w:t>Réalisations :</w:t>
       </w:r>
       <w:bookmarkEnd w:id="36"/>
-    </w:p>
-    <w:p>
-      <w:pPr>
-        <w:spacing w:after="0"/>
-        <w:rPr>
-          <w:rFonts w:ascii="Arial" w:hAnsi="Arial" w:cs="Arial"/>
-        </w:rPr>
-      </w:pPr>
-    </w:p>
-    <w:p>
-      <w:pPr>
-        <w:pStyle w:val="Titre3"/>
-        <w:rPr>
-          <w:rFonts w:ascii="Arial" w:hAnsi="Arial" w:cs="Arial"/>
-        </w:rPr>
-      </w:pPr>
-      <w:bookmarkStart w:id="37" w:name="_Toc482696779"/>
-      <w:r>
-        <w:rPr>
-          <w:rFonts w:ascii="Arial" w:hAnsi="Arial" w:cs="Arial"/>
-        </w:rPr>
-        <w:t>Réalisations :</w:t>
-      </w:r>
-      <w:bookmarkEnd w:id="37"/>
       <w:r>
         <w:rPr>
           <w:rFonts w:ascii="Arial" w:hAnsi="Arial" w:cs="Arial"/>
@@ -9485,7 +9505,7 @@
           <w:lang w:eastAsia="fr-FR"/>
         </w:rPr>
       </w:pPr>
-      <w:bookmarkStart w:id="38" w:name="_Toc482696780"/>
+      <w:bookmarkStart w:id="37" w:name="_Toc482696780"/>
       <w:r>
         <w:rPr>
           <w:rFonts w:ascii="Arial" w:hAnsi="Arial" w:cs="Arial"/>
@@ -9495,7 +9515,7 @@
         <w:lastRenderedPageBreak/>
         <w:t>CV de M Vilcoque :</w:t>
       </w:r>
-      <w:bookmarkEnd w:id="38"/>
+      <w:bookmarkEnd w:id="37"/>
     </w:p>
     <w:p>
       <w:pPr>
@@ -9524,7 +9544,7 @@
                     <pic:cNvPicPr/>
                   </pic:nvPicPr>
                   <pic:blipFill>
-                    <a:blip r:embed="rId11">
+                    <a:blip r:embed="rId12">
                       <a:extLst>
                         <a:ext uri="{28A0092B-C50C-407E-A947-70E740481C1C}">
                           <a14:useLocalDpi xmlns:a14="http://schemas.microsoft.com/office/drawing/2010/main" val="0"/>
@@ -9568,7 +9588,7 @@
           <w:lang w:eastAsia="fr-FR"/>
         </w:rPr>
       </w:pPr>
-      <w:bookmarkStart w:id="39" w:name="_Toc482696781"/>
+      <w:bookmarkStart w:id="38" w:name="_Toc482696781"/>
       <w:r>
         <w:rPr>
           <w:rFonts w:ascii="Arial" w:hAnsi="Arial" w:cs="Arial"/>
@@ -9576,7 +9596,7 @@
         </w:rPr>
         <w:t>Réalisations :</w:t>
       </w:r>
-      <w:bookmarkEnd w:id="39"/>
+      <w:bookmarkEnd w:id="38"/>
     </w:p>
     <w:p>
       <w:pPr>
@@ -9597,11 +9617,11 @@
         <w:pStyle w:val="Titre1"/>
         <w:spacing w:before="0"/>
       </w:pPr>
-      <w:bookmarkStart w:id="40" w:name="_Toc482696782"/>
+      <w:bookmarkStart w:id="39" w:name="_Toc482696782"/>
       <w:r>
         <w:t>Annexes</w:t>
       </w:r>
-      <w:bookmarkEnd w:id="40"/>
+      <w:bookmarkEnd w:id="39"/>
     </w:p>
     <w:p/>
     <w:p>
@@ -9609,11 +9629,11 @@
         <w:pStyle w:val="Titre2"/>
         <w:jc w:val="center"/>
       </w:pPr>
-      <w:bookmarkStart w:id="41" w:name="_Toc482696783"/>
+      <w:bookmarkStart w:id="40" w:name="_Toc482696783"/>
       <w:r>
         <w:t>Annexe 1 : Contrat</w:t>
       </w:r>
-      <w:bookmarkEnd w:id="41"/>
+      <w:bookmarkEnd w:id="40"/>
     </w:p>
     <w:p>
       <w:pPr>
@@ -11897,7 +11917,7 @@
       </w:pPr>
     </w:p>
     <w:sectPr>
-      <w:footerReference w:type="default" r:id="rId12"/>
+      <w:footerReference w:type="default" r:id="rId13"/>
       <w:pgSz w:w="11906" w:h="16838"/>
       <w:pgMar w:top="1417" w:right="1417" w:bottom="1417" w:left="1417" w:header="708" w:footer="708" w:gutter="0"/>
       <w:cols w:space="708"/>
@@ -12017,7 +12037,7 @@
         </mc:Choice>
         <mc:Fallback>
           <w:pict>
-            <v:rect w14:anchorId="0ABFBE4B" id="Rectangle 452" o:spid="_x0000_s1026" style="position:absolute;margin-left:0;margin-top:0;width:579.9pt;height:750.3pt;z-index:251659264;visibility:visible;mso-wrap-style:square;mso-width-percent:950;mso-height-percent:950;mso-wrap-distance-left:9pt;mso-wrap-distance-top:0;mso-wrap-distance-right:9pt;mso-wrap-distance-bottom:0;mso-position-horizontal:center;mso-position-horizontal-relative:page;mso-position-vertical:center;mso-position-vertical-relative:page;mso-width-percent:950;mso-height-percent:950;mso-width-relative:page;mso-height-relative:page;v-text-anchor:middle" o:gfxdata="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" filled="f" strokecolor="#747070 [1614]" strokeweight="1.25pt">
+            <v:rect w14:anchorId="7D715A51" id="Rectangle 452" o:spid="_x0000_s1026" style="position:absolute;margin-left:0;margin-top:0;width:579.9pt;height:750.3pt;z-index:251659264;visibility:visible;mso-wrap-style:square;mso-width-percent:950;mso-height-percent:950;mso-wrap-distance-left:9pt;mso-wrap-distance-top:0;mso-wrap-distance-right:9pt;mso-wrap-distance-bottom:0;mso-position-horizontal:center;mso-position-horizontal-relative:page;mso-position-vertical:center;mso-position-vertical-relative:page;mso-width-percent:950;mso-height-percent:950;mso-width-relative:page;mso-height-relative:page;v-text-anchor:middle" o:gfxdata="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" filled="f" strokecolor="#747070 [1614]" strokeweight="1.25pt">
               <w10:wrap anchorx="page" anchory="page"/>
             </v:rect>
           </w:pict>
@@ -12073,7 +12093,7 @@
         <w:sz w:val="20"/>
         <w:szCs w:val="20"/>
       </w:rPr>
-      <w:t>10</w:t>
+      <w:t>9</w:t>
     </w:r>
     <w:r>
       <w:rPr>
@@ -14428,7 +14448,7 @@
 </file>
 
 <file path=customXml/itemProps1.xml><?xml version="1.0" encoding="utf-8"?>
-<ds:datastoreItem xmlns:ds="http://schemas.openxmlformats.org/officeDocument/2006/customXml" ds:itemID="{5CD0D0A6-6687-438A-BA56-FCC7A157FC09}">
+<ds:datastoreItem xmlns:ds="http://schemas.openxmlformats.org/officeDocument/2006/customXml" ds:itemID="{49E2F23B-C1A6-4244-91BF-0D84EB0FF8BC}">
   <ds:schemaRefs>
     <ds:schemaRef ds:uri="http://schemas.openxmlformats.org/officeDocument/2006/bibliography"/>
   </ds:schemaRefs>

</xml_diff>

<commit_message>
j'ai rajouté une partie des maquettes pour la rénovation du site web
</commit_message>
<xml_diff>
--- a/Dossier de projet RETRO MAN GAMES/Projet_Creation_du_site_web_Jeu_video.docx
+++ b/Dossier de projet RETRO MAN GAMES/Projet_Creation_du_site_web_Jeu_video.docx
@@ -1,6 +1,6 @@
 
 <file path=word/document.xml><?xml version="1.0" encoding="utf-8"?>
-<w:document xmlns:wpc="http://schemas.microsoft.com/office/word/2010/wordprocessingCanvas" xmlns:cx="http://schemas.microsoft.com/office/drawing/2014/chartex" xmlns:cx1="http://schemas.microsoft.com/office/drawing/2015/9/8/chartex" xmlns:mc="http://schemas.openxmlformats.org/markup-compatibility/2006" xmlns:o="urn:schemas-microsoft-com:office:office" xmlns:r="http://schemas.openxmlformats.org/officeDocument/2006/relationships" xmlns:m="http://schemas.openxmlformats.org/officeDocument/2006/math" xmlns:v="urn:schemas-microsoft-com:vml" xmlns:wp14="http://schemas.microsoft.com/office/word/2010/wordprocessingDrawing" xmlns:wp="http://schemas.openxmlformats.org/drawingml/2006/wordprocessingDrawing" xmlns:w10="urn:schemas-microsoft-com:office:word" xmlns:w="http://schemas.openxmlformats.org/wordprocessingml/2006/main" xmlns:w14="http://schemas.microsoft.com/office/word/2010/wordml" xmlns:w15="http://schemas.microsoft.com/office/word/2012/wordml" xmlns:w16se="http://schemas.microsoft.com/office/word/2015/wordml/symex" xmlns:wpg="http://schemas.microsoft.com/office/word/2010/wordprocessingGroup" xmlns:wpi="http://schemas.microsoft.com/office/word/2010/wordprocessingInk" xmlns:wne="http://schemas.microsoft.com/office/word/2006/wordml" xmlns:wps="http://schemas.microsoft.com/office/word/2010/wordprocessingShape" mc:Ignorable="w14 w15 w16se wp14">
+<w:document xmlns:wpc="http://schemas.microsoft.com/office/word/2010/wordprocessingCanvas" xmlns:mc="http://schemas.openxmlformats.org/markup-compatibility/2006" xmlns:o="urn:schemas-microsoft-com:office:office" xmlns:r="http://schemas.openxmlformats.org/officeDocument/2006/relationships" xmlns:m="http://schemas.openxmlformats.org/officeDocument/2006/math" xmlns:v="urn:schemas-microsoft-com:vml" xmlns:wp14="http://schemas.microsoft.com/office/word/2010/wordprocessingDrawing" xmlns:wp="http://schemas.openxmlformats.org/drawingml/2006/wordprocessingDrawing" xmlns:w10="urn:schemas-microsoft-com:office:word" xmlns:w="http://schemas.openxmlformats.org/wordprocessingml/2006/main" xmlns:w14="http://schemas.microsoft.com/office/word/2010/wordml" xmlns:w15="http://schemas.microsoft.com/office/word/2012/wordml" xmlns:wpg="http://schemas.microsoft.com/office/word/2010/wordprocessingGroup" xmlns:wpi="http://schemas.microsoft.com/office/word/2010/wordprocessingInk" xmlns:wne="http://schemas.microsoft.com/office/word/2006/wordml" xmlns:wps="http://schemas.microsoft.com/office/word/2010/wordprocessingShape" mc:Ignorable="w14 w15 wp14">
   <w:body>
     <w:p>
       <w:pPr>
@@ -20,8 +20,16 @@
         <w:rPr>
           <w:rFonts w:ascii="Arial" w:hAnsi="Arial" w:cs="Arial"/>
         </w:rPr>
-        <w:t xml:space="preserve"> pour RetroManGames</w:t>
-      </w:r>
+        <w:t xml:space="preserve"> pour </w:t>
+      </w:r>
+      <w:proofErr w:type="spellStart"/>
+      <w:r>
+        <w:rPr>
+          <w:rFonts w:ascii="Arial" w:hAnsi="Arial" w:cs="Arial"/>
+        </w:rPr>
+        <w:t>RetroManGames</w:t>
+      </w:r>
+      <w:proofErr w:type="spellEnd"/>
     </w:p>
     <w:p>
       <w:pPr>
@@ -105,7 +113,7 @@
             </w:rPr>
             <w:fldChar w:fldCharType="separate"/>
           </w:r>
-          <w:hyperlink w:anchor="_Toc482696745" w:history="1">
+          <w:hyperlink w:anchor="_Toc482733270" w:history="1">
             <w:r>
               <w:rPr>
                 <w:rStyle w:val="Lienhypertexte"/>
@@ -133,7 +141,7 @@
                 <w:noProof/>
                 <w:webHidden/>
               </w:rPr>
-              <w:instrText xml:space="preserve"> PAGEREF _Toc482696745 \h </w:instrText>
+              <w:instrText xml:space="preserve"> PAGEREF _Toc482733270 \h </w:instrText>
             </w:r>
             <w:r>
               <w:rPr>
@@ -176,7 +184,7 @@
               <w:lang w:eastAsia="fr-FR"/>
             </w:rPr>
           </w:pPr>
-          <w:hyperlink w:anchor="_Toc482696746" w:history="1">
+          <w:hyperlink w:anchor="_Toc482733271" w:history="1">
             <w:r>
               <w:rPr>
                 <w:rStyle w:val="Lienhypertexte"/>
@@ -204,7 +212,7 @@
                 <w:noProof/>
                 <w:webHidden/>
               </w:rPr>
-              <w:instrText xml:space="preserve"> PAGEREF _Toc482696746 \h </w:instrText>
+              <w:instrText xml:space="preserve"> PAGEREF _Toc482733271 \h </w:instrText>
             </w:r>
             <w:r>
               <w:rPr>
@@ -247,7 +255,7 @@
               <w:lang w:eastAsia="fr-FR"/>
             </w:rPr>
           </w:pPr>
-          <w:hyperlink w:anchor="_Toc482696747" w:history="1">
+          <w:hyperlink w:anchor="_Toc482733272" w:history="1">
             <w:r>
               <w:rPr>
                 <w:rStyle w:val="Lienhypertexte"/>
@@ -275,7 +283,7 @@
                 <w:noProof/>
                 <w:webHidden/>
               </w:rPr>
-              <w:instrText xml:space="preserve"> PAGEREF _Toc482696747 \h </w:instrText>
+              <w:instrText xml:space="preserve"> PAGEREF _Toc482733272 \h </w:instrText>
             </w:r>
             <w:r>
               <w:rPr>
@@ -318,7 +326,7 @@
               <w:lang w:eastAsia="fr-FR"/>
             </w:rPr>
           </w:pPr>
-          <w:hyperlink w:anchor="_Toc482696748" w:history="1">
+          <w:hyperlink w:anchor="_Toc482733273" w:history="1">
             <w:r>
               <w:rPr>
                 <w:rStyle w:val="Lienhypertexte"/>
@@ -346,7 +354,7 @@
                 <w:noProof/>
                 <w:webHidden/>
               </w:rPr>
-              <w:instrText xml:space="preserve"> PAGEREF _Toc482696748 \h </w:instrText>
+              <w:instrText xml:space="preserve"> PAGEREF _Toc482733273 \h </w:instrText>
             </w:r>
             <w:r>
               <w:rPr>
@@ -389,7 +397,7 @@
               <w:lang w:eastAsia="fr-FR"/>
             </w:rPr>
           </w:pPr>
-          <w:hyperlink w:anchor="_Toc482696749" w:history="1">
+          <w:hyperlink w:anchor="_Toc482733274" w:history="1">
             <w:r>
               <w:rPr>
                 <w:rStyle w:val="Lienhypertexte"/>
@@ -417,7 +425,7 @@
                 <w:noProof/>
                 <w:webHidden/>
               </w:rPr>
-              <w:instrText xml:space="preserve"> PAGEREF _Toc482696749 \h </w:instrText>
+              <w:instrText xml:space="preserve"> PAGEREF _Toc482733274 \h </w:instrText>
             </w:r>
             <w:r>
               <w:rPr>
@@ -461,7 +469,7 @@
               <w:lang w:eastAsia="fr-FR"/>
             </w:rPr>
           </w:pPr>
-          <w:hyperlink w:anchor="_Toc482696750" w:history="1">
+          <w:hyperlink w:anchor="_Toc482733275" w:history="1">
             <w:r>
               <w:rPr>
                 <w:rStyle w:val="Lienhypertexte"/>
@@ -505,7 +513,7 @@
                 <w:noProof/>
                 <w:webHidden/>
               </w:rPr>
-              <w:instrText xml:space="preserve"> PAGEREF _Toc482696750 \h </w:instrText>
+              <w:instrText xml:space="preserve"> PAGEREF _Toc482733275 \h </w:instrText>
             </w:r>
             <w:r>
               <w:rPr>
@@ -549,7 +557,7 @@
               <w:lang w:eastAsia="fr-FR"/>
             </w:rPr>
           </w:pPr>
-          <w:hyperlink w:anchor="_Toc482696751" w:history="1">
+          <w:hyperlink w:anchor="_Toc482733276" w:history="1">
             <w:r>
               <w:rPr>
                 <w:rStyle w:val="Lienhypertexte"/>
@@ -593,7 +601,7 @@
                 <w:noProof/>
                 <w:webHidden/>
               </w:rPr>
-              <w:instrText xml:space="preserve"> PAGEREF _Toc482696751 \h </w:instrText>
+              <w:instrText xml:space="preserve"> PAGEREF _Toc482733276 \h </w:instrText>
             </w:r>
             <w:r>
               <w:rPr>
@@ -636,7 +644,7 @@
               <w:lang w:eastAsia="fr-FR"/>
             </w:rPr>
           </w:pPr>
-          <w:hyperlink w:anchor="_Toc482696752" w:history="1">
+          <w:hyperlink w:anchor="_Toc482733277" w:history="1">
             <w:r>
               <w:rPr>
                 <w:rStyle w:val="Lienhypertexte"/>
@@ -664,7 +672,7 @@
                 <w:noProof/>
                 <w:webHidden/>
               </w:rPr>
-              <w:instrText xml:space="preserve"> PAGEREF _Toc482696752 \h </w:instrText>
+              <w:instrText xml:space="preserve"> PAGEREF _Toc482733277 \h </w:instrText>
             </w:r>
             <w:r>
               <w:rPr>
@@ -707,7 +715,7 @@
               <w:lang w:eastAsia="fr-FR"/>
             </w:rPr>
           </w:pPr>
-          <w:hyperlink w:anchor="_Toc482696753" w:history="1">
+          <w:hyperlink w:anchor="_Toc482733278" w:history="1">
             <w:r>
               <w:rPr>
                 <w:rStyle w:val="Lienhypertexte"/>
@@ -734,7 +742,7 @@
                 <w:noProof/>
                 <w:webHidden/>
               </w:rPr>
-              <w:instrText xml:space="preserve"> PAGEREF _Toc482696753 \h </w:instrText>
+              <w:instrText xml:space="preserve"> PAGEREF _Toc482733278 \h </w:instrText>
             </w:r>
             <w:r>
               <w:rPr>
@@ -778,7 +786,7 @@
               <w:lang w:eastAsia="fr-FR"/>
             </w:rPr>
           </w:pPr>
-          <w:hyperlink w:anchor="_Toc482696754" w:history="1">
+          <w:hyperlink w:anchor="_Toc482733279" w:history="1">
             <w:r>
               <w:rPr>
                 <w:rStyle w:val="Lienhypertexte"/>
@@ -822,7 +830,7 @@
                 <w:noProof/>
                 <w:webHidden/>
               </w:rPr>
-              <w:instrText xml:space="preserve"> PAGEREF _Toc482696754 \h </w:instrText>
+              <w:instrText xml:space="preserve"> PAGEREF _Toc482733279 \h </w:instrText>
             </w:r>
             <w:r>
               <w:rPr>
@@ -865,7 +873,7 @@
               <w:lang w:eastAsia="fr-FR"/>
             </w:rPr>
           </w:pPr>
-          <w:hyperlink w:anchor="_Toc482696755" w:history="1">
+          <w:hyperlink w:anchor="_Toc482733280" w:history="1">
             <w:r>
               <w:rPr>
                 <w:rStyle w:val="Lienhypertexte"/>
@@ -893,7 +901,7 @@
                 <w:noProof/>
                 <w:webHidden/>
               </w:rPr>
-              <w:instrText xml:space="preserve"> PAGEREF _Toc482696755 \h </w:instrText>
+              <w:instrText xml:space="preserve"> PAGEREF _Toc482733280 \h </w:instrText>
             </w:r>
             <w:r>
               <w:rPr>
@@ -936,7 +944,7 @@
               <w:lang w:eastAsia="fr-FR"/>
             </w:rPr>
           </w:pPr>
-          <w:hyperlink w:anchor="_Toc482696756" w:history="1">
+          <w:hyperlink w:anchor="_Toc482733281" w:history="1">
             <w:r>
               <w:rPr>
                 <w:rStyle w:val="Lienhypertexte"/>
@@ -964,7 +972,7 @@
                 <w:noProof/>
                 <w:webHidden/>
               </w:rPr>
-              <w:instrText xml:space="preserve"> PAGEREF _Toc482696756 \h </w:instrText>
+              <w:instrText xml:space="preserve"> PAGEREF _Toc482733281 \h </w:instrText>
             </w:r>
             <w:r>
               <w:rPr>
@@ -984,7 +992,7 @@
                 <w:noProof/>
                 <w:webHidden/>
               </w:rPr>
-              <w:t>6</w:t>
+              <w:t>5</w:t>
             </w:r>
             <w:r>
               <w:rPr>
@@ -1007,7 +1015,7 @@
               <w:lang w:eastAsia="fr-FR"/>
             </w:rPr>
           </w:pPr>
-          <w:hyperlink w:anchor="_Toc482696757" w:history="1">
+          <w:hyperlink w:anchor="_Toc482733282" w:history="1">
             <w:r>
               <w:rPr>
                 <w:rStyle w:val="Lienhypertexte"/>
@@ -1035,7 +1043,7 @@
                 <w:noProof/>
                 <w:webHidden/>
               </w:rPr>
-              <w:instrText xml:space="preserve"> PAGEREF _Toc482696757 \h </w:instrText>
+              <w:instrText xml:space="preserve"> PAGEREF _Toc482733282 \h </w:instrText>
             </w:r>
             <w:r>
               <w:rPr>
@@ -1078,7 +1086,7 @@
               <w:lang w:eastAsia="fr-FR"/>
             </w:rPr>
           </w:pPr>
-          <w:hyperlink w:anchor="_Toc482696758" w:history="1">
+          <w:hyperlink w:anchor="_Toc482733283" w:history="1">
             <w:r>
               <w:rPr>
                 <w:rStyle w:val="Lienhypertexte"/>
@@ -1106,7 +1114,7 @@
                 <w:noProof/>
                 <w:webHidden/>
               </w:rPr>
-              <w:instrText xml:space="preserve"> PAGEREF _Toc482696758 \h </w:instrText>
+              <w:instrText xml:space="preserve"> PAGEREF _Toc482733283 \h </w:instrText>
             </w:r>
             <w:r>
               <w:rPr>
@@ -1149,7 +1157,7 @@
               <w:lang w:eastAsia="fr-FR"/>
             </w:rPr>
           </w:pPr>
-          <w:hyperlink w:anchor="_Toc482696759" w:history="1">
+          <w:hyperlink w:anchor="_Toc482733284" w:history="1">
             <w:r>
               <w:rPr>
                 <w:rStyle w:val="Lienhypertexte"/>
@@ -1177,7 +1185,7 @@
                 <w:noProof/>
                 <w:webHidden/>
               </w:rPr>
-              <w:instrText xml:space="preserve"> PAGEREF _Toc482696759 \h </w:instrText>
+              <w:instrText xml:space="preserve"> PAGEREF _Toc482733284 \h </w:instrText>
             </w:r>
             <w:r>
               <w:rPr>
@@ -1220,7 +1228,7 @@
               <w:lang w:eastAsia="fr-FR"/>
             </w:rPr>
           </w:pPr>
-          <w:hyperlink w:anchor="_Toc482696760" w:history="1">
+          <w:hyperlink w:anchor="_Toc482733285" w:history="1">
             <w:r>
               <w:rPr>
                 <w:rStyle w:val="Lienhypertexte"/>
@@ -1248,7 +1256,7 @@
                 <w:noProof/>
                 <w:webHidden/>
               </w:rPr>
-              <w:instrText xml:space="preserve"> PAGEREF _Toc482696760 \h </w:instrText>
+              <w:instrText xml:space="preserve"> PAGEREF _Toc482733285 \h </w:instrText>
             </w:r>
             <w:r>
               <w:rPr>
@@ -1291,7 +1299,7 @@
               <w:lang w:eastAsia="fr-FR"/>
             </w:rPr>
           </w:pPr>
-          <w:hyperlink w:anchor="_Toc482696761" w:history="1">
+          <w:hyperlink w:anchor="_Toc482733286" w:history="1">
             <w:r>
               <w:rPr>
                 <w:rStyle w:val="Lienhypertexte"/>
@@ -1319,7 +1327,7 @@
                 <w:noProof/>
                 <w:webHidden/>
               </w:rPr>
-              <w:instrText xml:space="preserve"> PAGEREF _Toc482696761 \h </w:instrText>
+              <w:instrText xml:space="preserve"> PAGEREF _Toc482733286 \h </w:instrText>
             </w:r>
             <w:r>
               <w:rPr>
@@ -1363,7 +1371,7 @@
               <w:lang w:eastAsia="fr-FR"/>
             </w:rPr>
           </w:pPr>
-          <w:hyperlink w:anchor="_Toc482696762" w:history="1">
+          <w:hyperlink w:anchor="_Toc482733287" w:history="1">
             <w:r>
               <w:rPr>
                 <w:rStyle w:val="Lienhypertexte"/>
@@ -1407,7 +1415,7 @@
                 <w:noProof/>
                 <w:webHidden/>
               </w:rPr>
-              <w:instrText xml:space="preserve"> PAGEREF _Toc482696762 \h </w:instrText>
+              <w:instrText xml:space="preserve"> PAGEREF _Toc482733287 \h </w:instrText>
             </w:r>
             <w:r>
               <w:rPr>
@@ -1451,7 +1459,7 @@
               <w:lang w:eastAsia="fr-FR"/>
             </w:rPr>
           </w:pPr>
-          <w:hyperlink w:anchor="_Toc482696763" w:history="1">
+          <w:hyperlink w:anchor="_Toc482733288" w:history="1">
             <w:r>
               <w:rPr>
                 <w:rStyle w:val="Lienhypertexte"/>
@@ -1495,7 +1503,7 @@
                 <w:noProof/>
                 <w:webHidden/>
               </w:rPr>
-              <w:instrText xml:space="preserve"> PAGEREF _Toc482696763 \h </w:instrText>
+              <w:instrText xml:space="preserve"> PAGEREF _Toc482733288 \h </w:instrText>
             </w:r>
             <w:r>
               <w:rPr>
@@ -1539,7 +1547,7 @@
               <w:lang w:eastAsia="fr-FR"/>
             </w:rPr>
           </w:pPr>
-          <w:hyperlink w:anchor="_Toc482696764" w:history="1">
+          <w:hyperlink w:anchor="_Toc482733289" w:history="1">
             <w:r>
               <w:rPr>
                 <w:rStyle w:val="Lienhypertexte"/>
@@ -1583,7 +1591,7 @@
                 <w:noProof/>
                 <w:webHidden/>
               </w:rPr>
-              <w:instrText xml:space="preserve"> PAGEREF _Toc482696764 \h </w:instrText>
+              <w:instrText xml:space="preserve"> PAGEREF _Toc482733289 \h </w:instrText>
             </w:r>
             <w:r>
               <w:rPr>
@@ -1627,7 +1635,7 @@
               <w:lang w:eastAsia="fr-FR"/>
             </w:rPr>
           </w:pPr>
-          <w:hyperlink w:anchor="_Toc482696765" w:history="1">
+          <w:hyperlink w:anchor="_Toc482733290" w:history="1">
             <w:r>
               <w:rPr>
                 <w:rStyle w:val="Lienhypertexte"/>
@@ -1671,7 +1679,7 @@
                 <w:noProof/>
                 <w:webHidden/>
               </w:rPr>
-              <w:instrText xml:space="preserve"> PAGEREF _Toc482696765 \h </w:instrText>
+              <w:instrText xml:space="preserve"> PAGEREF _Toc482733290 \h </w:instrText>
             </w:r>
             <w:r>
               <w:rPr>
@@ -1715,7 +1723,7 @@
               <w:lang w:eastAsia="fr-FR"/>
             </w:rPr>
           </w:pPr>
-          <w:hyperlink w:anchor="_Toc482696766" w:history="1">
+          <w:hyperlink w:anchor="_Toc482733291" w:history="1">
             <w:r>
               <w:rPr>
                 <w:rStyle w:val="Lienhypertexte"/>
@@ -1738,7 +1746,7 @@
                 <w:rFonts w:ascii="Arial" w:hAnsi="Arial" w:cs="Arial"/>
                 <w:noProof/>
               </w:rPr>
-              <w:t>La boutique rétro</w:t>
+              <w:t>La page de contacts</w:t>
             </w:r>
             <w:r>
               <w:rPr>
@@ -1759,7 +1767,7 @@
                 <w:noProof/>
                 <w:webHidden/>
               </w:rPr>
-              <w:instrText xml:space="preserve"> PAGEREF _Toc482696766 \h </w:instrText>
+              <w:instrText xml:space="preserve"> PAGEREF _Toc482733291 \h </w:instrText>
             </w:r>
             <w:r>
               <w:rPr>
@@ -1780,6 +1788,167 @@
                 <w:webHidden/>
               </w:rPr>
               <w:t>7</w:t>
+            </w:r>
+            <w:r>
+              <w:rPr>
+                <w:noProof/>
+                <w:webHidden/>
+              </w:rPr>
+              <w:fldChar w:fldCharType="end"/>
+            </w:r>
+          </w:hyperlink>
+          <w:bookmarkStart w:id="0" w:name="_GoBack"/>
+          <w:bookmarkEnd w:id="0"/>
+        </w:p>
+        <w:p>
+          <w:pPr>
+            <w:pStyle w:val="TM2"/>
+            <w:tabs>
+              <w:tab w:val="left" w:pos="660"/>
+              <w:tab w:val="right" w:leader="dot" w:pos="9062"/>
+            </w:tabs>
+            <w:rPr>
+              <w:rFonts w:eastAsiaTheme="minorEastAsia"/>
+              <w:noProof/>
+              <w:lang w:eastAsia="fr-FR"/>
+            </w:rPr>
+          </w:pPr>
+          <w:hyperlink w:anchor="_Toc482733292" w:history="1">
+            <w:r>
+              <w:rPr>
+                <w:rStyle w:val="Lienhypertexte"/>
+                <w:rFonts w:ascii="Arial" w:hAnsi="Arial" w:cs="Arial"/>
+                <w:noProof/>
+              </w:rPr>
+              <w:t>f)</w:t>
+            </w:r>
+            <w:r>
+              <w:rPr>
+                <w:rFonts w:eastAsiaTheme="minorEastAsia"/>
+                <w:noProof/>
+                <w:lang w:eastAsia="fr-FR"/>
+              </w:rPr>
+              <w:tab/>
+            </w:r>
+            <w:r>
+              <w:rPr>
+                <w:rStyle w:val="Lienhypertexte"/>
+                <w:rFonts w:ascii="Arial" w:hAnsi="Arial" w:cs="Arial"/>
+                <w:noProof/>
+              </w:rPr>
+              <w:t>La page « plan du site »</w:t>
+            </w:r>
+            <w:r>
+              <w:rPr>
+                <w:noProof/>
+                <w:webHidden/>
+              </w:rPr>
+              <w:tab/>
+            </w:r>
+            <w:r>
+              <w:rPr>
+                <w:noProof/>
+                <w:webHidden/>
+              </w:rPr>
+              <w:fldChar w:fldCharType="begin"/>
+            </w:r>
+            <w:r>
+              <w:rPr>
+                <w:noProof/>
+                <w:webHidden/>
+              </w:rPr>
+              <w:instrText xml:space="preserve"> PAGEREF _Toc482733292 \h </w:instrText>
+            </w:r>
+            <w:r>
+              <w:rPr>
+                <w:noProof/>
+                <w:webHidden/>
+              </w:rPr>
+            </w:r>
+            <w:r>
+              <w:rPr>
+                <w:noProof/>
+                <w:webHidden/>
+              </w:rPr>
+              <w:fldChar w:fldCharType="separate"/>
+            </w:r>
+            <w:r>
+              <w:rPr>
+                <w:noProof/>
+                <w:webHidden/>
+              </w:rPr>
+              <w:t>7</w:t>
+            </w:r>
+            <w:r>
+              <w:rPr>
+                <w:noProof/>
+                <w:webHidden/>
+              </w:rPr>
+              <w:fldChar w:fldCharType="end"/>
+            </w:r>
+          </w:hyperlink>
+        </w:p>
+        <w:p>
+          <w:pPr>
+            <w:pStyle w:val="TM1"/>
+            <w:tabs>
+              <w:tab w:val="right" w:leader="dot" w:pos="9062"/>
+            </w:tabs>
+            <w:rPr>
+              <w:rFonts w:eastAsiaTheme="minorEastAsia"/>
+              <w:noProof/>
+              <w:lang w:eastAsia="fr-FR"/>
+            </w:rPr>
+          </w:pPr>
+          <w:hyperlink w:anchor="_Toc482733293" w:history="1">
+            <w:r>
+              <w:rPr>
+                <w:rStyle w:val="Lienhypertexte"/>
+                <w:rFonts w:ascii="Arial" w:hAnsi="Arial" w:cs="Arial"/>
+                <w:noProof/>
+              </w:rPr>
+              <w:t>Planning</w:t>
+            </w:r>
+            <w:r>
+              <w:rPr>
+                <w:noProof/>
+                <w:webHidden/>
+              </w:rPr>
+              <w:tab/>
+            </w:r>
+            <w:r>
+              <w:rPr>
+                <w:noProof/>
+                <w:webHidden/>
+              </w:rPr>
+              <w:fldChar w:fldCharType="begin"/>
+            </w:r>
+            <w:r>
+              <w:rPr>
+                <w:noProof/>
+                <w:webHidden/>
+              </w:rPr>
+              <w:instrText xml:space="preserve"> PAGEREF _Toc482733293 \h </w:instrText>
+            </w:r>
+            <w:r>
+              <w:rPr>
+                <w:noProof/>
+                <w:webHidden/>
+              </w:rPr>
+            </w:r>
+            <w:r>
+              <w:rPr>
+                <w:noProof/>
+                <w:webHidden/>
+              </w:rPr>
+              <w:fldChar w:fldCharType="separate"/>
+            </w:r>
+            <w:r>
+              <w:rPr>
+                <w:noProof/>
+                <w:webHidden/>
+              </w:rPr>
+              <w:t>8</w:t>
             </w:r>
             <w:r>
               <w:rPr>
@@ -1803,14 +1972,14 @@
               <w:lang w:eastAsia="fr-FR"/>
             </w:rPr>
           </w:pPr>
-          <w:hyperlink w:anchor="_Toc482696767" w:history="1">
+          <w:hyperlink w:anchor="_Toc482733294" w:history="1">
             <w:r>
               <w:rPr>
                 <w:rStyle w:val="Lienhypertexte"/>
                 <w:rFonts w:ascii="Arial" w:hAnsi="Arial" w:cs="Arial"/>
                 <w:noProof/>
               </w:rPr>
-              <w:t>f)</w:t>
+              <w:t>a)</w:t>
             </w:r>
             <w:r>
               <w:rPr>
@@ -1826,7 +1995,7 @@
                 <w:rFonts w:ascii="Arial" w:hAnsi="Arial" w:cs="Arial"/>
                 <w:noProof/>
               </w:rPr>
-              <w:t>La page de contacts</w:t>
+              <w:t>Estimation Horaire</w:t>
             </w:r>
             <w:r>
               <w:rPr>
@@ -1847,7 +2016,7 @@
                 <w:noProof/>
                 <w:webHidden/>
               </w:rPr>
-              <w:instrText xml:space="preserve"> PAGEREF _Toc482696767 \h </w:instrText>
+              <w:instrText xml:space="preserve"> PAGEREF _Toc482733294 \h </w:instrText>
             </w:r>
             <w:r>
               <w:rPr>
@@ -1867,7 +2036,7 @@
                 <w:noProof/>
                 <w:webHidden/>
               </w:rPr>
-              <w:t>7</w:t>
+              <w:t>8</w:t>
             </w:r>
             <w:r>
               <w:rPr>
@@ -1891,14 +2060,14 @@
               <w:lang w:eastAsia="fr-FR"/>
             </w:rPr>
           </w:pPr>
-          <w:hyperlink w:anchor="_Toc482696768" w:history="1">
+          <w:hyperlink w:anchor="_Toc482733295" w:history="1">
             <w:r>
               <w:rPr>
                 <w:rStyle w:val="Lienhypertexte"/>
                 <w:rFonts w:ascii="Arial" w:hAnsi="Arial" w:cs="Arial"/>
                 <w:noProof/>
               </w:rPr>
-              <w:t>g)</w:t>
+              <w:t>b)</w:t>
             </w:r>
             <w:r>
               <w:rPr>
@@ -1914,7 +2083,7 @@
                 <w:rFonts w:ascii="Arial" w:hAnsi="Arial" w:cs="Arial"/>
                 <w:noProof/>
               </w:rPr>
-              <w:t>La page « plan du site »</w:t>
+              <w:t>Diagramme de Gantt</w:t>
             </w:r>
             <w:r>
               <w:rPr>
@@ -1935,7 +2104,7 @@
                 <w:noProof/>
                 <w:webHidden/>
               </w:rPr>
-              <w:instrText xml:space="preserve"> PAGEREF _Toc482696768 \h </w:instrText>
+              <w:instrText xml:space="preserve"> PAGEREF _Toc482733295 \h </w:instrText>
             </w:r>
             <w:r>
               <w:rPr>
@@ -1955,7 +2124,7 @@
                 <w:noProof/>
                 <w:webHidden/>
               </w:rPr>
-              <w:t>7</w:t>
+              <w:t>8</w:t>
             </w:r>
             <w:r>
               <w:rPr>
@@ -1978,14 +2147,14 @@
               <w:lang w:eastAsia="fr-FR"/>
             </w:rPr>
           </w:pPr>
-          <w:hyperlink w:anchor="_Toc482696769" w:history="1">
+          <w:hyperlink w:anchor="_Toc482733296" w:history="1">
             <w:r>
               <w:rPr>
                 <w:rStyle w:val="Lienhypertexte"/>
                 <w:rFonts w:ascii="Arial" w:hAnsi="Arial" w:cs="Arial"/>
                 <w:noProof/>
               </w:rPr>
-              <w:t>Planning</w:t>
+              <w:t>Hébergement et nom de domaine</w:t>
             </w:r>
             <w:r>
               <w:rPr>
@@ -2006,183 +2175,7 @@
                 <w:noProof/>
                 <w:webHidden/>
               </w:rPr>
-              <w:instrText xml:space="preserve"> PAGEREF _Toc482696769 \h </w:instrText>
-            </w:r>
-            <w:r>
-              <w:rPr>
-                <w:noProof/>
-                <w:webHidden/>
-              </w:rPr>
-            </w:r>
-            <w:r>
-              <w:rPr>
-                <w:noProof/>
-                <w:webHidden/>
-              </w:rPr>
-              <w:fldChar w:fldCharType="separate"/>
-            </w:r>
-            <w:r>
-              <w:rPr>
-                <w:noProof/>
-                <w:webHidden/>
-              </w:rPr>
-              <w:t>8</w:t>
-            </w:r>
-            <w:r>
-              <w:rPr>
-                <w:noProof/>
-                <w:webHidden/>
-              </w:rPr>
-              <w:fldChar w:fldCharType="end"/>
-            </w:r>
-          </w:hyperlink>
-        </w:p>
-        <w:p>
-          <w:pPr>
-            <w:pStyle w:val="TM2"/>
-            <w:tabs>
-              <w:tab w:val="left" w:pos="660"/>
-              <w:tab w:val="right" w:leader="dot" w:pos="9062"/>
-            </w:tabs>
-            <w:rPr>
-              <w:rFonts w:eastAsiaTheme="minorEastAsia"/>
-              <w:noProof/>
-              <w:lang w:eastAsia="fr-FR"/>
-            </w:rPr>
-          </w:pPr>
-          <w:hyperlink w:anchor="_Toc482696770" w:history="1">
-            <w:r>
-              <w:rPr>
-                <w:rStyle w:val="Lienhypertexte"/>
-                <w:rFonts w:ascii="Arial" w:hAnsi="Arial" w:cs="Arial"/>
-                <w:noProof/>
-              </w:rPr>
-              <w:t>a)</w:t>
-            </w:r>
-            <w:r>
-              <w:rPr>
-                <w:rFonts w:eastAsiaTheme="minorEastAsia"/>
-                <w:noProof/>
-                <w:lang w:eastAsia="fr-FR"/>
-              </w:rPr>
-              <w:tab/>
-            </w:r>
-            <w:r>
-              <w:rPr>
-                <w:rStyle w:val="Lienhypertexte"/>
-                <w:rFonts w:ascii="Arial" w:hAnsi="Arial" w:cs="Arial"/>
-                <w:noProof/>
-              </w:rPr>
-              <w:t>Estimation Horaire</w:t>
-            </w:r>
-            <w:r>
-              <w:rPr>
-                <w:noProof/>
-                <w:webHidden/>
-              </w:rPr>
-              <w:tab/>
-            </w:r>
-            <w:r>
-              <w:rPr>
-                <w:noProof/>
-                <w:webHidden/>
-              </w:rPr>
-              <w:fldChar w:fldCharType="begin"/>
-            </w:r>
-            <w:r>
-              <w:rPr>
-                <w:noProof/>
-                <w:webHidden/>
-              </w:rPr>
-              <w:instrText xml:space="preserve"> PAGEREF _Toc482696770 \h </w:instrText>
-            </w:r>
-            <w:r>
-              <w:rPr>
-                <w:noProof/>
-                <w:webHidden/>
-              </w:rPr>
-            </w:r>
-            <w:r>
-              <w:rPr>
-                <w:noProof/>
-                <w:webHidden/>
-              </w:rPr>
-              <w:fldChar w:fldCharType="separate"/>
-            </w:r>
-            <w:r>
-              <w:rPr>
-                <w:noProof/>
-                <w:webHidden/>
-              </w:rPr>
-              <w:t>8</w:t>
-            </w:r>
-            <w:r>
-              <w:rPr>
-                <w:noProof/>
-                <w:webHidden/>
-              </w:rPr>
-              <w:fldChar w:fldCharType="end"/>
-            </w:r>
-          </w:hyperlink>
-        </w:p>
-        <w:p>
-          <w:pPr>
-            <w:pStyle w:val="TM2"/>
-            <w:tabs>
-              <w:tab w:val="left" w:pos="660"/>
-              <w:tab w:val="right" w:leader="dot" w:pos="9062"/>
-            </w:tabs>
-            <w:rPr>
-              <w:rFonts w:eastAsiaTheme="minorEastAsia"/>
-              <w:noProof/>
-              <w:lang w:eastAsia="fr-FR"/>
-            </w:rPr>
-          </w:pPr>
-          <w:hyperlink w:anchor="_Toc482696771" w:history="1">
-            <w:r>
-              <w:rPr>
-                <w:rStyle w:val="Lienhypertexte"/>
-                <w:rFonts w:ascii="Arial" w:hAnsi="Arial" w:cs="Arial"/>
-                <w:noProof/>
-              </w:rPr>
-              <w:t>b)</w:t>
-            </w:r>
-            <w:r>
-              <w:rPr>
-                <w:rFonts w:eastAsiaTheme="minorEastAsia"/>
-                <w:noProof/>
-                <w:lang w:eastAsia="fr-FR"/>
-              </w:rPr>
-              <w:tab/>
-            </w:r>
-            <w:r>
-              <w:rPr>
-                <w:rStyle w:val="Lienhypertexte"/>
-                <w:rFonts w:ascii="Arial" w:hAnsi="Arial" w:cs="Arial"/>
-                <w:noProof/>
-              </w:rPr>
-              <w:t>Diagramme de Gantt</w:t>
-            </w:r>
-            <w:r>
-              <w:rPr>
-                <w:noProof/>
-                <w:webHidden/>
-              </w:rPr>
-              <w:tab/>
-            </w:r>
-            <w:r>
-              <w:rPr>
-                <w:noProof/>
-                <w:webHidden/>
-              </w:rPr>
-              <w:fldChar w:fldCharType="begin"/>
-            </w:r>
-            <w:r>
-              <w:rPr>
-                <w:noProof/>
-                <w:webHidden/>
-              </w:rPr>
-              <w:instrText xml:space="preserve"> PAGEREF _Toc482696771 \h </w:instrText>
+              <w:instrText xml:space="preserve"> PAGEREF _Toc482733296 \h </w:instrText>
             </w:r>
             <w:r>
               <w:rPr>
@@ -2225,14 +2218,14 @@
               <w:lang w:eastAsia="fr-FR"/>
             </w:rPr>
           </w:pPr>
-          <w:hyperlink w:anchor="_Toc482696772" w:history="1">
+          <w:hyperlink w:anchor="_Toc482733297" w:history="1">
             <w:r>
               <w:rPr>
                 <w:rStyle w:val="Lienhypertexte"/>
                 <w:rFonts w:ascii="Arial" w:hAnsi="Arial" w:cs="Arial"/>
                 <w:noProof/>
               </w:rPr>
-              <w:t>Hébergement et nom de domaine</w:t>
+              <w:t>Référencement</w:t>
             </w:r>
             <w:r>
               <w:rPr>
@@ -2253,7 +2246,7 @@
                 <w:noProof/>
                 <w:webHidden/>
               </w:rPr>
-              <w:instrText xml:space="preserve"> PAGEREF _Toc482696772 \h </w:instrText>
+              <w:instrText xml:space="preserve"> PAGEREF _Toc482733297 \h </w:instrText>
             </w:r>
             <w:r>
               <w:rPr>
@@ -2273,7 +2266,7 @@
                 <w:noProof/>
                 <w:webHidden/>
               </w:rPr>
-              <w:t>8</w:t>
+              <w:t>9</w:t>
             </w:r>
             <w:r>
               <w:rPr>
@@ -2296,14 +2289,14 @@
               <w:lang w:eastAsia="fr-FR"/>
             </w:rPr>
           </w:pPr>
-          <w:hyperlink w:anchor="_Toc482696773" w:history="1">
+          <w:hyperlink w:anchor="_Toc482733298" w:history="1">
             <w:r>
               <w:rPr>
                 <w:rStyle w:val="Lienhypertexte"/>
                 <w:rFonts w:ascii="Arial" w:hAnsi="Arial" w:cs="Arial"/>
                 <w:noProof/>
               </w:rPr>
-              <w:t>Référencement</w:t>
+              <w:t>Mises à jour</w:t>
             </w:r>
             <w:r>
               <w:rPr>
@@ -2324,7 +2317,7 @@
                 <w:noProof/>
                 <w:webHidden/>
               </w:rPr>
-              <w:instrText xml:space="preserve"> PAGEREF _Toc482696773 \h </w:instrText>
+              <w:instrText xml:space="preserve"> PAGEREF _Toc482733298 \h </w:instrText>
             </w:r>
             <w:r>
               <w:rPr>
@@ -2367,14 +2360,14 @@
               <w:lang w:eastAsia="fr-FR"/>
             </w:rPr>
           </w:pPr>
-          <w:hyperlink w:anchor="_Toc482696774" w:history="1">
+          <w:hyperlink w:anchor="_Toc482733299" w:history="1">
             <w:r>
               <w:rPr>
                 <w:rStyle w:val="Lienhypertexte"/>
                 <w:rFonts w:ascii="Arial" w:hAnsi="Arial" w:cs="Arial"/>
                 <w:noProof/>
               </w:rPr>
-              <w:t>Mises à jour</w:t>
+              <w:t>Tests et recettes</w:t>
             </w:r>
             <w:r>
               <w:rPr>
@@ -2395,7 +2388,7 @@
                 <w:noProof/>
                 <w:webHidden/>
               </w:rPr>
-              <w:instrText xml:space="preserve"> PAGEREF _Toc482696774 \h </w:instrText>
+              <w:instrText xml:space="preserve"> PAGEREF _Toc482733299 \h </w:instrText>
             </w:r>
             <w:r>
               <w:rPr>
@@ -2438,14 +2431,14 @@
               <w:lang w:eastAsia="fr-FR"/>
             </w:rPr>
           </w:pPr>
-          <w:hyperlink w:anchor="_Toc482696775" w:history="1">
+          <w:hyperlink w:anchor="_Toc482733300" w:history="1">
             <w:r>
               <w:rPr>
                 <w:rStyle w:val="Lienhypertexte"/>
                 <w:rFonts w:ascii="Arial" w:hAnsi="Arial" w:cs="Arial"/>
                 <w:noProof/>
               </w:rPr>
-              <w:t>Tests et recettes</w:t>
+              <w:t>Facturation Finale</w:t>
             </w:r>
             <w:r>
               <w:rPr>
@@ -2466,7 +2459,7 @@
                 <w:noProof/>
                 <w:webHidden/>
               </w:rPr>
-              <w:instrText xml:space="preserve"> PAGEREF _Toc482696775 \h </w:instrText>
+              <w:instrText xml:space="preserve"> PAGEREF _Toc482733300 \h </w:instrText>
             </w:r>
             <w:r>
               <w:rPr>
@@ -2509,14 +2502,14 @@
               <w:lang w:eastAsia="fr-FR"/>
             </w:rPr>
           </w:pPr>
-          <w:hyperlink w:anchor="_Toc482696776" w:history="1">
+          <w:hyperlink w:anchor="_Toc482733301" w:history="1">
             <w:r>
               <w:rPr>
                 <w:rStyle w:val="Lienhypertexte"/>
                 <w:rFonts w:ascii="Arial" w:hAnsi="Arial" w:cs="Arial"/>
                 <w:noProof/>
               </w:rPr>
-              <w:t>Facturation</w:t>
+              <w:t>Annexes</w:t>
             </w:r>
             <w:r>
               <w:rPr>
@@ -2537,7 +2530,7 @@
                 <w:noProof/>
                 <w:webHidden/>
               </w:rPr>
-              <w:instrText xml:space="preserve"> PAGEREF _Toc482696776 \h </w:instrText>
+              <w:instrText xml:space="preserve"> PAGEREF _Toc482733301 \h </w:instrText>
             </w:r>
             <w:r>
               <w:rPr>
@@ -2558,6 +2551,292 @@
                 <w:webHidden/>
               </w:rPr>
               <w:t>9</w:t>
+            </w:r>
+            <w:r>
+              <w:rPr>
+                <w:noProof/>
+                <w:webHidden/>
+              </w:rPr>
+              <w:fldChar w:fldCharType="end"/>
+            </w:r>
+          </w:hyperlink>
+        </w:p>
+        <w:p>
+          <w:pPr>
+            <w:pStyle w:val="TM3"/>
+            <w:tabs>
+              <w:tab w:val="right" w:leader="dot" w:pos="9062"/>
+            </w:tabs>
+            <w:rPr>
+              <w:rFonts w:eastAsiaTheme="minorEastAsia"/>
+              <w:noProof/>
+              <w:lang w:eastAsia="fr-FR"/>
+            </w:rPr>
+          </w:pPr>
+          <w:hyperlink w:anchor="_Toc482733302" w:history="1">
+            <w:r>
+              <w:rPr>
+                <w:rStyle w:val="Lienhypertexte"/>
+                <w:rFonts w:ascii="Arial" w:hAnsi="Arial" w:cs="Arial"/>
+                <w:noProof/>
+              </w:rPr>
+              <w:t>CV de M KHAYAT :</w:t>
+            </w:r>
+            <w:r>
+              <w:rPr>
+                <w:noProof/>
+                <w:webHidden/>
+              </w:rPr>
+              <w:tab/>
+            </w:r>
+            <w:r>
+              <w:rPr>
+                <w:noProof/>
+                <w:webHidden/>
+              </w:rPr>
+              <w:fldChar w:fldCharType="begin"/>
+            </w:r>
+            <w:r>
+              <w:rPr>
+                <w:noProof/>
+                <w:webHidden/>
+              </w:rPr>
+              <w:instrText xml:space="preserve"> PAGEREF _Toc482733302 \h </w:instrText>
+            </w:r>
+            <w:r>
+              <w:rPr>
+                <w:noProof/>
+                <w:webHidden/>
+              </w:rPr>
+            </w:r>
+            <w:r>
+              <w:rPr>
+                <w:noProof/>
+                <w:webHidden/>
+              </w:rPr>
+              <w:fldChar w:fldCharType="separate"/>
+            </w:r>
+            <w:r>
+              <w:rPr>
+                <w:noProof/>
+                <w:webHidden/>
+              </w:rPr>
+              <w:t>9</w:t>
+            </w:r>
+            <w:r>
+              <w:rPr>
+                <w:noProof/>
+                <w:webHidden/>
+              </w:rPr>
+              <w:fldChar w:fldCharType="end"/>
+            </w:r>
+          </w:hyperlink>
+        </w:p>
+        <w:p>
+          <w:pPr>
+            <w:pStyle w:val="TM3"/>
+            <w:tabs>
+              <w:tab w:val="right" w:leader="dot" w:pos="9062"/>
+            </w:tabs>
+            <w:rPr>
+              <w:rFonts w:eastAsiaTheme="minorEastAsia"/>
+              <w:noProof/>
+              <w:lang w:eastAsia="fr-FR"/>
+            </w:rPr>
+          </w:pPr>
+          <w:hyperlink w:anchor="_Toc482733303" w:history="1">
+            <w:r>
+              <w:rPr>
+                <w:rStyle w:val="Lienhypertexte"/>
+                <w:rFonts w:ascii="Arial" w:hAnsi="Arial" w:cs="Arial"/>
+                <w:noProof/>
+              </w:rPr>
+              <w:t>Réalisations :</w:t>
+            </w:r>
+            <w:r>
+              <w:rPr>
+                <w:noProof/>
+                <w:webHidden/>
+              </w:rPr>
+              <w:tab/>
+            </w:r>
+            <w:r>
+              <w:rPr>
+                <w:noProof/>
+                <w:webHidden/>
+              </w:rPr>
+              <w:fldChar w:fldCharType="begin"/>
+            </w:r>
+            <w:r>
+              <w:rPr>
+                <w:noProof/>
+                <w:webHidden/>
+              </w:rPr>
+              <w:instrText xml:space="preserve"> PAGEREF _Toc482733303 \h </w:instrText>
+            </w:r>
+            <w:r>
+              <w:rPr>
+                <w:noProof/>
+                <w:webHidden/>
+              </w:rPr>
+            </w:r>
+            <w:r>
+              <w:rPr>
+                <w:noProof/>
+                <w:webHidden/>
+              </w:rPr>
+              <w:fldChar w:fldCharType="separate"/>
+            </w:r>
+            <w:r>
+              <w:rPr>
+                <w:noProof/>
+                <w:webHidden/>
+              </w:rPr>
+              <w:t>9</w:t>
+            </w:r>
+            <w:r>
+              <w:rPr>
+                <w:noProof/>
+                <w:webHidden/>
+              </w:rPr>
+              <w:fldChar w:fldCharType="end"/>
+            </w:r>
+          </w:hyperlink>
+        </w:p>
+        <w:p>
+          <w:pPr>
+            <w:pStyle w:val="TM3"/>
+            <w:tabs>
+              <w:tab w:val="right" w:leader="dot" w:pos="9062"/>
+            </w:tabs>
+            <w:rPr>
+              <w:rFonts w:eastAsiaTheme="minorEastAsia"/>
+              <w:noProof/>
+              <w:lang w:eastAsia="fr-FR"/>
+            </w:rPr>
+          </w:pPr>
+          <w:hyperlink w:anchor="_Toc482733304" w:history="1">
+            <w:r>
+              <w:rPr>
+                <w:rStyle w:val="Lienhypertexte"/>
+                <w:rFonts w:ascii="Arial" w:hAnsi="Arial" w:cs="Arial"/>
+                <w:noProof/>
+                <w:lang w:eastAsia="fr-FR"/>
+              </w:rPr>
+              <w:t>CV de M Vilcoque :</w:t>
+            </w:r>
+            <w:r>
+              <w:rPr>
+                <w:noProof/>
+                <w:webHidden/>
+              </w:rPr>
+              <w:tab/>
+            </w:r>
+            <w:r>
+              <w:rPr>
+                <w:noProof/>
+                <w:webHidden/>
+              </w:rPr>
+              <w:fldChar w:fldCharType="begin"/>
+            </w:r>
+            <w:r>
+              <w:rPr>
+                <w:noProof/>
+                <w:webHidden/>
+              </w:rPr>
+              <w:instrText xml:space="preserve"> PAGEREF _Toc482733304 \h </w:instrText>
+            </w:r>
+            <w:r>
+              <w:rPr>
+                <w:noProof/>
+                <w:webHidden/>
+              </w:rPr>
+            </w:r>
+            <w:r>
+              <w:rPr>
+                <w:noProof/>
+                <w:webHidden/>
+              </w:rPr>
+              <w:fldChar w:fldCharType="separate"/>
+            </w:r>
+            <w:r>
+              <w:rPr>
+                <w:noProof/>
+                <w:webHidden/>
+              </w:rPr>
+              <w:t>10</w:t>
+            </w:r>
+            <w:r>
+              <w:rPr>
+                <w:noProof/>
+                <w:webHidden/>
+              </w:rPr>
+              <w:fldChar w:fldCharType="end"/>
+            </w:r>
+          </w:hyperlink>
+        </w:p>
+        <w:p>
+          <w:pPr>
+            <w:pStyle w:val="TM3"/>
+            <w:tabs>
+              <w:tab w:val="right" w:leader="dot" w:pos="9062"/>
+            </w:tabs>
+            <w:rPr>
+              <w:rFonts w:eastAsiaTheme="minorEastAsia"/>
+              <w:noProof/>
+              <w:lang w:eastAsia="fr-FR"/>
+            </w:rPr>
+          </w:pPr>
+          <w:hyperlink w:anchor="_Toc482733305" w:history="1">
+            <w:r>
+              <w:rPr>
+                <w:rStyle w:val="Lienhypertexte"/>
+                <w:rFonts w:ascii="Arial" w:hAnsi="Arial" w:cs="Arial"/>
+                <w:noProof/>
+                <w:lang w:eastAsia="fr-FR"/>
+              </w:rPr>
+              <w:t>Réalisations :</w:t>
+            </w:r>
+            <w:r>
+              <w:rPr>
+                <w:noProof/>
+                <w:webHidden/>
+              </w:rPr>
+              <w:tab/>
+            </w:r>
+            <w:r>
+              <w:rPr>
+                <w:noProof/>
+                <w:webHidden/>
+              </w:rPr>
+              <w:fldChar w:fldCharType="begin"/>
+            </w:r>
+            <w:r>
+              <w:rPr>
+                <w:noProof/>
+                <w:webHidden/>
+              </w:rPr>
+              <w:instrText xml:space="preserve"> PAGEREF _Toc482733305 \h </w:instrText>
+            </w:r>
+            <w:r>
+              <w:rPr>
+                <w:noProof/>
+                <w:webHidden/>
+              </w:rPr>
+            </w:r>
+            <w:r>
+              <w:rPr>
+                <w:noProof/>
+                <w:webHidden/>
+              </w:rPr>
+              <w:fldChar w:fldCharType="separate"/>
+            </w:r>
+            <w:r>
+              <w:rPr>
+                <w:noProof/>
+                <w:webHidden/>
+              </w:rPr>
+              <w:t>10</w:t>
             </w:r>
             <w:r>
               <w:rPr>
@@ -2580,11 +2859,10 @@
               <w:lang w:eastAsia="fr-FR"/>
             </w:rPr>
           </w:pPr>
-          <w:hyperlink w:anchor="_Toc482696777" w:history="1">
+          <w:hyperlink w:anchor="_Toc482733306" w:history="1">
             <w:r>
               <w:rPr>
                 <w:rStyle w:val="Lienhypertexte"/>
-                <w:rFonts w:ascii="Arial" w:hAnsi="Arial" w:cs="Arial"/>
                 <w:noProof/>
               </w:rPr>
               <w:t>Annexes</w:t>
@@ -2608,7 +2886,7 @@
                 <w:noProof/>
                 <w:webHidden/>
               </w:rPr>
-              <w:instrText xml:space="preserve"> PAGEREF _Toc482696777 \h </w:instrText>
+              <w:instrText xml:space="preserve"> PAGEREF _Toc482733306 \h </w:instrText>
             </w:r>
             <w:r>
               <w:rPr>
@@ -2628,355 +2906,7 @@
                 <w:noProof/>
                 <w:webHidden/>
               </w:rPr>
-              <w:t>9</w:t>
-            </w:r>
-            <w:r>
-              <w:rPr>
-                <w:noProof/>
-                <w:webHidden/>
-              </w:rPr>
-              <w:fldChar w:fldCharType="end"/>
-            </w:r>
-          </w:hyperlink>
-        </w:p>
-        <w:p>
-          <w:pPr>
-            <w:pStyle w:val="TM3"/>
-            <w:tabs>
-              <w:tab w:val="right" w:leader="dot" w:pos="9062"/>
-            </w:tabs>
-            <w:rPr>
-              <w:noProof/>
-            </w:rPr>
-          </w:pPr>
-          <w:hyperlink w:anchor="_Toc482696778" w:history="1">
-            <w:r>
-              <w:rPr>
-                <w:rStyle w:val="Lienhypertexte"/>
-                <w:rFonts w:ascii="Arial" w:hAnsi="Arial" w:cs="Arial"/>
-                <w:noProof/>
-              </w:rPr>
-              <w:t>CV de M KHAYAT :</w:t>
-            </w:r>
-            <w:r>
-              <w:rPr>
-                <w:noProof/>
-                <w:webHidden/>
-              </w:rPr>
-              <w:tab/>
-            </w:r>
-            <w:r>
-              <w:rPr>
-                <w:noProof/>
-                <w:webHidden/>
-              </w:rPr>
-              <w:fldChar w:fldCharType="begin"/>
-            </w:r>
-            <w:r>
-              <w:rPr>
-                <w:noProof/>
-                <w:webHidden/>
-              </w:rPr>
-              <w:instrText xml:space="preserve"> PAGEREF _Toc482696778 \h </w:instrText>
-            </w:r>
-            <w:r>
-              <w:rPr>
-                <w:noProof/>
-                <w:webHidden/>
-              </w:rPr>
-            </w:r>
-            <w:r>
-              <w:rPr>
-                <w:noProof/>
-                <w:webHidden/>
-              </w:rPr>
-              <w:fldChar w:fldCharType="separate"/>
-            </w:r>
-            <w:r>
-              <w:rPr>
-                <w:noProof/>
-                <w:webHidden/>
-              </w:rPr>
-              <w:t>9</w:t>
-            </w:r>
-            <w:r>
-              <w:rPr>
-                <w:noProof/>
-                <w:webHidden/>
-              </w:rPr>
-              <w:fldChar w:fldCharType="end"/>
-            </w:r>
-          </w:hyperlink>
-        </w:p>
-        <w:p>
-          <w:pPr>
-            <w:pStyle w:val="TM3"/>
-            <w:tabs>
-              <w:tab w:val="right" w:leader="dot" w:pos="9062"/>
-            </w:tabs>
-            <w:rPr>
-              <w:noProof/>
-            </w:rPr>
-          </w:pPr>
-          <w:hyperlink w:anchor="_Toc482696779" w:history="1">
-            <w:r>
-              <w:rPr>
-                <w:rStyle w:val="Lienhypertexte"/>
-                <w:rFonts w:ascii="Arial" w:hAnsi="Arial" w:cs="Arial"/>
-                <w:noProof/>
-              </w:rPr>
-              <w:t>Réalisations :</w:t>
-            </w:r>
-            <w:r>
-              <w:rPr>
-                <w:noProof/>
-                <w:webHidden/>
-              </w:rPr>
-              <w:tab/>
-            </w:r>
-            <w:r>
-              <w:rPr>
-                <w:noProof/>
-                <w:webHidden/>
-              </w:rPr>
-              <w:fldChar w:fldCharType="begin"/>
-            </w:r>
-            <w:r>
-              <w:rPr>
-                <w:noProof/>
-                <w:webHidden/>
-              </w:rPr>
-              <w:instrText xml:space="preserve"> PAGEREF _Toc482696779 \h </w:instrText>
-            </w:r>
-            <w:r>
-              <w:rPr>
-                <w:noProof/>
-                <w:webHidden/>
-              </w:rPr>
-            </w:r>
-            <w:r>
-              <w:rPr>
-                <w:noProof/>
-                <w:webHidden/>
-              </w:rPr>
-              <w:fldChar w:fldCharType="separate"/>
-            </w:r>
-            <w:r>
-              <w:rPr>
-                <w:noProof/>
-                <w:webHidden/>
-              </w:rPr>
-              <w:t>9</w:t>
-            </w:r>
-            <w:r>
-              <w:rPr>
-                <w:noProof/>
-                <w:webHidden/>
-              </w:rPr>
-              <w:fldChar w:fldCharType="end"/>
-            </w:r>
-          </w:hyperlink>
-        </w:p>
-        <w:p>
-          <w:pPr>
-            <w:pStyle w:val="TM3"/>
-            <w:tabs>
-              <w:tab w:val="right" w:leader="dot" w:pos="9062"/>
-            </w:tabs>
-            <w:rPr>
-              <w:noProof/>
-            </w:rPr>
-          </w:pPr>
-          <w:hyperlink w:anchor="_Toc482696780" w:history="1">
-            <w:r>
-              <w:rPr>
-                <w:rStyle w:val="Lienhypertexte"/>
-                <w:rFonts w:ascii="Arial" w:hAnsi="Arial" w:cs="Arial"/>
-                <w:noProof/>
-                <w:lang w:eastAsia="fr-FR"/>
-              </w:rPr>
-              <w:t>CV de M Vilcoque :</w:t>
-            </w:r>
-            <w:r>
-              <w:rPr>
-                <w:noProof/>
-                <w:webHidden/>
-              </w:rPr>
-              <w:tab/>
-            </w:r>
-            <w:r>
-              <w:rPr>
-                <w:noProof/>
-                <w:webHidden/>
-              </w:rPr>
-              <w:fldChar w:fldCharType="begin"/>
-            </w:r>
-            <w:r>
-              <w:rPr>
-                <w:noProof/>
-                <w:webHidden/>
-              </w:rPr>
-              <w:instrText xml:space="preserve"> PAGEREF _Toc482696780 \h </w:instrText>
-            </w:r>
-            <w:r>
-              <w:rPr>
-                <w:noProof/>
-                <w:webHidden/>
-              </w:rPr>
-            </w:r>
-            <w:r>
-              <w:rPr>
-                <w:noProof/>
-                <w:webHidden/>
-              </w:rPr>
-              <w:fldChar w:fldCharType="separate"/>
-            </w:r>
-            <w:r>
-              <w:rPr>
-                <w:noProof/>
-                <w:webHidden/>
-              </w:rPr>
               <w:t>10</w:t>
-            </w:r>
-            <w:r>
-              <w:rPr>
-                <w:noProof/>
-                <w:webHidden/>
-              </w:rPr>
-              <w:fldChar w:fldCharType="end"/>
-            </w:r>
-          </w:hyperlink>
-        </w:p>
-        <w:p>
-          <w:pPr>
-            <w:pStyle w:val="TM3"/>
-            <w:tabs>
-              <w:tab w:val="right" w:leader="dot" w:pos="9062"/>
-            </w:tabs>
-            <w:rPr>
-              <w:noProof/>
-            </w:rPr>
-          </w:pPr>
-          <w:hyperlink w:anchor="_Toc482696781" w:history="1">
-            <w:r>
-              <w:rPr>
-                <w:rStyle w:val="Lienhypertexte"/>
-                <w:rFonts w:ascii="Arial" w:hAnsi="Arial" w:cs="Arial"/>
-                <w:noProof/>
-                <w:lang w:eastAsia="fr-FR"/>
-              </w:rPr>
-              <w:t>Réalisations :</w:t>
-            </w:r>
-            <w:r>
-              <w:rPr>
-                <w:noProof/>
-                <w:webHidden/>
-              </w:rPr>
-              <w:tab/>
-            </w:r>
-            <w:r>
-              <w:rPr>
-                <w:noProof/>
-                <w:webHidden/>
-              </w:rPr>
-              <w:fldChar w:fldCharType="begin"/>
-            </w:r>
-            <w:r>
-              <w:rPr>
-                <w:noProof/>
-                <w:webHidden/>
-              </w:rPr>
-              <w:instrText xml:space="preserve"> PAGEREF _Toc482696781 \h </w:instrText>
-            </w:r>
-            <w:r>
-              <w:rPr>
-                <w:noProof/>
-                <w:webHidden/>
-              </w:rPr>
-            </w:r>
-            <w:r>
-              <w:rPr>
-                <w:noProof/>
-                <w:webHidden/>
-              </w:rPr>
-              <w:fldChar w:fldCharType="separate"/>
-            </w:r>
-            <w:r>
-              <w:rPr>
-                <w:noProof/>
-                <w:webHidden/>
-              </w:rPr>
-              <w:t>10</w:t>
-            </w:r>
-            <w:r>
-              <w:rPr>
-                <w:noProof/>
-                <w:webHidden/>
-              </w:rPr>
-              <w:fldChar w:fldCharType="end"/>
-            </w:r>
-          </w:hyperlink>
-        </w:p>
-        <w:p>
-          <w:pPr>
-            <w:pStyle w:val="TM1"/>
-            <w:tabs>
-              <w:tab w:val="right" w:leader="dot" w:pos="9062"/>
-            </w:tabs>
-            <w:rPr>
-              <w:rFonts w:eastAsiaTheme="minorEastAsia"/>
-              <w:noProof/>
-              <w:lang w:eastAsia="fr-FR"/>
-            </w:rPr>
-          </w:pPr>
-          <w:hyperlink w:anchor="_Toc482696782" w:history="1">
-            <w:r>
-              <w:rPr>
-                <w:rStyle w:val="Lienhypertexte"/>
-                <w:noProof/>
-              </w:rPr>
-              <w:t>Annexes</w:t>
-            </w:r>
-            <w:r>
-              <w:rPr>
-                <w:noProof/>
-                <w:webHidden/>
-              </w:rPr>
-              <w:tab/>
-            </w:r>
-            <w:r>
-              <w:rPr>
-                <w:noProof/>
-                <w:webHidden/>
-              </w:rPr>
-              <w:fldChar w:fldCharType="begin"/>
-            </w:r>
-            <w:r>
-              <w:rPr>
-                <w:noProof/>
-                <w:webHidden/>
-              </w:rPr>
-              <w:instrText xml:space="preserve"> PAGEREF _Toc482696782 \h </w:instrText>
-            </w:r>
-            <w:r>
-              <w:rPr>
-                <w:noProof/>
-                <w:webHidden/>
-              </w:rPr>
-            </w:r>
-            <w:r>
-              <w:rPr>
-                <w:noProof/>
-                <w:webHidden/>
-              </w:rPr>
-              <w:fldChar w:fldCharType="separate"/>
-            </w:r>
-            <w:r>
-              <w:rPr>
-                <w:noProof/>
-                <w:webHidden/>
-              </w:rPr>
-              <w:t>11</w:t>
             </w:r>
             <w:r>
               <w:rPr>
@@ -2999,7 +2929,7 @@
               <w:lang w:eastAsia="fr-FR"/>
             </w:rPr>
           </w:pPr>
-          <w:hyperlink w:anchor="_Toc482696783" w:history="1">
+          <w:hyperlink w:anchor="_Toc482733307" w:history="1">
             <w:r>
               <w:rPr>
                 <w:rStyle w:val="Lienhypertexte"/>
@@ -3026,7 +2956,7 @@
                 <w:noProof/>
                 <w:webHidden/>
               </w:rPr>
-              <w:instrText xml:space="preserve"> PAGEREF _Toc482696783 \h </w:instrText>
+              <w:instrText xml:space="preserve"> PAGEREF _Toc482733307 \h </w:instrText>
             </w:r>
             <w:r>
               <w:rPr>
@@ -3046,7 +2976,7 @@
                 <w:noProof/>
                 <w:webHidden/>
               </w:rPr>
-              <w:t>11</w:t>
+              <w:t>10</w:t>
             </w:r>
             <w:r>
               <w:rPr>
@@ -3091,7 +3021,7 @@
           <w:rFonts w:ascii="Arial" w:hAnsi="Arial" w:cs="Arial"/>
         </w:rPr>
       </w:pPr>
-      <w:bookmarkStart w:id="0" w:name="_Toc482696745"/>
+      <w:bookmarkStart w:id="1" w:name="_Toc482733270"/>
       <w:r>
         <w:rPr>
           <w:rFonts w:ascii="Arial" w:hAnsi="Arial" w:cs="Arial"/>
@@ -3110,7 +3040,7 @@
         </w:rPr>
         <w:t xml:space="preserve"> Présentation</w:t>
       </w:r>
-      <w:bookmarkEnd w:id="0"/>
+      <w:bookmarkEnd w:id="1"/>
     </w:p>
     <w:p>
       <w:pPr>
@@ -3128,22 +3058,38 @@
           <w:rFonts w:ascii="Arial" w:hAnsi="Arial" w:cs="Arial"/>
         </w:rPr>
       </w:pPr>
-      <w:bookmarkStart w:id="1" w:name="_Toc446505581"/>
-      <w:bookmarkStart w:id="2" w:name="_Toc482696746"/>
-      <w:r>
-        <w:rPr>
-          <w:rFonts w:ascii="Arial" w:hAnsi="Arial" w:cs="Arial"/>
-        </w:rPr>
-        <w:t xml:space="preserve">a/ Présentation de la </w:t>
-      </w:r>
-      <w:bookmarkEnd w:id="1"/>
-      <w:r>
-        <w:rPr>
-          <w:rFonts w:ascii="Arial" w:hAnsi="Arial" w:cs="Arial"/>
-        </w:rPr>
-        <w:t>société RetroManGames</w:t>
+      <w:bookmarkStart w:id="2" w:name="_Toc446505581"/>
+      <w:bookmarkStart w:id="3" w:name="_Toc482733271"/>
+      <w:proofErr w:type="gramStart"/>
+      <w:r>
+        <w:rPr>
+          <w:rFonts w:ascii="Arial" w:hAnsi="Arial" w:cs="Arial"/>
+        </w:rPr>
+        <w:t>a</w:t>
+      </w:r>
+      <w:proofErr w:type="gramEnd"/>
+      <w:r>
+        <w:rPr>
+          <w:rFonts w:ascii="Arial" w:hAnsi="Arial" w:cs="Arial"/>
+        </w:rPr>
+        <w:t xml:space="preserve">/ Présentation de la </w:t>
       </w:r>
       <w:bookmarkEnd w:id="2"/>
+      <w:r>
+        <w:rPr>
+          <w:rFonts w:ascii="Arial" w:hAnsi="Arial" w:cs="Arial"/>
+        </w:rPr>
+        <w:t xml:space="preserve">société </w:t>
+      </w:r>
+      <w:proofErr w:type="spellStart"/>
+      <w:r>
+        <w:rPr>
+          <w:rFonts w:ascii="Arial" w:hAnsi="Arial" w:cs="Arial"/>
+        </w:rPr>
+        <w:t>RetroManGames</w:t>
+      </w:r>
+      <w:bookmarkEnd w:id="3"/>
+      <w:proofErr w:type="spellEnd"/>
     </w:p>
     <w:p>
       <w:pPr>
@@ -3163,13 +3109,27 @@
         <w:rPr>
           <w:rFonts w:ascii="Arial" w:hAnsi="Arial" w:cs="Arial"/>
         </w:rPr>
-        <w:t>La société RetroManGame</w:t>
-      </w:r>
-      <w:r>
-        <w:rPr>
-          <w:rFonts w:ascii="Arial" w:hAnsi="Arial" w:cs="Arial"/>
-        </w:rPr>
-        <w:t>s est une salle d’arcade situé au :</w:t>
+        <w:t xml:space="preserve">La société </w:t>
+      </w:r>
+      <w:proofErr w:type="spellStart"/>
+      <w:r>
+        <w:rPr>
+          <w:rFonts w:ascii="Arial" w:hAnsi="Arial" w:cs="Arial"/>
+        </w:rPr>
+        <w:t>RetroManGame</w:t>
+      </w:r>
+      <w:r>
+        <w:rPr>
+          <w:rFonts w:ascii="Arial" w:hAnsi="Arial" w:cs="Arial"/>
+        </w:rPr>
+        <w:t>s</w:t>
+      </w:r>
+      <w:proofErr w:type="spellEnd"/>
+      <w:r>
+        <w:rPr>
+          <w:rFonts w:ascii="Arial" w:hAnsi="Arial" w:cs="Arial"/>
+        </w:rPr>
+        <w:t xml:space="preserve"> est une salle d’arcade situé au :</w:t>
       </w:r>
     </w:p>
     <w:p>
@@ -3183,8 +3143,30 @@
         <w:rPr>
           <w:rFonts w:ascii="Arial" w:hAnsi="Arial" w:cs="Arial"/>
         </w:rPr>
-        <w:t>32 avenue de taillebourg</w:t>
-      </w:r>
+        <w:t xml:space="preserve">32 </w:t>
+      </w:r>
+      <w:proofErr w:type="gramStart"/>
+      <w:r>
+        <w:rPr>
+          <w:rFonts w:ascii="Arial" w:hAnsi="Arial" w:cs="Arial"/>
+        </w:rPr>
+        <w:t>avenue</w:t>
+      </w:r>
+      <w:proofErr w:type="gramEnd"/>
+      <w:r>
+        <w:rPr>
+          <w:rFonts w:ascii="Arial" w:hAnsi="Arial" w:cs="Arial"/>
+        </w:rPr>
+        <w:t xml:space="preserve"> de </w:t>
+      </w:r>
+      <w:proofErr w:type="spellStart"/>
+      <w:r>
+        <w:rPr>
+          <w:rFonts w:ascii="Arial" w:hAnsi="Arial" w:cs="Arial"/>
+        </w:rPr>
+        <w:t>taillebourg</w:t>
+      </w:r>
+      <w:proofErr w:type="spellEnd"/>
       <w:r>
         <w:rPr>
           <w:rFonts w:ascii="Arial" w:hAnsi="Arial" w:cs="Arial"/>
@@ -3247,20 +3229,30 @@
           <w:rFonts w:ascii="Arial" w:hAnsi="Arial" w:cs="Arial"/>
         </w:rPr>
       </w:pPr>
-      <w:bookmarkStart w:id="3" w:name="_Toc482696747"/>
-      <w:r>
-        <w:rPr>
-          <w:rFonts w:ascii="Arial" w:hAnsi="Arial" w:cs="Arial"/>
-        </w:rPr>
-        <w:t xml:space="preserve">b/ Présentation de l’agence web </w:t>
-      </w:r>
+      <w:bookmarkStart w:id="4" w:name="_Toc482733272"/>
+      <w:proofErr w:type="gramStart"/>
+      <w:r>
+        <w:rPr>
+          <w:rFonts w:ascii="Arial" w:hAnsi="Arial" w:cs="Arial"/>
+        </w:rPr>
+        <w:t>b</w:t>
+      </w:r>
+      <w:proofErr w:type="gramEnd"/>
+      <w:r>
+        <w:rPr>
+          <w:rFonts w:ascii="Arial" w:hAnsi="Arial" w:cs="Arial"/>
+        </w:rPr>
+        <w:t xml:space="preserve">/ Présentation de l’agence web </w:t>
+      </w:r>
+      <w:proofErr w:type="spellStart"/>
       <w:r>
         <w:rPr>
           <w:rFonts w:ascii="Arial" w:hAnsi="Arial" w:cs="Arial"/>
         </w:rPr>
         <w:t>GalaxyNet</w:t>
       </w:r>
-      <w:bookmarkEnd w:id="3"/>
+      <w:bookmarkEnd w:id="4"/>
+      <w:proofErr w:type="spellEnd"/>
     </w:p>
     <w:p>
       <w:pPr>
@@ -3289,12 +3281,14 @@
         </w:rPr>
         <w:t xml:space="preserve">agence web </w:t>
       </w:r>
+      <w:proofErr w:type="spellStart"/>
       <w:r>
         <w:rPr>
           <w:rFonts w:ascii="Arial" w:hAnsi="Arial" w:cs="Arial"/>
         </w:rPr>
         <w:t>GalaxyNet</w:t>
       </w:r>
+      <w:proofErr w:type="spellEnd"/>
       <w:r>
         <w:rPr>
           <w:rFonts w:ascii="Arial" w:hAnsi="Arial" w:cs="Arial"/>
@@ -3359,12 +3353,14 @@
           <w:rFonts w:ascii="Arial" w:hAnsi="Arial" w:cs="Arial"/>
         </w:rPr>
       </w:pPr>
+      <w:proofErr w:type="spellStart"/>
       <w:r>
         <w:rPr>
           <w:rFonts w:ascii="Arial" w:hAnsi="Arial" w:cs="Arial"/>
         </w:rPr>
         <w:t>GalaxyNet</w:t>
       </w:r>
+      <w:proofErr w:type="spellEnd"/>
       <w:r>
         <w:rPr>
           <w:rFonts w:ascii="Arial" w:hAnsi="Arial" w:cs="Arial"/>
@@ -3528,12 +3524,14 @@
         </w:rPr>
         <w:t xml:space="preserve">La priorité de l’agence </w:t>
       </w:r>
+      <w:proofErr w:type="spellStart"/>
       <w:r>
         <w:rPr>
           <w:rFonts w:ascii="Arial" w:hAnsi="Arial" w:cs="Arial"/>
         </w:rPr>
         <w:t>GalaxyNet</w:t>
       </w:r>
+      <w:proofErr w:type="spellEnd"/>
       <w:r>
         <w:rPr>
           <w:rFonts w:ascii="Arial" w:hAnsi="Arial" w:cs="Arial"/>
@@ -3603,7 +3601,6 @@
         <w:rPr>
           <w:rFonts w:ascii="Arial" w:hAnsi="Arial" w:cs="Arial"/>
         </w:rPr>
-        <w:lastRenderedPageBreak/>
         <w:t>D’être assisté dans l’analyse des besoins de son entreprise.</w:t>
       </w:r>
     </w:p>
@@ -3662,14 +3659,14 @@
           <w:rFonts w:ascii="Arial" w:hAnsi="Arial" w:cs="Arial"/>
         </w:rPr>
       </w:pPr>
-      <w:bookmarkStart w:id="4" w:name="_Toc482696748"/>
+      <w:bookmarkStart w:id="5" w:name="_Toc482733273"/>
       <w:r>
         <w:rPr>
           <w:rFonts w:ascii="Arial" w:hAnsi="Arial" w:cs="Arial"/>
         </w:rPr>
         <w:t>Présentation du personnel intervenant</w:t>
       </w:r>
-      <w:bookmarkEnd w:id="4"/>
+      <w:bookmarkEnd w:id="5"/>
     </w:p>
     <w:p>
       <w:pPr>
@@ -3710,12 +3707,14 @@
         </w:rPr>
         <w:t xml:space="preserve"> réalisation du projet, qui </w:t>
       </w:r>
+      <w:proofErr w:type="gramStart"/>
       <w:r>
         <w:rPr>
           <w:rFonts w:ascii="Arial" w:hAnsi="Arial" w:cs="Arial"/>
         </w:rPr>
         <w:t>seront</w:t>
       </w:r>
+      <w:proofErr w:type="gramEnd"/>
       <w:r>
         <w:rPr>
           <w:rFonts w:ascii="Arial" w:hAnsi="Arial" w:cs="Arial"/>
@@ -3809,7 +3808,7 @@
           <w:rFonts w:ascii="Arial" w:hAnsi="Arial" w:cs="Arial"/>
         </w:rPr>
       </w:pPr>
-      <w:bookmarkStart w:id="5" w:name="_Toc482696749"/>
+      <w:bookmarkStart w:id="6" w:name="_Toc482733274"/>
       <w:r>
         <w:rPr>
           <w:rFonts w:ascii="Arial" w:hAnsi="Arial" w:cs="Arial"/>
@@ -3828,7 +3827,7 @@
         </w:rPr>
         <w:t xml:space="preserve"> Présentation du projet :</w:t>
       </w:r>
-      <w:bookmarkEnd w:id="5"/>
+      <w:bookmarkEnd w:id="6"/>
       <w:r>
         <w:rPr>
           <w:rFonts w:ascii="Arial" w:hAnsi="Arial" w:cs="Arial"/>
@@ -3855,7 +3854,14 @@
         <w:rPr>
           <w:rFonts w:ascii="Arial" w:hAnsi="Arial" w:cs="Arial"/>
         </w:rPr>
-        <w:t>La salle d’arcade Retro</w:t>
+        <w:t xml:space="preserve">La salle d’arcade </w:t>
+      </w:r>
+      <w:proofErr w:type="spellStart"/>
+      <w:r>
+        <w:rPr>
+          <w:rFonts w:ascii="Arial" w:hAnsi="Arial" w:cs="Arial"/>
+        </w:rPr>
+        <w:t>Retro</w:t>
       </w:r>
       <w:r>
         <w:rPr>
@@ -3867,7 +3873,14 @@
         <w:rPr>
           <w:rFonts w:ascii="Arial" w:hAnsi="Arial" w:cs="Arial"/>
         </w:rPr>
-        <w:t>Games a effectué un appel d’offres concernant la création d’un tout nouveau site Vitrine afin de prom</w:t>
+        <w:t>Games</w:t>
+      </w:r>
+      <w:proofErr w:type="spellEnd"/>
+      <w:r>
+        <w:rPr>
+          <w:rFonts w:ascii="Arial" w:hAnsi="Arial" w:cs="Arial"/>
+        </w:rPr>
+        <w:t xml:space="preserve"> a effectué un appel d’offres concernant la création d’un tout nouveau site Vitrine afin de prom</w:t>
       </w:r>
       <w:r>
         <w:rPr>
@@ -3933,7 +3946,35 @@
         <w:rPr>
           <w:rFonts w:ascii="Arial" w:hAnsi="Arial" w:cs="Arial"/>
         </w:rPr>
-        <w:t>La société souhaite réaliser un site en mesure de pouvoir présenter son activité principale, soit la proposition de différents espaces dédiés aux jeux rétros, au mangas, et à une de leurs attractions phares, une borne d’un jeu nommé Dance Dance Révolution (Il s’agit d’une borne d’arcade équipé d’un tapis de danse comme moyen d’interaction).</w:t>
+        <w:t xml:space="preserve">La société souhaite réaliser un site en mesure de pouvoir présenter son activité principale, soit la proposition de différents espaces dédiés aux jeux rétros, </w:t>
+      </w:r>
+      <w:proofErr w:type="gramStart"/>
+      <w:r>
+        <w:rPr>
+          <w:rFonts w:ascii="Arial" w:hAnsi="Arial" w:cs="Arial"/>
+        </w:rPr>
+        <w:t>au mangas</w:t>
+      </w:r>
+      <w:proofErr w:type="gramEnd"/>
+      <w:r>
+        <w:rPr>
+          <w:rFonts w:ascii="Arial" w:hAnsi="Arial" w:cs="Arial"/>
+        </w:rPr>
+        <w:t xml:space="preserve">, et à une de leurs attractions phares, une borne d’un jeu nommé Dance </w:t>
+      </w:r>
+      <w:proofErr w:type="spellStart"/>
+      <w:r>
+        <w:rPr>
+          <w:rFonts w:ascii="Arial" w:hAnsi="Arial" w:cs="Arial"/>
+        </w:rPr>
+        <w:t>Dance</w:t>
+      </w:r>
+      <w:proofErr w:type="spellEnd"/>
+      <w:r>
+        <w:rPr>
+          <w:rFonts w:ascii="Arial" w:hAnsi="Arial" w:cs="Arial"/>
+        </w:rPr>
+        <w:t xml:space="preserve"> Révolution (Il s’agit d’une borne d’arcade équipé d’un tapis de danse comme moyen d’interaction).</w:t>
       </w:r>
     </w:p>
     <w:p>
@@ -4025,7 +4066,35 @@
         <w:rPr>
           <w:rFonts w:ascii="Arial" w:hAnsi="Arial" w:cs="Arial"/>
         </w:rPr>
-        <w:t>Pour cela l’entreprise RetroManGames a fait appel à l’agence GalaxyNet, start-up digitale de confiance.</w:t>
+        <w:t xml:space="preserve">Pour cela l’entreprise </w:t>
+      </w:r>
+      <w:proofErr w:type="spellStart"/>
+      <w:r>
+        <w:rPr>
+          <w:rFonts w:ascii="Arial" w:hAnsi="Arial" w:cs="Arial"/>
+        </w:rPr>
+        <w:t>RetroManGames</w:t>
+      </w:r>
+      <w:proofErr w:type="spellEnd"/>
+      <w:r>
+        <w:rPr>
+          <w:rFonts w:ascii="Arial" w:hAnsi="Arial" w:cs="Arial"/>
+        </w:rPr>
+        <w:t xml:space="preserve"> a fait appel à l’agence </w:t>
+      </w:r>
+      <w:proofErr w:type="spellStart"/>
+      <w:r>
+        <w:rPr>
+          <w:rFonts w:ascii="Arial" w:hAnsi="Arial" w:cs="Arial"/>
+        </w:rPr>
+        <w:t>GalaxyNet</w:t>
+      </w:r>
+      <w:proofErr w:type="spellEnd"/>
+      <w:r>
+        <w:rPr>
+          <w:rFonts w:ascii="Arial" w:hAnsi="Arial" w:cs="Arial"/>
+        </w:rPr>
+        <w:t>, start-up digitale de confiance.</w:t>
       </w:r>
     </w:p>
     <w:p>
@@ -4056,14 +4125,14 @@
           <w:rFonts w:ascii="Arial" w:hAnsi="Arial" w:cs="Arial"/>
         </w:rPr>
       </w:pPr>
-      <w:bookmarkStart w:id="6" w:name="_Toc482696750"/>
+      <w:bookmarkStart w:id="7" w:name="_Toc482733275"/>
       <w:r>
         <w:rPr>
           <w:rFonts w:ascii="Arial" w:hAnsi="Arial" w:cs="Arial"/>
         </w:rPr>
         <w:t>Prestations attendues</w:t>
       </w:r>
-      <w:bookmarkEnd w:id="6"/>
+      <w:bookmarkEnd w:id="7"/>
     </w:p>
     <w:p>
       <w:pPr>
@@ -4208,33 +4277,33 @@
         <w:rPr>
           <w:rFonts w:ascii="Arial" w:hAnsi="Arial" w:cs="Arial"/>
         </w:rPr>
+        <w:t>Création d’un système de réservation de places, disponible sur mobile</w:t>
+      </w:r>
+      <w:r>
+        <w:rPr>
+          <w:rFonts w:ascii="Arial" w:hAnsi="Arial" w:cs="Arial"/>
+        </w:rPr>
+        <w:t xml:space="preserve"> par la suite</w:t>
+      </w:r>
+      <w:r>
+        <w:rPr>
+          <w:rFonts w:ascii="Arial" w:hAnsi="Arial" w:cs="Arial"/>
+        </w:rPr>
+        <w:t>.</w:t>
+      </w:r>
+    </w:p>
+    <w:p>
+      <w:pPr>
+        <w:spacing w:after="0"/>
+        <w:rPr>
+          <w:rFonts w:ascii="Arial" w:hAnsi="Arial" w:cs="Arial"/>
+        </w:rPr>
+      </w:pPr>
+      <w:r>
+        <w:rPr>
+          <w:rFonts w:ascii="Arial" w:hAnsi="Arial" w:cs="Arial"/>
+        </w:rPr>
         <w:lastRenderedPageBreak/>
-        <w:t>Création d’un système de réservation de places, disponible sur mobile</w:t>
-      </w:r>
-      <w:r>
-        <w:rPr>
-          <w:rFonts w:ascii="Arial" w:hAnsi="Arial" w:cs="Arial"/>
-        </w:rPr>
-        <w:t xml:space="preserve"> par la suite</w:t>
-      </w:r>
-      <w:r>
-        <w:rPr>
-          <w:rFonts w:ascii="Arial" w:hAnsi="Arial" w:cs="Arial"/>
-        </w:rPr>
-        <w:t>.</w:t>
-      </w:r>
-    </w:p>
-    <w:p>
-      <w:pPr>
-        <w:spacing w:after="0"/>
-        <w:rPr>
-          <w:rFonts w:ascii="Arial" w:hAnsi="Arial" w:cs="Arial"/>
-        </w:rPr>
-      </w:pPr>
-      <w:r>
-        <w:rPr>
-          <w:rFonts w:ascii="Arial" w:hAnsi="Arial" w:cs="Arial"/>
-        </w:rPr>
         <w:t xml:space="preserve">Ouverture d’un hébergement </w:t>
       </w:r>
     </w:p>
@@ -4278,14 +4347,14 @@
           <w:rFonts w:ascii="Arial" w:hAnsi="Arial" w:cs="Arial"/>
         </w:rPr>
       </w:pPr>
-      <w:bookmarkStart w:id="7" w:name="_Toc482696751"/>
+      <w:bookmarkStart w:id="8" w:name="_Toc482733276"/>
       <w:r>
         <w:rPr>
           <w:rFonts w:ascii="Arial" w:hAnsi="Arial" w:cs="Arial"/>
         </w:rPr>
         <w:t>Estimation des coûts</w:t>
       </w:r>
-      <w:bookmarkEnd w:id="7"/>
+      <w:bookmarkEnd w:id="8"/>
     </w:p>
     <w:p>
       <w:pPr>
@@ -4303,14 +4372,14 @@
           <w:rFonts w:ascii="Arial" w:hAnsi="Arial" w:cs="Arial"/>
         </w:rPr>
       </w:pPr>
-      <w:bookmarkStart w:id="8" w:name="_Toc482696752"/>
+      <w:bookmarkStart w:id="9" w:name="_Toc482733277"/>
       <w:r>
         <w:rPr>
           <w:rFonts w:ascii="Arial" w:hAnsi="Arial" w:cs="Arial"/>
         </w:rPr>
         <w:t>Salaires Moyen Développeur Web et PHP</w:t>
       </w:r>
-      <w:bookmarkEnd w:id="8"/>
+      <w:bookmarkEnd w:id="9"/>
     </w:p>
     <w:p>
       <w:pPr>
@@ -4425,6 +4494,7 @@
                 <w:color w:val="FF0000"/>
               </w:rPr>
             </w:pPr>
+            <w:proofErr w:type="spellStart"/>
             <w:r>
               <w:rPr>
                 <w:rFonts w:ascii="Arial" w:hAnsi="Arial" w:cs="Arial"/>
@@ -4433,6 +4503,7 @@
               </w:rPr>
               <w:t>Javascript</w:t>
             </w:r>
+            <w:proofErr w:type="spellEnd"/>
           </w:p>
         </w:tc>
         <w:tc>
@@ -4469,6 +4540,7 @@
                 <w:lang w:val="en-AU"/>
               </w:rPr>
             </w:pPr>
+            <w:proofErr w:type="spellStart"/>
             <w:r>
               <w:rPr>
                 <w:rFonts w:ascii="Arial" w:hAnsi="Arial" w:cs="Arial"/>
@@ -4478,6 +4550,7 @@
               </w:rPr>
               <w:t>Javascript</w:t>
             </w:r>
+            <w:proofErr w:type="spellEnd"/>
           </w:p>
           <w:p>
             <w:pPr>
@@ -4514,6 +4587,7 @@
                 <w:lang w:val="en-AU"/>
               </w:rPr>
             </w:pPr>
+            <w:proofErr w:type="spellStart"/>
             <w:r>
               <w:rPr>
                 <w:rFonts w:ascii="Arial" w:hAnsi="Arial" w:cs="Arial"/>
@@ -4521,7 +4595,37 @@
                 <w:color w:val="FF0000"/>
                 <w:lang w:val="en-AU"/>
               </w:rPr>
-              <w:t>Dev fullstack JS + framework front</w:t>
+              <w:t>Dev</w:t>
+            </w:r>
+            <w:proofErr w:type="spellEnd"/>
+            <w:r>
+              <w:rPr>
+                <w:rFonts w:ascii="Arial" w:hAnsi="Arial" w:cs="Arial"/>
+                <w:b/>
+                <w:color w:val="FF0000"/>
+                <w:lang w:val="en-AU"/>
+              </w:rPr>
+              <w:t xml:space="preserve"> </w:t>
+            </w:r>
+            <w:proofErr w:type="spellStart"/>
+            <w:r>
+              <w:rPr>
+                <w:rFonts w:ascii="Arial" w:hAnsi="Arial" w:cs="Arial"/>
+                <w:b/>
+                <w:color w:val="FF0000"/>
+                <w:lang w:val="en-AU"/>
+              </w:rPr>
+              <w:t>fullstack</w:t>
+            </w:r>
+            <w:proofErr w:type="spellEnd"/>
+            <w:r>
+              <w:rPr>
+                <w:rFonts w:ascii="Arial" w:hAnsi="Arial" w:cs="Arial"/>
+                <w:b/>
+                <w:color w:val="FF0000"/>
+                <w:lang w:val="en-AU"/>
+              </w:rPr>
+              <w:t xml:space="preserve"> JS + framework front</w:t>
             </w:r>
           </w:p>
         </w:tc>
@@ -4569,7 +4673,47 @@
                 <w:color w:val="FF0000"/>
                 <w:lang w:val="en-AU"/>
               </w:rPr>
-              <w:t>PHP + Framework MVC (Zend, Symfony…)</w:t>
+              <w:t>PHP + Framework MVC (</w:t>
+            </w:r>
+            <w:proofErr w:type="spellStart"/>
+            <w:r>
+              <w:rPr>
+                <w:rFonts w:ascii="Arial" w:hAnsi="Arial" w:cs="Arial"/>
+                <w:b/>
+                <w:color w:val="FF0000"/>
+                <w:lang w:val="en-AU"/>
+              </w:rPr>
+              <w:t>Zend</w:t>
+            </w:r>
+            <w:proofErr w:type="spellEnd"/>
+            <w:r>
+              <w:rPr>
+                <w:rFonts w:ascii="Arial" w:hAnsi="Arial" w:cs="Arial"/>
+                <w:b/>
+                <w:color w:val="FF0000"/>
+                <w:lang w:val="en-AU"/>
+              </w:rPr>
+              <w:t xml:space="preserve">, </w:t>
+            </w:r>
+            <w:proofErr w:type="spellStart"/>
+            <w:r>
+              <w:rPr>
+                <w:rFonts w:ascii="Arial" w:hAnsi="Arial" w:cs="Arial"/>
+                <w:b/>
+                <w:color w:val="FF0000"/>
+                <w:lang w:val="en-AU"/>
+              </w:rPr>
+              <w:t>Symfony</w:t>
+            </w:r>
+            <w:proofErr w:type="spellEnd"/>
+            <w:r>
+              <w:rPr>
+                <w:rFonts w:ascii="Arial" w:hAnsi="Arial" w:cs="Arial"/>
+                <w:b/>
+                <w:color w:val="FF0000"/>
+                <w:lang w:val="en-AU"/>
+              </w:rPr>
+              <w:t>…)</w:t>
             </w:r>
           </w:p>
         </w:tc>
@@ -5458,13 +5602,13 @@
               <w:jc w:val="center"/>
               <w:outlineLvl w:val="1"/>
             </w:pPr>
-            <w:bookmarkStart w:id="9" w:name="_Toc446505602"/>
-            <w:bookmarkStart w:id="10" w:name="_Toc482696753"/>
+            <w:bookmarkStart w:id="10" w:name="_Toc446505602"/>
+            <w:bookmarkStart w:id="11" w:name="_Toc482733278"/>
             <w:r>
               <w:t>Facturation prestataire/client</w:t>
             </w:r>
-            <w:bookmarkEnd w:id="9"/>
             <w:bookmarkEnd w:id="10"/>
+            <w:bookmarkEnd w:id="11"/>
             <w:r>
               <w:t xml:space="preserve"> </w:t>
             </w:r>
@@ -5580,7 +5724,6 @@
                   <w:calendar w:val="gregorian"/>
                 </w:date>
               </w:sdtPr>
-              <w:sdtEndPr/>
               <w:sdtContent>
                 <w:r>
                   <w:rPr>
@@ -5617,11 +5760,6 @@
                 </w:rPr>
                 <w:id w:val="1063590550"/>
               </w:sdtPr>
-              <w:sdtEndPr>
-                <w:rPr>
-                  <w:rStyle w:val="rightalignedorangetextChar"/>
-                </w:rPr>
-              </w:sdtEndPr>
               <w:sdtContent>
                 <w:r>
                   <w:rPr>
@@ -5683,7 +5821,6 @@
               </w:rPr>
               <w:id w:val="1063590090"/>
             </w:sdtPr>
-            <w:sdtEndPr/>
             <w:sdtContent>
               <w:p>
                 <w:pPr>
@@ -5693,9 +5830,11 @@
                     <w:lang w:val="fr-FR"/>
                   </w:rPr>
                 </w:pPr>
+                <w:proofErr w:type="spellStart"/>
                 <w:r>
                   <w:t>Galaxynet</w:t>
                 </w:r>
+                <w:proofErr w:type="spellEnd"/>
               </w:p>
             </w:sdtContent>
           </w:sdt>
@@ -5707,7 +5846,6 @@
               </w:rPr>
               <w:id w:val="1063590115"/>
             </w:sdtPr>
-            <w:sdtEndPr/>
             <w:sdtContent>
               <w:p>
                 <w:pPr>
@@ -5735,7 +5873,6 @@
               </w:rPr>
               <w:id w:val="1063590117"/>
             </w:sdtPr>
-            <w:sdtEndPr/>
             <w:sdtContent>
               <w:p>
                 <w:pPr>
@@ -5803,8 +5940,13 @@
                 <w:lang w:val="fr-FR"/>
               </w:rPr>
             </w:pPr>
-            <w:r>
-              <w:t xml:space="preserve">RetroManGames </w:t>
+            <w:proofErr w:type="spellStart"/>
+            <w:r>
+              <w:t>RetroManGames</w:t>
+            </w:r>
+            <w:proofErr w:type="spellEnd"/>
+            <w:r>
+              <w:t xml:space="preserve"> </w:t>
             </w:r>
             <w:sdt>
               <w:sdtPr>
@@ -5814,7 +5956,6 @@
                 </w:rPr>
                 <w:id w:val="1063590329"/>
               </w:sdtPr>
-              <w:sdtEndPr/>
               <w:sdtContent>
                 <w:r>
                   <w:rPr>
@@ -5824,7 +5965,15 @@
                   <w:t xml:space="preserve">                             </w:t>
                 </w:r>
                 <w:r>
-                  <w:t>32 avenues de taillebourg          Paris.</w:t>
+                  <w:t xml:space="preserve">32 avenues de </w:t>
+                </w:r>
+                <w:proofErr w:type="spellStart"/>
+                <w:r>
+                  <w:t>taillebourg</w:t>
+                </w:r>
+                <w:proofErr w:type="spellEnd"/>
+                <w:r>
+                  <w:t xml:space="preserve">          Paris.</w:t>
                 </w:r>
               </w:sdtContent>
             </w:sdt>
@@ -5882,7 +6031,6 @@
                 </w:rPr>
                 <w:id w:val="1063590157"/>
               </w:sdtPr>
-              <w:sdtEndPr/>
               <w:sdtContent>
                 <w:r>
                   <w:rPr>
@@ -5928,8 +6076,13 @@
                 <w:lang w:val="fr-FR"/>
               </w:rPr>
             </w:pPr>
-            <w:r>
-              <w:t xml:space="preserve">RetroManGames </w:t>
+            <w:proofErr w:type="spellStart"/>
+            <w:r>
+              <w:t>RetroManGames</w:t>
+            </w:r>
+            <w:proofErr w:type="spellEnd"/>
+            <w:r>
+              <w:t xml:space="preserve"> </w:t>
             </w:r>
             <w:sdt>
               <w:sdtPr>
@@ -5939,7 +6092,6 @@
                 </w:rPr>
                 <w:id w:val="-1782636563"/>
               </w:sdtPr>
-              <w:sdtEndPr/>
               <w:sdtContent>
                 <w:r>
                   <w:rPr>
@@ -5949,7 +6101,15 @@
                   <w:t xml:space="preserve">                             </w:t>
                 </w:r>
                 <w:r>
-                  <w:t>32 avenues de taillebourg          Paris.</w:t>
+                  <w:t xml:space="preserve">32 avenues de </w:t>
+                </w:r>
+                <w:proofErr w:type="spellStart"/>
+                <w:r>
+                  <w:t>taillebourg</w:t>
+                </w:r>
+                <w:proofErr w:type="spellEnd"/>
+                <w:r>
+                  <w:t xml:space="preserve">          Paris.</w:t>
                 </w:r>
               </w:sdtContent>
             </w:sdt>
@@ -6007,7 +6167,6 @@
                 </w:rPr>
                 <w:id w:val="284247397"/>
               </w:sdtPr>
-              <w:sdtEndPr/>
               <w:sdtContent>
                 <w:r>
                   <w:rPr>
@@ -7034,14 +7193,14 @@
           <w:rFonts w:ascii="Arial" w:hAnsi="Arial" w:cs="Arial"/>
         </w:rPr>
       </w:pPr>
-      <w:bookmarkStart w:id="11" w:name="_Toc482696754"/>
+      <w:bookmarkStart w:id="12" w:name="_Toc482733279"/>
       <w:r>
         <w:rPr>
           <w:rFonts w:ascii="Arial" w:hAnsi="Arial" w:cs="Arial"/>
         </w:rPr>
         <w:t>Partie juridique</w:t>
       </w:r>
-      <w:bookmarkEnd w:id="11"/>
+      <w:bookmarkEnd w:id="12"/>
     </w:p>
     <w:p>
       <w:pPr>
@@ -7068,6 +7227,7 @@
         </w:rPr>
         <w:t xml:space="preserve">Conformément pour ce type d’intervention, les 2 parties qui sont </w:t>
       </w:r>
+      <w:proofErr w:type="spellStart"/>
       <w:r>
         <w:rPr>
           <w:rFonts w:ascii="Arial" w:hAnsi="Arial" w:cs="Arial"/>
@@ -7076,6 +7236,7 @@
         </w:rPr>
         <w:t>RetroManGames</w:t>
       </w:r>
+      <w:proofErr w:type="spellEnd"/>
       <w:r>
         <w:rPr>
           <w:rFonts w:ascii="Arial" w:hAnsi="Arial" w:cs="Arial"/>
@@ -7084,6 +7245,7 @@
         </w:rPr>
         <w:t xml:space="preserve"> (le client) et </w:t>
       </w:r>
+      <w:proofErr w:type="spellStart"/>
       <w:r>
         <w:rPr>
           <w:rFonts w:ascii="Arial" w:hAnsi="Arial" w:cs="Arial"/>
@@ -7092,6 +7254,7 @@
         </w:rPr>
         <w:t>GalaxyNet</w:t>
       </w:r>
+      <w:proofErr w:type="spellEnd"/>
       <w:r>
         <w:rPr>
           <w:rFonts w:ascii="Arial" w:hAnsi="Arial" w:cs="Arial"/>
@@ -7142,14 +7305,14 @@
           <w:rFonts w:ascii="Arial" w:hAnsi="Arial" w:cs="Arial"/>
         </w:rPr>
       </w:pPr>
-      <w:bookmarkStart w:id="12" w:name="_Toc482696755"/>
+      <w:bookmarkStart w:id="13" w:name="_Toc482733280"/>
       <w:r>
         <w:rPr>
           <w:rFonts w:ascii="Arial" w:hAnsi="Arial" w:cs="Arial"/>
         </w:rPr>
         <w:t>III/ Le Public cible</w:t>
       </w:r>
-      <w:bookmarkEnd w:id="12"/>
+      <w:bookmarkEnd w:id="13"/>
       <w:r>
         <w:rPr>
           <w:rFonts w:ascii="Arial" w:hAnsi="Arial" w:cs="Arial"/>
@@ -7352,14 +7515,14 @@
           <w:rFonts w:ascii="Arial" w:hAnsi="Arial" w:cs="Arial"/>
         </w:rPr>
       </w:pPr>
-      <w:bookmarkStart w:id="13" w:name="_Toc482696756"/>
+      <w:bookmarkStart w:id="14" w:name="_Toc482733281"/>
       <w:r>
         <w:rPr>
           <w:rFonts w:ascii="Arial" w:hAnsi="Arial" w:cs="Arial"/>
         </w:rPr>
         <w:t>Etude de marché</w:t>
       </w:r>
-      <w:bookmarkEnd w:id="13"/>
+      <w:bookmarkEnd w:id="14"/>
       <w:r>
         <w:rPr>
           <w:rFonts w:ascii="Arial" w:hAnsi="Arial" w:cs="Arial"/>
@@ -7398,7 +7561,14 @@
         <w:rPr>
           <w:rFonts w:ascii="Arial" w:hAnsi="Arial" w:cs="Arial"/>
         </w:rPr>
-        <w:t xml:space="preserve"> sites web qui sont tous des concurrents potentiels à Retro</w:t>
+        <w:t xml:space="preserve"> sites web qui sont tous des concurrents potentiels à </w:t>
+      </w:r>
+      <w:proofErr w:type="spellStart"/>
+      <w:r>
+        <w:rPr>
+          <w:rFonts w:ascii="Arial" w:hAnsi="Arial" w:cs="Arial"/>
+        </w:rPr>
+        <w:t>Retro</w:t>
       </w:r>
       <w:r>
         <w:rPr>
@@ -7406,6 +7576,7 @@
         </w:rPr>
         <w:t>ManGames</w:t>
       </w:r>
+      <w:proofErr w:type="spellEnd"/>
     </w:p>
     <w:p>
       <w:pPr>
@@ -7460,7 +7631,21 @@
         <w:rPr>
           <w:rFonts w:ascii="Arial" w:hAnsi="Arial" w:cs="Arial"/>
         </w:rPr>
-        <w:t xml:space="preserve">// prendre plusieurs sites concurrents afin d’étudier </w:t>
+        <w:t xml:space="preserve">// </w:t>
+      </w:r>
+      <w:proofErr w:type="gramStart"/>
+      <w:r>
+        <w:rPr>
+          <w:rFonts w:ascii="Arial" w:hAnsi="Arial" w:cs="Arial"/>
+        </w:rPr>
+        <w:t>prendre</w:t>
+      </w:r>
+      <w:proofErr w:type="gramEnd"/>
+      <w:r>
+        <w:rPr>
+          <w:rFonts w:ascii="Arial" w:hAnsi="Arial" w:cs="Arial"/>
+        </w:rPr>
+        <w:t xml:space="preserve"> plusieurs sites concurrents afin d’étudier </w:t>
       </w:r>
       <w:r>
         <w:rPr>
@@ -7491,14 +7676,14 @@
           <w:rFonts w:ascii="Arial" w:hAnsi="Arial" w:cs="Arial"/>
         </w:rPr>
       </w:pPr>
-      <w:bookmarkStart w:id="14" w:name="_Toc482696757"/>
+      <w:bookmarkStart w:id="15" w:name="_Toc482733282"/>
       <w:r>
         <w:rPr>
           <w:rFonts w:ascii="Arial" w:hAnsi="Arial" w:cs="Arial"/>
         </w:rPr>
         <w:t>Technologies utilisés :</w:t>
       </w:r>
-      <w:bookmarkEnd w:id="14"/>
+      <w:bookmarkEnd w:id="15"/>
     </w:p>
     <w:p>
       <w:pPr>
@@ -7609,7 +7794,21 @@
         <w:rPr>
           <w:rFonts w:ascii="Arial" w:hAnsi="Arial" w:cs="Arial"/>
         </w:rPr>
-        <w:t xml:space="preserve"> Le Javascript ici sera surtout utilisé pour gérer le côté graphique de la page, notamment en fonction des actions de l’utilisateur. En effet le JS est en mesure de déclencher des évènements, pouvant conduire à un traitement.</w:t>
+        <w:t xml:space="preserve"> Le </w:t>
+      </w:r>
+      <w:proofErr w:type="spellStart"/>
+      <w:r>
+        <w:rPr>
+          <w:rFonts w:ascii="Arial" w:hAnsi="Arial" w:cs="Arial"/>
+        </w:rPr>
+        <w:t>Javascript</w:t>
+      </w:r>
+      <w:proofErr w:type="spellEnd"/>
+      <w:r>
+        <w:rPr>
+          <w:rFonts w:ascii="Arial" w:hAnsi="Arial" w:cs="Arial"/>
+        </w:rPr>
+        <w:t xml:space="preserve"> ici sera surtout utilisé pour gérer le côté graphique de la page, notamment en fonction des actions de l’utilisateur. En effet le JS est en mesure de déclencher des évènements, pouvant conduire à un traitement.</w:t>
       </w:r>
     </w:p>
     <w:p>
@@ -7637,7 +7836,21 @@
         <w:rPr>
           <w:rFonts w:ascii="Arial" w:hAnsi="Arial" w:cs="Arial"/>
         </w:rPr>
-        <w:t xml:space="preserve"> Le PHP est le langage serveur dont dépend symfony, il est donc évidemment indispensable pour tout le site. Plus concrètement il va gérer la communication avec la base de données, permettre de gérer les chemins des pages, et permet aussi de générer les vues.</w:t>
+        <w:t xml:space="preserve"> Le PHP est le langage serveur dont dépend </w:t>
+      </w:r>
+      <w:proofErr w:type="spellStart"/>
+      <w:r>
+        <w:rPr>
+          <w:rFonts w:ascii="Arial" w:hAnsi="Arial" w:cs="Arial"/>
+        </w:rPr>
+        <w:t>symfony</w:t>
+      </w:r>
+      <w:proofErr w:type="spellEnd"/>
+      <w:r>
+        <w:rPr>
+          <w:rFonts w:ascii="Arial" w:hAnsi="Arial" w:cs="Arial"/>
+        </w:rPr>
+        <w:t>, il est donc évidemment indispensable pour tout le site. Plus concrètement il va gérer la communication avec la base de données, permettre de gérer les chemins des pages, et permet aussi de générer les vues.</w:t>
       </w:r>
     </w:p>
     <w:p>
@@ -7686,14 +7899,14 @@
           <w:rFonts w:ascii="Arial" w:hAnsi="Arial" w:cs="Arial"/>
         </w:rPr>
       </w:pPr>
-      <w:bookmarkStart w:id="15" w:name="_Toc482696758"/>
+      <w:bookmarkStart w:id="16" w:name="_Toc482733283"/>
       <w:r>
         <w:rPr>
           <w:rFonts w:ascii="Arial" w:hAnsi="Arial" w:cs="Arial"/>
         </w:rPr>
         <w:t>Outils utilisés :</w:t>
       </w:r>
-      <w:bookmarkEnd w:id="15"/>
+      <w:bookmarkEnd w:id="16"/>
     </w:p>
     <w:p>
       <w:pPr>
@@ -7714,11 +7927,19 @@
           <w:rFonts w:ascii="Arial" w:hAnsi="Arial" w:cs="Arial"/>
         </w:rPr>
       </w:pPr>
-      <w:r>
-        <w:rPr>
-          <w:rFonts w:ascii="Arial" w:hAnsi="Arial" w:cs="Arial"/>
-        </w:rPr>
-        <w:t xml:space="preserve">Win’Design </w:t>
+      <w:proofErr w:type="spellStart"/>
+      <w:r>
+        <w:rPr>
+          <w:rFonts w:ascii="Arial" w:hAnsi="Arial" w:cs="Arial"/>
+        </w:rPr>
+        <w:t>Win’Design</w:t>
+      </w:r>
+      <w:proofErr w:type="spellEnd"/>
+      <w:r>
+        <w:rPr>
+          <w:rFonts w:ascii="Arial" w:hAnsi="Arial" w:cs="Arial"/>
+        </w:rPr>
+        <w:t xml:space="preserve"> </w:t>
       </w:r>
     </w:p>
     <w:p>
@@ -7732,12 +7953,14 @@
           <w:rFonts w:ascii="Arial" w:hAnsi="Arial" w:cs="Arial"/>
         </w:rPr>
       </w:pPr>
+      <w:proofErr w:type="spellStart"/>
       <w:r>
         <w:rPr>
           <w:rFonts w:ascii="Arial" w:hAnsi="Arial" w:cs="Arial"/>
         </w:rPr>
         <w:t>GanttProject</w:t>
       </w:r>
+      <w:proofErr w:type="spellEnd"/>
     </w:p>
     <w:p>
       <w:pPr>
@@ -7754,14 +7977,30 @@
         <w:rPr>
           <w:rFonts w:ascii="Arial" w:hAnsi="Arial" w:cs="Arial"/>
         </w:rPr>
-        <w:t>Sublime Text</w:t>
-      </w:r>
-      <w:r>
-        <w:rPr>
-          <w:rFonts w:ascii="Arial" w:hAnsi="Arial" w:cs="Arial"/>
-        </w:rPr>
-        <w:t>/Atom</w:t>
-      </w:r>
+        <w:t xml:space="preserve">Sublime </w:t>
+      </w:r>
+      <w:proofErr w:type="spellStart"/>
+      <w:r>
+        <w:rPr>
+          <w:rFonts w:ascii="Arial" w:hAnsi="Arial" w:cs="Arial"/>
+        </w:rPr>
+        <w:t>Text</w:t>
+      </w:r>
+      <w:proofErr w:type="spellEnd"/>
+      <w:r>
+        <w:rPr>
+          <w:rFonts w:ascii="Arial" w:hAnsi="Arial" w:cs="Arial"/>
+        </w:rPr>
+        <w:t>/</w:t>
+      </w:r>
+      <w:proofErr w:type="spellStart"/>
+      <w:r>
+        <w:rPr>
+          <w:rFonts w:ascii="Arial" w:hAnsi="Arial" w:cs="Arial"/>
+        </w:rPr>
+        <w:t>Atom</w:t>
+      </w:r>
+      <w:proofErr w:type="spellEnd"/>
     </w:p>
     <w:p>
       <w:pPr>
@@ -7774,12 +8013,14 @@
           <w:rFonts w:ascii="Arial" w:hAnsi="Arial" w:cs="Arial"/>
         </w:rPr>
       </w:pPr>
+      <w:proofErr w:type="spellStart"/>
       <w:r>
         <w:rPr>
           <w:rFonts w:ascii="Arial" w:hAnsi="Arial" w:cs="Arial"/>
         </w:rPr>
         <w:t>GitHub</w:t>
       </w:r>
+      <w:proofErr w:type="spellEnd"/>
     </w:p>
     <w:p>
       <w:pPr>
@@ -7792,12 +8033,14 @@
           <w:rFonts w:ascii="Arial" w:hAnsi="Arial" w:cs="Arial"/>
         </w:rPr>
       </w:pPr>
+      <w:proofErr w:type="spellStart"/>
       <w:r>
         <w:rPr>
           <w:rFonts w:ascii="Arial" w:hAnsi="Arial" w:cs="Arial"/>
         </w:rPr>
         <w:t>Symfony</w:t>
       </w:r>
+      <w:proofErr w:type="spellEnd"/>
     </w:p>
     <w:p>
       <w:pPr>
@@ -7814,8 +8057,16 @@
         <w:rPr>
           <w:rFonts w:ascii="Arial" w:hAnsi="Arial" w:cs="Arial"/>
         </w:rPr>
-        <w:t>Bundle FriendsOfSymfony</w:t>
-      </w:r>
+        <w:t xml:space="preserve">Bundle </w:t>
+      </w:r>
+      <w:proofErr w:type="spellStart"/>
+      <w:r>
+        <w:rPr>
+          <w:rFonts w:ascii="Arial" w:hAnsi="Arial" w:cs="Arial"/>
+        </w:rPr>
+        <w:t>FriendsOfSymfony</w:t>
+      </w:r>
+      <w:proofErr w:type="spellEnd"/>
     </w:p>
     <w:p>
       <w:pPr>
@@ -7832,8 +8083,16 @@
         <w:rPr>
           <w:rFonts w:ascii="Arial" w:hAnsi="Arial" w:cs="Arial"/>
         </w:rPr>
-        <w:t>Bundle Sonata</w:t>
-      </w:r>
+        <w:t xml:space="preserve">Bundle </w:t>
+      </w:r>
+      <w:proofErr w:type="spellStart"/>
+      <w:r>
+        <w:rPr>
+          <w:rFonts w:ascii="Arial" w:hAnsi="Arial" w:cs="Arial"/>
+        </w:rPr>
+        <w:t>Sonata</w:t>
+      </w:r>
+      <w:proofErr w:type="spellEnd"/>
     </w:p>
     <w:p>
       <w:pPr>
@@ -7846,12 +8105,14 @@
           <w:rFonts w:ascii="Arial" w:hAnsi="Arial" w:cs="Arial"/>
         </w:rPr>
       </w:pPr>
+      <w:proofErr w:type="spellStart"/>
       <w:r>
         <w:rPr>
           <w:rFonts w:ascii="Arial" w:hAnsi="Arial" w:cs="Arial"/>
         </w:rPr>
         <w:t>Bootstrap</w:t>
       </w:r>
+      <w:proofErr w:type="spellEnd"/>
     </w:p>
     <w:p>
       <w:pPr>
@@ -7864,12 +8125,14 @@
           <w:rFonts w:ascii="Arial" w:hAnsi="Arial" w:cs="Arial"/>
         </w:rPr>
       </w:pPr>
+      <w:proofErr w:type="spellStart"/>
       <w:r>
         <w:rPr>
           <w:rFonts w:ascii="Arial" w:hAnsi="Arial" w:cs="Arial"/>
         </w:rPr>
         <w:t>jQuery</w:t>
       </w:r>
+      <w:proofErr w:type="spellEnd"/>
     </w:p>
     <w:p>
       <w:pPr>
@@ -7888,7 +8151,7 @@
           <w:rFonts w:ascii="Arial" w:hAnsi="Arial" w:cs="Arial"/>
         </w:rPr>
       </w:pPr>
-      <w:bookmarkStart w:id="16" w:name="_Toc482696759"/>
+      <w:bookmarkStart w:id="17" w:name="_Toc482733284"/>
       <w:r>
         <w:rPr>
           <w:rFonts w:ascii="Arial" w:hAnsi="Arial" w:cs="Arial"/>
@@ -7901,7 +8164,7 @@
         </w:rPr>
         <w:t>Charte Graphique :</w:t>
       </w:r>
-      <w:bookmarkEnd w:id="16"/>
+      <w:bookmarkEnd w:id="17"/>
       <w:r>
         <w:rPr>
           <w:rFonts w:ascii="Arial" w:hAnsi="Arial" w:cs="Arial"/>
@@ -7954,7 +8217,14 @@
         <w:rPr>
           <w:rFonts w:ascii="Arial" w:hAnsi="Arial" w:cs="Arial"/>
         </w:rPr>
-        <w:t>La charte graphique sera surtout centrée sur le pixel-art, avec des screens</w:t>
+        <w:t xml:space="preserve">La charte graphique sera surtout centrée sur le pixel-art, avec des </w:t>
+      </w:r>
+      <w:proofErr w:type="spellStart"/>
+      <w:r>
+        <w:rPr>
+          <w:rFonts w:ascii="Arial" w:hAnsi="Arial" w:cs="Arial"/>
+        </w:rPr>
+        <w:t>screens</w:t>
       </w:r>
       <w:r>
         <w:rPr>
@@ -7962,11 +8232,26 @@
         </w:rPr>
         <w:t>hots</w:t>
       </w:r>
-      <w:r>
-        <w:rPr>
-          <w:rFonts w:ascii="Arial" w:hAnsi="Arial" w:cs="Arial"/>
-        </w:rPr>
-        <w:t xml:space="preserve"> de jeux vidéo. Possibilité de montrer des fanarts (qui ont tend</w:t>
+      <w:proofErr w:type="spellEnd"/>
+      <w:r>
+        <w:rPr>
+          <w:rFonts w:ascii="Arial" w:hAnsi="Arial" w:cs="Arial"/>
+        </w:rPr>
+        <w:t xml:space="preserve"> de jeux vidéo. Possibilité de montrer des </w:t>
+      </w:r>
+      <w:proofErr w:type="spellStart"/>
+      <w:r>
+        <w:rPr>
+          <w:rFonts w:ascii="Arial" w:hAnsi="Arial" w:cs="Arial"/>
+        </w:rPr>
+        <w:t>fanarts</w:t>
+      </w:r>
+      <w:proofErr w:type="spellEnd"/>
+      <w:r>
+        <w:rPr>
+          <w:rFonts w:ascii="Arial" w:hAnsi="Arial" w:cs="Arial"/>
+        </w:rPr>
+        <w:t xml:space="preserve"> (qui ont tend</w:t>
       </w:r>
       <w:r>
         <w:rPr>
@@ -8029,13 +8314,63 @@
         <w:rPr>
           <w:rFonts w:ascii="Arial" w:hAnsi="Arial" w:cs="Arial"/>
         </w:rPr>
-        <w:t>// éventuellement créer un ui-kit peut être intéressant :D</w:t>
-      </w:r>
-      <w:r>
-        <w:rPr>
-          <w:rFonts w:ascii="Arial" w:hAnsi="Arial" w:cs="Arial"/>
-        </w:rPr>
-        <w:t xml:space="preserve"> D’ailleurs pour générer l’ui-kit rapidement, je vais tenter de récupérer le material design classique de Google, récupérer tous les éléments que je vais être susceptible d’utiliser, les mettre selon les couleurs/style qui rappellent le côté rétro puis m’en servir dans le site.</w:t>
+        <w:t xml:space="preserve">// éventuellement créer un </w:t>
+      </w:r>
+      <w:proofErr w:type="spellStart"/>
+      <w:r>
+        <w:rPr>
+          <w:rFonts w:ascii="Arial" w:hAnsi="Arial" w:cs="Arial"/>
+        </w:rPr>
+        <w:t>ui</w:t>
+      </w:r>
+      <w:proofErr w:type="spellEnd"/>
+      <w:r>
+        <w:rPr>
+          <w:rFonts w:ascii="Arial" w:hAnsi="Arial" w:cs="Arial"/>
+        </w:rPr>
+        <w:t>-kit peut être intéressant </w:t>
+      </w:r>
+      <w:proofErr w:type="gramStart"/>
+      <w:r>
+        <w:rPr>
+          <w:rFonts w:ascii="Arial" w:hAnsi="Arial" w:cs="Arial"/>
+        </w:rPr>
+        <w:t>:D</w:t>
+      </w:r>
+      <w:proofErr w:type="gramEnd"/>
+      <w:r>
+        <w:rPr>
+          <w:rFonts w:ascii="Arial" w:hAnsi="Arial" w:cs="Arial"/>
+        </w:rPr>
+        <w:t xml:space="preserve"> D’ailleurs pour générer l’</w:t>
+      </w:r>
+      <w:proofErr w:type="spellStart"/>
+      <w:r>
+        <w:rPr>
+          <w:rFonts w:ascii="Arial" w:hAnsi="Arial" w:cs="Arial"/>
+        </w:rPr>
+        <w:t>ui</w:t>
+      </w:r>
+      <w:proofErr w:type="spellEnd"/>
+      <w:r>
+        <w:rPr>
+          <w:rFonts w:ascii="Arial" w:hAnsi="Arial" w:cs="Arial"/>
+        </w:rPr>
+        <w:t xml:space="preserve">-kit rapidement, je vais tenter de récupérer le </w:t>
+      </w:r>
+      <w:proofErr w:type="spellStart"/>
+      <w:r>
+        <w:rPr>
+          <w:rFonts w:ascii="Arial" w:hAnsi="Arial" w:cs="Arial"/>
+        </w:rPr>
+        <w:t>material</w:t>
+      </w:r>
+      <w:proofErr w:type="spellEnd"/>
+      <w:r>
+        <w:rPr>
+          <w:rFonts w:ascii="Arial" w:hAnsi="Arial" w:cs="Arial"/>
+        </w:rPr>
+        <w:t xml:space="preserve"> design classique de Google, récupérer tous les éléments que je vais être susceptible d’utiliser, les mettre selon les couleurs/style qui rappellent le côté rétro puis m’en servir dans le site.</w:t>
       </w:r>
     </w:p>
     <w:p>
@@ -8053,7 +8388,7 @@
           <w:rFonts w:ascii="Arial" w:hAnsi="Arial" w:cs="Arial"/>
         </w:rPr>
       </w:pPr>
-      <w:bookmarkStart w:id="17" w:name="_Toc482696760"/>
+      <w:bookmarkStart w:id="18" w:name="_Toc482733285"/>
       <w:r>
         <w:rPr>
           <w:rFonts w:ascii="Arial" w:hAnsi="Arial" w:cs="Arial"/>
@@ -8072,7 +8407,7 @@
         </w:rPr>
         <w:t xml:space="preserve"> du site</w:t>
       </w:r>
-      <w:bookmarkEnd w:id="17"/>
+      <w:bookmarkEnd w:id="18"/>
       <w:r>
         <w:rPr>
           <w:rFonts w:ascii="Arial" w:hAnsi="Arial" w:cs="Arial"/>
@@ -8180,7 +8515,7 @@
           <w:rFonts w:ascii="Arial" w:hAnsi="Arial" w:cs="Arial"/>
         </w:rPr>
       </w:pPr>
-      <w:bookmarkStart w:id="18" w:name="_Toc482696761"/>
+      <w:bookmarkStart w:id="19" w:name="_Toc482733286"/>
       <w:r>
         <w:rPr>
           <w:rFonts w:ascii="Arial" w:hAnsi="Arial" w:cs="Arial"/>
@@ -8193,7 +8528,7 @@
         </w:rPr>
         <w:t>hémas fonctionnels des pages</w:t>
       </w:r>
-      <w:bookmarkEnd w:id="18"/>
+      <w:bookmarkEnd w:id="19"/>
     </w:p>
     <w:p>
       <w:pPr>
@@ -8215,14 +8550,14 @@
           <w:rFonts w:ascii="Arial" w:hAnsi="Arial" w:cs="Arial"/>
         </w:rPr>
       </w:pPr>
-      <w:bookmarkStart w:id="19" w:name="_Toc482696762"/>
+      <w:bookmarkStart w:id="20" w:name="_Toc482733287"/>
       <w:r>
         <w:rPr>
           <w:rFonts w:ascii="Arial" w:hAnsi="Arial" w:cs="Arial"/>
         </w:rPr>
         <w:t>La page d’accueil</w:t>
       </w:r>
-      <w:bookmarkEnd w:id="19"/>
+      <w:bookmarkEnd w:id="20"/>
     </w:p>
     <w:p>
       <w:pPr>
@@ -8236,14 +8571,14 @@
           <w:rFonts w:ascii="Arial" w:hAnsi="Arial" w:cs="Arial"/>
         </w:rPr>
       </w:pPr>
-      <w:bookmarkStart w:id="20" w:name="_Toc482696763"/>
+      <w:bookmarkStart w:id="21" w:name="_Toc482733288"/>
       <w:r>
         <w:rPr>
           <w:rFonts w:ascii="Arial" w:hAnsi="Arial" w:cs="Arial"/>
         </w:rPr>
         <w:t>La page de contenu (salle/bornes/DDR/consoles rétros/infos pratiques)</w:t>
       </w:r>
-      <w:bookmarkEnd w:id="20"/>
+      <w:bookmarkEnd w:id="21"/>
     </w:p>
     <w:p>
       <w:pPr>
@@ -8257,18 +8592,26 @@
           <w:rFonts w:ascii="Arial" w:hAnsi="Arial" w:cs="Arial"/>
         </w:rPr>
       </w:pPr>
-      <w:bookmarkStart w:id="21" w:name="_Toc482696764"/>
+      <w:bookmarkStart w:id="22" w:name="_Toc482733289"/>
       <w:r>
         <w:rPr>
           <w:rFonts w:ascii="Arial" w:hAnsi="Arial" w:cs="Arial"/>
         </w:rPr>
         <w:t>La page de news</w:t>
       </w:r>
-      <w:bookmarkEnd w:id="21"/>
-    </w:p>
-    <w:p>
-      <w:r>
-        <w:t>// J’ignore si j’aurais le temps de créer une page de news (A voir si j’arrive à maitriser Sonata assez rapidement…)</w:t>
+      <w:bookmarkEnd w:id="22"/>
+    </w:p>
+    <w:p>
+      <w:r>
+        <w:t xml:space="preserve">// J’ignore si j’aurais le temps de créer une page de news (A voir si j’arrive à maitriser </w:t>
+      </w:r>
+      <w:proofErr w:type="spellStart"/>
+      <w:r>
+        <w:t>Sonata</w:t>
+      </w:r>
+      <w:proofErr w:type="spellEnd"/>
+      <w:r>
+        <w:t xml:space="preserve"> assez rapidement…)</w:t>
       </w:r>
     </w:p>
     <w:p>
@@ -8283,14 +8626,14 @@
           <w:rFonts w:ascii="Arial" w:hAnsi="Arial" w:cs="Arial"/>
         </w:rPr>
       </w:pPr>
-      <w:bookmarkStart w:id="22" w:name="_Toc482696765"/>
+      <w:bookmarkStart w:id="23" w:name="_Toc482733290"/>
       <w:r>
         <w:rPr>
           <w:rFonts w:ascii="Arial" w:hAnsi="Arial" w:cs="Arial"/>
         </w:rPr>
         <w:t>La page de réservations</w:t>
       </w:r>
-      <w:bookmarkEnd w:id="22"/>
+      <w:bookmarkEnd w:id="23"/>
     </w:p>
     <w:p>
       <w:pPr>
@@ -8304,14 +8647,14 @@
           <w:rFonts w:ascii="Arial" w:hAnsi="Arial" w:cs="Arial"/>
         </w:rPr>
       </w:pPr>
-      <w:bookmarkStart w:id="23" w:name="_Toc482696767"/>
+      <w:bookmarkStart w:id="24" w:name="_Toc482733291"/>
       <w:r>
         <w:rPr>
           <w:rFonts w:ascii="Arial" w:hAnsi="Arial" w:cs="Arial"/>
         </w:rPr>
         <w:t>La page de contacts</w:t>
       </w:r>
-      <w:bookmarkEnd w:id="23"/>
+      <w:bookmarkEnd w:id="24"/>
     </w:p>
     <w:p>
       <w:pPr>
@@ -8325,14 +8668,14 @@
           <w:rFonts w:ascii="Arial" w:hAnsi="Arial" w:cs="Arial"/>
         </w:rPr>
       </w:pPr>
-      <w:bookmarkStart w:id="24" w:name="_Toc482696768"/>
+      <w:bookmarkStart w:id="25" w:name="_Toc482733292"/>
       <w:r>
         <w:rPr>
           <w:rFonts w:ascii="Arial" w:hAnsi="Arial" w:cs="Arial"/>
         </w:rPr>
         <w:t>La page « plan du site »</w:t>
       </w:r>
-      <w:bookmarkEnd w:id="24"/>
+      <w:bookmarkEnd w:id="25"/>
     </w:p>
     <w:p>
       <w:pPr>
@@ -8353,7 +8696,21 @@
         <w:rPr>
           <w:rFonts w:ascii="Arial" w:hAnsi="Arial" w:cs="Arial"/>
         </w:rPr>
-        <w:t>// à créer</w:t>
+        <w:t xml:space="preserve">// </w:t>
+      </w:r>
+      <w:proofErr w:type="gramStart"/>
+      <w:r>
+        <w:rPr>
+          <w:rFonts w:ascii="Arial" w:hAnsi="Arial" w:cs="Arial"/>
+        </w:rPr>
+        <w:t>à</w:t>
+      </w:r>
+      <w:proofErr w:type="gramEnd"/>
+      <w:r>
+        <w:rPr>
+          <w:rFonts w:ascii="Arial" w:hAnsi="Arial" w:cs="Arial"/>
+        </w:rPr>
+        <w:t xml:space="preserve"> créer</w:t>
       </w:r>
     </w:p>
     <w:p>
@@ -8372,7 +8729,7 @@
           <w:rFonts w:ascii="Arial" w:hAnsi="Arial" w:cs="Arial"/>
         </w:rPr>
       </w:pPr>
-      <w:bookmarkStart w:id="25" w:name="_Toc482696769"/>
+      <w:bookmarkStart w:id="26" w:name="_Toc482733293"/>
       <w:r>
         <w:rPr>
           <w:rFonts w:ascii="Arial" w:hAnsi="Arial" w:cs="Arial"/>
@@ -8380,7 +8737,7 @@
         <w:lastRenderedPageBreak/>
         <w:t>Planning</w:t>
       </w:r>
-      <w:bookmarkEnd w:id="25"/>
+      <w:bookmarkEnd w:id="26"/>
     </w:p>
     <w:p>
       <w:pPr>
@@ -8402,14 +8759,14 @@
           <w:rFonts w:ascii="Arial" w:hAnsi="Arial" w:cs="Arial"/>
         </w:rPr>
       </w:pPr>
-      <w:bookmarkStart w:id="26" w:name="_Toc482696770"/>
+      <w:bookmarkStart w:id="27" w:name="_Toc482733294"/>
       <w:r>
         <w:rPr>
           <w:rFonts w:ascii="Arial" w:hAnsi="Arial" w:cs="Arial"/>
         </w:rPr>
         <w:t>Estimation Horaire</w:t>
       </w:r>
-      <w:bookmarkEnd w:id="26"/>
+      <w:bookmarkEnd w:id="27"/>
     </w:p>
     <w:p>
       <w:pPr>
@@ -8436,14 +8793,14 @@
           <w:rFonts w:ascii="Arial" w:hAnsi="Arial" w:cs="Arial"/>
         </w:rPr>
       </w:pPr>
-      <w:bookmarkStart w:id="27" w:name="_Toc482696771"/>
+      <w:bookmarkStart w:id="28" w:name="_Toc482733295"/>
       <w:r>
         <w:rPr>
           <w:rFonts w:ascii="Arial" w:hAnsi="Arial" w:cs="Arial"/>
         </w:rPr>
         <w:t>Diagramme de Gantt</w:t>
       </w:r>
-      <w:bookmarkEnd w:id="27"/>
+      <w:bookmarkEnd w:id="28"/>
     </w:p>
     <w:p>
       <w:r>
@@ -8462,11 +8819,6 @@
           <w:rFonts w:ascii="Arial" w:hAnsi="Arial" w:cs="Arial"/>
         </w:rPr>
       </w:pPr>
-      <w:r>
-        <w:rPr>
-          <w:noProof/>
-        </w:rPr>
-      </w:r>
       <w:r>
         <w:rPr>
           <w:rFonts w:ascii="Arial" w:hAnsi="Arial" w:cs="Arial"/>
@@ -8491,10 +8843,8 @@
             <v:path o:extrusionok="f" gradientshapeok="t" o:connecttype="rect"/>
             <o:lock v:ext="edit" aspectratio="t"/>
           </v:shapetype>
-          <v:shape id="_x0000_s1026" type="#_x0000_t75" style="width:498.2pt;height:131.8pt;mso-left-percent:-10001;mso-top-percent:-10001;mso-position-horizontal:absolute;mso-position-horizontal-relative:char;mso-position-vertical:absolute;mso-position-vertical-relative:line;mso-left-percent:-10001;mso-top-percent:-10001">
+          <v:shape id="_x0000_i1025" type="#_x0000_t75" style="width:498pt;height:132pt;mso-left-percent:-10001;mso-top-percent:-10001;mso-position-horizontal:absolute;mso-position-horizontal-relative:char;mso-position-vertical:absolute;mso-position-vertical-relative:line;mso-left-percent:-10001;mso-top-percent:-10001">
             <v:imagedata r:id="rId11" o:title="Projet RetromanGames"/>
-            <w10:wrap type="none"/>
-            <w10:anchorlock/>
           </v:shape>
         </w:pict>
       </w:r>
@@ -8523,7 +8873,7 @@
           <w:rFonts w:ascii="Arial" w:hAnsi="Arial" w:cs="Arial"/>
         </w:rPr>
       </w:pPr>
-      <w:bookmarkStart w:id="28" w:name="_Toc482696772"/>
+      <w:bookmarkStart w:id="29" w:name="_Toc482733296"/>
       <w:r>
         <w:rPr>
           <w:rFonts w:ascii="Arial" w:hAnsi="Arial" w:cs="Arial"/>
@@ -8536,7 +8886,7 @@
         </w:rPr>
         <w:t xml:space="preserve"> et nom de domaine</w:t>
       </w:r>
-      <w:bookmarkEnd w:id="28"/>
+      <w:bookmarkEnd w:id="29"/>
     </w:p>
     <w:p>
       <w:pPr>
@@ -9122,7 +9472,77 @@
         <w:rPr>
           <w:rFonts w:ascii="Arial" w:hAnsi="Arial" w:cs="Arial"/>
         </w:rPr>
-        <w:t xml:space="preserve">Nous avons pris un nom de domaine en .fr pour des questions de référencement (le client souhaite uniquement un référencement à l’échelle de la France) mais aussi pour des questions de sécurité :  les adresses en .fr sont un peu moins sujettes à des attaques de hackers que celles en .com (qui sont destinés à l’inernational). </w:t>
+        <w:t>Nous avons pris un nom de domaine en .</w:t>
+      </w:r>
+      <w:proofErr w:type="spellStart"/>
+      <w:r>
+        <w:rPr>
+          <w:rFonts w:ascii="Arial" w:hAnsi="Arial" w:cs="Arial"/>
+        </w:rPr>
+        <w:t>fr</w:t>
+      </w:r>
+      <w:proofErr w:type="spellEnd"/>
+      <w:r>
+        <w:rPr>
+          <w:rFonts w:ascii="Arial" w:hAnsi="Arial" w:cs="Arial"/>
+        </w:rPr>
+        <w:t xml:space="preserve"> pour des questions de référencement (le client souhaite uniquement un référencement à l’échelle de la France) mais aussi pour des questions de sécurité </w:t>
+      </w:r>
+      <w:proofErr w:type="gramStart"/>
+      <w:r>
+        <w:rPr>
+          <w:rFonts w:ascii="Arial" w:hAnsi="Arial" w:cs="Arial"/>
+        </w:rPr>
+        <w:t>:  les</w:t>
+      </w:r>
+      <w:proofErr w:type="gramEnd"/>
+      <w:r>
+        <w:rPr>
+          <w:rFonts w:ascii="Arial" w:hAnsi="Arial" w:cs="Arial"/>
+        </w:rPr>
+        <w:t xml:space="preserve"> adresses en .</w:t>
+      </w:r>
+      <w:proofErr w:type="spellStart"/>
+      <w:r>
+        <w:rPr>
+          <w:rFonts w:ascii="Arial" w:hAnsi="Arial" w:cs="Arial"/>
+        </w:rPr>
+        <w:t>fr</w:t>
+      </w:r>
+      <w:proofErr w:type="spellEnd"/>
+      <w:r>
+        <w:rPr>
+          <w:rFonts w:ascii="Arial" w:hAnsi="Arial" w:cs="Arial"/>
+        </w:rPr>
+        <w:t xml:space="preserve"> sont un peu moins sujettes à des attaques de hackers que celles en .</w:t>
+      </w:r>
+      <w:proofErr w:type="spellStart"/>
+      <w:r>
+        <w:rPr>
+          <w:rFonts w:ascii="Arial" w:hAnsi="Arial" w:cs="Arial"/>
+        </w:rPr>
+        <w:t>com</w:t>
+      </w:r>
+      <w:proofErr w:type="spellEnd"/>
+      <w:r>
+        <w:rPr>
+          <w:rFonts w:ascii="Arial" w:hAnsi="Arial" w:cs="Arial"/>
+        </w:rPr>
+        <w:t xml:space="preserve"> (qui sont destinés à l’</w:t>
+      </w:r>
+      <w:proofErr w:type="spellStart"/>
+      <w:r>
+        <w:rPr>
+          <w:rFonts w:ascii="Arial" w:hAnsi="Arial" w:cs="Arial"/>
+        </w:rPr>
+        <w:t>inernational</w:t>
+      </w:r>
+      <w:proofErr w:type="spellEnd"/>
+      <w:r>
+        <w:rPr>
+          <w:rFonts w:ascii="Arial" w:hAnsi="Arial" w:cs="Arial"/>
+        </w:rPr>
+        <w:t xml:space="preserve">). </w:t>
       </w:r>
     </w:p>
     <w:p>
@@ -9141,14 +9561,14 @@
           <w:rFonts w:ascii="Arial" w:hAnsi="Arial" w:cs="Arial"/>
         </w:rPr>
       </w:pPr>
-      <w:bookmarkStart w:id="29" w:name="_Toc482696773"/>
+      <w:bookmarkStart w:id="30" w:name="_Toc482733297"/>
       <w:r>
         <w:rPr>
           <w:rFonts w:ascii="Arial" w:hAnsi="Arial" w:cs="Arial"/>
         </w:rPr>
         <w:t>Référencement</w:t>
       </w:r>
-      <w:bookmarkEnd w:id="29"/>
+      <w:bookmarkEnd w:id="30"/>
     </w:p>
     <w:p>
       <w:pPr>
@@ -9175,13 +9595,27 @@
         <w:rPr>
           <w:rFonts w:ascii="Arial" w:hAnsi="Arial" w:cs="Arial"/>
         </w:rPr>
-        <w:t>’organiser une campagne Google AdW</w:t>
-      </w:r>
-      <w:r>
-        <w:rPr>
-          <w:rFonts w:ascii="Arial" w:hAnsi="Arial" w:cs="Arial"/>
-        </w:rPr>
-        <w:t>ords.</w:t>
+        <w:t xml:space="preserve">’organiser une campagne Google </w:t>
+      </w:r>
+      <w:proofErr w:type="spellStart"/>
+      <w:r>
+        <w:rPr>
+          <w:rFonts w:ascii="Arial" w:hAnsi="Arial" w:cs="Arial"/>
+        </w:rPr>
+        <w:t>AdW</w:t>
+      </w:r>
+      <w:r>
+        <w:rPr>
+          <w:rFonts w:ascii="Arial" w:hAnsi="Arial" w:cs="Arial"/>
+        </w:rPr>
+        <w:t>ords</w:t>
+      </w:r>
+      <w:proofErr w:type="spellEnd"/>
+      <w:r>
+        <w:rPr>
+          <w:rFonts w:ascii="Arial" w:hAnsi="Arial" w:cs="Arial"/>
+        </w:rPr>
+        <w:t>.</w:t>
       </w:r>
     </w:p>
     <w:p>
@@ -9209,7 +9643,21 @@
         <w:rPr>
           <w:rFonts w:ascii="Arial" w:hAnsi="Arial" w:cs="Arial"/>
         </w:rPr>
-        <w:t xml:space="preserve">Retro, RetroManGames, Consoles Rétro, Salle d’arcade paris, Salle d’arcade rétro, Salle de jeux, Jeux vidéo… </w:t>
+        <w:t xml:space="preserve">Retro, </w:t>
+      </w:r>
+      <w:proofErr w:type="spellStart"/>
+      <w:r>
+        <w:rPr>
+          <w:rFonts w:ascii="Arial" w:hAnsi="Arial" w:cs="Arial"/>
+        </w:rPr>
+        <w:t>RetroManGames</w:t>
+      </w:r>
+      <w:proofErr w:type="spellEnd"/>
+      <w:r>
+        <w:rPr>
+          <w:rFonts w:ascii="Arial" w:hAnsi="Arial" w:cs="Arial"/>
+        </w:rPr>
+        <w:t xml:space="preserve">, Consoles Rétro, Salle d’arcade paris, Salle d’arcade rétro, Salle de jeux, Jeux vidéo… </w:t>
       </w:r>
     </w:p>
     <w:p>
@@ -9245,7 +9693,21 @@
         <w:rPr>
           <w:rFonts w:ascii="Arial" w:hAnsi="Arial" w:cs="Arial"/>
         </w:rPr>
-        <w:t xml:space="preserve"> le site étant fictif, la stratégie est notée, cependant, le référencement ne sera pas appliqué, bien que le site pourra être optimisé en ce sens. </w:t>
+        <w:t xml:space="preserve"> </w:t>
+      </w:r>
+      <w:proofErr w:type="gramStart"/>
+      <w:r>
+        <w:rPr>
+          <w:rFonts w:ascii="Arial" w:hAnsi="Arial" w:cs="Arial"/>
+        </w:rPr>
+        <w:t>le</w:t>
+      </w:r>
+      <w:proofErr w:type="gramEnd"/>
+      <w:r>
+        <w:rPr>
+          <w:rFonts w:ascii="Arial" w:hAnsi="Arial" w:cs="Arial"/>
+        </w:rPr>
+        <w:t xml:space="preserve"> site étant fictif, la stratégie est notée, cependant, le référencement ne sera pas appliqué, bien que le site pourra être optimisé en ce sens. </w:t>
       </w:r>
     </w:p>
     <w:p>
@@ -9255,8 +9717,6 @@
           <w:rFonts w:ascii="Arial" w:hAnsi="Arial" w:cs="Arial"/>
         </w:rPr>
       </w:pPr>
-      <w:bookmarkStart w:id="30" w:name="_GoBack"/>
-      <w:bookmarkEnd w:id="30"/>
     </w:p>
     <w:p>
       <w:pPr>
@@ -9266,7 +9726,7 @@
           <w:rFonts w:ascii="Arial" w:hAnsi="Arial" w:cs="Arial"/>
         </w:rPr>
       </w:pPr>
-      <w:bookmarkStart w:id="31" w:name="_Toc482696774"/>
+      <w:bookmarkStart w:id="31" w:name="_Toc482733298"/>
       <w:r>
         <w:rPr>
           <w:rFonts w:ascii="Arial" w:hAnsi="Arial" w:cs="Arial"/>
@@ -9341,7 +9801,7 @@
           <w:rFonts w:ascii="Arial" w:hAnsi="Arial" w:cs="Arial"/>
         </w:rPr>
       </w:pPr>
-      <w:bookmarkStart w:id="32" w:name="_Toc482696775"/>
+      <w:bookmarkStart w:id="32" w:name="_Toc482733299"/>
       <w:r>
         <w:rPr>
           <w:rFonts w:ascii="Arial" w:hAnsi="Arial" w:cs="Arial"/>
@@ -9361,7 +9821,21 @@
         <w:rPr>
           <w:rFonts w:ascii="Arial" w:hAnsi="Arial" w:cs="Arial"/>
         </w:rPr>
-        <w:t>// à compléter</w:t>
+        <w:t xml:space="preserve">// </w:t>
+      </w:r>
+      <w:proofErr w:type="gramStart"/>
+      <w:r>
+        <w:rPr>
+          <w:rFonts w:ascii="Arial" w:hAnsi="Arial" w:cs="Arial"/>
+        </w:rPr>
+        <w:t>à</w:t>
+      </w:r>
+      <w:proofErr w:type="gramEnd"/>
+      <w:r>
+        <w:rPr>
+          <w:rFonts w:ascii="Arial" w:hAnsi="Arial" w:cs="Arial"/>
+        </w:rPr>
+        <w:t xml:space="preserve"> compléter</w:t>
       </w:r>
     </w:p>
     <w:p>
@@ -9380,20 +9854,20 @@
           <w:rFonts w:ascii="Arial" w:hAnsi="Arial" w:cs="Arial"/>
         </w:rPr>
       </w:pPr>
-      <w:bookmarkStart w:id="33" w:name="_Toc482696776"/>
+      <w:bookmarkStart w:id="33" w:name="_Toc482733300"/>
       <w:r>
         <w:rPr>
           <w:rFonts w:ascii="Arial" w:hAnsi="Arial" w:cs="Arial"/>
         </w:rPr>
         <w:t>Facturation</w:t>
       </w:r>
+      <w:r>
+        <w:rPr>
+          <w:rFonts w:ascii="Arial" w:hAnsi="Arial" w:cs="Arial"/>
+        </w:rPr>
+        <w:t xml:space="preserve"> Finale</w:t>
+      </w:r>
       <w:bookmarkEnd w:id="33"/>
-      <w:r>
-        <w:rPr>
-          <w:rFonts w:ascii="Arial" w:hAnsi="Arial" w:cs="Arial"/>
-        </w:rPr>
-        <w:t xml:space="preserve"> Finale</w:t>
-      </w:r>
     </w:p>
     <w:p>
       <w:pPr>
@@ -9406,7 +9880,21 @@
         <w:rPr>
           <w:rFonts w:ascii="Arial" w:hAnsi="Arial" w:cs="Arial"/>
         </w:rPr>
-        <w:t>// à compléter</w:t>
+        <w:t xml:space="preserve">// </w:t>
+      </w:r>
+      <w:proofErr w:type="gramStart"/>
+      <w:r>
+        <w:rPr>
+          <w:rFonts w:ascii="Arial" w:hAnsi="Arial" w:cs="Arial"/>
+        </w:rPr>
+        <w:t>à</w:t>
+      </w:r>
+      <w:proofErr w:type="gramEnd"/>
+      <w:r>
+        <w:rPr>
+          <w:rFonts w:ascii="Arial" w:hAnsi="Arial" w:cs="Arial"/>
+        </w:rPr>
+        <w:t xml:space="preserve"> compléter</w:t>
       </w:r>
     </w:p>
     <w:p>
@@ -9418,7 +9906,7 @@
           <w:rFonts w:ascii="Arial" w:hAnsi="Arial" w:cs="Arial"/>
         </w:rPr>
       </w:pPr>
-      <w:bookmarkStart w:id="34" w:name="_Toc482696777"/>
+      <w:bookmarkStart w:id="34" w:name="_Toc482733301"/>
       <w:r>
         <w:rPr>
           <w:rFonts w:ascii="Arial" w:hAnsi="Arial" w:cs="Arial"/>
@@ -9442,7 +9930,7 @@
           <w:rFonts w:ascii="Arial" w:hAnsi="Arial" w:cs="Arial"/>
         </w:rPr>
       </w:pPr>
-      <w:bookmarkStart w:id="35" w:name="_Toc482696778"/>
+      <w:bookmarkStart w:id="35" w:name="_Toc482733302"/>
       <w:r>
         <w:rPr>
           <w:rFonts w:ascii="Arial" w:hAnsi="Arial" w:cs="Arial"/>
@@ -9466,7 +9954,7 @@
           <w:rFonts w:ascii="Arial" w:hAnsi="Arial" w:cs="Arial"/>
         </w:rPr>
       </w:pPr>
-      <w:bookmarkStart w:id="36" w:name="_Toc482696779"/>
+      <w:bookmarkStart w:id="36" w:name="_Toc482733303"/>
       <w:r>
         <w:rPr>
           <w:rFonts w:ascii="Arial" w:hAnsi="Arial" w:cs="Arial"/>
@@ -9505,7 +9993,7 @@
           <w:lang w:eastAsia="fr-FR"/>
         </w:rPr>
       </w:pPr>
-      <w:bookmarkStart w:id="37" w:name="_Toc482696780"/>
+      <w:bookmarkStart w:id="37" w:name="_Toc482733304"/>
       <w:r>
         <w:rPr>
           <w:rFonts w:ascii="Arial" w:hAnsi="Arial" w:cs="Arial"/>
@@ -9588,7 +10076,7 @@
           <w:lang w:eastAsia="fr-FR"/>
         </w:rPr>
       </w:pPr>
-      <w:bookmarkStart w:id="38" w:name="_Toc482696781"/>
+      <w:bookmarkStart w:id="38" w:name="_Toc482733305"/>
       <w:r>
         <w:rPr>
           <w:rFonts w:ascii="Arial" w:hAnsi="Arial" w:cs="Arial"/>
@@ -9617,7 +10105,7 @@
         <w:pStyle w:val="Titre1"/>
         <w:spacing w:before="0"/>
       </w:pPr>
-      <w:bookmarkStart w:id="39" w:name="_Toc482696782"/>
+      <w:bookmarkStart w:id="39" w:name="_Toc482733306"/>
       <w:r>
         <w:t>Annexes</w:t>
       </w:r>
@@ -9629,7 +10117,7 @@
         <w:pStyle w:val="Titre2"/>
         <w:jc w:val="center"/>
       </w:pPr>
-      <w:bookmarkStart w:id="40" w:name="_Toc482696783"/>
+      <w:bookmarkStart w:id="40" w:name="_Toc482733307"/>
       <w:r>
         <w:t>Annexe 1 : Contrat</w:t>
       </w:r>
@@ -9660,6 +10148,7 @@
         </w:rPr>
         <w:t xml:space="preserve">La société </w:t>
       </w:r>
+      <w:proofErr w:type="spellStart"/>
       <w:r>
         <w:rPr>
           <w:rFonts w:ascii="Arial" w:hAnsi="Arial" w:cs="Arial"/>
@@ -9668,6 +10157,7 @@
         </w:rPr>
         <w:t>Galaxynet</w:t>
       </w:r>
+      <w:proofErr w:type="spellEnd"/>
       <w:r>
         <w:rPr>
           <w:rFonts w:ascii="Arial" w:hAnsi="Arial" w:cs="Arial"/>
@@ -9760,6 +10250,7 @@
         </w:rPr>
         <w:br/>
       </w:r>
+      <w:proofErr w:type="spellStart"/>
       <w:r>
         <w:rPr>
           <w:rFonts w:ascii="Arial" w:hAnsi="Arial" w:cs="Arial"/>
@@ -9768,6 +10259,7 @@
         </w:rPr>
         <w:t>RetroManGames</w:t>
       </w:r>
+      <w:proofErr w:type="spellEnd"/>
       <w:r>
         <w:rPr>
           <w:rFonts w:ascii="Arial" w:hAnsi="Arial" w:cs="Arial"/>
@@ -9790,8 +10282,18 @@
           <w:sz w:val="24"/>
           <w:szCs w:val="24"/>
         </w:rPr>
-        <w:t>Mme Croft</w:t>
-      </w:r>
+        <w:t xml:space="preserve">Mme </w:t>
+      </w:r>
+      <w:proofErr w:type="spellStart"/>
+      <w:r>
+        <w:rPr>
+          <w:rFonts w:ascii="Arial" w:hAnsi="Arial" w:cs="Arial"/>
+          <w:sz w:val="24"/>
+          <w:szCs w:val="24"/>
+        </w:rPr>
+        <w:t>Croft</w:t>
+      </w:r>
+      <w:proofErr w:type="spellEnd"/>
       <w:r>
         <w:rPr>
           <w:rFonts w:ascii="Arial" w:hAnsi="Arial" w:cs="Arial"/>
@@ -10715,7 +11217,25 @@
           <w:szCs w:val="24"/>
         </w:rPr>
         <w:br/>
-        <w:t>Le client s'interdit d'engager, ou de faire travailler d'aucune manière, tout collaborateur présent ou futur du prestataire. La présente clause vaudra, quelle que soit la spécialisation du collaborateur en cause, et même dans l'hypothèse ou la sollicitation serait à l'initiative dudit collaborateur. La présente clause développera ses effets pendant toute l'exécution du présent contrat, et pendant deux ans à compter de sa terminaison. </w:t>
+        <w:t xml:space="preserve">Le client s'interdit d'engager, ou de faire travailler d'aucune manière, tout collaborateur présent ou futur du prestataire. La présente clause vaudra, quelle que soit la spécialisation du collaborateur en cause, et même dans l'hypothèse </w:t>
+      </w:r>
+      <w:proofErr w:type="spellStart"/>
+      <w:r>
+        <w:rPr>
+          <w:rFonts w:ascii="Arial" w:hAnsi="Arial" w:cs="Arial"/>
+          <w:sz w:val="24"/>
+          <w:szCs w:val="24"/>
+        </w:rPr>
+        <w:t>ou</w:t>
+      </w:r>
+      <w:proofErr w:type="spellEnd"/>
+      <w:r>
+        <w:rPr>
+          <w:rFonts w:ascii="Arial" w:hAnsi="Arial" w:cs="Arial"/>
+          <w:sz w:val="24"/>
+          <w:szCs w:val="24"/>
+        </w:rPr>
+        <w:t xml:space="preserve"> la sollicitation serait à l'initiative dudit collaborateur. La présente clause développera ses effets pendant toute l'exécution du présent contrat, et pendant deux ans à compter de sa terminaison. </w:t>
       </w:r>
       <w:r>
         <w:rPr>
@@ -10802,7 +11322,25 @@
           <w:szCs w:val="24"/>
         </w:rPr>
         <w:br/>
-        <w:t>Si le client n'obtient pas la propriété de "l'œuvre", il pourra sans doute en tirer le profit d'information, mais ne pourra pas reproduire et commercialiser les documents qui la supporte. </w:t>
+        <w:t xml:space="preserve">Si le client n'obtient pas la propriété de "l'œuvre", il pourra sans doute en tirer le profit d'information, mais ne pourra pas reproduire et commercialiser les documents qui la </w:t>
+      </w:r>
+      <w:proofErr w:type="gramStart"/>
+      <w:r>
+        <w:rPr>
+          <w:rFonts w:ascii="Arial" w:hAnsi="Arial" w:cs="Arial"/>
+          <w:sz w:val="24"/>
+          <w:szCs w:val="24"/>
+        </w:rPr>
+        <w:t>supporte</w:t>
+      </w:r>
+      <w:proofErr w:type="gramEnd"/>
+      <w:r>
+        <w:rPr>
+          <w:rFonts w:ascii="Arial" w:hAnsi="Arial" w:cs="Arial"/>
+          <w:sz w:val="24"/>
+          <w:szCs w:val="24"/>
+        </w:rPr>
+        <w:t>. </w:t>
       </w:r>
       <w:r>
         <w:rPr>
@@ -10880,7 +11418,25 @@
           <w:szCs w:val="24"/>
         </w:rPr>
         <w:br/>
-        <w:t>La présente cession vaut pour tous territoires et pour toute la durée de protection dont l'œuvre fait l'objet. Le prestataire s'interdit pour l'avenir tout fait d'exploitation de l'œuvre précitée. De convention expresse, le client acquiert la propriété de l'œuvre dont il s'agit, au fur et à mesure de son élaboration. </w:t>
+        <w:t xml:space="preserve">La présente </w:t>
+      </w:r>
+      <w:proofErr w:type="spellStart"/>
+      <w:r>
+        <w:rPr>
+          <w:rFonts w:ascii="Arial" w:hAnsi="Arial" w:cs="Arial"/>
+          <w:sz w:val="24"/>
+          <w:szCs w:val="24"/>
+        </w:rPr>
+        <w:t>cession</w:t>
+      </w:r>
+      <w:proofErr w:type="spellEnd"/>
+      <w:r>
+        <w:rPr>
+          <w:rFonts w:ascii="Arial" w:hAnsi="Arial" w:cs="Arial"/>
+          <w:sz w:val="24"/>
+          <w:szCs w:val="24"/>
+        </w:rPr>
+        <w:t xml:space="preserve"> vaut pour tous territoires et pour toute la durée de protection dont l'œuvre fait l'objet. Le prestataire s'interdit pour l'avenir tout fait d'exploitation de l'œuvre précitée. De convention expresse, le client acquiert la propriété de l'œuvre dont il s'agit, au fur et à mesure de son élaboration. </w:t>
       </w:r>
       <w:r>
         <w:rPr>
@@ -11231,8 +11787,18 @@
           <w:sz w:val="24"/>
           <w:szCs w:val="24"/>
         </w:rPr>
-        <w:t xml:space="preserve"> Khayat</w:t>
-      </w:r>
+        <w:t xml:space="preserve"> </w:t>
+      </w:r>
+      <w:proofErr w:type="spellStart"/>
+      <w:r>
+        <w:rPr>
+          <w:rFonts w:ascii="Arial" w:hAnsi="Arial" w:cs="Arial"/>
+          <w:sz w:val="24"/>
+          <w:szCs w:val="24"/>
+        </w:rPr>
+        <w:t>Khayat</w:t>
+      </w:r>
+      <w:proofErr w:type="spellEnd"/>
       <w:r>
         <w:rPr>
           <w:rFonts w:ascii="Arial" w:hAnsi="Arial" w:cs="Arial"/>
@@ -11562,8 +12128,18 @@
           <w:sz w:val="24"/>
           <w:szCs w:val="24"/>
         </w:rPr>
-        <w:t xml:space="preserve"> Abderrahmane Chouaki</w:t>
-      </w:r>
+        <w:t xml:space="preserve"> Abderrahmane </w:t>
+      </w:r>
+      <w:proofErr w:type="spellStart"/>
+      <w:r>
+        <w:rPr>
+          <w:rFonts w:ascii="Arial" w:hAnsi="Arial" w:cs="Arial"/>
+          <w:sz w:val="24"/>
+          <w:szCs w:val="24"/>
+        </w:rPr>
+        <w:t>Chouaki</w:t>
+      </w:r>
+      <w:proofErr w:type="spellEnd"/>
       <w:r>
         <w:rPr>
           <w:rFonts w:ascii="Arial" w:hAnsi="Arial" w:cs="Arial"/>
@@ -11928,7 +12504,7 @@
 </file>
 
 <file path=word/endnotes.xml><?xml version="1.0" encoding="utf-8"?>
-<w:endnotes xmlns:wpc="http://schemas.microsoft.com/office/word/2010/wordprocessingCanvas" xmlns:cx="http://schemas.microsoft.com/office/drawing/2014/chartex" xmlns:cx1="http://schemas.microsoft.com/office/drawing/2015/9/8/chartex" xmlns:mc="http://schemas.openxmlformats.org/markup-compatibility/2006" xmlns:o="urn:schemas-microsoft-com:office:office" xmlns:r="http://schemas.openxmlformats.org/officeDocument/2006/relationships" xmlns:m="http://schemas.openxmlformats.org/officeDocument/2006/math" xmlns:v="urn:schemas-microsoft-com:vml" xmlns:wp14="http://schemas.microsoft.com/office/word/2010/wordprocessingDrawing" xmlns:wp="http://schemas.openxmlformats.org/drawingml/2006/wordprocessingDrawing" xmlns:w10="urn:schemas-microsoft-com:office:word" xmlns:w="http://schemas.openxmlformats.org/wordprocessingml/2006/main" xmlns:w14="http://schemas.microsoft.com/office/word/2010/wordml" xmlns:w15="http://schemas.microsoft.com/office/word/2012/wordml" xmlns:w16se="http://schemas.microsoft.com/office/word/2015/wordml/symex" xmlns:wpg="http://schemas.microsoft.com/office/word/2010/wordprocessingGroup" xmlns:wpi="http://schemas.microsoft.com/office/word/2010/wordprocessingInk" xmlns:wne="http://schemas.microsoft.com/office/word/2006/wordml" xmlns:wps="http://schemas.microsoft.com/office/word/2010/wordprocessingShape" mc:Ignorable="w14 w15 w16se wp14">
+<w:endnotes xmlns:wpc="http://schemas.microsoft.com/office/word/2010/wordprocessingCanvas" xmlns:mc="http://schemas.openxmlformats.org/markup-compatibility/2006" xmlns:o="urn:schemas-microsoft-com:office:office" xmlns:r="http://schemas.openxmlformats.org/officeDocument/2006/relationships" xmlns:m="http://schemas.openxmlformats.org/officeDocument/2006/math" xmlns:v="urn:schemas-microsoft-com:vml" xmlns:wp14="http://schemas.microsoft.com/office/word/2010/wordprocessingDrawing" xmlns:wp="http://schemas.openxmlformats.org/drawingml/2006/wordprocessingDrawing" xmlns:w10="urn:schemas-microsoft-com:office:word" xmlns:w="http://schemas.openxmlformats.org/wordprocessingml/2006/main" xmlns:w14="http://schemas.microsoft.com/office/word/2010/wordml" xmlns:w15="http://schemas.microsoft.com/office/word/2012/wordml" xmlns:wpg="http://schemas.microsoft.com/office/word/2010/wordprocessingGroup" xmlns:wpi="http://schemas.microsoft.com/office/word/2010/wordprocessingInk" xmlns:wne="http://schemas.microsoft.com/office/word/2006/wordml" xmlns:wps="http://schemas.microsoft.com/office/word/2010/wordprocessingShape" mc:Ignorable="w14 w15 wp14">
   <w:endnote w:type="separator" w:id="-1">
     <w:p>
       <w:pPr>
@@ -11953,7 +12529,7 @@
 </file>
 
 <file path=word/footer1.xml><?xml version="1.0" encoding="utf-8"?>
-<w:ftr xmlns:wpc="http://schemas.microsoft.com/office/word/2010/wordprocessingCanvas" xmlns:cx="http://schemas.microsoft.com/office/drawing/2014/chartex" xmlns:cx1="http://schemas.microsoft.com/office/drawing/2015/9/8/chartex" xmlns:mc="http://schemas.openxmlformats.org/markup-compatibility/2006" xmlns:o="urn:schemas-microsoft-com:office:office" xmlns:r="http://schemas.openxmlformats.org/officeDocument/2006/relationships" xmlns:m="http://schemas.openxmlformats.org/officeDocument/2006/math" xmlns:v="urn:schemas-microsoft-com:vml" xmlns:wp14="http://schemas.microsoft.com/office/word/2010/wordprocessingDrawing" xmlns:wp="http://schemas.openxmlformats.org/drawingml/2006/wordprocessingDrawing" xmlns:w10="urn:schemas-microsoft-com:office:word" xmlns:w="http://schemas.openxmlformats.org/wordprocessingml/2006/main" xmlns:w14="http://schemas.microsoft.com/office/word/2010/wordml" xmlns:w15="http://schemas.microsoft.com/office/word/2012/wordml" xmlns:w16se="http://schemas.microsoft.com/office/word/2015/wordml/symex" xmlns:wpg="http://schemas.microsoft.com/office/word/2010/wordprocessingGroup" xmlns:wpi="http://schemas.microsoft.com/office/word/2010/wordprocessingInk" xmlns:wne="http://schemas.microsoft.com/office/word/2006/wordml" xmlns:wps="http://schemas.microsoft.com/office/word/2010/wordprocessingShape" mc:Ignorable="w14 w15 w16se wp14">
+<w:ftr xmlns:wpc="http://schemas.microsoft.com/office/word/2010/wordprocessingCanvas" xmlns:mc="http://schemas.openxmlformats.org/markup-compatibility/2006" xmlns:o="urn:schemas-microsoft-com:office:office" xmlns:r="http://schemas.openxmlformats.org/officeDocument/2006/relationships" xmlns:m="http://schemas.openxmlformats.org/officeDocument/2006/math" xmlns:v="urn:schemas-microsoft-com:vml" xmlns:wp14="http://schemas.microsoft.com/office/word/2010/wordprocessingDrawing" xmlns:wp="http://schemas.openxmlformats.org/drawingml/2006/wordprocessingDrawing" xmlns:w10="urn:schemas-microsoft-com:office:word" xmlns:w="http://schemas.openxmlformats.org/wordprocessingml/2006/main" xmlns:w14="http://schemas.microsoft.com/office/word/2010/wordml" xmlns:w15="http://schemas.microsoft.com/office/word/2012/wordml" xmlns:wpg="http://schemas.microsoft.com/office/word/2010/wordprocessingGroup" xmlns:wpi="http://schemas.microsoft.com/office/word/2010/wordprocessingInk" xmlns:wne="http://schemas.microsoft.com/office/word/2006/wordml" xmlns:wps="http://schemas.microsoft.com/office/word/2010/wordprocessingShape" mc:Ignorable="w14 w15 wp14">
   <w:p>
     <w:pPr>
       <w:pStyle w:val="Pieddepage"/>
@@ -12037,7 +12613,7 @@
         </mc:Choice>
         <mc:Fallback>
           <w:pict>
-            <v:rect w14:anchorId="7D715A51" id="Rectangle 452" o:spid="_x0000_s1026" style="position:absolute;margin-left:0;margin-top:0;width:579.9pt;height:750.3pt;z-index:251659264;visibility:visible;mso-wrap-style:square;mso-width-percent:950;mso-height-percent:950;mso-wrap-distance-left:9pt;mso-wrap-distance-top:0;mso-wrap-distance-right:9pt;mso-wrap-distance-bottom:0;mso-position-horizontal:center;mso-position-horizontal-relative:page;mso-position-vertical:center;mso-position-vertical-relative:page;mso-width-percent:950;mso-height-percent:950;mso-width-relative:page;mso-height-relative:page;v-text-anchor:middle" o:gfxdata="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" filled="f" strokecolor="#747070 [1614]" strokeweight="1.25pt">
+            <v:rect w14:anchorId="508CEF8B" id="Rectangle 452" o:spid="_x0000_s1026" style="position:absolute;margin-left:0;margin-top:0;width:579.9pt;height:750.3pt;z-index:251659264;visibility:visible;mso-wrap-style:square;mso-width-percent:950;mso-height-percent:950;mso-wrap-distance-left:9pt;mso-wrap-distance-top:0;mso-wrap-distance-right:9pt;mso-wrap-distance-bottom:0;mso-position-horizontal:center;mso-position-horizontal-relative:page;mso-position-vertical:center;mso-position-vertical-relative:page;mso-width-percent:950;mso-height-percent:950;mso-width-relative:page;mso-height-relative:page;v-text-anchor:middle" o:gfxdata="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" filled="f" strokecolor="#747070 [1614]" strokeweight="1.25pt">
               <w10:wrap anchorx="page" anchory="page"/>
             </v:rect>
           </w:pict>
@@ -12093,7 +12669,7 @@
         <w:sz w:val="20"/>
         <w:szCs w:val="20"/>
       </w:rPr>
-      <w:t>9</w:t>
+      <w:t>2</w:t>
     </w:r>
     <w:r>
       <w:rPr>
@@ -12109,7 +12685,7 @@
 </file>
 
 <file path=word/footnotes.xml><?xml version="1.0" encoding="utf-8"?>
-<w:footnotes xmlns:wpc="http://schemas.microsoft.com/office/word/2010/wordprocessingCanvas" xmlns:cx="http://schemas.microsoft.com/office/drawing/2014/chartex" xmlns:cx1="http://schemas.microsoft.com/office/drawing/2015/9/8/chartex" xmlns:mc="http://schemas.openxmlformats.org/markup-compatibility/2006" xmlns:o="urn:schemas-microsoft-com:office:office" xmlns:r="http://schemas.openxmlformats.org/officeDocument/2006/relationships" xmlns:m="http://schemas.openxmlformats.org/officeDocument/2006/math" xmlns:v="urn:schemas-microsoft-com:vml" xmlns:wp14="http://schemas.microsoft.com/office/word/2010/wordprocessingDrawing" xmlns:wp="http://schemas.openxmlformats.org/drawingml/2006/wordprocessingDrawing" xmlns:w10="urn:schemas-microsoft-com:office:word" xmlns:w="http://schemas.openxmlformats.org/wordprocessingml/2006/main" xmlns:w14="http://schemas.microsoft.com/office/word/2010/wordml" xmlns:w15="http://schemas.microsoft.com/office/word/2012/wordml" xmlns:w16se="http://schemas.microsoft.com/office/word/2015/wordml/symex" xmlns:wpg="http://schemas.microsoft.com/office/word/2010/wordprocessingGroup" xmlns:wpi="http://schemas.microsoft.com/office/word/2010/wordprocessingInk" xmlns:wne="http://schemas.microsoft.com/office/word/2006/wordml" xmlns:wps="http://schemas.microsoft.com/office/word/2010/wordprocessingShape" mc:Ignorable="w14 w15 w16se wp14">
+<w:footnotes xmlns:wpc="http://schemas.microsoft.com/office/word/2010/wordprocessingCanvas" xmlns:mc="http://schemas.openxmlformats.org/markup-compatibility/2006" xmlns:o="urn:schemas-microsoft-com:office:office" xmlns:r="http://schemas.openxmlformats.org/officeDocument/2006/relationships" xmlns:m="http://schemas.openxmlformats.org/officeDocument/2006/math" xmlns:v="urn:schemas-microsoft-com:vml" xmlns:wp14="http://schemas.microsoft.com/office/word/2010/wordprocessingDrawing" xmlns:wp="http://schemas.openxmlformats.org/drawingml/2006/wordprocessingDrawing" xmlns:w10="urn:schemas-microsoft-com:office:word" xmlns:w="http://schemas.openxmlformats.org/wordprocessingml/2006/main" xmlns:w14="http://schemas.microsoft.com/office/word/2010/wordml" xmlns:w15="http://schemas.microsoft.com/office/word/2012/wordml" xmlns:wpg="http://schemas.microsoft.com/office/word/2010/wordprocessingGroup" xmlns:wpi="http://schemas.microsoft.com/office/word/2010/wordprocessingInk" xmlns:wne="http://schemas.microsoft.com/office/word/2006/wordml" xmlns:wps="http://schemas.microsoft.com/office/word/2010/wordprocessingShape" mc:Ignorable="w14 w15 wp14">
   <w:footnote w:type="separator" w:id="-1">
     <w:p>
       <w:pPr>
@@ -12134,8 +12710,8 @@
 </file>
 
 <file path=word/numbering.xml><?xml version="1.0" encoding="utf-8"?>
-<w:numbering xmlns:wpc="http://schemas.microsoft.com/office/word/2010/wordprocessingCanvas" xmlns:cx="http://schemas.microsoft.com/office/drawing/2014/chartex" xmlns:cx1="http://schemas.microsoft.com/office/drawing/2015/9/8/chartex" xmlns:mc="http://schemas.openxmlformats.org/markup-compatibility/2006" xmlns:o="urn:schemas-microsoft-com:office:office" xmlns:r="http://schemas.openxmlformats.org/officeDocument/2006/relationships" xmlns:m="http://schemas.openxmlformats.org/officeDocument/2006/math" xmlns:v="urn:schemas-microsoft-com:vml" xmlns:wp14="http://schemas.microsoft.com/office/word/2010/wordprocessingDrawing" xmlns:wp="http://schemas.openxmlformats.org/drawingml/2006/wordprocessingDrawing" xmlns:w10="urn:schemas-microsoft-com:office:word" xmlns:w="http://schemas.openxmlformats.org/wordprocessingml/2006/main" xmlns:w14="http://schemas.microsoft.com/office/word/2010/wordml" xmlns:w15="http://schemas.microsoft.com/office/word/2012/wordml" xmlns:w16se="http://schemas.microsoft.com/office/word/2015/wordml/symex" xmlns:wpg="http://schemas.microsoft.com/office/word/2010/wordprocessingGroup" xmlns:wpi="http://schemas.microsoft.com/office/word/2010/wordprocessingInk" xmlns:wne="http://schemas.microsoft.com/office/word/2006/wordml" xmlns:wps="http://schemas.microsoft.com/office/word/2010/wordprocessingShape" mc:Ignorable="w14 w15 w16se wp14">
-  <w:abstractNum w:abstractNumId="0" w15:restartNumberingAfterBreak="0">
+<w:numbering xmlns:wpc="http://schemas.microsoft.com/office/word/2010/wordprocessingCanvas" xmlns:mc="http://schemas.openxmlformats.org/markup-compatibility/2006" xmlns:o="urn:schemas-microsoft-com:office:office" xmlns:r="http://schemas.openxmlformats.org/officeDocument/2006/relationships" xmlns:m="http://schemas.openxmlformats.org/officeDocument/2006/math" xmlns:v="urn:schemas-microsoft-com:vml" xmlns:wp14="http://schemas.microsoft.com/office/word/2010/wordprocessingDrawing" xmlns:wp="http://schemas.openxmlformats.org/drawingml/2006/wordprocessingDrawing" xmlns:w10="urn:schemas-microsoft-com:office:word" xmlns:w="http://schemas.openxmlformats.org/wordprocessingml/2006/main" xmlns:w14="http://schemas.microsoft.com/office/word/2010/wordml" xmlns:w15="http://schemas.microsoft.com/office/word/2012/wordml" xmlns:wpg="http://schemas.microsoft.com/office/word/2010/wordprocessingGroup" xmlns:wpi="http://schemas.microsoft.com/office/word/2010/wordprocessingInk" xmlns:wne="http://schemas.microsoft.com/office/word/2006/wordml" xmlns:wps="http://schemas.microsoft.com/office/word/2010/wordprocessingShape" mc:Ignorable="w14 w15 wp14">
+  <w:abstractNum w:abstractNumId="0">
     <w:nsid w:val="13CD413B"/>
     <w:multiLevelType w:val="hybridMultilevel"/>
     <w:tmpl w:val="6E3C8D86"/>
@@ -12248,7 +12824,7 @@
       </w:rPr>
     </w:lvl>
   </w:abstractNum>
-  <w:abstractNum w:abstractNumId="1" w15:restartNumberingAfterBreak="0">
+  <w:abstractNum w:abstractNumId="1">
     <w:nsid w:val="23010412"/>
     <w:multiLevelType w:val="hybridMultilevel"/>
     <w:tmpl w:val="9DC2A220"/>
@@ -12337,7 +12913,7 @@
       </w:pPr>
     </w:lvl>
   </w:abstractNum>
-  <w:abstractNum w:abstractNumId="2" w15:restartNumberingAfterBreak="0">
+  <w:abstractNum w:abstractNumId="2">
     <w:nsid w:val="2B407503"/>
     <w:multiLevelType w:val="hybridMultilevel"/>
     <w:tmpl w:val="54F841FC"/>
@@ -12426,7 +13002,7 @@
       </w:pPr>
     </w:lvl>
   </w:abstractNum>
-  <w:abstractNum w:abstractNumId="3" w15:restartNumberingAfterBreak="0">
+  <w:abstractNum w:abstractNumId="3">
     <w:nsid w:val="2E1632B5"/>
     <w:multiLevelType w:val="hybridMultilevel"/>
     <w:tmpl w:val="87E28750"/>
@@ -12515,7 +13091,7 @@
       </w:pPr>
     </w:lvl>
   </w:abstractNum>
-  <w:abstractNum w:abstractNumId="4" w15:restartNumberingAfterBreak="0">
+  <w:abstractNum w:abstractNumId="4">
     <w:nsid w:val="387C225B"/>
     <w:multiLevelType w:val="multilevel"/>
     <w:tmpl w:val="6C6CE3EC"/>
@@ -12628,7 +13204,7 @@
       </w:rPr>
     </w:lvl>
   </w:abstractNum>
-  <w:abstractNum w:abstractNumId="5" w15:restartNumberingAfterBreak="0">
+  <w:abstractNum w:abstractNumId="5">
     <w:nsid w:val="3FF848F9"/>
     <w:multiLevelType w:val="hybridMultilevel"/>
     <w:tmpl w:val="87E28750"/>
@@ -12717,7 +13293,7 @@
       </w:pPr>
     </w:lvl>
   </w:abstractNum>
-  <w:abstractNum w:abstractNumId="6" w15:restartNumberingAfterBreak="0">
+  <w:abstractNum w:abstractNumId="6">
     <w:nsid w:val="48E53687"/>
     <w:multiLevelType w:val="hybridMultilevel"/>
     <w:tmpl w:val="4C8E4550"/>
@@ -12806,7 +13382,7 @@
       </w:pPr>
     </w:lvl>
   </w:abstractNum>
-  <w:abstractNum w:abstractNumId="7" w15:restartNumberingAfterBreak="0">
+  <w:abstractNum w:abstractNumId="7">
     <w:nsid w:val="4A764F2B"/>
     <w:multiLevelType w:val="hybridMultilevel"/>
     <w:tmpl w:val="B91E3C02"/>
@@ -12919,7 +13495,7 @@
       </w:rPr>
     </w:lvl>
   </w:abstractNum>
-  <w:abstractNum w:abstractNumId="8" w15:restartNumberingAfterBreak="0">
+  <w:abstractNum w:abstractNumId="8">
     <w:nsid w:val="5AAD7939"/>
     <w:multiLevelType w:val="hybridMultilevel"/>
     <w:tmpl w:val="7F80F500"/>
@@ -13032,7 +13608,7 @@
       </w:rPr>
     </w:lvl>
   </w:abstractNum>
-  <w:abstractNum w:abstractNumId="9" w15:restartNumberingAfterBreak="0">
+  <w:abstractNum w:abstractNumId="9">
     <w:nsid w:val="73BB1B5D"/>
     <w:multiLevelType w:val="multilevel"/>
     <w:tmpl w:val="F776354A"/>
@@ -13181,7 +13757,7 @@
       </w:rPr>
     </w:lvl>
   </w:abstractNum>
-  <w:abstractNum w:abstractNumId="10" w15:restartNumberingAfterBreak="0">
+  <w:abstractNum w:abstractNumId="10">
     <w:nsid w:val="7F7C0671"/>
     <w:multiLevelType w:val="hybridMultilevel"/>
     <w:tmpl w:val="A664B464"/>
@@ -13307,7 +13883,7 @@
 </file>
 
 <file path=word/styles.xml><?xml version="1.0" encoding="utf-8"?>
-<w:styles xmlns:mc="http://schemas.openxmlformats.org/markup-compatibility/2006" xmlns:r="http://schemas.openxmlformats.org/officeDocument/2006/relationships" xmlns:w="http://schemas.openxmlformats.org/wordprocessingml/2006/main" xmlns:w14="http://schemas.microsoft.com/office/word/2010/wordml" xmlns:w15="http://schemas.microsoft.com/office/word/2012/wordml" xmlns:w16se="http://schemas.microsoft.com/office/word/2015/wordml/symex" mc:Ignorable="w14 w15 w16se">
+<w:styles xmlns:mc="http://schemas.openxmlformats.org/markup-compatibility/2006" xmlns:r="http://schemas.openxmlformats.org/officeDocument/2006/relationships" xmlns:w="http://schemas.openxmlformats.org/wordprocessingml/2006/main" xmlns:w14="http://schemas.microsoft.com/office/word/2010/wordml" xmlns:w15="http://schemas.microsoft.com/office/word/2012/wordml" mc:Ignorable="w14 w15">
   <w:docDefaults>
     <w:rPrDefault>
       <w:rPr>
@@ -13971,6 +14547,7 @@
       <w:spacing w:after="0" w:line="240" w:lineRule="auto"/>
     </w:pPr>
     <w:tblPr>
+      <w:tblInd w:w="0" w:type="dxa"/>
       <w:tblBorders>
         <w:top w:val="single" w:sz="4" w:space="0" w:color="auto"/>
         <w:left w:val="single" w:sz="4" w:space="0" w:color="auto"/>
@@ -13979,6 +14556,12 @@
         <w:insideH w:val="single" w:sz="4" w:space="0" w:color="auto"/>
         <w:insideV w:val="single" w:sz="4" w:space="0" w:color="auto"/>
       </w:tblBorders>
+      <w:tblCellMar>
+        <w:top w:w="0" w:type="dxa"/>
+        <w:left w:w="108" w:type="dxa"/>
+        <w:bottom w:w="0" w:type="dxa"/>
+        <w:right w:w="108" w:type="dxa"/>
+      </w:tblCellMar>
     </w:tblPr>
   </w:style>
   <w:style w:type="character" w:styleId="CitationHTML">
@@ -14448,7 +15031,7 @@
 </file>
 
 <file path=customXml/itemProps1.xml><?xml version="1.0" encoding="utf-8"?>
-<ds:datastoreItem xmlns:ds="http://schemas.openxmlformats.org/officeDocument/2006/customXml" ds:itemID="{49E2F23B-C1A6-4244-91BF-0D84EB0FF8BC}">
+<ds:datastoreItem xmlns:ds="http://schemas.openxmlformats.org/officeDocument/2006/customXml" ds:itemID="{1D8E4924-6810-4605-B2A3-F194030FFCA2}">
   <ds:schemaRefs>
     <ds:schemaRef ds:uri="http://schemas.openxmlformats.org/officeDocument/2006/bibliography"/>
   </ds:schemaRefs>

</xml_diff>

<commit_message>
Ajout et perfectionnement des différentes maquettes, et petite mise a jour du cahier des charges
</commit_message>
<xml_diff>
--- a/Dossier de projet RETRO MAN GAMES/Projet_Creation_du_site_web_Jeu_video.docx
+++ b/Dossier de projet RETRO MAN GAMES/Projet_Creation_du_site_web_Jeu_video.docx
@@ -1,6 +1,6 @@
 
 <file path=word/document.xml><?xml version="1.0" encoding="utf-8"?>
-<w:document xmlns:wpc="http://schemas.microsoft.com/office/word/2010/wordprocessingCanvas" xmlns:mc="http://schemas.openxmlformats.org/markup-compatibility/2006" xmlns:o="urn:schemas-microsoft-com:office:office" xmlns:r="http://schemas.openxmlformats.org/officeDocument/2006/relationships" xmlns:m="http://schemas.openxmlformats.org/officeDocument/2006/math" xmlns:v="urn:schemas-microsoft-com:vml" xmlns:wp14="http://schemas.microsoft.com/office/word/2010/wordprocessingDrawing" xmlns:wp="http://schemas.openxmlformats.org/drawingml/2006/wordprocessingDrawing" xmlns:w10="urn:schemas-microsoft-com:office:word" xmlns:w="http://schemas.openxmlformats.org/wordprocessingml/2006/main" xmlns:w14="http://schemas.microsoft.com/office/word/2010/wordml" xmlns:w15="http://schemas.microsoft.com/office/word/2012/wordml" xmlns:wpg="http://schemas.microsoft.com/office/word/2010/wordprocessingGroup" xmlns:wpi="http://schemas.microsoft.com/office/word/2010/wordprocessingInk" xmlns:wne="http://schemas.microsoft.com/office/word/2006/wordml" xmlns:wps="http://schemas.microsoft.com/office/word/2010/wordprocessingShape" mc:Ignorable="w14 w15 wp14">
+<w:document xmlns:wpc="http://schemas.microsoft.com/office/word/2010/wordprocessingCanvas" xmlns:cx="http://schemas.microsoft.com/office/drawing/2014/chartex" xmlns:cx1="http://schemas.microsoft.com/office/drawing/2015/9/8/chartex" xmlns:mc="http://schemas.openxmlformats.org/markup-compatibility/2006" xmlns:o="urn:schemas-microsoft-com:office:office" xmlns:r="http://schemas.openxmlformats.org/officeDocument/2006/relationships" xmlns:m="http://schemas.openxmlformats.org/officeDocument/2006/math" xmlns:v="urn:schemas-microsoft-com:vml" xmlns:wp14="http://schemas.microsoft.com/office/word/2010/wordprocessingDrawing" xmlns:wp="http://schemas.openxmlformats.org/drawingml/2006/wordprocessingDrawing" xmlns:w10="urn:schemas-microsoft-com:office:word" xmlns:w="http://schemas.openxmlformats.org/wordprocessingml/2006/main" xmlns:w14="http://schemas.microsoft.com/office/word/2010/wordml" xmlns:w15="http://schemas.microsoft.com/office/word/2012/wordml" xmlns:w16se="http://schemas.microsoft.com/office/word/2015/wordml/symex" xmlns:wpg="http://schemas.microsoft.com/office/word/2010/wordprocessingGroup" xmlns:wpi="http://schemas.microsoft.com/office/word/2010/wordprocessingInk" xmlns:wne="http://schemas.microsoft.com/office/word/2006/wordml" xmlns:wps="http://schemas.microsoft.com/office/word/2010/wordprocessingShape" mc:Ignorable="w14 w15 w16se wp14">
   <w:body>
     <w:p>
       <w:pPr>
@@ -20,16 +20,8 @@
         <w:rPr>
           <w:rFonts w:ascii="Arial" w:hAnsi="Arial" w:cs="Arial"/>
         </w:rPr>
-        <w:t xml:space="preserve"> pour </w:t>
-      </w:r>
-      <w:proofErr w:type="spellStart"/>
-      <w:r>
-        <w:rPr>
-          <w:rFonts w:ascii="Arial" w:hAnsi="Arial" w:cs="Arial"/>
-        </w:rPr>
-        <w:t>RetroManGames</w:t>
-      </w:r>
-      <w:proofErr w:type="spellEnd"/>
+        <w:t xml:space="preserve"> pour RetroManGames</w:t>
+      </w:r>
     </w:p>
     <w:p>
       <w:pPr>
@@ -1797,8 +1789,6 @@
               <w:fldChar w:fldCharType="end"/>
             </w:r>
           </w:hyperlink>
-          <w:bookmarkStart w:id="0" w:name="_GoBack"/>
-          <w:bookmarkEnd w:id="0"/>
         </w:p>
         <w:p>
           <w:pPr>
@@ -3021,7 +3011,7 @@
           <w:rFonts w:ascii="Arial" w:hAnsi="Arial" w:cs="Arial"/>
         </w:rPr>
       </w:pPr>
-      <w:bookmarkStart w:id="1" w:name="_Toc482733270"/>
+      <w:bookmarkStart w:id="0" w:name="_Toc482733270"/>
       <w:r>
         <w:rPr>
           <w:rFonts w:ascii="Arial" w:hAnsi="Arial" w:cs="Arial"/>
@@ -3040,7 +3030,7 @@
         </w:rPr>
         <w:t xml:space="preserve"> Présentation</w:t>
       </w:r>
-      <w:bookmarkEnd w:id="1"/>
+      <w:bookmarkEnd w:id="0"/>
     </w:p>
     <w:p>
       <w:pPr>
@@ -3058,38 +3048,22 @@
           <w:rFonts w:ascii="Arial" w:hAnsi="Arial" w:cs="Arial"/>
         </w:rPr>
       </w:pPr>
-      <w:bookmarkStart w:id="2" w:name="_Toc446505581"/>
-      <w:bookmarkStart w:id="3" w:name="_Toc482733271"/>
-      <w:proofErr w:type="gramStart"/>
-      <w:r>
-        <w:rPr>
-          <w:rFonts w:ascii="Arial" w:hAnsi="Arial" w:cs="Arial"/>
-        </w:rPr>
-        <w:t>a</w:t>
-      </w:r>
-      <w:proofErr w:type="gramEnd"/>
-      <w:r>
-        <w:rPr>
-          <w:rFonts w:ascii="Arial" w:hAnsi="Arial" w:cs="Arial"/>
-        </w:rPr>
-        <w:t xml:space="preserve">/ Présentation de la </w:t>
+      <w:bookmarkStart w:id="1" w:name="_Toc446505581"/>
+      <w:bookmarkStart w:id="2" w:name="_Toc482733271"/>
+      <w:r>
+        <w:rPr>
+          <w:rFonts w:ascii="Arial" w:hAnsi="Arial" w:cs="Arial"/>
+        </w:rPr>
+        <w:t xml:space="preserve">a/ Présentation de la </w:t>
+      </w:r>
+      <w:bookmarkEnd w:id="1"/>
+      <w:r>
+        <w:rPr>
+          <w:rFonts w:ascii="Arial" w:hAnsi="Arial" w:cs="Arial"/>
+        </w:rPr>
+        <w:t>société RetroManGames</w:t>
       </w:r>
       <w:bookmarkEnd w:id="2"/>
-      <w:r>
-        <w:rPr>
-          <w:rFonts w:ascii="Arial" w:hAnsi="Arial" w:cs="Arial"/>
-        </w:rPr>
-        <w:t xml:space="preserve">société </w:t>
-      </w:r>
-      <w:proofErr w:type="spellStart"/>
-      <w:r>
-        <w:rPr>
-          <w:rFonts w:ascii="Arial" w:hAnsi="Arial" w:cs="Arial"/>
-        </w:rPr>
-        <w:t>RetroManGames</w:t>
-      </w:r>
-      <w:bookmarkEnd w:id="3"/>
-      <w:proofErr w:type="spellEnd"/>
     </w:p>
     <w:p>
       <w:pPr>
@@ -3109,27 +3083,13 @@
         <w:rPr>
           <w:rFonts w:ascii="Arial" w:hAnsi="Arial" w:cs="Arial"/>
         </w:rPr>
-        <w:t xml:space="preserve">La société </w:t>
-      </w:r>
-      <w:proofErr w:type="spellStart"/>
-      <w:r>
-        <w:rPr>
-          <w:rFonts w:ascii="Arial" w:hAnsi="Arial" w:cs="Arial"/>
-        </w:rPr>
-        <w:t>RetroManGame</w:t>
-      </w:r>
-      <w:r>
-        <w:rPr>
-          <w:rFonts w:ascii="Arial" w:hAnsi="Arial" w:cs="Arial"/>
-        </w:rPr>
-        <w:t>s</w:t>
-      </w:r>
-      <w:proofErr w:type="spellEnd"/>
-      <w:r>
-        <w:rPr>
-          <w:rFonts w:ascii="Arial" w:hAnsi="Arial" w:cs="Arial"/>
-        </w:rPr>
-        <w:t xml:space="preserve"> est une salle d’arcade situé au :</w:t>
+        <w:t>La société RetroManGame</w:t>
+      </w:r>
+      <w:r>
+        <w:rPr>
+          <w:rFonts w:ascii="Arial" w:hAnsi="Arial" w:cs="Arial"/>
+        </w:rPr>
+        <w:t>s est une salle d’arcade situé au :</w:t>
       </w:r>
     </w:p>
     <w:p>
@@ -3143,30 +3103,8 @@
         <w:rPr>
           <w:rFonts w:ascii="Arial" w:hAnsi="Arial" w:cs="Arial"/>
         </w:rPr>
-        <w:t xml:space="preserve">32 </w:t>
-      </w:r>
-      <w:proofErr w:type="gramStart"/>
-      <w:r>
-        <w:rPr>
-          <w:rFonts w:ascii="Arial" w:hAnsi="Arial" w:cs="Arial"/>
-        </w:rPr>
-        <w:t>avenue</w:t>
-      </w:r>
-      <w:proofErr w:type="gramEnd"/>
-      <w:r>
-        <w:rPr>
-          <w:rFonts w:ascii="Arial" w:hAnsi="Arial" w:cs="Arial"/>
-        </w:rPr>
-        <w:t xml:space="preserve"> de </w:t>
-      </w:r>
-      <w:proofErr w:type="spellStart"/>
-      <w:r>
-        <w:rPr>
-          <w:rFonts w:ascii="Arial" w:hAnsi="Arial" w:cs="Arial"/>
-        </w:rPr>
-        <w:t>taillebourg</w:t>
-      </w:r>
-      <w:proofErr w:type="spellEnd"/>
+        <w:t>32 avenue de taillebourg</w:t>
+      </w:r>
       <w:r>
         <w:rPr>
           <w:rFonts w:ascii="Arial" w:hAnsi="Arial" w:cs="Arial"/>
@@ -3229,30 +3167,20 @@
           <w:rFonts w:ascii="Arial" w:hAnsi="Arial" w:cs="Arial"/>
         </w:rPr>
       </w:pPr>
-      <w:bookmarkStart w:id="4" w:name="_Toc482733272"/>
-      <w:proofErr w:type="gramStart"/>
-      <w:r>
-        <w:rPr>
-          <w:rFonts w:ascii="Arial" w:hAnsi="Arial" w:cs="Arial"/>
-        </w:rPr>
-        <w:t>b</w:t>
-      </w:r>
-      <w:proofErr w:type="gramEnd"/>
-      <w:r>
-        <w:rPr>
-          <w:rFonts w:ascii="Arial" w:hAnsi="Arial" w:cs="Arial"/>
-        </w:rPr>
-        <w:t xml:space="preserve">/ Présentation de l’agence web </w:t>
-      </w:r>
-      <w:proofErr w:type="spellStart"/>
+      <w:bookmarkStart w:id="3" w:name="_Toc482733272"/>
+      <w:r>
+        <w:rPr>
+          <w:rFonts w:ascii="Arial" w:hAnsi="Arial" w:cs="Arial"/>
+        </w:rPr>
+        <w:t xml:space="preserve">b/ Présentation de l’agence web </w:t>
+      </w:r>
       <w:r>
         <w:rPr>
           <w:rFonts w:ascii="Arial" w:hAnsi="Arial" w:cs="Arial"/>
         </w:rPr>
         <w:t>GalaxyNet</w:t>
       </w:r>
-      <w:bookmarkEnd w:id="4"/>
-      <w:proofErr w:type="spellEnd"/>
+      <w:bookmarkEnd w:id="3"/>
     </w:p>
     <w:p>
       <w:pPr>
@@ -3281,14 +3209,12 @@
         </w:rPr>
         <w:t xml:space="preserve">agence web </w:t>
       </w:r>
-      <w:proofErr w:type="spellStart"/>
       <w:r>
         <w:rPr>
           <w:rFonts w:ascii="Arial" w:hAnsi="Arial" w:cs="Arial"/>
         </w:rPr>
         <w:t>GalaxyNet</w:t>
       </w:r>
-      <w:proofErr w:type="spellEnd"/>
       <w:r>
         <w:rPr>
           <w:rFonts w:ascii="Arial" w:hAnsi="Arial" w:cs="Arial"/>
@@ -3353,14 +3279,12 @@
           <w:rFonts w:ascii="Arial" w:hAnsi="Arial" w:cs="Arial"/>
         </w:rPr>
       </w:pPr>
-      <w:proofErr w:type="spellStart"/>
       <w:r>
         <w:rPr>
           <w:rFonts w:ascii="Arial" w:hAnsi="Arial" w:cs="Arial"/>
         </w:rPr>
         <w:t>GalaxyNet</w:t>
       </w:r>
-      <w:proofErr w:type="spellEnd"/>
       <w:r>
         <w:rPr>
           <w:rFonts w:ascii="Arial" w:hAnsi="Arial" w:cs="Arial"/>
@@ -3524,14 +3448,12 @@
         </w:rPr>
         <w:t xml:space="preserve">La priorité de l’agence </w:t>
       </w:r>
-      <w:proofErr w:type="spellStart"/>
       <w:r>
         <w:rPr>
           <w:rFonts w:ascii="Arial" w:hAnsi="Arial" w:cs="Arial"/>
         </w:rPr>
         <w:t>GalaxyNet</w:t>
       </w:r>
-      <w:proofErr w:type="spellEnd"/>
       <w:r>
         <w:rPr>
           <w:rFonts w:ascii="Arial" w:hAnsi="Arial" w:cs="Arial"/>
@@ -3659,14 +3581,14 @@
           <w:rFonts w:ascii="Arial" w:hAnsi="Arial" w:cs="Arial"/>
         </w:rPr>
       </w:pPr>
-      <w:bookmarkStart w:id="5" w:name="_Toc482733273"/>
+      <w:bookmarkStart w:id="4" w:name="_Toc482733273"/>
       <w:r>
         <w:rPr>
           <w:rFonts w:ascii="Arial" w:hAnsi="Arial" w:cs="Arial"/>
         </w:rPr>
         <w:t>Présentation du personnel intervenant</w:t>
       </w:r>
-      <w:bookmarkEnd w:id="5"/>
+      <w:bookmarkEnd w:id="4"/>
     </w:p>
     <w:p>
       <w:pPr>
@@ -3707,14 +3629,12 @@
         </w:rPr>
         <w:t xml:space="preserve"> réalisation du projet, qui </w:t>
       </w:r>
-      <w:proofErr w:type="gramStart"/>
       <w:r>
         <w:rPr>
           <w:rFonts w:ascii="Arial" w:hAnsi="Arial" w:cs="Arial"/>
         </w:rPr>
         <w:t>seront</w:t>
       </w:r>
-      <w:proofErr w:type="gramEnd"/>
       <w:r>
         <w:rPr>
           <w:rFonts w:ascii="Arial" w:hAnsi="Arial" w:cs="Arial"/>
@@ -3808,7 +3728,7 @@
           <w:rFonts w:ascii="Arial" w:hAnsi="Arial" w:cs="Arial"/>
         </w:rPr>
       </w:pPr>
-      <w:bookmarkStart w:id="6" w:name="_Toc482733274"/>
+      <w:bookmarkStart w:id="5" w:name="_Toc482733274"/>
       <w:r>
         <w:rPr>
           <w:rFonts w:ascii="Arial" w:hAnsi="Arial" w:cs="Arial"/>
@@ -3827,7 +3747,7 @@
         </w:rPr>
         <w:t xml:space="preserve"> Présentation du projet :</w:t>
       </w:r>
-      <w:bookmarkEnd w:id="6"/>
+      <w:bookmarkEnd w:id="5"/>
       <w:r>
         <w:rPr>
           <w:rFonts w:ascii="Arial" w:hAnsi="Arial" w:cs="Arial"/>
@@ -3854,14 +3774,7 @@
         <w:rPr>
           <w:rFonts w:ascii="Arial" w:hAnsi="Arial" w:cs="Arial"/>
         </w:rPr>
-        <w:t xml:space="preserve">La salle d’arcade </w:t>
-      </w:r>
-      <w:proofErr w:type="spellStart"/>
-      <w:r>
-        <w:rPr>
-          <w:rFonts w:ascii="Arial" w:hAnsi="Arial" w:cs="Arial"/>
-        </w:rPr>
-        <w:t>Retro</w:t>
+        <w:t>La salle d’arcade Retro</w:t>
       </w:r>
       <w:r>
         <w:rPr>
@@ -3873,14 +3786,7 @@
         <w:rPr>
           <w:rFonts w:ascii="Arial" w:hAnsi="Arial" w:cs="Arial"/>
         </w:rPr>
-        <w:t>Games</w:t>
-      </w:r>
-      <w:proofErr w:type="spellEnd"/>
-      <w:r>
-        <w:rPr>
-          <w:rFonts w:ascii="Arial" w:hAnsi="Arial" w:cs="Arial"/>
-        </w:rPr>
-        <w:t xml:space="preserve"> a effectué un appel d’offres concernant la création d’un tout nouveau site Vitrine afin de prom</w:t>
+        <w:t>Games a effectué un appel d’offres concernant la création d’un tout nouveau site Vitrine afin de prom</w:t>
       </w:r>
       <w:r>
         <w:rPr>
@@ -3946,35 +3852,7 @@
         <w:rPr>
           <w:rFonts w:ascii="Arial" w:hAnsi="Arial" w:cs="Arial"/>
         </w:rPr>
-        <w:t xml:space="preserve">La société souhaite réaliser un site en mesure de pouvoir présenter son activité principale, soit la proposition de différents espaces dédiés aux jeux rétros, </w:t>
-      </w:r>
-      <w:proofErr w:type="gramStart"/>
-      <w:r>
-        <w:rPr>
-          <w:rFonts w:ascii="Arial" w:hAnsi="Arial" w:cs="Arial"/>
-        </w:rPr>
-        <w:t>au mangas</w:t>
-      </w:r>
-      <w:proofErr w:type="gramEnd"/>
-      <w:r>
-        <w:rPr>
-          <w:rFonts w:ascii="Arial" w:hAnsi="Arial" w:cs="Arial"/>
-        </w:rPr>
-        <w:t xml:space="preserve">, et à une de leurs attractions phares, une borne d’un jeu nommé Dance </w:t>
-      </w:r>
-      <w:proofErr w:type="spellStart"/>
-      <w:r>
-        <w:rPr>
-          <w:rFonts w:ascii="Arial" w:hAnsi="Arial" w:cs="Arial"/>
-        </w:rPr>
-        <w:t>Dance</w:t>
-      </w:r>
-      <w:proofErr w:type="spellEnd"/>
-      <w:r>
-        <w:rPr>
-          <w:rFonts w:ascii="Arial" w:hAnsi="Arial" w:cs="Arial"/>
-        </w:rPr>
-        <w:t xml:space="preserve"> Révolution (Il s’agit d’une borne d’arcade équipé d’un tapis de danse comme moyen d’interaction).</w:t>
+        <w:t>La société souhaite réaliser un site en mesure de pouvoir présenter son activité principale, soit la proposition de différents espaces dédiés aux jeux rétros, au mangas, et à une de leurs attractions phares, une borne d’un jeu nommé Dance Dance Révolution (Il s’agit d’une borne d’arcade équipé d’un tapis de danse comme moyen d’interaction).</w:t>
       </w:r>
     </w:p>
     <w:p>
@@ -4066,35 +3944,7 @@
         <w:rPr>
           <w:rFonts w:ascii="Arial" w:hAnsi="Arial" w:cs="Arial"/>
         </w:rPr>
-        <w:t xml:space="preserve">Pour cela l’entreprise </w:t>
-      </w:r>
-      <w:proofErr w:type="spellStart"/>
-      <w:r>
-        <w:rPr>
-          <w:rFonts w:ascii="Arial" w:hAnsi="Arial" w:cs="Arial"/>
-        </w:rPr>
-        <w:t>RetroManGames</w:t>
-      </w:r>
-      <w:proofErr w:type="spellEnd"/>
-      <w:r>
-        <w:rPr>
-          <w:rFonts w:ascii="Arial" w:hAnsi="Arial" w:cs="Arial"/>
-        </w:rPr>
-        <w:t xml:space="preserve"> a fait appel à l’agence </w:t>
-      </w:r>
-      <w:proofErr w:type="spellStart"/>
-      <w:r>
-        <w:rPr>
-          <w:rFonts w:ascii="Arial" w:hAnsi="Arial" w:cs="Arial"/>
-        </w:rPr>
-        <w:t>GalaxyNet</w:t>
-      </w:r>
-      <w:proofErr w:type="spellEnd"/>
-      <w:r>
-        <w:rPr>
-          <w:rFonts w:ascii="Arial" w:hAnsi="Arial" w:cs="Arial"/>
-        </w:rPr>
-        <w:t>, start-up digitale de confiance.</w:t>
+        <w:t>Pour cela l’entreprise RetroManGames a fait appel à l’agence GalaxyNet, start-up digitale de confiance.</w:t>
       </w:r>
     </w:p>
     <w:p>
@@ -4125,14 +3975,14 @@
           <w:rFonts w:ascii="Arial" w:hAnsi="Arial" w:cs="Arial"/>
         </w:rPr>
       </w:pPr>
-      <w:bookmarkStart w:id="7" w:name="_Toc482733275"/>
+      <w:bookmarkStart w:id="6" w:name="_Toc482733275"/>
       <w:r>
         <w:rPr>
           <w:rFonts w:ascii="Arial" w:hAnsi="Arial" w:cs="Arial"/>
         </w:rPr>
         <w:t>Prestations attendues</w:t>
       </w:r>
-      <w:bookmarkEnd w:id="7"/>
+      <w:bookmarkEnd w:id="6"/>
     </w:p>
     <w:p>
       <w:pPr>
@@ -4347,14 +4197,14 @@
           <w:rFonts w:ascii="Arial" w:hAnsi="Arial" w:cs="Arial"/>
         </w:rPr>
       </w:pPr>
-      <w:bookmarkStart w:id="8" w:name="_Toc482733276"/>
+      <w:bookmarkStart w:id="7" w:name="_Toc482733276"/>
       <w:r>
         <w:rPr>
           <w:rFonts w:ascii="Arial" w:hAnsi="Arial" w:cs="Arial"/>
         </w:rPr>
         <w:t>Estimation des coûts</w:t>
       </w:r>
-      <w:bookmarkEnd w:id="8"/>
+      <w:bookmarkEnd w:id="7"/>
     </w:p>
     <w:p>
       <w:pPr>
@@ -4372,14 +4222,14 @@
           <w:rFonts w:ascii="Arial" w:hAnsi="Arial" w:cs="Arial"/>
         </w:rPr>
       </w:pPr>
-      <w:bookmarkStart w:id="9" w:name="_Toc482733277"/>
+      <w:bookmarkStart w:id="8" w:name="_Toc482733277"/>
       <w:r>
         <w:rPr>
           <w:rFonts w:ascii="Arial" w:hAnsi="Arial" w:cs="Arial"/>
         </w:rPr>
         <w:t>Salaires Moyen Développeur Web et PHP</w:t>
       </w:r>
-      <w:bookmarkEnd w:id="9"/>
+      <w:bookmarkEnd w:id="8"/>
     </w:p>
     <w:p>
       <w:pPr>
@@ -4494,7 +4344,6 @@
                 <w:color w:val="FF0000"/>
               </w:rPr>
             </w:pPr>
-            <w:proofErr w:type="spellStart"/>
             <w:r>
               <w:rPr>
                 <w:rFonts w:ascii="Arial" w:hAnsi="Arial" w:cs="Arial"/>
@@ -4503,7 +4352,6 @@
               </w:rPr>
               <w:t>Javascript</w:t>
             </w:r>
-            <w:proofErr w:type="spellEnd"/>
           </w:p>
         </w:tc>
         <w:tc>
@@ -4540,7 +4388,6 @@
                 <w:lang w:val="en-AU"/>
               </w:rPr>
             </w:pPr>
-            <w:proofErr w:type="spellStart"/>
             <w:r>
               <w:rPr>
                 <w:rFonts w:ascii="Arial" w:hAnsi="Arial" w:cs="Arial"/>
@@ -4550,7 +4397,6 @@
               </w:rPr>
               <w:t>Javascript</w:t>
             </w:r>
-            <w:proofErr w:type="spellEnd"/>
           </w:p>
           <w:p>
             <w:pPr>
@@ -4587,7 +4433,6 @@
                 <w:lang w:val="en-AU"/>
               </w:rPr>
             </w:pPr>
-            <w:proofErr w:type="spellStart"/>
             <w:r>
               <w:rPr>
                 <w:rFonts w:ascii="Arial" w:hAnsi="Arial" w:cs="Arial"/>
@@ -4595,37 +4440,7 @@
                 <w:color w:val="FF0000"/>
                 <w:lang w:val="en-AU"/>
               </w:rPr>
-              <w:t>Dev</w:t>
-            </w:r>
-            <w:proofErr w:type="spellEnd"/>
-            <w:r>
-              <w:rPr>
-                <w:rFonts w:ascii="Arial" w:hAnsi="Arial" w:cs="Arial"/>
-                <w:b/>
-                <w:color w:val="FF0000"/>
-                <w:lang w:val="en-AU"/>
-              </w:rPr>
-              <w:t xml:space="preserve"> </w:t>
-            </w:r>
-            <w:proofErr w:type="spellStart"/>
-            <w:r>
-              <w:rPr>
-                <w:rFonts w:ascii="Arial" w:hAnsi="Arial" w:cs="Arial"/>
-                <w:b/>
-                <w:color w:val="FF0000"/>
-                <w:lang w:val="en-AU"/>
-              </w:rPr>
-              <w:t>fullstack</w:t>
-            </w:r>
-            <w:proofErr w:type="spellEnd"/>
-            <w:r>
-              <w:rPr>
-                <w:rFonts w:ascii="Arial" w:hAnsi="Arial" w:cs="Arial"/>
-                <w:b/>
-                <w:color w:val="FF0000"/>
-                <w:lang w:val="en-AU"/>
-              </w:rPr>
-              <w:t xml:space="preserve"> JS + framework front</w:t>
+              <w:t>Dev fullstack JS + framework front</w:t>
             </w:r>
           </w:p>
         </w:tc>
@@ -4673,47 +4488,7 @@
                 <w:color w:val="FF0000"/>
                 <w:lang w:val="en-AU"/>
               </w:rPr>
-              <w:t>PHP + Framework MVC (</w:t>
-            </w:r>
-            <w:proofErr w:type="spellStart"/>
-            <w:r>
-              <w:rPr>
-                <w:rFonts w:ascii="Arial" w:hAnsi="Arial" w:cs="Arial"/>
-                <w:b/>
-                <w:color w:val="FF0000"/>
-                <w:lang w:val="en-AU"/>
-              </w:rPr>
-              <w:t>Zend</w:t>
-            </w:r>
-            <w:proofErr w:type="spellEnd"/>
-            <w:r>
-              <w:rPr>
-                <w:rFonts w:ascii="Arial" w:hAnsi="Arial" w:cs="Arial"/>
-                <w:b/>
-                <w:color w:val="FF0000"/>
-                <w:lang w:val="en-AU"/>
-              </w:rPr>
-              <w:t xml:space="preserve">, </w:t>
-            </w:r>
-            <w:proofErr w:type="spellStart"/>
-            <w:r>
-              <w:rPr>
-                <w:rFonts w:ascii="Arial" w:hAnsi="Arial" w:cs="Arial"/>
-                <w:b/>
-                <w:color w:val="FF0000"/>
-                <w:lang w:val="en-AU"/>
-              </w:rPr>
-              <w:t>Symfony</w:t>
-            </w:r>
-            <w:proofErr w:type="spellEnd"/>
-            <w:r>
-              <w:rPr>
-                <w:rFonts w:ascii="Arial" w:hAnsi="Arial" w:cs="Arial"/>
-                <w:b/>
-                <w:color w:val="FF0000"/>
-                <w:lang w:val="en-AU"/>
-              </w:rPr>
-              <w:t>…)</w:t>
+              <w:t>PHP + Framework MVC (Zend, Symfony…)</w:t>
             </w:r>
           </w:p>
         </w:tc>
@@ -5602,13 +5377,13 @@
               <w:jc w:val="center"/>
               <w:outlineLvl w:val="1"/>
             </w:pPr>
-            <w:bookmarkStart w:id="10" w:name="_Toc446505602"/>
-            <w:bookmarkStart w:id="11" w:name="_Toc482733278"/>
+            <w:bookmarkStart w:id="9" w:name="_Toc446505602"/>
+            <w:bookmarkStart w:id="10" w:name="_Toc482733278"/>
             <w:r>
               <w:t>Facturation prestataire/client</w:t>
             </w:r>
+            <w:bookmarkEnd w:id="9"/>
             <w:bookmarkEnd w:id="10"/>
-            <w:bookmarkEnd w:id="11"/>
             <w:r>
               <w:t xml:space="preserve"> </w:t>
             </w:r>
@@ -5724,6 +5499,7 @@
                   <w:calendar w:val="gregorian"/>
                 </w:date>
               </w:sdtPr>
+              <w:sdtEndPr/>
               <w:sdtContent>
                 <w:r>
                   <w:rPr>
@@ -5760,6 +5536,11 @@
                 </w:rPr>
                 <w:id w:val="1063590550"/>
               </w:sdtPr>
+              <w:sdtEndPr>
+                <w:rPr>
+                  <w:rStyle w:val="rightalignedorangetextChar"/>
+                </w:rPr>
+              </w:sdtEndPr>
               <w:sdtContent>
                 <w:r>
                   <w:rPr>
@@ -5821,6 +5602,7 @@
               </w:rPr>
               <w:id w:val="1063590090"/>
             </w:sdtPr>
+            <w:sdtEndPr/>
             <w:sdtContent>
               <w:p>
                 <w:pPr>
@@ -5830,11 +5612,9 @@
                     <w:lang w:val="fr-FR"/>
                   </w:rPr>
                 </w:pPr>
-                <w:proofErr w:type="spellStart"/>
                 <w:r>
                   <w:t>Galaxynet</w:t>
                 </w:r>
-                <w:proofErr w:type="spellEnd"/>
               </w:p>
             </w:sdtContent>
           </w:sdt>
@@ -5846,6 +5626,7 @@
               </w:rPr>
               <w:id w:val="1063590115"/>
             </w:sdtPr>
+            <w:sdtEndPr/>
             <w:sdtContent>
               <w:p>
                 <w:pPr>
@@ -5873,6 +5654,7 @@
               </w:rPr>
               <w:id w:val="1063590117"/>
             </w:sdtPr>
+            <w:sdtEndPr/>
             <w:sdtContent>
               <w:p>
                 <w:pPr>
@@ -5940,13 +5722,8 @@
                 <w:lang w:val="fr-FR"/>
               </w:rPr>
             </w:pPr>
-            <w:proofErr w:type="spellStart"/>
-            <w:r>
-              <w:t>RetroManGames</w:t>
-            </w:r>
-            <w:proofErr w:type="spellEnd"/>
-            <w:r>
-              <w:t xml:space="preserve"> </w:t>
+            <w:r>
+              <w:t xml:space="preserve">RetroManGames </w:t>
             </w:r>
             <w:sdt>
               <w:sdtPr>
@@ -5956,6 +5733,7 @@
                 </w:rPr>
                 <w:id w:val="1063590329"/>
               </w:sdtPr>
+              <w:sdtEndPr/>
               <w:sdtContent>
                 <w:r>
                   <w:rPr>
@@ -5965,15 +5743,7 @@
                   <w:t xml:space="preserve">                             </w:t>
                 </w:r>
                 <w:r>
-                  <w:t xml:space="preserve">32 avenues de </w:t>
-                </w:r>
-                <w:proofErr w:type="spellStart"/>
-                <w:r>
-                  <w:t>taillebourg</w:t>
-                </w:r>
-                <w:proofErr w:type="spellEnd"/>
-                <w:r>
-                  <w:t xml:space="preserve">          Paris.</w:t>
+                  <w:t>32 avenues de taillebourg          Paris.</w:t>
                 </w:r>
               </w:sdtContent>
             </w:sdt>
@@ -6031,6 +5801,7 @@
                 </w:rPr>
                 <w:id w:val="1063590157"/>
               </w:sdtPr>
+              <w:sdtEndPr/>
               <w:sdtContent>
                 <w:r>
                   <w:rPr>
@@ -6076,13 +5847,8 @@
                 <w:lang w:val="fr-FR"/>
               </w:rPr>
             </w:pPr>
-            <w:proofErr w:type="spellStart"/>
-            <w:r>
-              <w:t>RetroManGames</w:t>
-            </w:r>
-            <w:proofErr w:type="spellEnd"/>
-            <w:r>
-              <w:t xml:space="preserve"> </w:t>
+            <w:r>
+              <w:t xml:space="preserve">RetroManGames </w:t>
             </w:r>
             <w:sdt>
               <w:sdtPr>
@@ -6092,6 +5858,7 @@
                 </w:rPr>
                 <w:id w:val="-1782636563"/>
               </w:sdtPr>
+              <w:sdtEndPr/>
               <w:sdtContent>
                 <w:r>
                   <w:rPr>
@@ -6101,15 +5868,7 @@
                   <w:t xml:space="preserve">                             </w:t>
                 </w:r>
                 <w:r>
-                  <w:t xml:space="preserve">32 avenues de </w:t>
-                </w:r>
-                <w:proofErr w:type="spellStart"/>
-                <w:r>
-                  <w:t>taillebourg</w:t>
-                </w:r>
-                <w:proofErr w:type="spellEnd"/>
-                <w:r>
-                  <w:t xml:space="preserve">          Paris.</w:t>
+                  <w:t>32 avenues de taillebourg          Paris.</w:t>
                 </w:r>
               </w:sdtContent>
             </w:sdt>
@@ -6167,6 +5926,7 @@
                 </w:rPr>
                 <w:id w:val="284247397"/>
               </w:sdtPr>
+              <w:sdtEndPr/>
               <w:sdtContent>
                 <w:r>
                   <w:rPr>
@@ -7193,14 +6953,14 @@
           <w:rFonts w:ascii="Arial" w:hAnsi="Arial" w:cs="Arial"/>
         </w:rPr>
       </w:pPr>
-      <w:bookmarkStart w:id="12" w:name="_Toc482733279"/>
+      <w:bookmarkStart w:id="11" w:name="_Toc482733279"/>
       <w:r>
         <w:rPr>
           <w:rFonts w:ascii="Arial" w:hAnsi="Arial" w:cs="Arial"/>
         </w:rPr>
         <w:t>Partie juridique</w:t>
       </w:r>
-      <w:bookmarkEnd w:id="12"/>
+      <w:bookmarkEnd w:id="11"/>
     </w:p>
     <w:p>
       <w:pPr>
@@ -7227,7 +6987,6 @@
         </w:rPr>
         <w:t xml:space="preserve">Conformément pour ce type d’intervention, les 2 parties qui sont </w:t>
       </w:r>
-      <w:proofErr w:type="spellStart"/>
       <w:r>
         <w:rPr>
           <w:rFonts w:ascii="Arial" w:hAnsi="Arial" w:cs="Arial"/>
@@ -7236,7 +6995,6 @@
         </w:rPr>
         <w:t>RetroManGames</w:t>
       </w:r>
-      <w:proofErr w:type="spellEnd"/>
       <w:r>
         <w:rPr>
           <w:rFonts w:ascii="Arial" w:hAnsi="Arial" w:cs="Arial"/>
@@ -7245,7 +7003,6 @@
         </w:rPr>
         <w:t xml:space="preserve"> (le client) et </w:t>
       </w:r>
-      <w:proofErr w:type="spellStart"/>
       <w:r>
         <w:rPr>
           <w:rFonts w:ascii="Arial" w:hAnsi="Arial" w:cs="Arial"/>
@@ -7254,7 +7011,6 @@
         </w:rPr>
         <w:t>GalaxyNet</w:t>
       </w:r>
-      <w:proofErr w:type="spellEnd"/>
       <w:r>
         <w:rPr>
           <w:rFonts w:ascii="Arial" w:hAnsi="Arial" w:cs="Arial"/>
@@ -7305,14 +7061,14 @@
           <w:rFonts w:ascii="Arial" w:hAnsi="Arial" w:cs="Arial"/>
         </w:rPr>
       </w:pPr>
-      <w:bookmarkStart w:id="13" w:name="_Toc482733280"/>
+      <w:bookmarkStart w:id="12" w:name="_Toc482733280"/>
       <w:r>
         <w:rPr>
           <w:rFonts w:ascii="Arial" w:hAnsi="Arial" w:cs="Arial"/>
         </w:rPr>
         <w:t>III/ Le Public cible</w:t>
       </w:r>
-      <w:bookmarkEnd w:id="13"/>
+      <w:bookmarkEnd w:id="12"/>
       <w:r>
         <w:rPr>
           <w:rFonts w:ascii="Arial" w:hAnsi="Arial" w:cs="Arial"/>
@@ -7515,14 +7271,14 @@
           <w:rFonts w:ascii="Arial" w:hAnsi="Arial" w:cs="Arial"/>
         </w:rPr>
       </w:pPr>
-      <w:bookmarkStart w:id="14" w:name="_Toc482733281"/>
+      <w:bookmarkStart w:id="13" w:name="_Toc482733281"/>
       <w:r>
         <w:rPr>
           <w:rFonts w:ascii="Arial" w:hAnsi="Arial" w:cs="Arial"/>
         </w:rPr>
         <w:t>Etude de marché</w:t>
       </w:r>
-      <w:bookmarkEnd w:id="14"/>
+      <w:bookmarkEnd w:id="13"/>
       <w:r>
         <w:rPr>
           <w:rFonts w:ascii="Arial" w:hAnsi="Arial" w:cs="Arial"/>
@@ -7561,14 +7317,7 @@
         <w:rPr>
           <w:rFonts w:ascii="Arial" w:hAnsi="Arial" w:cs="Arial"/>
         </w:rPr>
-        <w:t xml:space="preserve"> sites web qui sont tous des concurrents potentiels à </w:t>
-      </w:r>
-      <w:proofErr w:type="spellStart"/>
-      <w:r>
-        <w:rPr>
-          <w:rFonts w:ascii="Arial" w:hAnsi="Arial" w:cs="Arial"/>
-        </w:rPr>
-        <w:t>Retro</w:t>
+        <w:t xml:space="preserve"> sites web qui sont tous des concurrents potentiels à Retro</w:t>
       </w:r>
       <w:r>
         <w:rPr>
@@ -7576,7 +7325,6 @@
         </w:rPr>
         <w:t>ManGames</w:t>
       </w:r>
-      <w:proofErr w:type="spellEnd"/>
     </w:p>
     <w:p>
       <w:pPr>
@@ -7631,21 +7379,7 @@
         <w:rPr>
           <w:rFonts w:ascii="Arial" w:hAnsi="Arial" w:cs="Arial"/>
         </w:rPr>
-        <w:t xml:space="preserve">// </w:t>
-      </w:r>
-      <w:proofErr w:type="gramStart"/>
-      <w:r>
-        <w:rPr>
-          <w:rFonts w:ascii="Arial" w:hAnsi="Arial" w:cs="Arial"/>
-        </w:rPr>
-        <w:t>prendre</w:t>
-      </w:r>
-      <w:proofErr w:type="gramEnd"/>
-      <w:r>
-        <w:rPr>
-          <w:rFonts w:ascii="Arial" w:hAnsi="Arial" w:cs="Arial"/>
-        </w:rPr>
-        <w:t xml:space="preserve"> plusieurs sites concurrents afin d’étudier </w:t>
+        <w:t xml:space="preserve">// prendre plusieurs sites concurrents afin d’étudier </w:t>
       </w:r>
       <w:r>
         <w:rPr>
@@ -7676,14 +7410,14 @@
           <w:rFonts w:ascii="Arial" w:hAnsi="Arial" w:cs="Arial"/>
         </w:rPr>
       </w:pPr>
-      <w:bookmarkStart w:id="15" w:name="_Toc482733282"/>
+      <w:bookmarkStart w:id="14" w:name="_Toc482733282"/>
       <w:r>
         <w:rPr>
           <w:rFonts w:ascii="Arial" w:hAnsi="Arial" w:cs="Arial"/>
         </w:rPr>
         <w:t>Technologies utilisés :</w:t>
       </w:r>
-      <w:bookmarkEnd w:id="15"/>
+      <w:bookmarkEnd w:id="14"/>
     </w:p>
     <w:p>
       <w:pPr>
@@ -7794,21 +7528,7 @@
         <w:rPr>
           <w:rFonts w:ascii="Arial" w:hAnsi="Arial" w:cs="Arial"/>
         </w:rPr>
-        <w:t xml:space="preserve"> Le </w:t>
-      </w:r>
-      <w:proofErr w:type="spellStart"/>
-      <w:r>
-        <w:rPr>
-          <w:rFonts w:ascii="Arial" w:hAnsi="Arial" w:cs="Arial"/>
-        </w:rPr>
-        <w:t>Javascript</w:t>
-      </w:r>
-      <w:proofErr w:type="spellEnd"/>
-      <w:r>
-        <w:rPr>
-          <w:rFonts w:ascii="Arial" w:hAnsi="Arial" w:cs="Arial"/>
-        </w:rPr>
-        <w:t xml:space="preserve"> ici sera surtout utilisé pour gérer le côté graphique de la page, notamment en fonction des actions de l’utilisateur. En effet le JS est en mesure de déclencher des évènements, pouvant conduire à un traitement.</w:t>
+        <w:t xml:space="preserve"> Le Javascript ici sera surtout utilisé pour gérer le côté graphique de la page, notamment en fonction des actions de l’utilisateur. En effet le JS est en mesure de déclencher des évènements, pouvant conduire à un traitement.</w:t>
       </w:r>
     </w:p>
     <w:p>
@@ -7836,21 +7556,7 @@
         <w:rPr>
           <w:rFonts w:ascii="Arial" w:hAnsi="Arial" w:cs="Arial"/>
         </w:rPr>
-        <w:t xml:space="preserve"> Le PHP est le langage serveur dont dépend </w:t>
-      </w:r>
-      <w:proofErr w:type="spellStart"/>
-      <w:r>
-        <w:rPr>
-          <w:rFonts w:ascii="Arial" w:hAnsi="Arial" w:cs="Arial"/>
-        </w:rPr>
-        <w:t>symfony</w:t>
-      </w:r>
-      <w:proofErr w:type="spellEnd"/>
-      <w:r>
-        <w:rPr>
-          <w:rFonts w:ascii="Arial" w:hAnsi="Arial" w:cs="Arial"/>
-        </w:rPr>
-        <w:t>, il est donc évidemment indispensable pour tout le site. Plus concrètement il va gérer la communication avec la base de données, permettre de gérer les chemins des pages, et permet aussi de générer les vues.</w:t>
+        <w:t xml:space="preserve"> Le PHP est le langage serveur dont dépend symfony, il est donc évidemment indispensable pour tout le site. Plus concrètement il va gérer la communication avec la base de données, permettre de gérer les chemins des pages, et permet aussi de générer les vues.</w:t>
       </w:r>
     </w:p>
     <w:p>
@@ -7899,14 +7605,14 @@
           <w:rFonts w:ascii="Arial" w:hAnsi="Arial" w:cs="Arial"/>
         </w:rPr>
       </w:pPr>
-      <w:bookmarkStart w:id="16" w:name="_Toc482733283"/>
+      <w:bookmarkStart w:id="15" w:name="_Toc482733283"/>
       <w:r>
         <w:rPr>
           <w:rFonts w:ascii="Arial" w:hAnsi="Arial" w:cs="Arial"/>
         </w:rPr>
         <w:t>Outils utilisés :</w:t>
       </w:r>
-      <w:bookmarkEnd w:id="16"/>
+      <w:bookmarkEnd w:id="15"/>
     </w:p>
     <w:p>
       <w:pPr>
@@ -7927,19 +7633,11 @@
           <w:rFonts w:ascii="Arial" w:hAnsi="Arial" w:cs="Arial"/>
         </w:rPr>
       </w:pPr>
-      <w:proofErr w:type="spellStart"/>
-      <w:r>
-        <w:rPr>
-          <w:rFonts w:ascii="Arial" w:hAnsi="Arial" w:cs="Arial"/>
-        </w:rPr>
-        <w:t>Win’Design</w:t>
-      </w:r>
-      <w:proofErr w:type="spellEnd"/>
-      <w:r>
-        <w:rPr>
-          <w:rFonts w:ascii="Arial" w:hAnsi="Arial" w:cs="Arial"/>
-        </w:rPr>
-        <w:t xml:space="preserve"> </w:t>
+      <w:r>
+        <w:rPr>
+          <w:rFonts w:ascii="Arial" w:hAnsi="Arial" w:cs="Arial"/>
+        </w:rPr>
+        <w:t xml:space="preserve">Win’Design </w:t>
       </w:r>
     </w:p>
     <w:p>
@@ -7953,14 +7651,12 @@
           <w:rFonts w:ascii="Arial" w:hAnsi="Arial" w:cs="Arial"/>
         </w:rPr>
       </w:pPr>
-      <w:proofErr w:type="spellStart"/>
       <w:r>
         <w:rPr>
           <w:rFonts w:ascii="Arial" w:hAnsi="Arial" w:cs="Arial"/>
         </w:rPr>
         <w:t>GanttProject</w:t>
       </w:r>
-      <w:proofErr w:type="spellEnd"/>
     </w:p>
     <w:p>
       <w:pPr>
@@ -7977,30 +7673,14 @@
         <w:rPr>
           <w:rFonts w:ascii="Arial" w:hAnsi="Arial" w:cs="Arial"/>
         </w:rPr>
-        <w:t xml:space="preserve">Sublime </w:t>
-      </w:r>
-      <w:proofErr w:type="spellStart"/>
-      <w:r>
-        <w:rPr>
-          <w:rFonts w:ascii="Arial" w:hAnsi="Arial" w:cs="Arial"/>
-        </w:rPr>
-        <w:t>Text</w:t>
-      </w:r>
-      <w:proofErr w:type="spellEnd"/>
-      <w:r>
-        <w:rPr>
-          <w:rFonts w:ascii="Arial" w:hAnsi="Arial" w:cs="Arial"/>
-        </w:rPr>
-        <w:t>/</w:t>
-      </w:r>
-      <w:proofErr w:type="spellStart"/>
-      <w:r>
-        <w:rPr>
-          <w:rFonts w:ascii="Arial" w:hAnsi="Arial" w:cs="Arial"/>
-        </w:rPr>
-        <w:t>Atom</w:t>
-      </w:r>
-      <w:proofErr w:type="spellEnd"/>
+        <w:t>Sublime Text</w:t>
+      </w:r>
+      <w:r>
+        <w:rPr>
+          <w:rFonts w:ascii="Arial" w:hAnsi="Arial" w:cs="Arial"/>
+        </w:rPr>
+        <w:t>/Atom</w:t>
+      </w:r>
     </w:p>
     <w:p>
       <w:pPr>
@@ -8013,14 +7693,12 @@
           <w:rFonts w:ascii="Arial" w:hAnsi="Arial" w:cs="Arial"/>
         </w:rPr>
       </w:pPr>
-      <w:proofErr w:type="spellStart"/>
       <w:r>
         <w:rPr>
           <w:rFonts w:ascii="Arial" w:hAnsi="Arial" w:cs="Arial"/>
         </w:rPr>
         <w:t>GitHub</w:t>
       </w:r>
-      <w:proofErr w:type="spellEnd"/>
     </w:p>
     <w:p>
       <w:pPr>
@@ -8033,14 +7711,12 @@
           <w:rFonts w:ascii="Arial" w:hAnsi="Arial" w:cs="Arial"/>
         </w:rPr>
       </w:pPr>
-      <w:proofErr w:type="spellStart"/>
       <w:r>
         <w:rPr>
           <w:rFonts w:ascii="Arial" w:hAnsi="Arial" w:cs="Arial"/>
         </w:rPr>
         <w:t>Symfony</w:t>
       </w:r>
-      <w:proofErr w:type="spellEnd"/>
     </w:p>
     <w:p>
       <w:pPr>
@@ -8057,16 +7733,8 @@
         <w:rPr>
           <w:rFonts w:ascii="Arial" w:hAnsi="Arial" w:cs="Arial"/>
         </w:rPr>
-        <w:t xml:space="preserve">Bundle </w:t>
-      </w:r>
-      <w:proofErr w:type="spellStart"/>
-      <w:r>
-        <w:rPr>
-          <w:rFonts w:ascii="Arial" w:hAnsi="Arial" w:cs="Arial"/>
-        </w:rPr>
-        <w:t>FriendsOfSymfony</w:t>
-      </w:r>
-      <w:proofErr w:type="spellEnd"/>
+        <w:t>Bundle FriendsOfSymfony</w:t>
+      </w:r>
     </w:p>
     <w:p>
       <w:pPr>
@@ -8083,16 +7751,8 @@
         <w:rPr>
           <w:rFonts w:ascii="Arial" w:hAnsi="Arial" w:cs="Arial"/>
         </w:rPr>
-        <w:t xml:space="preserve">Bundle </w:t>
-      </w:r>
-      <w:proofErr w:type="spellStart"/>
-      <w:r>
-        <w:rPr>
-          <w:rFonts w:ascii="Arial" w:hAnsi="Arial" w:cs="Arial"/>
-        </w:rPr>
-        <w:t>Sonata</w:t>
-      </w:r>
-      <w:proofErr w:type="spellEnd"/>
+        <w:t>Bundle Sonata</w:t>
+      </w:r>
     </w:p>
     <w:p>
       <w:pPr>
@@ -8105,14 +7765,12 @@
           <w:rFonts w:ascii="Arial" w:hAnsi="Arial" w:cs="Arial"/>
         </w:rPr>
       </w:pPr>
-      <w:proofErr w:type="spellStart"/>
       <w:r>
         <w:rPr>
           <w:rFonts w:ascii="Arial" w:hAnsi="Arial" w:cs="Arial"/>
         </w:rPr>
         <w:t>Bootstrap</w:t>
       </w:r>
-      <w:proofErr w:type="spellEnd"/>
     </w:p>
     <w:p>
       <w:pPr>
@@ -8125,14 +7783,12 @@
           <w:rFonts w:ascii="Arial" w:hAnsi="Arial" w:cs="Arial"/>
         </w:rPr>
       </w:pPr>
-      <w:proofErr w:type="spellStart"/>
       <w:r>
         <w:rPr>
           <w:rFonts w:ascii="Arial" w:hAnsi="Arial" w:cs="Arial"/>
         </w:rPr>
         <w:t>jQuery</w:t>
       </w:r>
-      <w:proofErr w:type="spellEnd"/>
     </w:p>
     <w:p>
       <w:pPr>
@@ -8151,7 +7807,7 @@
           <w:rFonts w:ascii="Arial" w:hAnsi="Arial" w:cs="Arial"/>
         </w:rPr>
       </w:pPr>
-      <w:bookmarkStart w:id="17" w:name="_Toc482733284"/>
+      <w:bookmarkStart w:id="16" w:name="_Toc482733284"/>
       <w:r>
         <w:rPr>
           <w:rFonts w:ascii="Arial" w:hAnsi="Arial" w:cs="Arial"/>
@@ -8164,7 +7820,7 @@
         </w:rPr>
         <w:t>Charte Graphique :</w:t>
       </w:r>
-      <w:bookmarkEnd w:id="17"/>
+      <w:bookmarkEnd w:id="16"/>
       <w:r>
         <w:rPr>
           <w:rFonts w:ascii="Arial" w:hAnsi="Arial" w:cs="Arial"/>
@@ -8217,14 +7873,7 @@
         <w:rPr>
           <w:rFonts w:ascii="Arial" w:hAnsi="Arial" w:cs="Arial"/>
         </w:rPr>
-        <w:t xml:space="preserve">La charte graphique sera surtout centrée sur le pixel-art, avec des </w:t>
-      </w:r>
-      <w:proofErr w:type="spellStart"/>
-      <w:r>
-        <w:rPr>
-          <w:rFonts w:ascii="Arial" w:hAnsi="Arial" w:cs="Arial"/>
-        </w:rPr>
-        <w:t>screens</w:t>
+        <w:t>La charte graphique sera surtout centrée sur le pixel-art, avec des screens</w:t>
       </w:r>
       <w:r>
         <w:rPr>
@@ -8232,26 +7881,11 @@
         </w:rPr>
         <w:t>hots</w:t>
       </w:r>
-      <w:proofErr w:type="spellEnd"/>
-      <w:r>
-        <w:rPr>
-          <w:rFonts w:ascii="Arial" w:hAnsi="Arial" w:cs="Arial"/>
-        </w:rPr>
-        <w:t xml:space="preserve"> de jeux vidéo. Possibilité de montrer des </w:t>
-      </w:r>
-      <w:proofErr w:type="spellStart"/>
-      <w:r>
-        <w:rPr>
-          <w:rFonts w:ascii="Arial" w:hAnsi="Arial" w:cs="Arial"/>
-        </w:rPr>
-        <w:t>fanarts</w:t>
-      </w:r>
-      <w:proofErr w:type="spellEnd"/>
-      <w:r>
-        <w:rPr>
-          <w:rFonts w:ascii="Arial" w:hAnsi="Arial" w:cs="Arial"/>
-        </w:rPr>
-        <w:t xml:space="preserve"> (qui ont tend</w:t>
+      <w:r>
+        <w:rPr>
+          <w:rFonts w:ascii="Arial" w:hAnsi="Arial" w:cs="Arial"/>
+        </w:rPr>
+        <w:t xml:space="preserve"> de jeux vidéo. Possibilité de montrer des fanarts (qui ont tend</w:t>
       </w:r>
       <w:r>
         <w:rPr>
@@ -8314,63 +7948,13 @@
         <w:rPr>
           <w:rFonts w:ascii="Arial" w:hAnsi="Arial" w:cs="Arial"/>
         </w:rPr>
-        <w:t xml:space="preserve">// éventuellement créer un </w:t>
-      </w:r>
-      <w:proofErr w:type="spellStart"/>
-      <w:r>
-        <w:rPr>
-          <w:rFonts w:ascii="Arial" w:hAnsi="Arial" w:cs="Arial"/>
-        </w:rPr>
-        <w:t>ui</w:t>
-      </w:r>
-      <w:proofErr w:type="spellEnd"/>
-      <w:r>
-        <w:rPr>
-          <w:rFonts w:ascii="Arial" w:hAnsi="Arial" w:cs="Arial"/>
-        </w:rPr>
-        <w:t>-kit peut être intéressant </w:t>
-      </w:r>
-      <w:proofErr w:type="gramStart"/>
-      <w:r>
-        <w:rPr>
-          <w:rFonts w:ascii="Arial" w:hAnsi="Arial" w:cs="Arial"/>
-        </w:rPr>
-        <w:t>:D</w:t>
-      </w:r>
-      <w:proofErr w:type="gramEnd"/>
-      <w:r>
-        <w:rPr>
-          <w:rFonts w:ascii="Arial" w:hAnsi="Arial" w:cs="Arial"/>
-        </w:rPr>
-        <w:t xml:space="preserve"> D’ailleurs pour générer l’</w:t>
-      </w:r>
-      <w:proofErr w:type="spellStart"/>
-      <w:r>
-        <w:rPr>
-          <w:rFonts w:ascii="Arial" w:hAnsi="Arial" w:cs="Arial"/>
-        </w:rPr>
-        <w:t>ui</w:t>
-      </w:r>
-      <w:proofErr w:type="spellEnd"/>
-      <w:r>
-        <w:rPr>
-          <w:rFonts w:ascii="Arial" w:hAnsi="Arial" w:cs="Arial"/>
-        </w:rPr>
-        <w:t xml:space="preserve">-kit rapidement, je vais tenter de récupérer le </w:t>
-      </w:r>
-      <w:proofErr w:type="spellStart"/>
-      <w:r>
-        <w:rPr>
-          <w:rFonts w:ascii="Arial" w:hAnsi="Arial" w:cs="Arial"/>
-        </w:rPr>
-        <w:t>material</w:t>
-      </w:r>
-      <w:proofErr w:type="spellEnd"/>
-      <w:r>
-        <w:rPr>
-          <w:rFonts w:ascii="Arial" w:hAnsi="Arial" w:cs="Arial"/>
-        </w:rPr>
-        <w:t xml:space="preserve"> design classique de Google, récupérer tous les éléments que je vais être susceptible d’utiliser, les mettre selon les couleurs/style qui rappellent le côté rétro puis m’en servir dans le site.</w:t>
+        <w:t>// éventuellement créer un ui-kit peut être intéressant :D</w:t>
+      </w:r>
+      <w:r>
+        <w:rPr>
+          <w:rFonts w:ascii="Arial" w:hAnsi="Arial" w:cs="Arial"/>
+        </w:rPr>
+        <w:t xml:space="preserve"> D’ailleurs pour générer l’ui-kit rapidement, je vais tenter de récupérer le material design classique de Google, récupérer tous les éléments que je vais être susceptible d’utiliser, les mettre selon les couleurs/style qui rappellent le côté rétro puis m’en servir dans le site.</w:t>
       </w:r>
     </w:p>
     <w:p>
@@ -8388,7 +7972,7 @@
           <w:rFonts w:ascii="Arial" w:hAnsi="Arial" w:cs="Arial"/>
         </w:rPr>
       </w:pPr>
-      <w:bookmarkStart w:id="18" w:name="_Toc482733285"/>
+      <w:bookmarkStart w:id="17" w:name="_Toc482733285"/>
       <w:r>
         <w:rPr>
           <w:rFonts w:ascii="Arial" w:hAnsi="Arial" w:cs="Arial"/>
@@ -8407,7 +7991,7 @@
         </w:rPr>
         <w:t xml:space="preserve"> du site</w:t>
       </w:r>
-      <w:bookmarkEnd w:id="18"/>
+      <w:bookmarkEnd w:id="17"/>
       <w:r>
         <w:rPr>
           <w:rFonts w:ascii="Arial" w:hAnsi="Arial" w:cs="Arial"/>
@@ -8515,7 +8099,7 @@
           <w:rFonts w:ascii="Arial" w:hAnsi="Arial" w:cs="Arial"/>
         </w:rPr>
       </w:pPr>
-      <w:bookmarkStart w:id="19" w:name="_Toc482733286"/>
+      <w:bookmarkStart w:id="18" w:name="_Toc482733286"/>
       <w:r>
         <w:rPr>
           <w:rFonts w:ascii="Arial" w:hAnsi="Arial" w:cs="Arial"/>
@@ -8528,7 +8112,7 @@
         </w:rPr>
         <w:t>hémas fonctionnels des pages</w:t>
       </w:r>
-      <w:bookmarkEnd w:id="19"/>
+      <w:bookmarkEnd w:id="18"/>
     </w:p>
     <w:p>
       <w:pPr>
@@ -8550,14 +8134,14 @@
           <w:rFonts w:ascii="Arial" w:hAnsi="Arial" w:cs="Arial"/>
         </w:rPr>
       </w:pPr>
-      <w:bookmarkStart w:id="20" w:name="_Toc482733287"/>
+      <w:bookmarkStart w:id="19" w:name="_Toc482733287"/>
       <w:r>
         <w:rPr>
           <w:rFonts w:ascii="Arial" w:hAnsi="Arial" w:cs="Arial"/>
         </w:rPr>
         <w:t>La page d’accueil</w:t>
       </w:r>
-      <w:bookmarkEnd w:id="20"/>
+      <w:bookmarkEnd w:id="19"/>
     </w:p>
     <w:p>
       <w:pPr>
@@ -8571,14 +8155,44 @@
           <w:rFonts w:ascii="Arial" w:hAnsi="Arial" w:cs="Arial"/>
         </w:rPr>
       </w:pPr>
-      <w:bookmarkStart w:id="21" w:name="_Toc482733288"/>
-      <w:r>
-        <w:rPr>
-          <w:rFonts w:ascii="Arial" w:hAnsi="Arial" w:cs="Arial"/>
-        </w:rPr>
-        <w:t>La page de contenu (salle/bornes/DDR/consoles rétros/infos pratiques)</w:t>
-      </w:r>
-      <w:bookmarkEnd w:id="21"/>
+      <w:bookmarkStart w:id="20" w:name="_Toc482733288"/>
+      <w:r>
+        <w:rPr>
+          <w:rFonts w:ascii="Arial" w:hAnsi="Arial" w:cs="Arial"/>
+        </w:rPr>
+        <w:t>La page de contenu (</w:t>
+      </w:r>
+      <w:r>
+        <w:rPr>
+          <w:rFonts w:ascii="Arial" w:hAnsi="Arial" w:cs="Arial"/>
+        </w:rPr>
+        <w:t>bornes</w:t>
+      </w:r>
+      <w:r>
+        <w:rPr>
+          <w:rFonts w:ascii="Arial" w:hAnsi="Arial" w:cs="Arial"/>
+        </w:rPr>
+        <w:t xml:space="preserve"> arcades</w:t>
+      </w:r>
+      <w:r>
+        <w:rPr>
+          <w:rFonts w:ascii="Arial" w:hAnsi="Arial" w:cs="Arial"/>
+        </w:rPr>
+        <w:t>/DDR/consoles rétros/</w:t>
+      </w:r>
+      <w:r>
+        <w:rPr>
+          <w:rFonts w:ascii="Arial" w:hAnsi="Arial" w:cs="Arial"/>
+        </w:rPr>
+        <w:t>Espace Mangas</w:t>
+      </w:r>
+      <w:r>
+        <w:rPr>
+          <w:rFonts w:ascii="Arial" w:hAnsi="Arial" w:cs="Arial"/>
+        </w:rPr>
+        <w:t>)</w:t>
+      </w:r>
+      <w:bookmarkEnd w:id="20"/>
     </w:p>
     <w:p>
       <w:pPr>
@@ -8592,27 +8206,21 @@
           <w:rFonts w:ascii="Arial" w:hAnsi="Arial" w:cs="Arial"/>
         </w:rPr>
       </w:pPr>
-      <w:bookmarkStart w:id="22" w:name="_Toc482733289"/>
+      <w:bookmarkStart w:id="21" w:name="_Toc482733289"/>
       <w:r>
         <w:rPr>
           <w:rFonts w:ascii="Arial" w:hAnsi="Arial" w:cs="Arial"/>
         </w:rPr>
         <w:t>La page de news</w:t>
       </w:r>
+      <w:bookmarkEnd w:id="21"/>
+    </w:p>
+    <w:p>
+      <w:r>
+        <w:t>// J’ignore si j’aurais le temps de créer une page de news (A voir si j’arrive à maitriser Sonata assez rapidement…)</w:t>
+      </w:r>
+      <w:bookmarkStart w:id="22" w:name="_GoBack"/>
       <w:bookmarkEnd w:id="22"/>
-    </w:p>
-    <w:p>
-      <w:r>
-        <w:t xml:space="preserve">// J’ignore si j’aurais le temps de créer une page de news (A voir si j’arrive à maitriser </w:t>
-      </w:r>
-      <w:proofErr w:type="spellStart"/>
-      <w:r>
-        <w:t>Sonata</w:t>
-      </w:r>
-      <w:proofErr w:type="spellEnd"/>
-      <w:r>
-        <w:t xml:space="preserve"> assez rapidement…)</w:t>
-      </w:r>
     </w:p>
     <w:p>
       <w:pPr>
@@ -8696,21 +8304,7 @@
         <w:rPr>
           <w:rFonts w:ascii="Arial" w:hAnsi="Arial" w:cs="Arial"/>
         </w:rPr>
-        <w:t xml:space="preserve">// </w:t>
-      </w:r>
-      <w:proofErr w:type="gramStart"/>
-      <w:r>
-        <w:rPr>
-          <w:rFonts w:ascii="Arial" w:hAnsi="Arial" w:cs="Arial"/>
-        </w:rPr>
-        <w:t>à</w:t>
-      </w:r>
-      <w:proofErr w:type="gramEnd"/>
-      <w:r>
-        <w:rPr>
-          <w:rFonts w:ascii="Arial" w:hAnsi="Arial" w:cs="Arial"/>
-        </w:rPr>
-        <w:t xml:space="preserve"> créer</w:t>
+        <w:t>// à créer</w:t>
       </w:r>
     </w:p>
     <w:p>
@@ -8734,7 +8328,6 @@
         <w:rPr>
           <w:rFonts w:ascii="Arial" w:hAnsi="Arial" w:cs="Arial"/>
         </w:rPr>
-        <w:lastRenderedPageBreak/>
         <w:t>Planning</w:t>
       </w:r>
       <w:bookmarkEnd w:id="26"/>
@@ -8843,7 +8436,7 @@
             <v:path o:extrusionok="f" gradientshapeok="t" o:connecttype="rect"/>
             <o:lock v:ext="edit" aspectratio="t"/>
           </v:shapetype>
-          <v:shape id="_x0000_i1025" type="#_x0000_t75" style="width:498pt;height:132pt;mso-left-percent:-10001;mso-top-percent:-10001;mso-position-horizontal:absolute;mso-position-horizontal-relative:char;mso-position-vertical:absolute;mso-position-vertical-relative:line;mso-left-percent:-10001;mso-top-percent:-10001">
+          <v:shape id="_x0000_i1025" type="#_x0000_t75" style="width:497.65pt;height:131.9pt;mso-left-percent:-10001;mso-top-percent:-10001;mso-position-horizontal:absolute;mso-position-horizontal-relative:char;mso-position-vertical:absolute;mso-position-vertical-relative:line;mso-left-percent:-10001;mso-top-percent:-10001">
             <v:imagedata r:id="rId11" o:title="Projet RetromanGames"/>
           </v:shape>
         </w:pict>
@@ -9325,6 +8918,7 @@
               <w:rPr>
                 <w:rFonts w:ascii="Arial" w:hAnsi="Arial" w:cs="Arial"/>
               </w:rPr>
+              <w:lastRenderedPageBreak/>
               <w:t>Frais de configuration</w:t>
             </w:r>
           </w:p>
@@ -9376,7 +8970,6 @@
               <w:rPr>
                 <w:rFonts w:ascii="Arial" w:hAnsi="Arial" w:cs="Arial"/>
               </w:rPr>
-              <w:lastRenderedPageBreak/>
               <w:t xml:space="preserve">Total la première année </w:t>
             </w:r>
           </w:p>
@@ -9472,77 +9065,7 @@
         <w:rPr>
           <w:rFonts w:ascii="Arial" w:hAnsi="Arial" w:cs="Arial"/>
         </w:rPr>
-        <w:t>Nous avons pris un nom de domaine en .</w:t>
-      </w:r>
-      <w:proofErr w:type="spellStart"/>
-      <w:r>
-        <w:rPr>
-          <w:rFonts w:ascii="Arial" w:hAnsi="Arial" w:cs="Arial"/>
-        </w:rPr>
-        <w:t>fr</w:t>
-      </w:r>
-      <w:proofErr w:type="spellEnd"/>
-      <w:r>
-        <w:rPr>
-          <w:rFonts w:ascii="Arial" w:hAnsi="Arial" w:cs="Arial"/>
-        </w:rPr>
-        <w:t xml:space="preserve"> pour des questions de référencement (le client souhaite uniquement un référencement à l’échelle de la France) mais aussi pour des questions de sécurité </w:t>
-      </w:r>
-      <w:proofErr w:type="gramStart"/>
-      <w:r>
-        <w:rPr>
-          <w:rFonts w:ascii="Arial" w:hAnsi="Arial" w:cs="Arial"/>
-        </w:rPr>
-        <w:t>:  les</w:t>
-      </w:r>
-      <w:proofErr w:type="gramEnd"/>
-      <w:r>
-        <w:rPr>
-          <w:rFonts w:ascii="Arial" w:hAnsi="Arial" w:cs="Arial"/>
-        </w:rPr>
-        <w:t xml:space="preserve"> adresses en .</w:t>
-      </w:r>
-      <w:proofErr w:type="spellStart"/>
-      <w:r>
-        <w:rPr>
-          <w:rFonts w:ascii="Arial" w:hAnsi="Arial" w:cs="Arial"/>
-        </w:rPr>
-        <w:t>fr</w:t>
-      </w:r>
-      <w:proofErr w:type="spellEnd"/>
-      <w:r>
-        <w:rPr>
-          <w:rFonts w:ascii="Arial" w:hAnsi="Arial" w:cs="Arial"/>
-        </w:rPr>
-        <w:t xml:space="preserve"> sont un peu moins sujettes à des attaques de hackers que celles en .</w:t>
-      </w:r>
-      <w:proofErr w:type="spellStart"/>
-      <w:r>
-        <w:rPr>
-          <w:rFonts w:ascii="Arial" w:hAnsi="Arial" w:cs="Arial"/>
-        </w:rPr>
-        <w:t>com</w:t>
-      </w:r>
-      <w:proofErr w:type="spellEnd"/>
-      <w:r>
-        <w:rPr>
-          <w:rFonts w:ascii="Arial" w:hAnsi="Arial" w:cs="Arial"/>
-        </w:rPr>
-        <w:t xml:space="preserve"> (qui sont destinés à l’</w:t>
-      </w:r>
-      <w:proofErr w:type="spellStart"/>
-      <w:r>
-        <w:rPr>
-          <w:rFonts w:ascii="Arial" w:hAnsi="Arial" w:cs="Arial"/>
-        </w:rPr>
-        <w:t>inernational</w:t>
-      </w:r>
-      <w:proofErr w:type="spellEnd"/>
-      <w:r>
-        <w:rPr>
-          <w:rFonts w:ascii="Arial" w:hAnsi="Arial" w:cs="Arial"/>
-        </w:rPr>
-        <w:t xml:space="preserve">). </w:t>
+        <w:t xml:space="preserve">Nous avons pris un nom de domaine en .fr pour des questions de référencement (le client souhaite uniquement un référencement à l’échelle de la France) mais aussi pour des questions de sécurité :  les adresses en .fr sont un peu moins sujettes à des attaques de hackers que celles en .com (qui sont destinés à l’inernational). </w:t>
       </w:r>
     </w:p>
     <w:p>
@@ -9595,27 +9118,13 @@
         <w:rPr>
           <w:rFonts w:ascii="Arial" w:hAnsi="Arial" w:cs="Arial"/>
         </w:rPr>
-        <w:t xml:space="preserve">’organiser une campagne Google </w:t>
-      </w:r>
-      <w:proofErr w:type="spellStart"/>
-      <w:r>
-        <w:rPr>
-          <w:rFonts w:ascii="Arial" w:hAnsi="Arial" w:cs="Arial"/>
-        </w:rPr>
-        <w:t>AdW</w:t>
-      </w:r>
-      <w:r>
-        <w:rPr>
-          <w:rFonts w:ascii="Arial" w:hAnsi="Arial" w:cs="Arial"/>
-        </w:rPr>
-        <w:t>ords</w:t>
-      </w:r>
-      <w:proofErr w:type="spellEnd"/>
-      <w:r>
-        <w:rPr>
-          <w:rFonts w:ascii="Arial" w:hAnsi="Arial" w:cs="Arial"/>
-        </w:rPr>
-        <w:t>.</w:t>
+        <w:t>’organiser une campagne Google AdW</w:t>
+      </w:r>
+      <w:r>
+        <w:rPr>
+          <w:rFonts w:ascii="Arial" w:hAnsi="Arial" w:cs="Arial"/>
+        </w:rPr>
+        <w:t>ords.</w:t>
       </w:r>
     </w:p>
     <w:p>
@@ -9643,21 +9152,7 @@
         <w:rPr>
           <w:rFonts w:ascii="Arial" w:hAnsi="Arial" w:cs="Arial"/>
         </w:rPr>
-        <w:t xml:space="preserve">Retro, </w:t>
-      </w:r>
-      <w:proofErr w:type="spellStart"/>
-      <w:r>
-        <w:rPr>
-          <w:rFonts w:ascii="Arial" w:hAnsi="Arial" w:cs="Arial"/>
-        </w:rPr>
-        <w:t>RetroManGames</w:t>
-      </w:r>
-      <w:proofErr w:type="spellEnd"/>
-      <w:r>
-        <w:rPr>
-          <w:rFonts w:ascii="Arial" w:hAnsi="Arial" w:cs="Arial"/>
-        </w:rPr>
-        <w:t xml:space="preserve">, Consoles Rétro, Salle d’arcade paris, Salle d’arcade rétro, Salle de jeux, Jeux vidéo… </w:t>
+        <w:t xml:space="preserve">Retro, RetroManGames, Consoles Rétro, Salle d’arcade paris, Salle d’arcade rétro, Salle de jeux, Jeux vidéo… </w:t>
       </w:r>
     </w:p>
     <w:p>
@@ -9693,21 +9188,7 @@
         <w:rPr>
           <w:rFonts w:ascii="Arial" w:hAnsi="Arial" w:cs="Arial"/>
         </w:rPr>
-        <w:t xml:space="preserve"> </w:t>
-      </w:r>
-      <w:proofErr w:type="gramStart"/>
-      <w:r>
-        <w:rPr>
-          <w:rFonts w:ascii="Arial" w:hAnsi="Arial" w:cs="Arial"/>
-        </w:rPr>
-        <w:t>le</w:t>
-      </w:r>
-      <w:proofErr w:type="gramEnd"/>
-      <w:r>
-        <w:rPr>
-          <w:rFonts w:ascii="Arial" w:hAnsi="Arial" w:cs="Arial"/>
-        </w:rPr>
-        <w:t xml:space="preserve"> site étant fictif, la stratégie est notée, cependant, le référencement ne sera pas appliqué, bien que le site pourra être optimisé en ce sens. </w:t>
+        <w:t xml:space="preserve"> le site étant fictif, la stratégie est notée, cependant, le référencement ne sera pas appliqué, bien que le site pourra être optimisé en ce sens. </w:t>
       </w:r>
     </w:p>
     <w:p>
@@ -9821,21 +9302,7 @@
         <w:rPr>
           <w:rFonts w:ascii="Arial" w:hAnsi="Arial" w:cs="Arial"/>
         </w:rPr>
-        <w:t xml:space="preserve">// </w:t>
-      </w:r>
-      <w:proofErr w:type="gramStart"/>
-      <w:r>
-        <w:rPr>
-          <w:rFonts w:ascii="Arial" w:hAnsi="Arial" w:cs="Arial"/>
-        </w:rPr>
-        <w:t>à</w:t>
-      </w:r>
-      <w:proofErr w:type="gramEnd"/>
-      <w:r>
-        <w:rPr>
-          <w:rFonts w:ascii="Arial" w:hAnsi="Arial" w:cs="Arial"/>
-        </w:rPr>
-        <w:t xml:space="preserve"> compléter</w:t>
+        <w:t>// à compléter</w:t>
       </w:r>
     </w:p>
     <w:p>
@@ -9880,21 +9347,7 @@
         <w:rPr>
           <w:rFonts w:ascii="Arial" w:hAnsi="Arial" w:cs="Arial"/>
         </w:rPr>
-        <w:t xml:space="preserve">// </w:t>
-      </w:r>
-      <w:proofErr w:type="gramStart"/>
-      <w:r>
-        <w:rPr>
-          <w:rFonts w:ascii="Arial" w:hAnsi="Arial" w:cs="Arial"/>
-        </w:rPr>
-        <w:t>à</w:t>
-      </w:r>
-      <w:proofErr w:type="gramEnd"/>
-      <w:r>
-        <w:rPr>
-          <w:rFonts w:ascii="Arial" w:hAnsi="Arial" w:cs="Arial"/>
-        </w:rPr>
-        <w:t xml:space="preserve"> compléter</w:t>
+        <w:t>// à compléter</w:t>
       </w:r>
     </w:p>
     <w:p>
@@ -10148,7 +9601,6 @@
         </w:rPr>
         <w:t xml:space="preserve">La société </w:t>
       </w:r>
-      <w:proofErr w:type="spellStart"/>
       <w:r>
         <w:rPr>
           <w:rFonts w:ascii="Arial" w:hAnsi="Arial" w:cs="Arial"/>
@@ -10157,7 +9609,6 @@
         </w:rPr>
         <w:t>Galaxynet</w:t>
       </w:r>
-      <w:proofErr w:type="spellEnd"/>
       <w:r>
         <w:rPr>
           <w:rFonts w:ascii="Arial" w:hAnsi="Arial" w:cs="Arial"/>
@@ -10250,7 +9701,6 @@
         </w:rPr>
         <w:br/>
       </w:r>
-      <w:proofErr w:type="spellStart"/>
       <w:r>
         <w:rPr>
           <w:rFonts w:ascii="Arial" w:hAnsi="Arial" w:cs="Arial"/>
@@ -10259,7 +9709,6 @@
         </w:rPr>
         <w:t>RetroManGames</w:t>
       </w:r>
-      <w:proofErr w:type="spellEnd"/>
       <w:r>
         <w:rPr>
           <w:rFonts w:ascii="Arial" w:hAnsi="Arial" w:cs="Arial"/>
@@ -10282,18 +9731,8 @@
           <w:sz w:val="24"/>
           <w:szCs w:val="24"/>
         </w:rPr>
-        <w:t xml:space="preserve">Mme </w:t>
-      </w:r>
-      <w:proofErr w:type="spellStart"/>
-      <w:r>
-        <w:rPr>
-          <w:rFonts w:ascii="Arial" w:hAnsi="Arial" w:cs="Arial"/>
-          <w:sz w:val="24"/>
-          <w:szCs w:val="24"/>
-        </w:rPr>
-        <w:t>Croft</w:t>
-      </w:r>
-      <w:proofErr w:type="spellEnd"/>
+        <w:t>Mme Croft</w:t>
+      </w:r>
       <w:r>
         <w:rPr>
           <w:rFonts w:ascii="Arial" w:hAnsi="Arial" w:cs="Arial"/>
@@ -11217,25 +10656,7 @@
           <w:szCs w:val="24"/>
         </w:rPr>
         <w:br/>
-        <w:t xml:space="preserve">Le client s'interdit d'engager, ou de faire travailler d'aucune manière, tout collaborateur présent ou futur du prestataire. La présente clause vaudra, quelle que soit la spécialisation du collaborateur en cause, et même dans l'hypothèse </w:t>
-      </w:r>
-      <w:proofErr w:type="spellStart"/>
-      <w:r>
-        <w:rPr>
-          <w:rFonts w:ascii="Arial" w:hAnsi="Arial" w:cs="Arial"/>
-          <w:sz w:val="24"/>
-          <w:szCs w:val="24"/>
-        </w:rPr>
-        <w:t>ou</w:t>
-      </w:r>
-      <w:proofErr w:type="spellEnd"/>
-      <w:r>
-        <w:rPr>
-          <w:rFonts w:ascii="Arial" w:hAnsi="Arial" w:cs="Arial"/>
-          <w:sz w:val="24"/>
-          <w:szCs w:val="24"/>
-        </w:rPr>
-        <w:t xml:space="preserve"> la sollicitation serait à l'initiative dudit collaborateur. La présente clause développera ses effets pendant toute l'exécution du présent contrat, et pendant deux ans à compter de sa terminaison. </w:t>
+        <w:t>Le client s'interdit d'engager, ou de faire travailler d'aucune manière, tout collaborateur présent ou futur du prestataire. La présente clause vaudra, quelle que soit la spécialisation du collaborateur en cause, et même dans l'hypothèse ou la sollicitation serait à l'initiative dudit collaborateur. La présente clause développera ses effets pendant toute l'exécution du présent contrat, et pendant deux ans à compter de sa terminaison. </w:t>
       </w:r>
       <w:r>
         <w:rPr>
@@ -11322,25 +10743,7 @@
           <w:szCs w:val="24"/>
         </w:rPr>
         <w:br/>
-        <w:t xml:space="preserve">Si le client n'obtient pas la propriété de "l'œuvre", il pourra sans doute en tirer le profit d'information, mais ne pourra pas reproduire et commercialiser les documents qui la </w:t>
-      </w:r>
-      <w:proofErr w:type="gramStart"/>
-      <w:r>
-        <w:rPr>
-          <w:rFonts w:ascii="Arial" w:hAnsi="Arial" w:cs="Arial"/>
-          <w:sz w:val="24"/>
-          <w:szCs w:val="24"/>
-        </w:rPr>
-        <w:t>supporte</w:t>
-      </w:r>
-      <w:proofErr w:type="gramEnd"/>
-      <w:r>
-        <w:rPr>
-          <w:rFonts w:ascii="Arial" w:hAnsi="Arial" w:cs="Arial"/>
-          <w:sz w:val="24"/>
-          <w:szCs w:val="24"/>
-        </w:rPr>
-        <w:t>. </w:t>
+        <w:t>Si le client n'obtient pas la propriété de "l'œuvre", il pourra sans doute en tirer le profit d'information, mais ne pourra pas reproduire et commercialiser les documents qui la supporte. </w:t>
       </w:r>
       <w:r>
         <w:rPr>
@@ -11418,25 +10821,7 @@
           <w:szCs w:val="24"/>
         </w:rPr>
         <w:br/>
-        <w:t xml:space="preserve">La présente </w:t>
-      </w:r>
-      <w:proofErr w:type="spellStart"/>
-      <w:r>
-        <w:rPr>
-          <w:rFonts w:ascii="Arial" w:hAnsi="Arial" w:cs="Arial"/>
-          <w:sz w:val="24"/>
-          <w:szCs w:val="24"/>
-        </w:rPr>
-        <w:t>cession</w:t>
-      </w:r>
-      <w:proofErr w:type="spellEnd"/>
-      <w:r>
-        <w:rPr>
-          <w:rFonts w:ascii="Arial" w:hAnsi="Arial" w:cs="Arial"/>
-          <w:sz w:val="24"/>
-          <w:szCs w:val="24"/>
-        </w:rPr>
-        <w:t xml:space="preserve"> vaut pour tous territoires et pour toute la durée de protection dont l'œuvre fait l'objet. Le prestataire s'interdit pour l'avenir tout fait d'exploitation de l'œuvre précitée. De convention expresse, le client acquiert la propriété de l'œuvre dont il s'agit, au fur et à mesure de son élaboration. </w:t>
+        <w:t>La présente cession vaut pour tous territoires et pour toute la durée de protection dont l'œuvre fait l'objet. Le prestataire s'interdit pour l'avenir tout fait d'exploitation de l'œuvre précitée. De convention expresse, le client acquiert la propriété de l'œuvre dont il s'agit, au fur et à mesure de son élaboration. </w:t>
       </w:r>
       <w:r>
         <w:rPr>
@@ -11787,18 +11172,8 @@
           <w:sz w:val="24"/>
           <w:szCs w:val="24"/>
         </w:rPr>
-        <w:t xml:space="preserve"> </w:t>
-      </w:r>
-      <w:proofErr w:type="spellStart"/>
-      <w:r>
-        <w:rPr>
-          <w:rFonts w:ascii="Arial" w:hAnsi="Arial" w:cs="Arial"/>
-          <w:sz w:val="24"/>
-          <w:szCs w:val="24"/>
-        </w:rPr>
-        <w:t>Khayat</w:t>
-      </w:r>
-      <w:proofErr w:type="spellEnd"/>
+        <w:t xml:space="preserve"> Khayat</w:t>
+      </w:r>
       <w:r>
         <w:rPr>
           <w:rFonts w:ascii="Arial" w:hAnsi="Arial" w:cs="Arial"/>
@@ -12128,18 +11503,8 @@
           <w:sz w:val="24"/>
           <w:szCs w:val="24"/>
         </w:rPr>
-        <w:t xml:space="preserve"> Abderrahmane </w:t>
-      </w:r>
-      <w:proofErr w:type="spellStart"/>
-      <w:r>
-        <w:rPr>
-          <w:rFonts w:ascii="Arial" w:hAnsi="Arial" w:cs="Arial"/>
-          <w:sz w:val="24"/>
-          <w:szCs w:val="24"/>
-        </w:rPr>
-        <w:t>Chouaki</w:t>
-      </w:r>
-      <w:proofErr w:type="spellEnd"/>
+        <w:t xml:space="preserve"> Abderrahmane Chouaki</w:t>
+      </w:r>
       <w:r>
         <w:rPr>
           <w:rFonts w:ascii="Arial" w:hAnsi="Arial" w:cs="Arial"/>
@@ -12504,7 +11869,7 @@
 </file>
 
 <file path=word/endnotes.xml><?xml version="1.0" encoding="utf-8"?>
-<w:endnotes xmlns:wpc="http://schemas.microsoft.com/office/word/2010/wordprocessingCanvas" xmlns:mc="http://schemas.openxmlformats.org/markup-compatibility/2006" xmlns:o="urn:schemas-microsoft-com:office:office" xmlns:r="http://schemas.openxmlformats.org/officeDocument/2006/relationships" xmlns:m="http://schemas.openxmlformats.org/officeDocument/2006/math" xmlns:v="urn:schemas-microsoft-com:vml" xmlns:wp14="http://schemas.microsoft.com/office/word/2010/wordprocessingDrawing" xmlns:wp="http://schemas.openxmlformats.org/drawingml/2006/wordprocessingDrawing" xmlns:w10="urn:schemas-microsoft-com:office:word" xmlns:w="http://schemas.openxmlformats.org/wordprocessingml/2006/main" xmlns:w14="http://schemas.microsoft.com/office/word/2010/wordml" xmlns:w15="http://schemas.microsoft.com/office/word/2012/wordml" xmlns:wpg="http://schemas.microsoft.com/office/word/2010/wordprocessingGroup" xmlns:wpi="http://schemas.microsoft.com/office/word/2010/wordprocessingInk" xmlns:wne="http://schemas.microsoft.com/office/word/2006/wordml" xmlns:wps="http://schemas.microsoft.com/office/word/2010/wordprocessingShape" mc:Ignorable="w14 w15 wp14">
+<w:endnotes xmlns:wpc="http://schemas.microsoft.com/office/word/2010/wordprocessingCanvas" xmlns:cx="http://schemas.microsoft.com/office/drawing/2014/chartex" xmlns:cx1="http://schemas.microsoft.com/office/drawing/2015/9/8/chartex" xmlns:mc="http://schemas.openxmlformats.org/markup-compatibility/2006" xmlns:o="urn:schemas-microsoft-com:office:office" xmlns:r="http://schemas.openxmlformats.org/officeDocument/2006/relationships" xmlns:m="http://schemas.openxmlformats.org/officeDocument/2006/math" xmlns:v="urn:schemas-microsoft-com:vml" xmlns:wp14="http://schemas.microsoft.com/office/word/2010/wordprocessingDrawing" xmlns:wp="http://schemas.openxmlformats.org/drawingml/2006/wordprocessingDrawing" xmlns:w10="urn:schemas-microsoft-com:office:word" xmlns:w="http://schemas.openxmlformats.org/wordprocessingml/2006/main" xmlns:w14="http://schemas.microsoft.com/office/word/2010/wordml" xmlns:w15="http://schemas.microsoft.com/office/word/2012/wordml" xmlns:w16se="http://schemas.microsoft.com/office/word/2015/wordml/symex" xmlns:wpg="http://schemas.microsoft.com/office/word/2010/wordprocessingGroup" xmlns:wpi="http://schemas.microsoft.com/office/word/2010/wordprocessingInk" xmlns:wne="http://schemas.microsoft.com/office/word/2006/wordml" xmlns:wps="http://schemas.microsoft.com/office/word/2010/wordprocessingShape" mc:Ignorable="w14 w15 w16se wp14">
   <w:endnote w:type="separator" w:id="-1">
     <w:p>
       <w:pPr>
@@ -12529,7 +11894,7 @@
 </file>
 
 <file path=word/footer1.xml><?xml version="1.0" encoding="utf-8"?>
-<w:ftr xmlns:wpc="http://schemas.microsoft.com/office/word/2010/wordprocessingCanvas" xmlns:mc="http://schemas.openxmlformats.org/markup-compatibility/2006" xmlns:o="urn:schemas-microsoft-com:office:office" xmlns:r="http://schemas.openxmlformats.org/officeDocument/2006/relationships" xmlns:m="http://schemas.openxmlformats.org/officeDocument/2006/math" xmlns:v="urn:schemas-microsoft-com:vml" xmlns:wp14="http://schemas.microsoft.com/office/word/2010/wordprocessingDrawing" xmlns:wp="http://schemas.openxmlformats.org/drawingml/2006/wordprocessingDrawing" xmlns:w10="urn:schemas-microsoft-com:office:word" xmlns:w="http://schemas.openxmlformats.org/wordprocessingml/2006/main" xmlns:w14="http://schemas.microsoft.com/office/word/2010/wordml" xmlns:w15="http://schemas.microsoft.com/office/word/2012/wordml" xmlns:wpg="http://schemas.microsoft.com/office/word/2010/wordprocessingGroup" xmlns:wpi="http://schemas.microsoft.com/office/word/2010/wordprocessingInk" xmlns:wne="http://schemas.microsoft.com/office/word/2006/wordml" xmlns:wps="http://schemas.microsoft.com/office/word/2010/wordprocessingShape" mc:Ignorable="w14 w15 wp14">
+<w:ftr xmlns:wpc="http://schemas.microsoft.com/office/word/2010/wordprocessingCanvas" xmlns:cx="http://schemas.microsoft.com/office/drawing/2014/chartex" xmlns:cx1="http://schemas.microsoft.com/office/drawing/2015/9/8/chartex" xmlns:mc="http://schemas.openxmlformats.org/markup-compatibility/2006" xmlns:o="urn:schemas-microsoft-com:office:office" xmlns:r="http://schemas.openxmlformats.org/officeDocument/2006/relationships" xmlns:m="http://schemas.openxmlformats.org/officeDocument/2006/math" xmlns:v="urn:schemas-microsoft-com:vml" xmlns:wp14="http://schemas.microsoft.com/office/word/2010/wordprocessingDrawing" xmlns:wp="http://schemas.openxmlformats.org/drawingml/2006/wordprocessingDrawing" xmlns:w10="urn:schemas-microsoft-com:office:word" xmlns:w="http://schemas.openxmlformats.org/wordprocessingml/2006/main" xmlns:w14="http://schemas.microsoft.com/office/word/2010/wordml" xmlns:w15="http://schemas.microsoft.com/office/word/2012/wordml" xmlns:w16se="http://schemas.microsoft.com/office/word/2015/wordml/symex" xmlns:wpg="http://schemas.microsoft.com/office/word/2010/wordprocessingGroup" xmlns:wpi="http://schemas.microsoft.com/office/word/2010/wordprocessingInk" xmlns:wne="http://schemas.microsoft.com/office/word/2006/wordml" xmlns:wps="http://schemas.microsoft.com/office/word/2010/wordprocessingShape" mc:Ignorable="w14 w15 w16se wp14">
   <w:p>
     <w:pPr>
       <w:pStyle w:val="Pieddepage"/>
@@ -12613,7 +11978,7 @@
         </mc:Choice>
         <mc:Fallback>
           <w:pict>
-            <v:rect w14:anchorId="508CEF8B" id="Rectangle 452" o:spid="_x0000_s1026" style="position:absolute;margin-left:0;margin-top:0;width:579.9pt;height:750.3pt;z-index:251659264;visibility:visible;mso-wrap-style:square;mso-width-percent:950;mso-height-percent:950;mso-wrap-distance-left:9pt;mso-wrap-distance-top:0;mso-wrap-distance-right:9pt;mso-wrap-distance-bottom:0;mso-position-horizontal:center;mso-position-horizontal-relative:page;mso-position-vertical:center;mso-position-vertical-relative:page;mso-width-percent:950;mso-height-percent:950;mso-width-relative:page;mso-height-relative:page;v-text-anchor:middle" o:gfxdata="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" filled="f" strokecolor="#747070 [1614]" strokeweight="1.25pt">
+            <v:rect w14:anchorId="721617BE" id="Rectangle 452" o:spid="_x0000_s1026" style="position:absolute;margin-left:0;margin-top:0;width:579.9pt;height:750.3pt;z-index:251659264;visibility:visible;mso-wrap-style:square;mso-width-percent:950;mso-height-percent:950;mso-wrap-distance-left:9pt;mso-wrap-distance-top:0;mso-wrap-distance-right:9pt;mso-wrap-distance-bottom:0;mso-position-horizontal:center;mso-position-horizontal-relative:page;mso-position-vertical:center;mso-position-vertical-relative:page;mso-width-percent:950;mso-height-percent:950;mso-width-relative:page;mso-height-relative:page;v-text-anchor:middle" o:gfxdata="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" filled="f" strokecolor="#747070 [1614]" strokeweight="1.25pt">
               <w10:wrap anchorx="page" anchory="page"/>
             </v:rect>
           </w:pict>
@@ -12669,7 +12034,7 @@
         <w:sz w:val="20"/>
         <w:szCs w:val="20"/>
       </w:rPr>
-      <w:t>2</w:t>
+      <w:t>7</w:t>
     </w:r>
     <w:r>
       <w:rPr>
@@ -12685,7 +12050,7 @@
 </file>
 
 <file path=word/footnotes.xml><?xml version="1.0" encoding="utf-8"?>
-<w:footnotes xmlns:wpc="http://schemas.microsoft.com/office/word/2010/wordprocessingCanvas" xmlns:mc="http://schemas.openxmlformats.org/markup-compatibility/2006" xmlns:o="urn:schemas-microsoft-com:office:office" xmlns:r="http://schemas.openxmlformats.org/officeDocument/2006/relationships" xmlns:m="http://schemas.openxmlformats.org/officeDocument/2006/math" xmlns:v="urn:schemas-microsoft-com:vml" xmlns:wp14="http://schemas.microsoft.com/office/word/2010/wordprocessingDrawing" xmlns:wp="http://schemas.openxmlformats.org/drawingml/2006/wordprocessingDrawing" xmlns:w10="urn:schemas-microsoft-com:office:word" xmlns:w="http://schemas.openxmlformats.org/wordprocessingml/2006/main" xmlns:w14="http://schemas.microsoft.com/office/word/2010/wordml" xmlns:w15="http://schemas.microsoft.com/office/word/2012/wordml" xmlns:wpg="http://schemas.microsoft.com/office/word/2010/wordprocessingGroup" xmlns:wpi="http://schemas.microsoft.com/office/word/2010/wordprocessingInk" xmlns:wne="http://schemas.microsoft.com/office/word/2006/wordml" xmlns:wps="http://schemas.microsoft.com/office/word/2010/wordprocessingShape" mc:Ignorable="w14 w15 wp14">
+<w:footnotes xmlns:wpc="http://schemas.microsoft.com/office/word/2010/wordprocessingCanvas" xmlns:cx="http://schemas.microsoft.com/office/drawing/2014/chartex" xmlns:cx1="http://schemas.microsoft.com/office/drawing/2015/9/8/chartex" xmlns:mc="http://schemas.openxmlformats.org/markup-compatibility/2006" xmlns:o="urn:schemas-microsoft-com:office:office" xmlns:r="http://schemas.openxmlformats.org/officeDocument/2006/relationships" xmlns:m="http://schemas.openxmlformats.org/officeDocument/2006/math" xmlns:v="urn:schemas-microsoft-com:vml" xmlns:wp14="http://schemas.microsoft.com/office/word/2010/wordprocessingDrawing" xmlns:wp="http://schemas.openxmlformats.org/drawingml/2006/wordprocessingDrawing" xmlns:w10="urn:schemas-microsoft-com:office:word" xmlns:w="http://schemas.openxmlformats.org/wordprocessingml/2006/main" xmlns:w14="http://schemas.microsoft.com/office/word/2010/wordml" xmlns:w15="http://schemas.microsoft.com/office/word/2012/wordml" xmlns:w16se="http://schemas.microsoft.com/office/word/2015/wordml/symex" xmlns:wpg="http://schemas.microsoft.com/office/word/2010/wordprocessingGroup" xmlns:wpi="http://schemas.microsoft.com/office/word/2010/wordprocessingInk" xmlns:wne="http://schemas.microsoft.com/office/word/2006/wordml" xmlns:wps="http://schemas.microsoft.com/office/word/2010/wordprocessingShape" mc:Ignorable="w14 w15 w16se wp14">
   <w:footnote w:type="separator" w:id="-1">
     <w:p>
       <w:pPr>
@@ -12710,8 +12075,8 @@
 </file>
 
 <file path=word/numbering.xml><?xml version="1.0" encoding="utf-8"?>
-<w:numbering xmlns:wpc="http://schemas.microsoft.com/office/word/2010/wordprocessingCanvas" xmlns:mc="http://schemas.openxmlformats.org/markup-compatibility/2006" xmlns:o="urn:schemas-microsoft-com:office:office" xmlns:r="http://schemas.openxmlformats.org/officeDocument/2006/relationships" xmlns:m="http://schemas.openxmlformats.org/officeDocument/2006/math" xmlns:v="urn:schemas-microsoft-com:vml" xmlns:wp14="http://schemas.microsoft.com/office/word/2010/wordprocessingDrawing" xmlns:wp="http://schemas.openxmlformats.org/drawingml/2006/wordprocessingDrawing" xmlns:w10="urn:schemas-microsoft-com:office:word" xmlns:w="http://schemas.openxmlformats.org/wordprocessingml/2006/main" xmlns:w14="http://schemas.microsoft.com/office/word/2010/wordml" xmlns:w15="http://schemas.microsoft.com/office/word/2012/wordml" xmlns:wpg="http://schemas.microsoft.com/office/word/2010/wordprocessingGroup" xmlns:wpi="http://schemas.microsoft.com/office/word/2010/wordprocessingInk" xmlns:wne="http://schemas.microsoft.com/office/word/2006/wordml" xmlns:wps="http://schemas.microsoft.com/office/word/2010/wordprocessingShape" mc:Ignorable="w14 w15 wp14">
-  <w:abstractNum w:abstractNumId="0">
+<w:numbering xmlns:wpc="http://schemas.microsoft.com/office/word/2010/wordprocessingCanvas" xmlns:cx="http://schemas.microsoft.com/office/drawing/2014/chartex" xmlns:cx1="http://schemas.microsoft.com/office/drawing/2015/9/8/chartex" xmlns:mc="http://schemas.openxmlformats.org/markup-compatibility/2006" xmlns:o="urn:schemas-microsoft-com:office:office" xmlns:r="http://schemas.openxmlformats.org/officeDocument/2006/relationships" xmlns:m="http://schemas.openxmlformats.org/officeDocument/2006/math" xmlns:v="urn:schemas-microsoft-com:vml" xmlns:wp14="http://schemas.microsoft.com/office/word/2010/wordprocessingDrawing" xmlns:wp="http://schemas.openxmlformats.org/drawingml/2006/wordprocessingDrawing" xmlns:w10="urn:schemas-microsoft-com:office:word" xmlns:w="http://schemas.openxmlformats.org/wordprocessingml/2006/main" xmlns:w14="http://schemas.microsoft.com/office/word/2010/wordml" xmlns:w15="http://schemas.microsoft.com/office/word/2012/wordml" xmlns:w16se="http://schemas.microsoft.com/office/word/2015/wordml/symex" xmlns:wpg="http://schemas.microsoft.com/office/word/2010/wordprocessingGroup" xmlns:wpi="http://schemas.microsoft.com/office/word/2010/wordprocessingInk" xmlns:wne="http://schemas.microsoft.com/office/word/2006/wordml" xmlns:wps="http://schemas.microsoft.com/office/word/2010/wordprocessingShape" mc:Ignorable="w14 w15 w16se wp14">
+  <w:abstractNum w:abstractNumId="0" w15:restartNumberingAfterBreak="0">
     <w:nsid w:val="13CD413B"/>
     <w:multiLevelType w:val="hybridMultilevel"/>
     <w:tmpl w:val="6E3C8D86"/>
@@ -12824,7 +12189,7 @@
       </w:rPr>
     </w:lvl>
   </w:abstractNum>
-  <w:abstractNum w:abstractNumId="1">
+  <w:abstractNum w:abstractNumId="1" w15:restartNumberingAfterBreak="0">
     <w:nsid w:val="23010412"/>
     <w:multiLevelType w:val="hybridMultilevel"/>
     <w:tmpl w:val="9DC2A220"/>
@@ -12913,7 +12278,7 @@
       </w:pPr>
     </w:lvl>
   </w:abstractNum>
-  <w:abstractNum w:abstractNumId="2">
+  <w:abstractNum w:abstractNumId="2" w15:restartNumberingAfterBreak="0">
     <w:nsid w:val="2B407503"/>
     <w:multiLevelType w:val="hybridMultilevel"/>
     <w:tmpl w:val="54F841FC"/>
@@ -13002,7 +12367,7 @@
       </w:pPr>
     </w:lvl>
   </w:abstractNum>
-  <w:abstractNum w:abstractNumId="3">
+  <w:abstractNum w:abstractNumId="3" w15:restartNumberingAfterBreak="0">
     <w:nsid w:val="2E1632B5"/>
     <w:multiLevelType w:val="hybridMultilevel"/>
     <w:tmpl w:val="87E28750"/>
@@ -13091,7 +12456,7 @@
       </w:pPr>
     </w:lvl>
   </w:abstractNum>
-  <w:abstractNum w:abstractNumId="4">
+  <w:abstractNum w:abstractNumId="4" w15:restartNumberingAfterBreak="0">
     <w:nsid w:val="387C225B"/>
     <w:multiLevelType w:val="multilevel"/>
     <w:tmpl w:val="6C6CE3EC"/>
@@ -13204,7 +12569,7 @@
       </w:rPr>
     </w:lvl>
   </w:abstractNum>
-  <w:abstractNum w:abstractNumId="5">
+  <w:abstractNum w:abstractNumId="5" w15:restartNumberingAfterBreak="0">
     <w:nsid w:val="3FF848F9"/>
     <w:multiLevelType w:val="hybridMultilevel"/>
     <w:tmpl w:val="87E28750"/>
@@ -13293,7 +12658,7 @@
       </w:pPr>
     </w:lvl>
   </w:abstractNum>
-  <w:abstractNum w:abstractNumId="6">
+  <w:abstractNum w:abstractNumId="6" w15:restartNumberingAfterBreak="0">
     <w:nsid w:val="48E53687"/>
     <w:multiLevelType w:val="hybridMultilevel"/>
     <w:tmpl w:val="4C8E4550"/>
@@ -13382,7 +12747,7 @@
       </w:pPr>
     </w:lvl>
   </w:abstractNum>
-  <w:abstractNum w:abstractNumId="7">
+  <w:abstractNum w:abstractNumId="7" w15:restartNumberingAfterBreak="0">
     <w:nsid w:val="4A764F2B"/>
     <w:multiLevelType w:val="hybridMultilevel"/>
     <w:tmpl w:val="B91E3C02"/>
@@ -13495,7 +12860,7 @@
       </w:rPr>
     </w:lvl>
   </w:abstractNum>
-  <w:abstractNum w:abstractNumId="8">
+  <w:abstractNum w:abstractNumId="8" w15:restartNumberingAfterBreak="0">
     <w:nsid w:val="5AAD7939"/>
     <w:multiLevelType w:val="hybridMultilevel"/>
     <w:tmpl w:val="7F80F500"/>
@@ -13608,7 +12973,7 @@
       </w:rPr>
     </w:lvl>
   </w:abstractNum>
-  <w:abstractNum w:abstractNumId="9">
+  <w:abstractNum w:abstractNumId="9" w15:restartNumberingAfterBreak="0">
     <w:nsid w:val="73BB1B5D"/>
     <w:multiLevelType w:val="multilevel"/>
     <w:tmpl w:val="F776354A"/>
@@ -13757,7 +13122,7 @@
       </w:rPr>
     </w:lvl>
   </w:abstractNum>
-  <w:abstractNum w:abstractNumId="10">
+  <w:abstractNum w:abstractNumId="10" w15:restartNumberingAfterBreak="0">
     <w:nsid w:val="7F7C0671"/>
     <w:multiLevelType w:val="hybridMultilevel"/>
     <w:tmpl w:val="A664B464"/>
@@ -13883,7 +13248,7 @@
 </file>
 
 <file path=word/styles.xml><?xml version="1.0" encoding="utf-8"?>
-<w:styles xmlns:mc="http://schemas.openxmlformats.org/markup-compatibility/2006" xmlns:r="http://schemas.openxmlformats.org/officeDocument/2006/relationships" xmlns:w="http://schemas.openxmlformats.org/wordprocessingml/2006/main" xmlns:w14="http://schemas.microsoft.com/office/word/2010/wordml" xmlns:w15="http://schemas.microsoft.com/office/word/2012/wordml" mc:Ignorable="w14 w15">
+<w:styles xmlns:mc="http://schemas.openxmlformats.org/markup-compatibility/2006" xmlns:r="http://schemas.openxmlformats.org/officeDocument/2006/relationships" xmlns:w="http://schemas.openxmlformats.org/wordprocessingml/2006/main" xmlns:w14="http://schemas.microsoft.com/office/word/2010/wordml" xmlns:w15="http://schemas.microsoft.com/office/word/2012/wordml" xmlns:w16se="http://schemas.microsoft.com/office/word/2015/wordml/symex" mc:Ignorable="w14 w15 w16se">
   <w:docDefaults>
     <w:rPrDefault>
       <w:rPr>
@@ -14547,7 +13912,6 @@
       <w:spacing w:after="0" w:line="240" w:lineRule="auto"/>
     </w:pPr>
     <w:tblPr>
-      <w:tblInd w:w="0" w:type="dxa"/>
       <w:tblBorders>
         <w:top w:val="single" w:sz="4" w:space="0" w:color="auto"/>
         <w:left w:val="single" w:sz="4" w:space="0" w:color="auto"/>
@@ -14556,12 +13920,6 @@
         <w:insideH w:val="single" w:sz="4" w:space="0" w:color="auto"/>
         <w:insideV w:val="single" w:sz="4" w:space="0" w:color="auto"/>
       </w:tblBorders>
-      <w:tblCellMar>
-        <w:top w:w="0" w:type="dxa"/>
-        <w:left w:w="108" w:type="dxa"/>
-        <w:bottom w:w="0" w:type="dxa"/>
-        <w:right w:w="108" w:type="dxa"/>
-      </w:tblCellMar>
     </w:tblPr>
   </w:style>
   <w:style w:type="character" w:styleId="CitationHTML">
@@ -15031,7 +14389,7 @@
 </file>
 
 <file path=customXml/itemProps1.xml><?xml version="1.0" encoding="utf-8"?>
-<ds:datastoreItem xmlns:ds="http://schemas.openxmlformats.org/officeDocument/2006/customXml" ds:itemID="{1D8E4924-6810-4605-B2A3-F194030FFCA2}">
+<ds:datastoreItem xmlns:ds="http://schemas.openxmlformats.org/officeDocument/2006/customXml" ds:itemID="{EE6ACF34-CB51-40FC-AEC7-5C72998FCB58}">
   <ds:schemaRefs>
     <ds:schemaRef ds:uri="http://schemas.openxmlformats.org/officeDocument/2006/bibliography"/>
   </ds:schemaRefs>

</xml_diff>

<commit_message>
Finalisation du cahier des charges
</commit_message>
<xml_diff>
--- a/Dossier de projet RETRO MAN GAMES/Projet_Creation_du_site_web_Jeu_video.docx
+++ b/Dossier de projet RETRO MAN GAMES/Projet_Creation_du_site_web_Jeu_video.docx
@@ -1,6 +1,6 @@
 
 <file path=word/document.xml><?xml version="1.0" encoding="utf-8"?>
-<w:document xmlns:wpc="http://schemas.microsoft.com/office/word/2010/wordprocessingCanvas" xmlns:cx="http://schemas.microsoft.com/office/drawing/2014/chartex" xmlns:cx1="http://schemas.microsoft.com/office/drawing/2015/9/8/chartex" xmlns:mc="http://schemas.openxmlformats.org/markup-compatibility/2006" xmlns:o="urn:schemas-microsoft-com:office:office" xmlns:r="http://schemas.openxmlformats.org/officeDocument/2006/relationships" xmlns:m="http://schemas.openxmlformats.org/officeDocument/2006/math" xmlns:v="urn:schemas-microsoft-com:vml" xmlns:wp14="http://schemas.microsoft.com/office/word/2010/wordprocessingDrawing" xmlns:wp="http://schemas.openxmlformats.org/drawingml/2006/wordprocessingDrawing" xmlns:w10="urn:schemas-microsoft-com:office:word" xmlns:w="http://schemas.openxmlformats.org/wordprocessingml/2006/main" xmlns:w14="http://schemas.microsoft.com/office/word/2010/wordml" xmlns:w15="http://schemas.microsoft.com/office/word/2012/wordml" xmlns:w16se="http://schemas.microsoft.com/office/word/2015/wordml/symex" xmlns:wpg="http://schemas.microsoft.com/office/word/2010/wordprocessingGroup" xmlns:wpi="http://schemas.microsoft.com/office/word/2010/wordprocessingInk" xmlns:wne="http://schemas.microsoft.com/office/word/2006/wordml" xmlns:wps="http://schemas.microsoft.com/office/word/2010/wordprocessingShape" mc:Ignorable="w14 w15 w16se wp14">
+<w:document xmlns:wpc="http://schemas.microsoft.com/office/word/2010/wordprocessingCanvas" xmlns:cx="http://schemas.microsoft.com/office/drawing/2014/chartex" xmlns:cx1="http://schemas.microsoft.com/office/drawing/2015/9/8/chartex" xmlns:cx2="http://schemas.microsoft.com/office/drawing/2015/10/21/chartex" xmlns:cx3="http://schemas.microsoft.com/office/drawing/2016/5/9/chartex" xmlns:cx4="http://schemas.microsoft.com/office/drawing/2016/5/10/chartex" xmlns:cx5="http://schemas.microsoft.com/office/drawing/2016/5/11/chartex" xmlns:cx6="http://schemas.microsoft.com/office/drawing/2016/5/12/chartex" xmlns:cx7="http://schemas.microsoft.com/office/drawing/2016/5/13/chartex" xmlns:cx8="http://schemas.microsoft.com/office/drawing/2016/5/14/chartex" xmlns:mc="http://schemas.openxmlformats.org/markup-compatibility/2006" xmlns:o="urn:schemas-microsoft-com:office:office" xmlns:r="http://schemas.openxmlformats.org/officeDocument/2006/relationships" xmlns:m="http://schemas.openxmlformats.org/officeDocument/2006/math" xmlns:v="urn:schemas-microsoft-com:vml" xmlns:wp14="http://schemas.microsoft.com/office/word/2010/wordprocessingDrawing" xmlns:wp="http://schemas.openxmlformats.org/drawingml/2006/wordprocessingDrawing" xmlns:w10="urn:schemas-microsoft-com:office:word" xmlns:w="http://schemas.openxmlformats.org/wordprocessingml/2006/main" xmlns:w14="http://schemas.microsoft.com/office/word/2010/wordml" xmlns:w15="http://schemas.microsoft.com/office/word/2012/wordml" xmlns:w16se="http://schemas.microsoft.com/office/word/2015/wordml/symex" xmlns:wpg="http://schemas.microsoft.com/office/word/2010/wordprocessingGroup" xmlns:wpi="http://schemas.microsoft.com/office/word/2010/wordprocessingInk" xmlns:wne="http://schemas.microsoft.com/office/word/2006/wordml" xmlns:wps="http://schemas.microsoft.com/office/word/2010/wordprocessingShape" mc:Ignorable="w14 w15 w16se wp14">
   <w:body>
     <w:p>
       <w:pPr>
@@ -20,8 +20,16 @@
         <w:rPr>
           <w:rFonts w:ascii="Arial" w:hAnsi="Arial" w:cs="Arial"/>
         </w:rPr>
-        <w:t xml:space="preserve"> pour RetroManGames</w:t>
-      </w:r>
+        <w:t xml:space="preserve"> pour </w:t>
+      </w:r>
+      <w:proofErr w:type="spellStart"/>
+      <w:r>
+        <w:rPr>
+          <w:rFonts w:ascii="Arial" w:hAnsi="Arial" w:cs="Arial"/>
+        </w:rPr>
+        <w:t>RetroManGames</w:t>
+      </w:r>
+      <w:proofErr w:type="spellEnd"/>
     </w:p>
     <w:p>
       <w:pPr>
@@ -3061,9 +3069,17 @@
         <w:rPr>
           <w:rFonts w:ascii="Arial" w:hAnsi="Arial" w:cs="Arial"/>
         </w:rPr>
-        <w:t>société RetroManGames</w:t>
+        <w:t xml:space="preserve">société </w:t>
+      </w:r>
+      <w:proofErr w:type="spellStart"/>
+      <w:r>
+        <w:rPr>
+          <w:rFonts w:ascii="Arial" w:hAnsi="Arial" w:cs="Arial"/>
+        </w:rPr>
+        <w:t>RetroManGames</w:t>
       </w:r>
       <w:bookmarkEnd w:id="2"/>
+      <w:proofErr w:type="spellEnd"/>
     </w:p>
     <w:p>
       <w:pPr>
@@ -3083,13 +3099,27 @@
         <w:rPr>
           <w:rFonts w:ascii="Arial" w:hAnsi="Arial" w:cs="Arial"/>
         </w:rPr>
-        <w:t>La société RetroManGame</w:t>
-      </w:r>
-      <w:r>
-        <w:rPr>
-          <w:rFonts w:ascii="Arial" w:hAnsi="Arial" w:cs="Arial"/>
-        </w:rPr>
-        <w:t>s est une salle d’arcade situé au :</w:t>
+        <w:t xml:space="preserve">La société </w:t>
+      </w:r>
+      <w:proofErr w:type="spellStart"/>
+      <w:r>
+        <w:rPr>
+          <w:rFonts w:ascii="Arial" w:hAnsi="Arial" w:cs="Arial"/>
+        </w:rPr>
+        <w:t>RetroManGame</w:t>
+      </w:r>
+      <w:r>
+        <w:rPr>
+          <w:rFonts w:ascii="Arial" w:hAnsi="Arial" w:cs="Arial"/>
+        </w:rPr>
+        <w:t>s</w:t>
+      </w:r>
+      <w:proofErr w:type="spellEnd"/>
+      <w:r>
+        <w:rPr>
+          <w:rFonts w:ascii="Arial" w:hAnsi="Arial" w:cs="Arial"/>
+        </w:rPr>
+        <w:t xml:space="preserve"> est une salle d’arcade situé au :</w:t>
       </w:r>
     </w:p>
     <w:p>
@@ -3103,8 +3133,16 @@
         <w:rPr>
           <w:rFonts w:ascii="Arial" w:hAnsi="Arial" w:cs="Arial"/>
         </w:rPr>
-        <w:t>32 avenue de taillebourg</w:t>
-      </w:r>
+        <w:t xml:space="preserve">32 avenue de </w:t>
+      </w:r>
+      <w:proofErr w:type="spellStart"/>
+      <w:r>
+        <w:rPr>
+          <w:rFonts w:ascii="Arial" w:hAnsi="Arial" w:cs="Arial"/>
+        </w:rPr>
+        <w:t>taillebourg</w:t>
+      </w:r>
+      <w:proofErr w:type="spellEnd"/>
       <w:r>
         <w:rPr>
           <w:rFonts w:ascii="Arial" w:hAnsi="Arial" w:cs="Arial"/>
@@ -3174,6 +3212,7 @@
         </w:rPr>
         <w:t xml:space="preserve">b/ Présentation de l’agence web </w:t>
       </w:r>
+      <w:proofErr w:type="spellStart"/>
       <w:r>
         <w:rPr>
           <w:rFonts w:ascii="Arial" w:hAnsi="Arial" w:cs="Arial"/>
@@ -3181,6 +3220,7 @@
         <w:t>GalaxyNet</w:t>
       </w:r>
       <w:bookmarkEnd w:id="3"/>
+      <w:proofErr w:type="spellEnd"/>
     </w:p>
     <w:p>
       <w:pPr>
@@ -3209,12 +3249,14 @@
         </w:rPr>
         <w:t xml:space="preserve">agence web </w:t>
       </w:r>
+      <w:proofErr w:type="spellStart"/>
       <w:r>
         <w:rPr>
           <w:rFonts w:ascii="Arial" w:hAnsi="Arial" w:cs="Arial"/>
         </w:rPr>
         <w:t>GalaxyNet</w:t>
       </w:r>
+      <w:proofErr w:type="spellEnd"/>
       <w:r>
         <w:rPr>
           <w:rFonts w:ascii="Arial" w:hAnsi="Arial" w:cs="Arial"/>
@@ -3279,12 +3321,14 @@
           <w:rFonts w:ascii="Arial" w:hAnsi="Arial" w:cs="Arial"/>
         </w:rPr>
       </w:pPr>
+      <w:proofErr w:type="spellStart"/>
       <w:r>
         <w:rPr>
           <w:rFonts w:ascii="Arial" w:hAnsi="Arial" w:cs="Arial"/>
         </w:rPr>
         <w:t>GalaxyNet</w:t>
       </w:r>
+      <w:proofErr w:type="spellEnd"/>
       <w:r>
         <w:rPr>
           <w:rFonts w:ascii="Arial" w:hAnsi="Arial" w:cs="Arial"/>
@@ -3448,12 +3492,14 @@
         </w:rPr>
         <w:t xml:space="preserve">La priorité de l’agence </w:t>
       </w:r>
+      <w:proofErr w:type="spellStart"/>
       <w:r>
         <w:rPr>
           <w:rFonts w:ascii="Arial" w:hAnsi="Arial" w:cs="Arial"/>
         </w:rPr>
         <w:t>GalaxyNet</w:t>
       </w:r>
+      <w:proofErr w:type="spellEnd"/>
       <w:r>
         <w:rPr>
           <w:rFonts w:ascii="Arial" w:hAnsi="Arial" w:cs="Arial"/>
@@ -3536,45 +3582,6 @@
     </w:p>
     <w:p>
       <w:pPr>
-        <w:spacing w:after="0"/>
-        <w:rPr>
-          <w:rStyle w:val="Lienhypertexte"/>
-          <w:rFonts w:ascii="Arial" w:hAnsi="Arial" w:cs="Arial"/>
-        </w:rPr>
-      </w:pPr>
-      <w:r>
-        <w:rPr>
-          <w:rFonts w:ascii="Arial" w:hAnsi="Arial" w:cs="Arial"/>
-        </w:rPr>
-        <w:t xml:space="preserve">Vous pouvez retrouver nos réalisations sur le site </w:t>
-      </w:r>
-      <w:hyperlink r:id="rId8" w:history="1">
-        <w:r>
-          <w:rPr>
-            <w:rStyle w:val="Lienhypertexte"/>
-            <w:rFonts w:ascii="Arial" w:hAnsi="Arial" w:cs="Arial"/>
-          </w:rPr>
-          <w:t>www.Galaxynet.fr</w:t>
-        </w:r>
-      </w:hyperlink>
-      <w:r>
-        <w:rPr>
-          <w:rStyle w:val="Lienhypertexte"/>
-          <w:rFonts w:ascii="Arial" w:hAnsi="Arial" w:cs="Arial"/>
-        </w:rPr>
-        <w:t xml:space="preserve"> (false Site).</w:t>
-      </w:r>
-    </w:p>
-    <w:p>
-      <w:pPr>
-        <w:spacing w:after="0"/>
-        <w:rPr>
-          <w:rFonts w:ascii="Arial" w:hAnsi="Arial" w:cs="Arial"/>
-        </w:rPr>
-      </w:pPr>
-    </w:p>
-    <w:p>
-      <w:pPr>
         <w:pStyle w:val="Titre1"/>
         <w:spacing w:before="0"/>
         <w:rPr>
@@ -3774,7 +3781,14 @@
         <w:rPr>
           <w:rFonts w:ascii="Arial" w:hAnsi="Arial" w:cs="Arial"/>
         </w:rPr>
-        <w:t>La salle d’arcade Retro</w:t>
+        <w:t xml:space="preserve">La salle d’arcade </w:t>
+      </w:r>
+      <w:proofErr w:type="spellStart"/>
+      <w:r>
+        <w:rPr>
+          <w:rFonts w:ascii="Arial" w:hAnsi="Arial" w:cs="Arial"/>
+        </w:rPr>
+        <w:t>Retro</w:t>
       </w:r>
       <w:r>
         <w:rPr>
@@ -3786,7 +3800,14 @@
         <w:rPr>
           <w:rFonts w:ascii="Arial" w:hAnsi="Arial" w:cs="Arial"/>
         </w:rPr>
-        <w:t>Games a effectué un appel d’offres concernant la création d’un tout nouveau site Vitrine afin de prom</w:t>
+        <w:t>Games</w:t>
+      </w:r>
+      <w:proofErr w:type="spellEnd"/>
+      <w:r>
+        <w:rPr>
+          <w:rFonts w:ascii="Arial" w:hAnsi="Arial" w:cs="Arial"/>
+        </w:rPr>
+        <w:t xml:space="preserve"> a effectué un appel d’offres concernant la création d’un tout nouveau site Vitrine afin de prom</w:t>
       </w:r>
       <w:r>
         <w:rPr>
@@ -3852,7 +3873,21 @@
         <w:rPr>
           <w:rFonts w:ascii="Arial" w:hAnsi="Arial" w:cs="Arial"/>
         </w:rPr>
-        <w:t>La société souhaite réaliser un site en mesure de pouvoir présenter son activité principale, soit la proposition de différents espaces dédiés aux jeux rétros, au mangas, et à une de leurs attractions phares, une borne d’un jeu nommé Dance Dance Révolution (Il s’agit d’une borne d’arcade équipé d’un tapis de danse comme moyen d’interaction).</w:t>
+        <w:t xml:space="preserve">La société souhaite réaliser un site en mesure de pouvoir présenter son activité principale, soit la proposition de différents espaces dédiés aux jeux rétros, au mangas, et à une de leurs attractions phares, une borne d’un jeu nommé Dance </w:t>
+      </w:r>
+      <w:proofErr w:type="spellStart"/>
+      <w:r>
+        <w:rPr>
+          <w:rFonts w:ascii="Arial" w:hAnsi="Arial" w:cs="Arial"/>
+        </w:rPr>
+        <w:t>Dance</w:t>
+      </w:r>
+      <w:proofErr w:type="spellEnd"/>
+      <w:r>
+        <w:rPr>
+          <w:rFonts w:ascii="Arial" w:hAnsi="Arial" w:cs="Arial"/>
+        </w:rPr>
+        <w:t xml:space="preserve"> Révolution (Il s’agit d’une borne d’arcade équipé d’un tapis de danse comme moyen d’interaction).</w:t>
       </w:r>
     </w:p>
     <w:p>
@@ -3944,7 +3979,35 @@
         <w:rPr>
           <w:rFonts w:ascii="Arial" w:hAnsi="Arial" w:cs="Arial"/>
         </w:rPr>
-        <w:t>Pour cela l’entreprise RetroManGames a fait appel à l’agence GalaxyNet, start-up digitale de confiance.</w:t>
+        <w:t xml:space="preserve">Pour cela l’entreprise </w:t>
+      </w:r>
+      <w:proofErr w:type="spellStart"/>
+      <w:r>
+        <w:rPr>
+          <w:rFonts w:ascii="Arial" w:hAnsi="Arial" w:cs="Arial"/>
+        </w:rPr>
+        <w:t>RetroManGames</w:t>
+      </w:r>
+      <w:proofErr w:type="spellEnd"/>
+      <w:r>
+        <w:rPr>
+          <w:rFonts w:ascii="Arial" w:hAnsi="Arial" w:cs="Arial"/>
+        </w:rPr>
+        <w:t xml:space="preserve"> a fait appel à l’agence </w:t>
+      </w:r>
+      <w:proofErr w:type="spellStart"/>
+      <w:r>
+        <w:rPr>
+          <w:rFonts w:ascii="Arial" w:hAnsi="Arial" w:cs="Arial"/>
+        </w:rPr>
+        <w:t>GalaxyNet</w:t>
+      </w:r>
+      <w:proofErr w:type="spellEnd"/>
+      <w:r>
+        <w:rPr>
+          <w:rFonts w:ascii="Arial" w:hAnsi="Arial" w:cs="Arial"/>
+        </w:rPr>
+        <w:t>, start-up digitale de confiance.</w:t>
       </w:r>
     </w:p>
     <w:p>
@@ -4113,7 +4176,21 @@
         <w:rPr>
           <w:rFonts w:ascii="Arial" w:hAnsi="Arial" w:cs="Arial"/>
         </w:rPr>
-        <w:t>Création d’un back-end pour la gestion des utilisateurs inscrits</w:t>
+        <w:t xml:space="preserve">Création d’un </w:t>
+      </w:r>
+      <w:proofErr w:type="spellStart"/>
+      <w:r>
+        <w:rPr>
+          <w:rFonts w:ascii="Arial" w:hAnsi="Arial" w:cs="Arial"/>
+        </w:rPr>
+        <w:t>back-end</w:t>
+      </w:r>
+      <w:proofErr w:type="spellEnd"/>
+      <w:r>
+        <w:rPr>
+          <w:rFonts w:ascii="Arial" w:hAnsi="Arial" w:cs="Arial"/>
+        </w:rPr>
+        <w:t xml:space="preserve"> pour la gestion des utilisateurs inscrits</w:t>
       </w:r>
     </w:p>
     <w:p>
@@ -4153,7 +4230,6 @@
         <w:rPr>
           <w:rFonts w:ascii="Arial" w:hAnsi="Arial" w:cs="Arial"/>
         </w:rPr>
-        <w:lastRenderedPageBreak/>
         <w:t xml:space="preserve">Ouverture d’un hébergement </w:t>
       </w:r>
     </w:p>
@@ -4388,6 +4464,7 @@
                 <w:lang w:val="en-AU"/>
               </w:rPr>
             </w:pPr>
+            <w:proofErr w:type="spellStart"/>
             <w:r>
               <w:rPr>
                 <w:rFonts w:ascii="Arial" w:hAnsi="Arial" w:cs="Arial"/>
@@ -4397,6 +4474,7 @@
               </w:rPr>
               <w:t>Javascript</w:t>
             </w:r>
+            <w:proofErr w:type="spellEnd"/>
           </w:p>
           <w:p>
             <w:pPr>
@@ -4440,7 +4518,27 @@
                 <w:color w:val="FF0000"/>
                 <w:lang w:val="en-AU"/>
               </w:rPr>
-              <w:t>Dev fullstack JS + framework front</w:t>
+              <w:t xml:space="preserve">Dev </w:t>
+            </w:r>
+            <w:proofErr w:type="spellStart"/>
+            <w:r>
+              <w:rPr>
+                <w:rFonts w:ascii="Arial" w:hAnsi="Arial" w:cs="Arial"/>
+                <w:b/>
+                <w:color w:val="FF0000"/>
+                <w:lang w:val="en-AU"/>
+              </w:rPr>
+              <w:t>fullstack</w:t>
+            </w:r>
+            <w:proofErr w:type="spellEnd"/>
+            <w:r>
+              <w:rPr>
+                <w:rFonts w:ascii="Arial" w:hAnsi="Arial" w:cs="Arial"/>
+                <w:b/>
+                <w:color w:val="FF0000"/>
+                <w:lang w:val="en-AU"/>
+              </w:rPr>
+              <w:t xml:space="preserve"> JS + framework front</w:t>
             </w:r>
           </w:p>
         </w:tc>
@@ -4488,7 +4586,27 @@
                 <w:color w:val="FF0000"/>
                 <w:lang w:val="en-AU"/>
               </w:rPr>
-              <w:t>PHP + Framework MVC (Zend, Symfony…)</w:t>
+              <w:t xml:space="preserve">PHP + Framework MVC (Zend, </w:t>
+            </w:r>
+            <w:proofErr w:type="spellStart"/>
+            <w:r>
+              <w:rPr>
+                <w:rFonts w:ascii="Arial" w:hAnsi="Arial" w:cs="Arial"/>
+                <w:b/>
+                <w:color w:val="FF0000"/>
+                <w:lang w:val="en-AU"/>
+              </w:rPr>
+              <w:t>Symfony</w:t>
+            </w:r>
+            <w:proofErr w:type="spellEnd"/>
+            <w:r>
+              <w:rPr>
+                <w:rFonts w:ascii="Arial" w:hAnsi="Arial" w:cs="Arial"/>
+                <w:b/>
+                <w:color w:val="FF0000"/>
+                <w:lang w:val="en-AU"/>
+              </w:rPr>
+              <w:t>…)</w:t>
             </w:r>
           </w:p>
         </w:tc>
@@ -5499,7 +5617,6 @@
                   <w:calendar w:val="gregorian"/>
                 </w:date>
               </w:sdtPr>
-              <w:sdtEndPr/>
               <w:sdtContent>
                 <w:r>
                   <w:rPr>
@@ -5536,11 +5653,6 @@
                 </w:rPr>
                 <w:id w:val="1063590550"/>
               </w:sdtPr>
-              <w:sdtEndPr>
-                <w:rPr>
-                  <w:rStyle w:val="rightalignedorangetextChar"/>
-                </w:rPr>
-              </w:sdtEndPr>
               <w:sdtContent>
                 <w:r>
                   <w:rPr>
@@ -5602,7 +5714,6 @@
               </w:rPr>
               <w:id w:val="1063590090"/>
             </w:sdtPr>
-            <w:sdtEndPr/>
             <w:sdtContent>
               <w:p>
                 <w:pPr>
@@ -5612,9 +5723,11 @@
                     <w:lang w:val="fr-FR"/>
                   </w:rPr>
                 </w:pPr>
+                <w:proofErr w:type="spellStart"/>
                 <w:r>
                   <w:t>Galaxynet</w:t>
                 </w:r>
+                <w:proofErr w:type="spellEnd"/>
               </w:p>
             </w:sdtContent>
           </w:sdt>
@@ -5626,7 +5739,6 @@
               </w:rPr>
               <w:id w:val="1063590115"/>
             </w:sdtPr>
-            <w:sdtEndPr/>
             <w:sdtContent>
               <w:p>
                 <w:pPr>
@@ -5654,7 +5766,6 @@
               </w:rPr>
               <w:id w:val="1063590117"/>
             </w:sdtPr>
-            <w:sdtEndPr/>
             <w:sdtContent>
               <w:p>
                 <w:pPr>
@@ -5722,8 +5833,13 @@
                 <w:lang w:val="fr-FR"/>
               </w:rPr>
             </w:pPr>
-            <w:r>
-              <w:t xml:space="preserve">RetroManGames </w:t>
+            <w:proofErr w:type="spellStart"/>
+            <w:r>
+              <w:t>RetroManGames</w:t>
+            </w:r>
+            <w:proofErr w:type="spellEnd"/>
+            <w:r>
+              <w:t xml:space="preserve"> </w:t>
             </w:r>
             <w:sdt>
               <w:sdtPr>
@@ -5733,7 +5849,6 @@
                 </w:rPr>
                 <w:id w:val="1063590329"/>
               </w:sdtPr>
-              <w:sdtEndPr/>
               <w:sdtContent>
                 <w:r>
                   <w:rPr>
@@ -5743,7 +5858,15 @@
                   <w:t xml:space="preserve">                             </w:t>
                 </w:r>
                 <w:r>
-                  <w:t>32 avenues de taillebourg          Paris.</w:t>
+                  <w:t xml:space="preserve">32 avenues de </w:t>
+                </w:r>
+                <w:proofErr w:type="spellStart"/>
+                <w:r>
+                  <w:t>taillebourg</w:t>
+                </w:r>
+                <w:proofErr w:type="spellEnd"/>
+                <w:r>
+                  <w:t xml:space="preserve">          Paris.</w:t>
                 </w:r>
               </w:sdtContent>
             </w:sdt>
@@ -5801,7 +5924,6 @@
                 </w:rPr>
                 <w:id w:val="1063590157"/>
               </w:sdtPr>
-              <w:sdtEndPr/>
               <w:sdtContent>
                 <w:r>
                   <w:rPr>
@@ -5847,8 +5969,13 @@
                 <w:lang w:val="fr-FR"/>
               </w:rPr>
             </w:pPr>
-            <w:r>
-              <w:t xml:space="preserve">RetroManGames </w:t>
+            <w:proofErr w:type="spellStart"/>
+            <w:r>
+              <w:t>RetroManGames</w:t>
+            </w:r>
+            <w:proofErr w:type="spellEnd"/>
+            <w:r>
+              <w:t xml:space="preserve"> </w:t>
             </w:r>
             <w:sdt>
               <w:sdtPr>
@@ -5858,7 +5985,6 @@
                 </w:rPr>
                 <w:id w:val="-1782636563"/>
               </w:sdtPr>
-              <w:sdtEndPr/>
               <w:sdtContent>
                 <w:r>
                   <w:rPr>
@@ -5868,7 +5994,15 @@
                   <w:t xml:space="preserve">                             </w:t>
                 </w:r>
                 <w:r>
-                  <w:t>32 avenues de taillebourg          Paris.</w:t>
+                  <w:t xml:space="preserve">32 avenues de </w:t>
+                </w:r>
+                <w:proofErr w:type="spellStart"/>
+                <w:r>
+                  <w:t>taillebourg</w:t>
+                </w:r>
+                <w:proofErr w:type="spellEnd"/>
+                <w:r>
+                  <w:t xml:space="preserve">          Paris.</w:t>
                 </w:r>
               </w:sdtContent>
             </w:sdt>
@@ -5926,7 +6060,6 @@
                 </w:rPr>
                 <w:id w:val="284247397"/>
               </w:sdtPr>
-              <w:sdtEndPr/>
               <w:sdtContent>
                 <w:r>
                   <w:rPr>
@@ -6314,7 +6447,6 @@
               <w:rPr>
                 <w:noProof/>
               </w:rPr>
-              <w:lastRenderedPageBreak/>
               <w:t>Génération de ressources graphiques</w:t>
             </w:r>
           </w:p>
@@ -6414,6 +6546,7 @@
               <w:rPr>
                 <w:noProof/>
               </w:rPr>
+              <w:lastRenderedPageBreak/>
               <w:t>Hébergement</w:t>
             </w:r>
           </w:p>
@@ -6987,6 +7120,7 @@
         </w:rPr>
         <w:t xml:space="preserve">Conformément pour ce type d’intervention, les 2 parties qui sont </w:t>
       </w:r>
+      <w:proofErr w:type="spellStart"/>
       <w:r>
         <w:rPr>
           <w:rFonts w:ascii="Arial" w:hAnsi="Arial" w:cs="Arial"/>
@@ -6995,6 +7129,7 @@
         </w:rPr>
         <w:t>RetroManGames</w:t>
       </w:r>
+      <w:proofErr w:type="spellEnd"/>
       <w:r>
         <w:rPr>
           <w:rFonts w:ascii="Arial" w:hAnsi="Arial" w:cs="Arial"/>
@@ -7003,6 +7138,7 @@
         </w:rPr>
         <w:t xml:space="preserve"> (le client) et </w:t>
       </w:r>
+      <w:proofErr w:type="spellStart"/>
       <w:r>
         <w:rPr>
           <w:rFonts w:ascii="Arial" w:hAnsi="Arial" w:cs="Arial"/>
@@ -7011,6 +7147,7 @@
         </w:rPr>
         <w:t>GalaxyNet</w:t>
       </w:r>
+      <w:proofErr w:type="spellEnd"/>
       <w:r>
         <w:rPr>
           <w:rFonts w:ascii="Arial" w:hAnsi="Arial" w:cs="Arial"/>
@@ -7223,30 +7360,6 @@
           <w:rFonts w:ascii="Arial" w:hAnsi="Arial" w:cs="Arial"/>
         </w:rPr>
       </w:pPr>
-      <w:r>
-        <w:rPr>
-          <w:rFonts w:ascii="Arial" w:hAnsi="Arial" w:cs="Arial"/>
-        </w:rPr>
-        <w:t>La cible</w:t>
-      </w:r>
-      <w:r>
-        <w:rPr>
-          <w:rFonts w:ascii="Arial" w:hAnsi="Arial" w:cs="Arial"/>
-        </w:rPr>
-        <w:t xml:space="preserve"> </w:t>
-      </w:r>
-      <w:r>
-        <w:rPr>
-          <w:rFonts w:ascii="Arial" w:hAnsi="Arial" w:cs="Arial"/>
-        </w:rPr>
-        <w:t xml:space="preserve">a </w:t>
-      </w:r>
-      <w:r>
-        <w:rPr>
-          <w:rFonts w:ascii="Arial" w:hAnsi="Arial" w:cs="Arial"/>
-        </w:rPr>
-        <w:t xml:space="preserve">la particularité d’utiliser très souvent leur mobile. </w:t>
-      </w:r>
     </w:p>
     <w:p>
       <w:pPr>
@@ -7258,6 +7371,38 @@
     </w:p>
     <w:p>
       <w:pPr>
+        <w:rPr>
+          <w:rFonts w:ascii="Arial" w:hAnsi="Arial" w:cs="Arial"/>
+        </w:rPr>
+      </w:pPr>
+    </w:p>
+    <w:p>
+      <w:pPr>
+        <w:spacing w:after="0"/>
+        <w:rPr>
+          <w:rFonts w:ascii="Arial" w:hAnsi="Arial" w:cs="Arial"/>
+        </w:rPr>
+      </w:pPr>
+    </w:p>
+    <w:p>
+      <w:pPr>
+        <w:spacing w:after="0"/>
+        <w:rPr>
+          <w:rFonts w:ascii="Arial" w:hAnsi="Arial" w:cs="Arial"/>
+        </w:rPr>
+      </w:pPr>
+    </w:p>
+    <w:p>
+      <w:pPr>
+        <w:spacing w:after="0"/>
+        <w:rPr>
+          <w:rFonts w:ascii="Arial" w:hAnsi="Arial" w:cs="Arial"/>
+        </w:rPr>
+      </w:pPr>
+    </w:p>
+    <w:p>
+      <w:pPr>
+        <w:spacing w:after="0"/>
         <w:rPr>
           <w:rFonts w:ascii="Arial" w:hAnsi="Arial" w:cs="Arial"/>
         </w:rPr>
@@ -7271,14 +7416,72 @@
           <w:rFonts w:ascii="Arial" w:hAnsi="Arial" w:cs="Arial"/>
         </w:rPr>
       </w:pPr>
-      <w:bookmarkStart w:id="13" w:name="_Toc482733281"/>
-      <w:r>
-        <w:rPr>
-          <w:rFonts w:ascii="Arial" w:hAnsi="Arial" w:cs="Arial"/>
-        </w:rPr>
-        <w:t>Etude de marché</w:t>
+      <w:bookmarkStart w:id="13" w:name="_Toc482733282"/>
+      <w:r>
+        <w:rPr>
+          <w:rFonts w:ascii="Arial" w:hAnsi="Arial" w:cs="Arial"/>
+        </w:rPr>
+        <w:t>Technologies utilisés :</w:t>
       </w:r>
       <w:bookmarkEnd w:id="13"/>
+    </w:p>
+    <w:p>
+      <w:pPr>
+        <w:spacing w:after="0"/>
+        <w:rPr>
+          <w:rFonts w:ascii="Arial" w:hAnsi="Arial" w:cs="Arial"/>
+        </w:rPr>
+      </w:pPr>
+    </w:p>
+    <w:p>
+      <w:pPr>
+        <w:spacing w:after="0"/>
+        <w:rPr>
+          <w:rFonts w:ascii="Arial" w:hAnsi="Arial" w:cs="Arial"/>
+        </w:rPr>
+      </w:pPr>
+      <w:r>
+        <w:rPr>
+          <w:rFonts w:ascii="Arial" w:hAnsi="Arial" w:cs="Arial"/>
+        </w:rPr>
+        <w:t xml:space="preserve">Technologies utilisés : </w:t>
+      </w:r>
+    </w:p>
+    <w:p>
+      <w:pPr>
+        <w:spacing w:after="0"/>
+        <w:rPr>
+          <w:rFonts w:ascii="Arial" w:hAnsi="Arial" w:cs="Arial"/>
+        </w:rPr>
+      </w:pPr>
+    </w:p>
+    <w:p>
+      <w:pPr>
+        <w:spacing w:after="0"/>
+        <w:rPr>
+          <w:rFonts w:ascii="Arial" w:hAnsi="Arial" w:cs="Arial"/>
+        </w:rPr>
+      </w:pPr>
+      <w:r>
+        <w:rPr>
+          <w:rFonts w:ascii="Arial" w:hAnsi="Arial" w:cs="Arial"/>
+        </w:rPr>
+        <w:t xml:space="preserve">HTML : </w:t>
+      </w:r>
+      <w:r>
+        <w:rPr>
+          <w:rFonts w:ascii="Arial" w:hAnsi="Arial" w:cs="Arial"/>
+        </w:rPr>
+        <w:t>Le HTML est utilisé pour le balisage et l’entrée de toutes les données textuelles fixes du site web. En effet son utilité est essentielle pour stocker les données statiques du site web, mais aussi pour préparer la mise en forme de l’application web.</w:t>
+      </w:r>
+    </w:p>
+    <w:p>
+      <w:pPr>
+        <w:spacing w:after="0"/>
+        <w:rPr>
+          <w:rFonts w:ascii="Arial" w:hAnsi="Arial" w:cs="Arial"/>
+        </w:rPr>
+      </w:pPr>
       <w:r>
         <w:rPr>
           <w:rFonts w:ascii="Arial" w:hAnsi="Arial" w:cs="Arial"/>
@@ -7293,6 +7496,18 @@
           <w:rFonts w:ascii="Arial" w:hAnsi="Arial" w:cs="Arial"/>
         </w:rPr>
       </w:pPr>
+      <w:r>
+        <w:rPr>
+          <w:rFonts w:ascii="Arial" w:hAnsi="Arial" w:cs="Arial"/>
+        </w:rPr>
+        <w:t>CSS :</w:t>
+      </w:r>
+      <w:r>
+        <w:rPr>
+          <w:rFonts w:ascii="Arial" w:hAnsi="Arial" w:cs="Arial"/>
+        </w:rPr>
+        <w:t xml:space="preserve"> Le CSS est un langage de mise en forme, Celui-ci nous permettra de gérer toutes les règles de mise en forme du HTML grâce à son système de ciblage </w:t>
+      </w:r>
     </w:p>
     <w:p>
       <w:pPr>
@@ -7301,64 +7516,26 @@
           <w:rFonts w:ascii="Arial" w:hAnsi="Arial" w:cs="Arial"/>
         </w:rPr>
       </w:pPr>
-      <w:r>
-        <w:rPr>
-          <w:rFonts w:ascii="Arial" w:hAnsi="Arial" w:cs="Arial"/>
-        </w:rPr>
-        <w:t>Ci-dessous se trouve</w:t>
-      </w:r>
-      <w:r>
-        <w:rPr>
-          <w:rFonts w:ascii="Arial" w:hAnsi="Arial" w:cs="Arial"/>
-        </w:rPr>
-        <w:t xml:space="preserve"> l’analyse de 2</w:t>
-      </w:r>
-      <w:r>
-        <w:rPr>
-          <w:rFonts w:ascii="Arial" w:hAnsi="Arial" w:cs="Arial"/>
-        </w:rPr>
-        <w:t xml:space="preserve"> sites web qui sont tous des concurrents potentiels à Retro</w:t>
-      </w:r>
-      <w:r>
-        <w:rPr>
-          <w:rFonts w:ascii="Arial" w:hAnsi="Arial" w:cs="Arial"/>
-        </w:rPr>
-        <w:t>ManGames</w:t>
-      </w:r>
     </w:p>
     <w:p>
       <w:pPr>
         <w:spacing w:after="0"/>
         <w:rPr>
-          <w:rStyle w:val="CitationHTML"/>
-          <w:rFonts w:ascii="Arial" w:hAnsi="Arial" w:cs="Arial"/>
-        </w:rPr>
-      </w:pPr>
-      <w:hyperlink r:id="rId9" w:history="1">
-        <w:r>
-          <w:rPr>
-            <w:rStyle w:val="Lienhypertexte"/>
-            <w:rFonts w:ascii="Arial" w:hAnsi="Arial" w:cs="Arial"/>
-          </w:rPr>
-          <w:t>www.</w:t>
-        </w:r>
-        <w:r>
-          <w:rPr>
-            <w:rStyle w:val="Lienhypertexte"/>
-            <w:rFonts w:ascii="Arial" w:hAnsi="Arial" w:cs="Arial"/>
-            <w:b/>
-            <w:bCs/>
-          </w:rPr>
-          <w:t>extralife-cafe</w:t>
-        </w:r>
-        <w:r>
-          <w:rPr>
-            <w:rStyle w:val="Lienhypertexte"/>
-            <w:rFonts w:ascii="Arial" w:hAnsi="Arial" w:cs="Arial"/>
-          </w:rPr>
-          <w:t>.com/</w:t>
-        </w:r>
-      </w:hyperlink>
+          <w:rFonts w:ascii="Arial" w:hAnsi="Arial" w:cs="Arial"/>
+        </w:rPr>
+      </w:pPr>
+      <w:r>
+        <w:rPr>
+          <w:rFonts w:ascii="Arial" w:hAnsi="Arial" w:cs="Arial"/>
+        </w:rPr>
+        <w:t>JavaScript :</w:t>
+      </w:r>
+      <w:r>
+        <w:rPr>
+          <w:rFonts w:ascii="Arial" w:hAnsi="Arial" w:cs="Arial"/>
+        </w:rPr>
+        <w:t xml:space="preserve"> Le Javascript ici sera surtout utilisé pour gérer le côté graphique de la page, notamment en fonction des actions de l’utilisateur. En effet le JS est en mesure de déclencher des évènements, pouvant conduire à un traitement.</w:t>
+      </w:r>
     </w:p>
     <w:p>
       <w:pPr>
@@ -7379,20 +7556,58 @@
         <w:rPr>
           <w:rFonts w:ascii="Arial" w:hAnsi="Arial" w:cs="Arial"/>
         </w:rPr>
-        <w:t xml:space="preserve">// prendre plusieurs sites concurrents afin d’étudier </w:t>
-      </w:r>
-      <w:r>
-        <w:rPr>
-          <w:rFonts w:ascii="Arial" w:hAnsi="Arial" w:cs="Arial"/>
-        </w:rPr>
-        <w:t xml:space="preserve">leurs caractéristiques, puis de proposer une analyse </w:t>
-      </w:r>
-      <w:r>
-        <w:rPr>
-          <w:rFonts w:ascii="Arial" w:hAnsi="Arial" w:cs="Arial"/>
-        </w:rPr>
-        <w:t>pertinente sur la direction à adopter pour le projet.</w:t>
-      </w:r>
+        <w:t>PHP :</w:t>
+      </w:r>
+      <w:r>
+        <w:rPr>
+          <w:rFonts w:ascii="Arial" w:hAnsi="Arial" w:cs="Arial"/>
+        </w:rPr>
+        <w:t xml:space="preserve"> Le PHP est le langage serveur dont dépend </w:t>
+      </w:r>
+      <w:proofErr w:type="spellStart"/>
+      <w:r>
+        <w:rPr>
+          <w:rFonts w:ascii="Arial" w:hAnsi="Arial" w:cs="Arial"/>
+        </w:rPr>
+        <w:t>symfony</w:t>
+      </w:r>
+      <w:proofErr w:type="spellEnd"/>
+      <w:r>
+        <w:rPr>
+          <w:rFonts w:ascii="Arial" w:hAnsi="Arial" w:cs="Arial"/>
+        </w:rPr>
+        <w:t>, il est donc évidemment indispensable pour tout le site. Plus concrètement il va gérer la communication avec la base de données, permettre de gérer les chemins des pages, et permet aussi de générer les vues.</w:t>
+      </w:r>
+    </w:p>
+    <w:p>
+      <w:pPr>
+        <w:spacing w:after="0"/>
+        <w:rPr>
+          <w:rFonts w:ascii="Arial" w:hAnsi="Arial" w:cs="Arial"/>
+        </w:rPr>
+      </w:pPr>
+    </w:p>
+    <w:p>
+      <w:pPr>
+        <w:spacing w:after="0"/>
+        <w:rPr>
+          <w:rFonts w:ascii="Arial" w:hAnsi="Arial" w:cs="Arial"/>
+        </w:rPr>
+      </w:pPr>
+      <w:r>
+        <w:rPr>
+          <w:rFonts w:ascii="Arial" w:hAnsi="Arial" w:cs="Arial"/>
+        </w:rPr>
+        <w:t>Cependant ces technologies ne seront pas utilisées seules (ou telles quelles), mais on va pouvoir utiliser différents outils, codés avec les langages de programmation nommés et définis au-dessus.</w:t>
+      </w:r>
+    </w:p>
+    <w:p>
+      <w:pPr>
+        <w:spacing w:after="0"/>
+        <w:rPr>
+          <w:rFonts w:ascii="Arial" w:hAnsi="Arial" w:cs="Arial"/>
+        </w:rPr>
+      </w:pPr>
     </w:p>
     <w:p>
       <w:pPr>
@@ -7410,209 +7625,14 @@
           <w:rFonts w:ascii="Arial" w:hAnsi="Arial" w:cs="Arial"/>
         </w:rPr>
       </w:pPr>
-      <w:bookmarkStart w:id="14" w:name="_Toc482733282"/>
-      <w:r>
-        <w:rPr>
-          <w:rFonts w:ascii="Arial" w:hAnsi="Arial" w:cs="Arial"/>
-        </w:rPr>
-        <w:t>Technologies utilisés :</w:t>
+      <w:bookmarkStart w:id="14" w:name="_Toc482733283"/>
+      <w:r>
+        <w:rPr>
+          <w:rFonts w:ascii="Arial" w:hAnsi="Arial" w:cs="Arial"/>
+        </w:rPr>
+        <w:t>Outils utilisés :</w:t>
       </w:r>
       <w:bookmarkEnd w:id="14"/>
-    </w:p>
-    <w:p>
-      <w:pPr>
-        <w:spacing w:after="0"/>
-        <w:rPr>
-          <w:rFonts w:ascii="Arial" w:hAnsi="Arial" w:cs="Arial"/>
-        </w:rPr>
-      </w:pPr>
-    </w:p>
-    <w:p>
-      <w:pPr>
-        <w:spacing w:after="0"/>
-        <w:rPr>
-          <w:rFonts w:ascii="Arial" w:hAnsi="Arial" w:cs="Arial"/>
-        </w:rPr>
-      </w:pPr>
-      <w:r>
-        <w:rPr>
-          <w:rFonts w:ascii="Arial" w:hAnsi="Arial" w:cs="Arial"/>
-        </w:rPr>
-        <w:t xml:space="preserve">Technologies utilisés : </w:t>
-      </w:r>
-    </w:p>
-    <w:p>
-      <w:pPr>
-        <w:spacing w:after="0"/>
-        <w:rPr>
-          <w:rFonts w:ascii="Arial" w:hAnsi="Arial" w:cs="Arial"/>
-        </w:rPr>
-      </w:pPr>
-    </w:p>
-    <w:p>
-      <w:pPr>
-        <w:spacing w:after="0"/>
-        <w:rPr>
-          <w:rFonts w:ascii="Arial" w:hAnsi="Arial" w:cs="Arial"/>
-        </w:rPr>
-      </w:pPr>
-      <w:r>
-        <w:rPr>
-          <w:rFonts w:ascii="Arial" w:hAnsi="Arial" w:cs="Arial"/>
-        </w:rPr>
-        <w:t xml:space="preserve">HTML : </w:t>
-      </w:r>
-      <w:r>
-        <w:rPr>
-          <w:rFonts w:ascii="Arial" w:hAnsi="Arial" w:cs="Arial"/>
-        </w:rPr>
-        <w:t>Le HTML est utilisé pour le balisage et l’entrée de toutes les données textuelles fixes du site web. En effet son utilité est essentielle pour stocker les données statiques du site web, mais aussi pour préparer la mise en forme de l’application web.</w:t>
-      </w:r>
-    </w:p>
-    <w:p>
-      <w:pPr>
-        <w:spacing w:after="0"/>
-        <w:rPr>
-          <w:rFonts w:ascii="Arial" w:hAnsi="Arial" w:cs="Arial"/>
-        </w:rPr>
-      </w:pPr>
-      <w:r>
-        <w:rPr>
-          <w:rFonts w:ascii="Arial" w:hAnsi="Arial" w:cs="Arial"/>
-        </w:rPr>
-        <w:t xml:space="preserve"> </w:t>
-      </w:r>
-    </w:p>
-    <w:p>
-      <w:pPr>
-        <w:spacing w:after="0"/>
-        <w:rPr>
-          <w:rFonts w:ascii="Arial" w:hAnsi="Arial" w:cs="Arial"/>
-        </w:rPr>
-      </w:pPr>
-      <w:r>
-        <w:rPr>
-          <w:rFonts w:ascii="Arial" w:hAnsi="Arial" w:cs="Arial"/>
-        </w:rPr>
-        <w:t>CSS :</w:t>
-      </w:r>
-      <w:r>
-        <w:rPr>
-          <w:rFonts w:ascii="Arial" w:hAnsi="Arial" w:cs="Arial"/>
-        </w:rPr>
-        <w:t xml:space="preserve"> Le CSS est un langage de mise en forme, Celui-ci nous permettra de gérer toutes les règles de mise en forme du HTML grâce à son système de ciblage </w:t>
-      </w:r>
-    </w:p>
-    <w:p>
-      <w:pPr>
-        <w:spacing w:after="0"/>
-        <w:rPr>
-          <w:rFonts w:ascii="Arial" w:hAnsi="Arial" w:cs="Arial"/>
-        </w:rPr>
-      </w:pPr>
-    </w:p>
-    <w:p>
-      <w:pPr>
-        <w:spacing w:after="0"/>
-        <w:rPr>
-          <w:rFonts w:ascii="Arial" w:hAnsi="Arial" w:cs="Arial"/>
-        </w:rPr>
-      </w:pPr>
-      <w:r>
-        <w:rPr>
-          <w:rFonts w:ascii="Arial" w:hAnsi="Arial" w:cs="Arial"/>
-        </w:rPr>
-        <w:t>JavaScript :</w:t>
-      </w:r>
-      <w:r>
-        <w:rPr>
-          <w:rFonts w:ascii="Arial" w:hAnsi="Arial" w:cs="Arial"/>
-        </w:rPr>
-        <w:t xml:space="preserve"> Le Javascript ici sera surtout utilisé pour gérer le côté graphique de la page, notamment en fonction des actions de l’utilisateur. En effet le JS est en mesure de déclencher des évènements, pouvant conduire à un traitement.</w:t>
-      </w:r>
-    </w:p>
-    <w:p>
-      <w:pPr>
-        <w:spacing w:after="0"/>
-        <w:rPr>
-          <w:rFonts w:ascii="Arial" w:hAnsi="Arial" w:cs="Arial"/>
-        </w:rPr>
-      </w:pPr>
-    </w:p>
-    <w:p>
-      <w:pPr>
-        <w:spacing w:after="0"/>
-        <w:rPr>
-          <w:rFonts w:ascii="Arial" w:hAnsi="Arial" w:cs="Arial"/>
-        </w:rPr>
-      </w:pPr>
-      <w:r>
-        <w:rPr>
-          <w:rFonts w:ascii="Arial" w:hAnsi="Arial" w:cs="Arial"/>
-        </w:rPr>
-        <w:t>PHP :</w:t>
-      </w:r>
-      <w:r>
-        <w:rPr>
-          <w:rFonts w:ascii="Arial" w:hAnsi="Arial" w:cs="Arial"/>
-        </w:rPr>
-        <w:t xml:space="preserve"> Le PHP est le langage serveur dont dépend symfony, il est donc évidemment indispensable pour tout le site. Plus concrètement il va gérer la communication avec la base de données, permettre de gérer les chemins des pages, et permet aussi de générer les vues.</w:t>
-      </w:r>
-    </w:p>
-    <w:p>
-      <w:pPr>
-        <w:spacing w:after="0"/>
-        <w:rPr>
-          <w:rFonts w:ascii="Arial" w:hAnsi="Arial" w:cs="Arial"/>
-        </w:rPr>
-      </w:pPr>
-    </w:p>
-    <w:p>
-      <w:pPr>
-        <w:spacing w:after="0"/>
-        <w:rPr>
-          <w:rFonts w:ascii="Arial" w:hAnsi="Arial" w:cs="Arial"/>
-        </w:rPr>
-      </w:pPr>
-      <w:r>
-        <w:rPr>
-          <w:rFonts w:ascii="Arial" w:hAnsi="Arial" w:cs="Arial"/>
-        </w:rPr>
-        <w:t>Cependant ces technologies ne seront pas utilisées seules (ou telles quelles), mais on va pouvoir utiliser différents outils, codés avec les langages de programmation nommés et définis au-dessus.</w:t>
-      </w:r>
-    </w:p>
-    <w:p>
-      <w:pPr>
-        <w:spacing w:after="0"/>
-        <w:rPr>
-          <w:rFonts w:ascii="Arial" w:hAnsi="Arial" w:cs="Arial"/>
-        </w:rPr>
-      </w:pPr>
-    </w:p>
-    <w:p>
-      <w:pPr>
-        <w:spacing w:after="0"/>
-        <w:rPr>
-          <w:rFonts w:ascii="Arial" w:hAnsi="Arial" w:cs="Arial"/>
-        </w:rPr>
-      </w:pPr>
-    </w:p>
-    <w:p>
-      <w:pPr>
-        <w:pStyle w:val="Titre1"/>
-        <w:spacing w:before="0"/>
-        <w:rPr>
-          <w:rFonts w:ascii="Arial" w:hAnsi="Arial" w:cs="Arial"/>
-        </w:rPr>
-      </w:pPr>
-      <w:bookmarkStart w:id="15" w:name="_Toc482733283"/>
-      <w:r>
-        <w:rPr>
-          <w:rFonts w:ascii="Arial" w:hAnsi="Arial" w:cs="Arial"/>
-        </w:rPr>
-        <w:t>Outils utilisés :</w:t>
-      </w:r>
-      <w:bookmarkEnd w:id="15"/>
     </w:p>
     <w:p>
       <w:pPr>
@@ -7633,11 +7653,19 @@
           <w:rFonts w:ascii="Arial" w:hAnsi="Arial" w:cs="Arial"/>
         </w:rPr>
       </w:pPr>
-      <w:r>
-        <w:rPr>
-          <w:rFonts w:ascii="Arial" w:hAnsi="Arial" w:cs="Arial"/>
-        </w:rPr>
-        <w:t xml:space="preserve">Win’Design </w:t>
+      <w:proofErr w:type="spellStart"/>
+      <w:r>
+        <w:rPr>
+          <w:rFonts w:ascii="Arial" w:hAnsi="Arial" w:cs="Arial"/>
+        </w:rPr>
+        <w:t>Win’Design</w:t>
+      </w:r>
+      <w:proofErr w:type="spellEnd"/>
+      <w:r>
+        <w:rPr>
+          <w:rFonts w:ascii="Arial" w:hAnsi="Arial" w:cs="Arial"/>
+        </w:rPr>
+        <w:t xml:space="preserve"> </w:t>
       </w:r>
     </w:p>
     <w:p>
@@ -7651,12 +7679,14 @@
           <w:rFonts w:ascii="Arial" w:hAnsi="Arial" w:cs="Arial"/>
         </w:rPr>
       </w:pPr>
+      <w:proofErr w:type="spellStart"/>
       <w:r>
         <w:rPr>
           <w:rFonts w:ascii="Arial" w:hAnsi="Arial" w:cs="Arial"/>
         </w:rPr>
         <w:t>GanttProject</w:t>
       </w:r>
+      <w:proofErr w:type="spellEnd"/>
     </w:p>
     <w:p>
       <w:pPr>
@@ -7673,14 +7703,30 @@
         <w:rPr>
           <w:rFonts w:ascii="Arial" w:hAnsi="Arial" w:cs="Arial"/>
         </w:rPr>
-        <w:t>Sublime Text</w:t>
-      </w:r>
-      <w:r>
-        <w:rPr>
-          <w:rFonts w:ascii="Arial" w:hAnsi="Arial" w:cs="Arial"/>
-        </w:rPr>
-        <w:t>/Atom</w:t>
-      </w:r>
+        <w:t xml:space="preserve">Sublime </w:t>
+      </w:r>
+      <w:proofErr w:type="spellStart"/>
+      <w:r>
+        <w:rPr>
+          <w:rFonts w:ascii="Arial" w:hAnsi="Arial" w:cs="Arial"/>
+        </w:rPr>
+        <w:t>Text</w:t>
+      </w:r>
+      <w:proofErr w:type="spellEnd"/>
+      <w:r>
+        <w:rPr>
+          <w:rFonts w:ascii="Arial" w:hAnsi="Arial" w:cs="Arial"/>
+        </w:rPr>
+        <w:t>/</w:t>
+      </w:r>
+      <w:proofErr w:type="spellStart"/>
+      <w:r>
+        <w:rPr>
+          <w:rFonts w:ascii="Arial" w:hAnsi="Arial" w:cs="Arial"/>
+        </w:rPr>
+        <w:t>Atom</w:t>
+      </w:r>
+      <w:proofErr w:type="spellEnd"/>
     </w:p>
     <w:p>
       <w:pPr>
@@ -7733,8 +7779,16 @@
         <w:rPr>
           <w:rFonts w:ascii="Arial" w:hAnsi="Arial" w:cs="Arial"/>
         </w:rPr>
-        <w:t>Bundle FriendsOfSymfony</w:t>
-      </w:r>
+        <w:t xml:space="preserve">Bundle </w:t>
+      </w:r>
+      <w:proofErr w:type="spellStart"/>
+      <w:r>
+        <w:rPr>
+          <w:rFonts w:ascii="Arial" w:hAnsi="Arial" w:cs="Arial"/>
+        </w:rPr>
+        <w:t>FriendsOfSymfony</w:t>
+      </w:r>
+      <w:proofErr w:type="spellEnd"/>
     </w:p>
     <w:p>
       <w:pPr>
@@ -7751,8 +7805,16 @@
         <w:rPr>
           <w:rFonts w:ascii="Arial" w:hAnsi="Arial" w:cs="Arial"/>
         </w:rPr>
-        <w:t>Bundle Sonata</w:t>
-      </w:r>
+        <w:t xml:space="preserve">Bundle </w:t>
+      </w:r>
+      <w:proofErr w:type="spellStart"/>
+      <w:r>
+        <w:rPr>
+          <w:rFonts w:ascii="Arial" w:hAnsi="Arial" w:cs="Arial"/>
+        </w:rPr>
+        <w:t>Sonata</w:t>
+      </w:r>
+      <w:proofErr w:type="spellEnd"/>
     </w:p>
     <w:p>
       <w:pPr>
@@ -7807,7 +7869,7 @@
           <w:rFonts w:ascii="Arial" w:hAnsi="Arial" w:cs="Arial"/>
         </w:rPr>
       </w:pPr>
-      <w:bookmarkStart w:id="16" w:name="_Toc482733284"/>
+      <w:bookmarkStart w:id="15" w:name="_Toc482733284"/>
       <w:r>
         <w:rPr>
           <w:rFonts w:ascii="Arial" w:hAnsi="Arial" w:cs="Arial"/>
@@ -7820,7 +7882,7 @@
         </w:rPr>
         <w:t>Charte Graphique :</w:t>
       </w:r>
-      <w:bookmarkEnd w:id="16"/>
+      <w:bookmarkEnd w:id="15"/>
       <w:r>
         <w:rPr>
           <w:rFonts w:ascii="Arial" w:hAnsi="Arial" w:cs="Arial"/>
@@ -7885,6 +7947,12 @@
         <w:rPr>
           <w:rFonts w:ascii="Arial" w:hAnsi="Arial" w:cs="Arial"/>
         </w:rPr>
+        <w:t>/vidéos</w:t>
+      </w:r>
+      <w:r>
+        <w:rPr>
+          <w:rFonts w:ascii="Arial" w:hAnsi="Arial" w:cs="Arial"/>
+        </w:rPr>
         <w:t xml:space="preserve"> de jeux vidéo. Possibilité de montrer des fanarts (qui ont tend</w:t>
       </w:r>
       <w:r>
@@ -7919,7 +7987,7 @@
         <w:rPr>
           <w:rFonts w:ascii="Arial" w:hAnsi="Arial" w:cs="Arial"/>
         </w:rPr>
-        <w:t xml:space="preserve">Peut-être un fond noir, avec des couleurs très claires. </w:t>
+        <w:t>On utilisera des alternances de noir et de blanc pour les fonds de pages, afin de tout de suite faire ressortir l’information.</w:t>
       </w:r>
     </w:p>
     <w:p>
@@ -7933,36 +8001,69 @@
         <w:rPr>
           <w:rFonts w:ascii="Arial" w:hAnsi="Arial" w:cs="Arial"/>
         </w:rPr>
+        <w:t>Les titres auront une police typée pixel art, cependant la police d’écriture de texte classique restera sobre pour une question d’ergonomie.</w:t>
+      </w:r>
+    </w:p>
+    <w:p>
+      <w:pPr>
+        <w:spacing w:after="0"/>
+        <w:rPr>
+          <w:rFonts w:ascii="Arial" w:hAnsi="Arial" w:cs="Arial"/>
+        </w:rPr>
+      </w:pPr>
+      <w:r>
+        <w:rPr>
+          <w:rFonts w:ascii="Arial" w:hAnsi="Arial" w:cs="Arial"/>
+        </w:rPr>
+        <w:t xml:space="preserve">Au sujet des couleurs elles seront vives, et utilisant le jeu de couleurs de la manette SNES (Ces couleurs ayant une teinte </w:t>
+      </w:r>
+      <w:r>
+        <w:rPr>
+          <w:rFonts w:ascii="Arial" w:hAnsi="Arial" w:cs="Arial"/>
+        </w:rPr>
+        <w:t>suffisamment</w:t>
+      </w:r>
+      <w:r>
+        <w:rPr>
+          <w:rFonts w:ascii="Arial" w:hAnsi="Arial" w:cs="Arial"/>
+        </w:rPr>
+        <w:t xml:space="preserve"> haute pour attirer le regard sans l’aveugler, mais aussi cela rappelle le thème rétro du site).</w:t>
+      </w:r>
+    </w:p>
+    <w:p>
+      <w:pPr>
+        <w:rPr>
+          <w:rFonts w:ascii="Arial" w:hAnsi="Arial" w:cs="Arial"/>
+        </w:rPr>
+      </w:pPr>
+    </w:p>
+    <w:p>
+      <w:pPr>
+        <w:rPr>
+          <w:rFonts w:ascii="Arial" w:hAnsi="Arial" w:cs="Arial"/>
+        </w:rPr>
+      </w:pPr>
+      <w:r>
+        <w:rPr>
+          <w:rFonts w:ascii="Arial" w:hAnsi="Arial" w:cs="Arial"/>
+        </w:rPr>
         <w:lastRenderedPageBreak/>
-        <w:t>Les titres auront une police typée pixel art, cependant la police d’écriture de texte classique restera sobre pour une question d’ergonomie.</w:t>
-      </w:r>
-    </w:p>
-    <w:p>
-      <w:pPr>
-        <w:spacing w:after="0"/>
-        <w:rPr>
-          <w:rFonts w:ascii="Arial" w:hAnsi="Arial" w:cs="Arial"/>
-        </w:rPr>
-      </w:pPr>
-      <w:r>
-        <w:rPr>
-          <w:rFonts w:ascii="Arial" w:hAnsi="Arial" w:cs="Arial"/>
-        </w:rPr>
-        <w:t>// éventuellement créer un ui-kit peut être intéressant :D</w:t>
-      </w:r>
-      <w:r>
-        <w:rPr>
-          <w:rFonts w:ascii="Arial" w:hAnsi="Arial" w:cs="Arial"/>
-        </w:rPr>
-        <w:t xml:space="preserve"> D’ailleurs pour générer l’ui-kit rapidement, je vais tenter de récupérer le material design classique de Google, récupérer tous les éléments que je vais être susceptible d’utiliser, les mettre selon les couleurs/style qui rappellent le côté rétro puis m’en servir dans le site.</w:t>
-      </w:r>
-    </w:p>
-    <w:p>
-      <w:pPr>
-        <w:rPr>
-          <w:rFonts w:ascii="Arial" w:hAnsi="Arial" w:cs="Arial"/>
-        </w:rPr>
-      </w:pPr>
+        <w:t xml:space="preserve">// insérer </w:t>
+      </w:r>
+      <w:proofErr w:type="spellStart"/>
+      <w:r>
+        <w:rPr>
+          <w:rFonts w:ascii="Arial" w:hAnsi="Arial" w:cs="Arial"/>
+        </w:rPr>
+        <w:t>l’ui</w:t>
+      </w:r>
+      <w:proofErr w:type="spellEnd"/>
+      <w:r>
+        <w:rPr>
+          <w:rFonts w:ascii="Arial" w:hAnsi="Arial" w:cs="Arial"/>
+        </w:rPr>
+        <w:t xml:space="preserve"> kit ici</w:t>
+      </w:r>
     </w:p>
     <w:p>
       <w:pPr>
@@ -7972,7 +8073,7 @@
           <w:rFonts w:ascii="Arial" w:hAnsi="Arial" w:cs="Arial"/>
         </w:rPr>
       </w:pPr>
-      <w:bookmarkStart w:id="17" w:name="_Toc482733285"/>
+      <w:bookmarkStart w:id="16" w:name="_Toc482733285"/>
       <w:r>
         <w:rPr>
           <w:rFonts w:ascii="Arial" w:hAnsi="Arial" w:cs="Arial"/>
@@ -7991,7 +8092,7 @@
         </w:rPr>
         <w:t xml:space="preserve"> du site</w:t>
       </w:r>
-      <w:bookmarkEnd w:id="17"/>
+      <w:bookmarkEnd w:id="16"/>
       <w:r>
         <w:rPr>
           <w:rFonts w:ascii="Arial" w:hAnsi="Arial" w:cs="Arial"/>
@@ -8021,10 +8122,10 @@
           <w:lang w:eastAsia="fr-FR"/>
         </w:rPr>
         <w:drawing>
-          <wp:inline distT="0" distB="0" distL="0" distR="0" wp14:anchorId="4F0D0738" wp14:editId="41DAD46C">
-            <wp:extent cx="5760720" cy="3977640"/>
-            <wp:effectExtent l="0" t="0" r="0" b="3810"/>
-            <wp:docPr id="2" name="Image 2"/>
+          <wp:inline distT="0" distB="0" distL="0" distR="0">
+            <wp:extent cx="5915025" cy="4937760"/>
+            <wp:effectExtent l="0" t="0" r="9525" b="0"/>
+            <wp:docPr id="1" name="Image 1"/>
             <wp:cNvGraphicFramePr>
               <a:graphicFrameLocks xmlns:a="http://schemas.openxmlformats.org/drawingml/2006/main" noChangeAspect="1"/>
             </wp:cNvGraphicFramePr>
@@ -8032,11 +8133,11 @@
               <a:graphicData uri="http://schemas.openxmlformats.org/drawingml/2006/picture">
                 <pic:pic xmlns:pic="http://schemas.openxmlformats.org/drawingml/2006/picture">
                   <pic:nvPicPr>
-                    <pic:cNvPr id="2" name="Arborescence.PNG"/>
+                    <pic:cNvPr id="1" name="ArborescenceSiteweb.jpg"/>
                     <pic:cNvPicPr/>
                   </pic:nvPicPr>
                   <pic:blipFill>
-                    <a:blip r:embed="rId10">
+                    <a:blip r:embed="rId8">
                       <a:extLst>
                         <a:ext uri="{28A0092B-C50C-407E-A947-70E740481C1C}">
                           <a14:useLocalDpi xmlns:a14="http://schemas.microsoft.com/office/drawing/2010/main" val="0"/>
@@ -8050,7 +8151,7 @@
                   <pic:spPr>
                     <a:xfrm>
                       <a:off x="0" y="0"/>
-                      <a:ext cx="5760720" cy="3977640"/>
+                      <a:ext cx="5915025" cy="4937760"/>
                     </a:xfrm>
                     <a:prstGeom prst="rect">
                       <a:avLst/>
@@ -8065,41 +8166,22 @@
     </w:p>
     <w:p>
       <w:pPr>
-        <w:spacing w:after="0"/>
-        <w:rPr>
-          <w:rFonts w:ascii="Arial" w:hAnsi="Arial" w:cs="Arial"/>
-        </w:rPr>
-      </w:pPr>
-      <w:r>
-        <w:rPr>
-          <w:rFonts w:ascii="Arial" w:hAnsi="Arial" w:cs="Arial"/>
-        </w:rPr>
-        <w:t xml:space="preserve">Le modèle conceptuel de données </w:t>
-      </w:r>
-    </w:p>
-    <w:p>
-      <w:pPr>
-        <w:spacing w:after="0"/>
-        <w:rPr>
-          <w:rFonts w:ascii="Arial" w:hAnsi="Arial" w:cs="Arial"/>
-        </w:rPr>
-      </w:pPr>
-      <w:r>
-        <w:rPr>
-          <w:rFonts w:ascii="Arial" w:hAnsi="Arial" w:cs="Arial"/>
-        </w:rPr>
-        <w:t>Le diagramme de cas d’utilisations</w:t>
-      </w:r>
-    </w:p>
-    <w:p>
-      <w:pPr>
         <w:pStyle w:val="Titre1"/>
         <w:spacing w:before="0"/>
         <w:rPr>
           <w:rFonts w:ascii="Arial" w:hAnsi="Arial" w:cs="Arial"/>
         </w:rPr>
       </w:pPr>
-      <w:bookmarkStart w:id="18" w:name="_Toc482733286"/>
+      <w:bookmarkStart w:id="17" w:name="_Toc482733286"/>
+    </w:p>
+    <w:p>
+      <w:pPr>
+        <w:pStyle w:val="Titre1"/>
+        <w:spacing w:before="0"/>
+        <w:rPr>
+          <w:rFonts w:ascii="Arial" w:hAnsi="Arial" w:cs="Arial"/>
+        </w:rPr>
+      </w:pPr>
       <w:r>
         <w:rPr>
           <w:rFonts w:ascii="Arial" w:hAnsi="Arial" w:cs="Arial"/>
@@ -8112,7 +8194,7 @@
         </w:rPr>
         <w:t>hémas fonctionnels des pages</w:t>
       </w:r>
-      <w:bookmarkEnd w:id="18"/>
+      <w:bookmarkEnd w:id="17"/>
     </w:p>
     <w:p>
       <w:pPr>
@@ -8134,14 +8216,32 @@
           <w:rFonts w:ascii="Arial" w:hAnsi="Arial" w:cs="Arial"/>
         </w:rPr>
       </w:pPr>
-      <w:bookmarkStart w:id="19" w:name="_Toc482733287"/>
+      <w:bookmarkStart w:id="18" w:name="_Toc482733287"/>
       <w:r>
         <w:rPr>
           <w:rFonts w:ascii="Arial" w:hAnsi="Arial" w:cs="Arial"/>
         </w:rPr>
         <w:t>La page d’accueil</w:t>
       </w:r>
-      <w:bookmarkEnd w:id="19"/>
+      <w:bookmarkEnd w:id="18"/>
+    </w:p>
+    <w:p>
+      <w:r>
+        <w:t xml:space="preserve">// insérer le </w:t>
+      </w:r>
+      <w:proofErr w:type="spellStart"/>
+      <w:r>
+        <w:t>layout</w:t>
+      </w:r>
+      <w:proofErr w:type="spellEnd"/>
+      <w:r>
+        <w:t xml:space="preserve"> page d’accueil ici</w:t>
+      </w:r>
+    </w:p>
+    <w:p>
+      <w:r>
+        <w:t xml:space="preserve">Cette page a été construite afin d’avoir un rapide aperçu de l’ensemble des activités proposées par l’entreprise. Celle-ci est </w:t>
+      </w:r>
     </w:p>
     <w:p>
       <w:pPr>
@@ -8155,7 +8255,7 @@
           <w:rFonts w:ascii="Arial" w:hAnsi="Arial" w:cs="Arial"/>
         </w:rPr>
       </w:pPr>
-      <w:bookmarkStart w:id="20" w:name="_Toc482733288"/>
+      <w:bookmarkStart w:id="19" w:name="_Toc482733288"/>
       <w:r>
         <w:rPr>
           <w:rFonts w:ascii="Arial" w:hAnsi="Arial" w:cs="Arial"/>
@@ -8178,13 +8278,31 @@
         <w:rPr>
           <w:rFonts w:ascii="Arial" w:hAnsi="Arial" w:cs="Arial"/>
         </w:rPr>
-        <w:t>/DDR/consoles rétros/</w:t>
-      </w:r>
-      <w:r>
-        <w:rPr>
-          <w:rFonts w:ascii="Arial" w:hAnsi="Arial" w:cs="Arial"/>
-        </w:rPr>
-        <w:t>Espace Mangas</w:t>
+        <w:t xml:space="preserve">/DDR/consoles </w:t>
+      </w:r>
+      <w:r>
+        <w:rPr>
+          <w:rFonts w:ascii="Arial" w:hAnsi="Arial" w:cs="Arial"/>
+        </w:rPr>
+        <w:t>rétro</w:t>
+      </w:r>
+      <w:r>
+        <w:rPr>
+          <w:rFonts w:ascii="Arial" w:hAnsi="Arial" w:cs="Arial"/>
+        </w:rPr>
+        <w:t>s /</w:t>
+      </w:r>
+      <w:r>
+        <w:rPr>
+          <w:rFonts w:ascii="Arial" w:hAnsi="Arial" w:cs="Arial"/>
+        </w:rPr>
+        <w:t>Espace</w:t>
+      </w:r>
+      <w:r>
+        <w:rPr>
+          <w:rFonts w:ascii="Arial" w:hAnsi="Arial" w:cs="Arial"/>
+        </w:rPr>
+        <w:t xml:space="preserve"> Mangas</w:t>
       </w:r>
       <w:r>
         <w:rPr>
@@ -8192,7 +8310,25 @@
         </w:rPr>
         <w:t>)</w:t>
       </w:r>
-      <w:bookmarkEnd w:id="20"/>
+      <w:bookmarkEnd w:id="19"/>
+    </w:p>
+    <w:p>
+      <w:r>
+        <w:t>// insérer la maquette Espaces ici</w:t>
+      </w:r>
+    </w:p>
+    <w:p>
+      <w:r>
+        <w:t xml:space="preserve">Cette page dispose d’un </w:t>
+      </w:r>
+      <w:proofErr w:type="spellStart"/>
+      <w:r>
+        <w:t>layout</w:t>
+      </w:r>
+      <w:proofErr w:type="spellEnd"/>
+      <w:r>
+        <w:t xml:space="preserve"> spécifique, qui est ensuite transféré à toutes les autres pages de contenu. Celle-ci est construite afin de rappeler l’interface d’une console de jeu rétro. Cela permet également de fournir une imagerie riche et cohérente avec le thème du site.</w:t>
+      </w:r>
     </w:p>
     <w:p>
       <w:pPr>
@@ -8206,21 +8342,24 @@
           <w:rFonts w:ascii="Arial" w:hAnsi="Arial" w:cs="Arial"/>
         </w:rPr>
       </w:pPr>
-      <w:bookmarkStart w:id="21" w:name="_Toc482733289"/>
-      <w:r>
-        <w:rPr>
-          <w:rFonts w:ascii="Arial" w:hAnsi="Arial" w:cs="Arial"/>
-        </w:rPr>
-        <w:t>La page de news</w:t>
-      </w:r>
-      <w:bookmarkEnd w:id="21"/>
-    </w:p>
-    <w:p>
-      <w:r>
-        <w:t>// J’ignore si j’aurais le temps de créer une page de news (A voir si j’arrive à maitriser Sonata assez rapidement…)</w:t>
-      </w:r>
-      <w:bookmarkStart w:id="22" w:name="_GoBack"/>
-      <w:bookmarkEnd w:id="22"/>
+      <w:bookmarkStart w:id="20" w:name="_Toc482733290"/>
+      <w:r>
+        <w:rPr>
+          <w:rFonts w:ascii="Arial" w:hAnsi="Arial" w:cs="Arial"/>
+        </w:rPr>
+        <w:lastRenderedPageBreak/>
+        <w:t>La page de réservations</w:t>
+      </w:r>
+      <w:bookmarkEnd w:id="20"/>
+    </w:p>
+    <w:p/>
+    <w:p>
+      <w:r>
+        <w:t xml:space="preserve">Cette page contiendra un formulaire permettant de gérer les </w:t>
+      </w:r>
+      <w:r>
+        <w:t xml:space="preserve">réservations des salles d’arcades. Chaque espace sera réservable à l’heure ou à la journée, et ce entre 08 h et 00h, tous les jours de la semaine. </w:t>
+      </w:r>
     </w:p>
     <w:p>
       <w:pPr>
@@ -8234,15 +8373,42 @@
           <w:rFonts w:ascii="Arial" w:hAnsi="Arial" w:cs="Arial"/>
         </w:rPr>
       </w:pPr>
-      <w:bookmarkStart w:id="23" w:name="_Toc482733290"/>
-      <w:r>
-        <w:rPr>
-          <w:rFonts w:ascii="Arial" w:hAnsi="Arial" w:cs="Arial"/>
-        </w:rPr>
-        <w:t>La page de réservations</w:t>
-      </w:r>
-      <w:bookmarkEnd w:id="23"/>
-    </w:p>
+      <w:bookmarkStart w:id="21" w:name="_Toc482733291"/>
+      <w:r>
+        <w:rPr>
+          <w:rFonts w:ascii="Arial" w:hAnsi="Arial" w:cs="Arial"/>
+        </w:rPr>
+        <w:t>La page de contacts</w:t>
+      </w:r>
+      <w:bookmarkEnd w:id="21"/>
+    </w:p>
+    <w:p>
+      <w:r>
+        <w:t xml:space="preserve">// Faire un </w:t>
+      </w:r>
+      <w:proofErr w:type="spellStart"/>
+      <w:r>
+        <w:t>screen</w:t>
+      </w:r>
+      <w:proofErr w:type="spellEnd"/>
+      <w:r>
+        <w:t xml:space="preserve"> de la page de contacts directement (quitte à assembler les screenshots)</w:t>
+      </w:r>
+    </w:p>
+    <w:p>
+      <w:r>
+        <w:t xml:space="preserve">La page de contacts, dispose du même </w:t>
+      </w:r>
+      <w:proofErr w:type="spellStart"/>
+      <w:r>
+        <w:t>layout</w:t>
+      </w:r>
+      <w:proofErr w:type="spellEnd"/>
+      <w:r>
+        <w:t xml:space="preserve"> que les pages de contenu, ce afin de renforcer la cohérence générale du site. Cependant cette page de contact, dispose d’un formulaire, qui permet de récupérer la saisie de l’utilisateur, avec validation des données, puis de sauvegarder celles -ci dans une base de données, avec en plus la date de contact générée automatiquement par le système. Une fois ces données enregistrées, le site est capable d’envoyer des mails pour l’utilisateur (à but de rappel, et servant de feedback, ainsi qu’à l’entreprise lui-même, pour qu’il en soit informé également).</w:t>
+      </w:r>
+    </w:p>
+    <w:p/>
     <w:p>
       <w:pPr>
         <w:pStyle w:val="Titre2"/>
@@ -8255,36 +8421,16 @@
           <w:rFonts w:ascii="Arial" w:hAnsi="Arial" w:cs="Arial"/>
         </w:rPr>
       </w:pPr>
-      <w:bookmarkStart w:id="24" w:name="_Toc482733291"/>
-      <w:r>
-        <w:rPr>
-          <w:rFonts w:ascii="Arial" w:hAnsi="Arial" w:cs="Arial"/>
-        </w:rPr>
-        <w:t>La page de contacts</w:t>
-      </w:r>
-      <w:bookmarkEnd w:id="24"/>
-    </w:p>
-    <w:p>
-      <w:pPr>
-        <w:pStyle w:val="Titre2"/>
-        <w:numPr>
-          <w:ilvl w:val="0"/>
-          <w:numId w:val="4"/>
-        </w:numPr>
-        <w:spacing w:before="0"/>
-        <w:rPr>
-          <w:rFonts w:ascii="Arial" w:hAnsi="Arial" w:cs="Arial"/>
-        </w:rPr>
-      </w:pPr>
-      <w:bookmarkStart w:id="25" w:name="_Toc482733292"/>
+      <w:bookmarkStart w:id="22" w:name="_Toc482733292"/>
       <w:r>
         <w:rPr>
           <w:rFonts w:ascii="Arial" w:hAnsi="Arial" w:cs="Arial"/>
         </w:rPr>
         <w:t>La page « plan du site »</w:t>
       </w:r>
-      <w:bookmarkEnd w:id="25"/>
-    </w:p>
+      <w:bookmarkEnd w:id="22"/>
+    </w:p>
+    <w:p/>
     <w:p>
       <w:pPr>
         <w:spacing w:after="0"/>
@@ -8292,19 +8438,11 @@
           <w:rFonts w:ascii="Arial" w:hAnsi="Arial" w:cs="Arial"/>
         </w:rPr>
       </w:pPr>
-    </w:p>
-    <w:p>
-      <w:pPr>
-        <w:spacing w:after="0"/>
-        <w:rPr>
-          <w:rFonts w:ascii="Arial" w:hAnsi="Arial" w:cs="Arial"/>
-        </w:rPr>
-      </w:pPr>
-      <w:r>
-        <w:rPr>
-          <w:rFonts w:ascii="Arial" w:hAnsi="Arial" w:cs="Arial"/>
-        </w:rPr>
-        <w:t>// à créer</w:t>
+      <w:r>
+        <w:rPr>
+          <w:rFonts w:ascii="Arial" w:hAnsi="Arial" w:cs="Arial"/>
+        </w:rPr>
+        <w:t>Cette page est générée, car son but est surtout de contenir une liste de liens permettant aux robots d’indexer le site bien plus facilement. D’autant plus que cette page sera accessible depuis n’importe où sur le site web.</w:t>
       </w:r>
     </w:p>
     <w:p>
@@ -8323,14 +8461,14 @@
           <w:rFonts w:ascii="Arial" w:hAnsi="Arial" w:cs="Arial"/>
         </w:rPr>
       </w:pPr>
-      <w:bookmarkStart w:id="26" w:name="_Toc482733293"/>
+      <w:bookmarkStart w:id="23" w:name="_Toc482733293"/>
       <w:r>
         <w:rPr>
           <w:rFonts w:ascii="Arial" w:hAnsi="Arial" w:cs="Arial"/>
         </w:rPr>
         <w:t>Planning</w:t>
       </w:r>
-      <w:bookmarkEnd w:id="26"/>
+      <w:bookmarkEnd w:id="23"/>
     </w:p>
     <w:p>
       <w:pPr>
@@ -8352,14 +8490,14 @@
           <w:rFonts w:ascii="Arial" w:hAnsi="Arial" w:cs="Arial"/>
         </w:rPr>
       </w:pPr>
-      <w:bookmarkStart w:id="27" w:name="_Toc482733294"/>
+      <w:bookmarkStart w:id="24" w:name="_Toc482733294"/>
       <w:r>
         <w:rPr>
           <w:rFonts w:ascii="Arial" w:hAnsi="Arial" w:cs="Arial"/>
         </w:rPr>
         <w:t>Estimation Horaire</w:t>
       </w:r>
-      <w:bookmarkEnd w:id="27"/>
+      <w:bookmarkEnd w:id="24"/>
     </w:p>
     <w:p>
       <w:pPr>
@@ -8386,14 +8524,14 @@
           <w:rFonts w:ascii="Arial" w:hAnsi="Arial" w:cs="Arial"/>
         </w:rPr>
       </w:pPr>
-      <w:bookmarkStart w:id="28" w:name="_Toc482733295"/>
+      <w:bookmarkStart w:id="25" w:name="_Toc482733295"/>
       <w:r>
         <w:rPr>
           <w:rFonts w:ascii="Arial" w:hAnsi="Arial" w:cs="Arial"/>
         </w:rPr>
         <w:t>Diagramme de Gantt</w:t>
       </w:r>
-      <w:bookmarkEnd w:id="28"/>
+      <w:bookmarkEnd w:id="25"/>
     </w:p>
     <w:p>
       <w:r>
@@ -8436,8 +8574,8 @@
             <v:path o:extrusionok="f" gradientshapeok="t" o:connecttype="rect"/>
             <o:lock v:ext="edit" aspectratio="t"/>
           </v:shapetype>
-          <v:shape id="_x0000_i1025" type="#_x0000_t75" style="width:497.65pt;height:131.9pt;mso-left-percent:-10001;mso-top-percent:-10001;mso-position-horizontal:absolute;mso-position-horizontal-relative:char;mso-position-vertical:absolute;mso-position-vertical-relative:line;mso-left-percent:-10001;mso-top-percent:-10001">
-            <v:imagedata r:id="rId11" o:title="Projet RetromanGames"/>
+          <v:shape id="_x0000_i1025" type="#_x0000_t75" style="width:498pt;height:132pt;mso-left-percent:-10001;mso-top-percent:-10001;mso-position-horizontal:absolute;mso-position-horizontal-relative:char;mso-position-vertical:absolute;mso-position-vertical-relative:line;mso-left-percent:-10001;mso-top-percent:-10001">
+            <v:imagedata r:id="rId9" o:title="Projet RetromanGames"/>
           </v:shape>
         </w:pict>
       </w:r>
@@ -8466,11 +8604,12 @@
           <w:rFonts w:ascii="Arial" w:hAnsi="Arial" w:cs="Arial"/>
         </w:rPr>
       </w:pPr>
-      <w:bookmarkStart w:id="29" w:name="_Toc482733296"/>
-      <w:r>
-        <w:rPr>
-          <w:rFonts w:ascii="Arial" w:hAnsi="Arial" w:cs="Arial"/>
-        </w:rPr>
+      <w:bookmarkStart w:id="26" w:name="_Toc482733296"/>
+      <w:r>
+        <w:rPr>
+          <w:rFonts w:ascii="Arial" w:hAnsi="Arial" w:cs="Arial"/>
+        </w:rPr>
+        <w:lastRenderedPageBreak/>
         <w:t>Hébergement</w:t>
       </w:r>
       <w:r>
@@ -8479,7 +8618,7 @@
         </w:rPr>
         <w:t xml:space="preserve"> et nom de domaine</w:t>
       </w:r>
-      <w:bookmarkEnd w:id="29"/>
+      <w:bookmarkEnd w:id="26"/>
     </w:p>
     <w:p>
       <w:pPr>
@@ -8918,7 +9057,6 @@
               <w:rPr>
                 <w:rFonts w:ascii="Arial" w:hAnsi="Arial" w:cs="Arial"/>
               </w:rPr>
-              <w:lastRenderedPageBreak/>
               <w:t>Frais de configuration</w:t>
             </w:r>
           </w:p>
@@ -9065,7 +9203,49 @@
         <w:rPr>
           <w:rFonts w:ascii="Arial" w:hAnsi="Arial" w:cs="Arial"/>
         </w:rPr>
-        <w:t xml:space="preserve">Nous avons pris un nom de domaine en .fr pour des questions de référencement (le client souhaite uniquement un référencement à l’échelle de la France) mais aussi pour des questions de sécurité :  les adresses en .fr sont un peu moins sujettes à des attaques de hackers que celles en .com (qui sont destinés à l’inernational). </w:t>
+        <w:t>Nous avons pris un nom de domaine en .</w:t>
+      </w:r>
+      <w:proofErr w:type="spellStart"/>
+      <w:r>
+        <w:rPr>
+          <w:rFonts w:ascii="Arial" w:hAnsi="Arial" w:cs="Arial"/>
+        </w:rPr>
+        <w:t>fr</w:t>
+      </w:r>
+      <w:proofErr w:type="spellEnd"/>
+      <w:r>
+        <w:rPr>
+          <w:rFonts w:ascii="Arial" w:hAnsi="Arial" w:cs="Arial"/>
+        </w:rPr>
+        <w:t xml:space="preserve"> pour des questions de référencement (le client souhaite uniquement un référencement à l’échelle de la France) mais aussi pour des questions de sécurité :  les adresses en .</w:t>
+      </w:r>
+      <w:proofErr w:type="spellStart"/>
+      <w:r>
+        <w:rPr>
+          <w:rFonts w:ascii="Arial" w:hAnsi="Arial" w:cs="Arial"/>
+        </w:rPr>
+        <w:t>fr</w:t>
+      </w:r>
+      <w:proofErr w:type="spellEnd"/>
+      <w:r>
+        <w:rPr>
+          <w:rFonts w:ascii="Arial" w:hAnsi="Arial" w:cs="Arial"/>
+        </w:rPr>
+        <w:t xml:space="preserve"> sont un peu moins sujettes à des attaques de hackers que celles en .com (qui sont destinés à l’</w:t>
+      </w:r>
+      <w:proofErr w:type="spellStart"/>
+      <w:r>
+        <w:rPr>
+          <w:rFonts w:ascii="Arial" w:hAnsi="Arial" w:cs="Arial"/>
+        </w:rPr>
+        <w:t>inernational</w:t>
+      </w:r>
+      <w:proofErr w:type="spellEnd"/>
+      <w:r>
+        <w:rPr>
+          <w:rFonts w:ascii="Arial" w:hAnsi="Arial" w:cs="Arial"/>
+        </w:rPr>
+        <w:t xml:space="preserve">). </w:t>
       </w:r>
     </w:p>
     <w:p>
@@ -9084,14 +9264,14 @@
           <w:rFonts w:ascii="Arial" w:hAnsi="Arial" w:cs="Arial"/>
         </w:rPr>
       </w:pPr>
-      <w:bookmarkStart w:id="30" w:name="_Toc482733297"/>
+      <w:bookmarkStart w:id="27" w:name="_Toc482733297"/>
       <w:r>
         <w:rPr>
           <w:rFonts w:ascii="Arial" w:hAnsi="Arial" w:cs="Arial"/>
         </w:rPr>
         <w:t>Référencement</w:t>
       </w:r>
-      <w:bookmarkEnd w:id="30"/>
+      <w:bookmarkEnd w:id="27"/>
     </w:p>
     <w:p>
       <w:pPr>
@@ -9118,13 +9298,27 @@
         <w:rPr>
           <w:rFonts w:ascii="Arial" w:hAnsi="Arial" w:cs="Arial"/>
         </w:rPr>
-        <w:t>’organiser une campagne Google AdW</w:t>
-      </w:r>
-      <w:r>
-        <w:rPr>
-          <w:rFonts w:ascii="Arial" w:hAnsi="Arial" w:cs="Arial"/>
-        </w:rPr>
-        <w:t>ords.</w:t>
+        <w:t xml:space="preserve">’organiser une campagne Google </w:t>
+      </w:r>
+      <w:proofErr w:type="spellStart"/>
+      <w:r>
+        <w:rPr>
+          <w:rFonts w:ascii="Arial" w:hAnsi="Arial" w:cs="Arial"/>
+        </w:rPr>
+        <w:t>AdW</w:t>
+      </w:r>
+      <w:r>
+        <w:rPr>
+          <w:rFonts w:ascii="Arial" w:hAnsi="Arial" w:cs="Arial"/>
+        </w:rPr>
+        <w:t>ords</w:t>
+      </w:r>
+      <w:proofErr w:type="spellEnd"/>
+      <w:r>
+        <w:rPr>
+          <w:rFonts w:ascii="Arial" w:hAnsi="Arial" w:cs="Arial"/>
+        </w:rPr>
+        <w:t>.</w:t>
       </w:r>
     </w:p>
     <w:p>
@@ -9152,7 +9346,21 @@
         <w:rPr>
           <w:rFonts w:ascii="Arial" w:hAnsi="Arial" w:cs="Arial"/>
         </w:rPr>
-        <w:t xml:space="preserve">Retro, RetroManGames, Consoles Rétro, Salle d’arcade paris, Salle d’arcade rétro, Salle de jeux, Jeux vidéo… </w:t>
+        <w:t xml:space="preserve">Retro, </w:t>
+      </w:r>
+      <w:proofErr w:type="spellStart"/>
+      <w:r>
+        <w:rPr>
+          <w:rFonts w:ascii="Arial" w:hAnsi="Arial" w:cs="Arial"/>
+        </w:rPr>
+        <w:t>RetroManGames</w:t>
+      </w:r>
+      <w:proofErr w:type="spellEnd"/>
+      <w:r>
+        <w:rPr>
+          <w:rFonts w:ascii="Arial" w:hAnsi="Arial" w:cs="Arial"/>
+        </w:rPr>
+        <w:t xml:space="preserve">, Consoles Rétro, Salle d’arcade paris, Salle d’arcade rétro, Salle de jeux, Jeux vidéo… </w:t>
       </w:r>
     </w:p>
     <w:p>
@@ -9207,14 +9415,15 @@
           <w:rFonts w:ascii="Arial" w:hAnsi="Arial" w:cs="Arial"/>
         </w:rPr>
       </w:pPr>
-      <w:bookmarkStart w:id="31" w:name="_Toc482733298"/>
-      <w:r>
-        <w:rPr>
-          <w:rFonts w:ascii="Arial" w:hAnsi="Arial" w:cs="Arial"/>
-        </w:rPr>
+      <w:bookmarkStart w:id="28" w:name="_Toc482733298"/>
+      <w:r>
+        <w:rPr>
+          <w:rFonts w:ascii="Arial" w:hAnsi="Arial" w:cs="Arial"/>
+        </w:rPr>
+        <w:lastRenderedPageBreak/>
         <w:t>Mises à jour</w:t>
       </w:r>
-      <w:bookmarkEnd w:id="31"/>
+      <w:bookmarkEnd w:id="28"/>
     </w:p>
     <w:p>
       <w:pPr>
@@ -9251,6 +9460,8 @@
         </w:rPr>
         <w:t>Celle-ci se présentera sous la forme d’une hotline valable durant les 3 mois suivant la livraison du site web. Un des développeurs pourra être appelé à la maintenance et à la mise à jour du site web en jours ouvrés.</w:t>
       </w:r>
+      <w:bookmarkStart w:id="29" w:name="_GoBack"/>
+      <w:bookmarkEnd w:id="29"/>
     </w:p>
     <w:p>
       <w:pPr>
@@ -9263,91 +9474,13 @@
         <w:rPr>
           <w:rFonts w:ascii="Arial" w:hAnsi="Arial" w:cs="Arial"/>
         </w:rPr>
-        <w:t>L’informaticien présent dans la société sera également formé pour une durée de 1 semaine, à l’utilisation et la mise à jour du site web.</w:t>
-      </w:r>
-    </w:p>
-    <w:p>
-      <w:pPr>
-        <w:spacing w:after="0"/>
-        <w:rPr>
-          <w:rFonts w:ascii="Arial" w:hAnsi="Arial" w:cs="Arial"/>
-        </w:rPr>
-      </w:pPr>
-    </w:p>
-    <w:p>
-      <w:pPr>
-        <w:pStyle w:val="Titre1"/>
-        <w:spacing w:before="0"/>
-        <w:rPr>
-          <w:rFonts w:ascii="Arial" w:hAnsi="Arial" w:cs="Arial"/>
-        </w:rPr>
-      </w:pPr>
-      <w:bookmarkStart w:id="32" w:name="_Toc482733299"/>
-      <w:r>
-        <w:rPr>
-          <w:rFonts w:ascii="Arial" w:hAnsi="Arial" w:cs="Arial"/>
-        </w:rPr>
-        <w:t>Tests et recettes</w:t>
-      </w:r>
-      <w:bookmarkEnd w:id="32"/>
-    </w:p>
-    <w:p>
-      <w:pPr>
-        <w:spacing w:after="0"/>
-        <w:rPr>
-          <w:rFonts w:ascii="Arial" w:hAnsi="Arial" w:cs="Arial"/>
-        </w:rPr>
-      </w:pPr>
-      <w:r>
-        <w:rPr>
-          <w:rFonts w:ascii="Arial" w:hAnsi="Arial" w:cs="Arial"/>
-        </w:rPr>
-        <w:t>// à compléter</w:t>
-      </w:r>
-    </w:p>
-    <w:p>
-      <w:pPr>
-        <w:spacing w:after="0"/>
-        <w:rPr>
-          <w:rFonts w:ascii="Arial" w:hAnsi="Arial" w:cs="Arial"/>
-        </w:rPr>
-      </w:pPr>
-    </w:p>
-    <w:p>
-      <w:pPr>
-        <w:pStyle w:val="Titre1"/>
-        <w:spacing w:before="0"/>
-        <w:rPr>
-          <w:rFonts w:ascii="Arial" w:hAnsi="Arial" w:cs="Arial"/>
-        </w:rPr>
-      </w:pPr>
-      <w:bookmarkStart w:id="33" w:name="_Toc482733300"/>
-      <w:r>
-        <w:rPr>
-          <w:rFonts w:ascii="Arial" w:hAnsi="Arial" w:cs="Arial"/>
-        </w:rPr>
-        <w:t>Facturation</w:t>
-      </w:r>
-      <w:r>
-        <w:rPr>
-          <w:rFonts w:ascii="Arial" w:hAnsi="Arial" w:cs="Arial"/>
-        </w:rPr>
-        <w:t xml:space="preserve"> Finale</w:t>
-      </w:r>
-      <w:bookmarkEnd w:id="33"/>
-    </w:p>
-    <w:p>
-      <w:pPr>
-        <w:spacing w:after="0"/>
-        <w:rPr>
-          <w:rFonts w:ascii="Arial" w:hAnsi="Arial" w:cs="Arial"/>
-        </w:rPr>
-      </w:pPr>
-      <w:r>
-        <w:rPr>
-          <w:rFonts w:ascii="Arial" w:hAnsi="Arial" w:cs="Arial"/>
-        </w:rPr>
-        <w:t>// à compléter</w:t>
+        <w:t>L’informaticien présent dans la société sera également formé pour une durée de 1 semaine, à l’utilisation</w:t>
+      </w:r>
+      <w:r>
+        <w:rPr>
+          <w:rFonts w:ascii="Arial" w:hAnsi="Arial" w:cs="Arial"/>
+        </w:rPr>
+        <w:t xml:space="preserve"> et la mise à jour du site web.</w:t>
       </w:r>
     </w:p>
     <w:p>
@@ -9359,22 +9492,14 @@
           <w:rFonts w:ascii="Arial" w:hAnsi="Arial" w:cs="Arial"/>
         </w:rPr>
       </w:pPr>
-      <w:bookmarkStart w:id="34" w:name="_Toc482733301"/>
+      <w:bookmarkStart w:id="30" w:name="_Toc482733301"/>
       <w:r>
         <w:rPr>
           <w:rFonts w:ascii="Arial" w:hAnsi="Arial" w:cs="Arial"/>
         </w:rPr>
         <w:t>Annexes</w:t>
       </w:r>
-      <w:bookmarkEnd w:id="34"/>
-    </w:p>
-    <w:p>
-      <w:pPr>
-        <w:spacing w:after="0"/>
-        <w:rPr>
-          <w:rFonts w:ascii="Arial" w:hAnsi="Arial" w:cs="Arial"/>
-        </w:rPr>
-      </w:pPr>
+      <w:bookmarkEnd w:id="30"/>
     </w:p>
     <w:p>
       <w:pPr>
@@ -9383,59 +9508,35 @@
           <w:rFonts w:ascii="Arial" w:hAnsi="Arial" w:cs="Arial"/>
         </w:rPr>
       </w:pPr>
-      <w:bookmarkStart w:id="35" w:name="_Toc482733302"/>
+      <w:bookmarkStart w:id="31" w:name="_Toc482733302"/>
       <w:r>
         <w:rPr>
           <w:rFonts w:ascii="Arial" w:hAnsi="Arial" w:cs="Arial"/>
         </w:rPr>
         <w:t>CV de M KHAYAT :</w:t>
       </w:r>
-      <w:bookmarkEnd w:id="35"/>
-    </w:p>
-    <w:p>
-      <w:pPr>
-        <w:spacing w:after="0"/>
-        <w:rPr>
-          <w:rFonts w:ascii="Arial" w:hAnsi="Arial" w:cs="Arial"/>
-        </w:rPr>
-      </w:pPr>
-    </w:p>
-    <w:p>
-      <w:pPr>
-        <w:pStyle w:val="Titre3"/>
-        <w:rPr>
-          <w:rFonts w:ascii="Arial" w:hAnsi="Arial" w:cs="Arial"/>
-        </w:rPr>
-      </w:pPr>
-      <w:bookmarkStart w:id="36" w:name="_Toc482733303"/>
-      <w:r>
-        <w:rPr>
-          <w:rFonts w:ascii="Arial" w:hAnsi="Arial" w:cs="Arial"/>
-        </w:rPr>
-        <w:t>Réalisations :</w:t>
-      </w:r>
-      <w:bookmarkEnd w:id="36"/>
-      <w:r>
-        <w:rPr>
-          <w:rFonts w:ascii="Arial" w:hAnsi="Arial" w:cs="Arial"/>
-        </w:rPr>
-        <w:t xml:space="preserve"> </w:t>
-      </w:r>
-    </w:p>
-    <w:p>
-      <w:pPr>
-        <w:rPr>
-          <w:rFonts w:ascii="Arial" w:hAnsi="Arial" w:cs="Arial"/>
-        </w:rPr>
-      </w:pPr>
-    </w:p>
-    <w:p>
-      <w:pPr>
+      <w:bookmarkEnd w:id="31"/>
+    </w:p>
+    <w:p>
+      <w:pPr>
+        <w:jc w:val="center"/>
         <w:rPr>
           <w:rFonts w:ascii="Arial" w:hAnsi="Arial" w:cs="Arial"/>
           <w:lang w:eastAsia="fr-FR"/>
         </w:rPr>
       </w:pPr>
+      <w:r>
+        <w:rPr>
+          <w:rFonts w:ascii="Arial" w:hAnsi="Arial" w:cs="Arial"/>
+          <w:lang w:eastAsia="fr-FR"/>
+        </w:rPr>
+        <w:object w:dxaOrig="8925" w:dyaOrig="12629">
+          <v:shape id="_x0000_i1026" type="#_x0000_t75" style="width:379.5pt;height:537pt" o:ole="">
+            <v:imagedata r:id="rId10" o:title=""/>
+          </v:shape>
+          <o:OLEObject Type="Embed" ProgID="AcroExch.Document.11" ShapeID="_x0000_i1026" DrawAspect="Content" ObjectID="_1557034932" r:id="rId11"/>
+        </w:object>
+      </w:r>
     </w:p>
     <w:p>
       <w:pPr>
@@ -9446,7 +9547,7 @@
           <w:lang w:eastAsia="fr-FR"/>
         </w:rPr>
       </w:pPr>
-      <w:bookmarkStart w:id="37" w:name="_Toc482733304"/>
+      <w:bookmarkStart w:id="32" w:name="_Toc482733304"/>
       <w:r>
         <w:rPr>
           <w:rFonts w:ascii="Arial" w:hAnsi="Arial" w:cs="Arial"/>
@@ -9456,7 +9557,7 @@
         <w:lastRenderedPageBreak/>
         <w:t>CV de M Vilcoque :</w:t>
       </w:r>
-      <w:bookmarkEnd w:id="37"/>
+      <w:bookmarkEnd w:id="32"/>
     </w:p>
     <w:p>
       <w:pPr>
@@ -9514,33 +9615,6 @@
     </w:p>
     <w:p>
       <w:pPr>
-        <w:pStyle w:val="Titre3"/>
-        <w:rPr>
-          <w:rFonts w:ascii="Arial" w:hAnsi="Arial" w:cs="Arial"/>
-          <w:lang w:eastAsia="fr-FR"/>
-        </w:rPr>
-      </w:pPr>
-    </w:p>
-    <w:p>
-      <w:pPr>
-        <w:pStyle w:val="Titre3"/>
-        <w:rPr>
-          <w:rFonts w:ascii="Arial" w:hAnsi="Arial" w:cs="Arial"/>
-          <w:lang w:eastAsia="fr-FR"/>
-        </w:rPr>
-      </w:pPr>
-      <w:bookmarkStart w:id="38" w:name="_Toc482733305"/>
-      <w:r>
-        <w:rPr>
-          <w:rFonts w:ascii="Arial" w:hAnsi="Arial" w:cs="Arial"/>
-          <w:lang w:eastAsia="fr-FR"/>
-        </w:rPr>
-        <w:t>Réalisations :</w:t>
-      </w:r>
-      <w:bookmarkEnd w:id="38"/>
-    </w:p>
-    <w:p>
-      <w:pPr>
         <w:rPr>
           <w:lang w:eastAsia="fr-FR"/>
         </w:rPr>
@@ -9558,11 +9632,11 @@
         <w:pStyle w:val="Titre1"/>
         <w:spacing w:before="0"/>
       </w:pPr>
-      <w:bookmarkStart w:id="39" w:name="_Toc482733306"/>
+      <w:bookmarkStart w:id="33" w:name="_Toc482733306"/>
       <w:r>
         <w:t>Annexes</w:t>
       </w:r>
-      <w:bookmarkEnd w:id="39"/>
+      <w:bookmarkEnd w:id="33"/>
     </w:p>
     <w:p/>
     <w:p>
@@ -9570,11 +9644,11 @@
         <w:pStyle w:val="Titre2"/>
         <w:jc w:val="center"/>
       </w:pPr>
-      <w:bookmarkStart w:id="40" w:name="_Toc482733307"/>
+      <w:bookmarkStart w:id="34" w:name="_Toc482733307"/>
       <w:r>
         <w:t>Annexe 1 : Contrat</w:t>
       </w:r>
-      <w:bookmarkEnd w:id="40"/>
+      <w:bookmarkEnd w:id="34"/>
     </w:p>
     <w:p>
       <w:pPr>
@@ -9601,6 +9675,7 @@
         </w:rPr>
         <w:t xml:space="preserve">La société </w:t>
       </w:r>
+      <w:proofErr w:type="spellStart"/>
       <w:r>
         <w:rPr>
           <w:rFonts w:ascii="Arial" w:hAnsi="Arial" w:cs="Arial"/>
@@ -9609,6 +9684,7 @@
         </w:rPr>
         <w:t>Galaxynet</w:t>
       </w:r>
+      <w:proofErr w:type="spellEnd"/>
       <w:r>
         <w:rPr>
           <w:rFonts w:ascii="Arial" w:hAnsi="Arial" w:cs="Arial"/>
@@ -9681,26 +9757,27 @@
           <w:sz w:val="24"/>
           <w:szCs w:val="24"/>
         </w:rPr>
+        <w:br/>
+        <w:t>Et </w:t>
+      </w:r>
+      <w:r>
+        <w:rPr>
+          <w:rFonts w:ascii="Arial" w:hAnsi="Arial" w:cs="Arial"/>
+          <w:sz w:val="24"/>
+          <w:szCs w:val="24"/>
+        </w:rPr>
+        <w:br/>
+      </w:r>
+      <w:r>
+        <w:rPr>
+          <w:rFonts w:ascii="Arial" w:hAnsi="Arial" w:cs="Arial"/>
+          <w:sz w:val="24"/>
+          <w:szCs w:val="24"/>
+        </w:rPr>
         <w:lastRenderedPageBreak/>
         <w:br/>
-        <w:t>Et </w:t>
-      </w:r>
-      <w:r>
-        <w:rPr>
-          <w:rFonts w:ascii="Arial" w:hAnsi="Arial" w:cs="Arial"/>
-          <w:sz w:val="24"/>
-          <w:szCs w:val="24"/>
-        </w:rPr>
-        <w:br/>
-      </w:r>
-      <w:r>
-        <w:rPr>
-          <w:rFonts w:ascii="Arial" w:hAnsi="Arial" w:cs="Arial"/>
-          <w:sz w:val="24"/>
-          <w:szCs w:val="24"/>
-        </w:rPr>
-        <w:br/>
-      </w:r>
+      </w:r>
+      <w:proofErr w:type="spellStart"/>
       <w:r>
         <w:rPr>
           <w:rFonts w:ascii="Arial" w:hAnsi="Arial" w:cs="Arial"/>
@@ -9709,6 +9786,7 @@
         </w:rPr>
         <w:t>RetroManGames</w:t>
       </w:r>
+      <w:proofErr w:type="spellEnd"/>
       <w:r>
         <w:rPr>
           <w:rFonts w:ascii="Arial" w:hAnsi="Arial" w:cs="Arial"/>
@@ -10060,7 +10138,23 @@
           <w:sz w:val="24"/>
           <w:szCs w:val="24"/>
         </w:rPr>
-        <w:t xml:space="preserve"> en fonction d'un pourcentage assis sur des éléments quantifiables pour faire participer le prestataire au succès de l'opération. S'ils ne sont pas compris dans le prix ci-dessus, il conviendra en outre que soient prévus les frais de déplacement, </w:t>
+        <w:t xml:space="preserve"> en fonction d'un pourcentage assis sur des éléments quantifiables pour faire participer le prestataire au succès de l'opération. S'ils ne sont pas compris dans le prix ci-dessus, il conviendra en outre que soient prévus les frais de déplacement, séjour et autres du prestataire. </w:t>
+      </w:r>
+      <w:r>
+        <w:rPr>
+          <w:rFonts w:ascii="Arial" w:hAnsi="Arial" w:cs="Arial"/>
+          <w:sz w:val="24"/>
+          <w:szCs w:val="24"/>
+        </w:rPr>
+        <w:br/>
+      </w:r>
+      <w:r>
+        <w:rPr>
+          <w:rFonts w:ascii="Arial" w:hAnsi="Arial" w:cs="Arial"/>
+          <w:sz w:val="24"/>
+          <w:szCs w:val="24"/>
+        </w:rPr>
+        <w:br/>
       </w:r>
       <w:r>
         <w:rPr>
@@ -10069,23 +10163,6 @@
           <w:szCs w:val="24"/>
         </w:rPr>
         <w:lastRenderedPageBreak/>
-        <w:t>séjour et autres du prestataire. </w:t>
-      </w:r>
-      <w:r>
-        <w:rPr>
-          <w:rFonts w:ascii="Arial" w:hAnsi="Arial" w:cs="Arial"/>
-          <w:sz w:val="24"/>
-          <w:szCs w:val="24"/>
-        </w:rPr>
-        <w:br/>
-      </w:r>
-      <w:r>
-        <w:rPr>
-          <w:rFonts w:ascii="Arial" w:hAnsi="Arial" w:cs="Arial"/>
-          <w:sz w:val="24"/>
-          <w:szCs w:val="24"/>
-        </w:rPr>
-        <w:br/>
         <w:t>Les frais engagés par le prestataire: de déplacement, d'hébergement, de repas et frais annexes de dactylographie, reprographie etc., nécessaires à l'exécution de la prestation seront facturés en sus au client sur relevé de dépenses. </w:t>
       </w:r>
       <w:r>
@@ -10304,7 +10381,32 @@
           <w:sz w:val="24"/>
           <w:szCs w:val="24"/>
         </w:rPr>
-        <w:t xml:space="preserve"> achevée au plus tard, le </w:t>
+        <w:t xml:space="preserve"> achevée au plus tard, le 12/03/2015</w:t>
+      </w:r>
+      <w:r>
+        <w:rPr>
+          <w:rFonts w:ascii="Arial" w:hAnsi="Arial" w:cs="Arial"/>
+          <w:sz w:val="24"/>
+          <w:szCs w:val="24"/>
+        </w:rPr>
+        <w:br/>
+        <w:t>La phase 3 et le rapport terminal devront être</w:t>
+      </w:r>
+      <w:r>
+        <w:rPr>
+          <w:rFonts w:ascii="Arial" w:hAnsi="Arial" w:cs="Arial"/>
+          <w:sz w:val="24"/>
+          <w:szCs w:val="24"/>
+        </w:rPr>
+        <w:t xml:space="preserve"> délivrés au plus tard le 3/05/2015</w:t>
+      </w:r>
+      <w:r>
+        <w:rPr>
+          <w:rFonts w:ascii="Arial" w:hAnsi="Arial" w:cs="Arial"/>
+          <w:sz w:val="24"/>
+          <w:szCs w:val="24"/>
+        </w:rPr>
+        <w:br/>
       </w:r>
       <w:r>
         <w:rPr>
@@ -10313,39 +10415,6 @@
           <w:szCs w:val="24"/>
         </w:rPr>
         <w:lastRenderedPageBreak/>
-        <w:t>12/03/2015</w:t>
-      </w:r>
-      <w:r>
-        <w:rPr>
-          <w:rFonts w:ascii="Arial" w:hAnsi="Arial" w:cs="Arial"/>
-          <w:sz w:val="24"/>
-          <w:szCs w:val="24"/>
-        </w:rPr>
-        <w:br/>
-        <w:t>La phase 3 et le rapport terminal devront être</w:t>
-      </w:r>
-      <w:r>
-        <w:rPr>
-          <w:rFonts w:ascii="Arial" w:hAnsi="Arial" w:cs="Arial"/>
-          <w:sz w:val="24"/>
-          <w:szCs w:val="24"/>
-        </w:rPr>
-        <w:t xml:space="preserve"> délivrés au plus tard le 3/05/2015</w:t>
-      </w:r>
-      <w:r>
-        <w:rPr>
-          <w:rFonts w:ascii="Arial" w:hAnsi="Arial" w:cs="Arial"/>
-          <w:sz w:val="24"/>
-          <w:szCs w:val="24"/>
-        </w:rPr>
-        <w:br/>
-      </w:r>
-      <w:r>
-        <w:rPr>
-          <w:rFonts w:ascii="Arial" w:hAnsi="Arial" w:cs="Arial"/>
-          <w:sz w:val="24"/>
-          <w:szCs w:val="24"/>
-        </w:rPr>
         <w:br/>
         <w:t>Article 6: nature des obligations </w:t>
       </w:r>
@@ -10488,7 +10557,23 @@
           <w:szCs w:val="24"/>
         </w:rPr>
         <w:br/>
-        <w:t xml:space="preserve">Il peut être utile que le contrat prévoie que, pour mener à bien la mission prise en charge, le prestataire pourra avoir un accès libre à certaines catégories </w:t>
+        <w:t>Il peut être utile que le contrat prévoie que, pour mener à bien la mission prise en charge, le prestataire pourra avoir un accès libre à certaines catégories d'informations. Cette clause pourra d'ailleurs être recoupée par la clause suivante. </w:t>
+      </w:r>
+      <w:r>
+        <w:rPr>
+          <w:rFonts w:ascii="Arial" w:hAnsi="Arial" w:cs="Arial"/>
+          <w:sz w:val="24"/>
+          <w:szCs w:val="24"/>
+        </w:rPr>
+        <w:br/>
+      </w:r>
+      <w:r>
+        <w:rPr>
+          <w:rFonts w:ascii="Arial" w:hAnsi="Arial" w:cs="Arial"/>
+          <w:sz w:val="24"/>
+          <w:szCs w:val="24"/>
+        </w:rPr>
+        <w:br/>
       </w:r>
       <w:r>
         <w:rPr>
@@ -10497,23 +10582,6 @@
           <w:szCs w:val="24"/>
         </w:rPr>
         <w:lastRenderedPageBreak/>
-        <w:t>d'informations. Cette clause pourra d'ailleurs être recoupée par la clause suivante. </w:t>
-      </w:r>
-      <w:r>
-        <w:rPr>
-          <w:rFonts w:ascii="Arial" w:hAnsi="Arial" w:cs="Arial"/>
-          <w:sz w:val="24"/>
-          <w:szCs w:val="24"/>
-        </w:rPr>
-        <w:br/>
-      </w:r>
-      <w:r>
-        <w:rPr>
-          <w:rFonts w:ascii="Arial" w:hAnsi="Arial" w:cs="Arial"/>
-          <w:sz w:val="24"/>
-          <w:szCs w:val="24"/>
-        </w:rPr>
-        <w:br/>
         <w:t>Article 9: obligation de collaboration </w:t>
       </w:r>
       <w:r>
@@ -10656,7 +10724,25 @@
           <w:szCs w:val="24"/>
         </w:rPr>
         <w:br/>
-        <w:t>Le client s'interdit d'engager, ou de faire travailler d'aucune manière, tout collaborateur présent ou futur du prestataire. La présente clause vaudra, quelle que soit la spécialisation du collaborateur en cause, et même dans l'hypothèse ou la sollicitation serait à l'initiative dudit collaborateur. La présente clause développera ses effets pendant toute l'exécution du présent contrat, et pendant deux ans à compter de sa terminaison. </w:t>
+        <w:t xml:space="preserve">Le client s'interdit d'engager, ou de faire travailler d'aucune manière, tout collaborateur présent ou futur du prestataire. La présente clause vaudra, quelle que soit la spécialisation du collaborateur en cause, et même dans l'hypothèse </w:t>
+      </w:r>
+      <w:proofErr w:type="spellStart"/>
+      <w:r>
+        <w:rPr>
+          <w:rFonts w:ascii="Arial" w:hAnsi="Arial" w:cs="Arial"/>
+          <w:sz w:val="24"/>
+          <w:szCs w:val="24"/>
+        </w:rPr>
+        <w:t>ou</w:t>
+      </w:r>
+      <w:proofErr w:type="spellEnd"/>
+      <w:r>
+        <w:rPr>
+          <w:rFonts w:ascii="Arial" w:hAnsi="Arial" w:cs="Arial"/>
+          <w:sz w:val="24"/>
+          <w:szCs w:val="24"/>
+        </w:rPr>
+        <w:t xml:space="preserve"> la sollicitation serait à l'initiative dudit collaborateur. La présente clause développera ses effets pendant toute l'exécution du présent contrat, et pendant deux ans à compter de sa terminaison. </w:t>
       </w:r>
       <w:r>
         <w:rPr>
@@ -10690,6 +10776,24 @@
           <w:szCs w:val="24"/>
         </w:rPr>
         <w:br/>
+        <w:t>Article 12: propriété des résultats </w:t>
+      </w:r>
+      <w:r>
+        <w:rPr>
+          <w:rFonts w:ascii="Arial" w:hAnsi="Arial" w:cs="Arial"/>
+          <w:sz w:val="24"/>
+          <w:szCs w:val="24"/>
+        </w:rPr>
+        <w:br/>
+        <w:t>Clause indispensable. </w:t>
+      </w:r>
+      <w:r>
+        <w:rPr>
+          <w:rFonts w:ascii="Arial" w:hAnsi="Arial" w:cs="Arial"/>
+          <w:sz w:val="24"/>
+          <w:szCs w:val="24"/>
+        </w:rPr>
+        <w:br/>
       </w:r>
       <w:r>
         <w:rPr>
@@ -10698,24 +10802,6 @@
           <w:szCs w:val="24"/>
         </w:rPr>
         <w:lastRenderedPageBreak/>
-        <w:t>Article 12: propriété des résultats </w:t>
-      </w:r>
-      <w:r>
-        <w:rPr>
-          <w:rFonts w:ascii="Arial" w:hAnsi="Arial" w:cs="Arial"/>
-          <w:sz w:val="24"/>
-          <w:szCs w:val="24"/>
-        </w:rPr>
-        <w:br/>
-        <w:t>Clause indispensable. </w:t>
-      </w:r>
-      <w:r>
-        <w:rPr>
-          <w:rFonts w:ascii="Arial" w:hAnsi="Arial" w:cs="Arial"/>
-          <w:sz w:val="24"/>
-          <w:szCs w:val="24"/>
-        </w:rPr>
-        <w:br/>
         <w:t>Il est nécessaire de préciser la manière dont les résultats d'une mission pourront être utilisés par les parties. </w:t>
       </w:r>
       <w:r>
@@ -10837,17 +10923,24 @@
           <w:sz w:val="24"/>
           <w:szCs w:val="24"/>
         </w:rPr>
+        <w:br/>
+        <w:t>Article 13: garantie </w:t>
+      </w:r>
+      <w:r>
+        <w:rPr>
+          <w:rFonts w:ascii="Arial" w:hAnsi="Arial" w:cs="Arial"/>
+          <w:sz w:val="24"/>
+          <w:szCs w:val="24"/>
+        </w:rPr>
+        <w:br/>
+      </w:r>
+      <w:r>
+        <w:rPr>
+          <w:rFonts w:ascii="Arial" w:hAnsi="Arial" w:cs="Arial"/>
+          <w:sz w:val="24"/>
+          <w:szCs w:val="24"/>
+        </w:rPr>
         <w:lastRenderedPageBreak/>
-        <w:br/>
-        <w:t>Article 13: garantie </w:t>
-      </w:r>
-      <w:r>
-        <w:rPr>
-          <w:rFonts w:ascii="Arial" w:hAnsi="Arial" w:cs="Arial"/>
-          <w:sz w:val="24"/>
-          <w:szCs w:val="24"/>
-        </w:rPr>
-        <w:br/>
         <w:t>Clause facultative. </w:t>
       </w:r>
       <w:r>
@@ -11033,7 +11126,15 @@
           <w:szCs w:val="24"/>
         </w:rPr>
         <w:br/>
-        <w:t xml:space="preserve">Il est important pour les partenaires qu'un article du contrat permette au créancier </w:t>
+        <w:t>Il est important pour les partenaires qu'un article du contrat permette au créancier d'une obligation inexécutée de mettre fin à la relation, en dehors du pouvoir d'appréciation des tribunaux que l'article 1184 du Code civil leur reconnaît. </w:t>
+      </w:r>
+      <w:r>
+        <w:rPr>
+          <w:rFonts w:ascii="Arial" w:hAnsi="Arial" w:cs="Arial"/>
+          <w:sz w:val="24"/>
+          <w:szCs w:val="24"/>
+        </w:rPr>
+        <w:br/>
       </w:r>
       <w:r>
         <w:rPr>
@@ -11042,15 +11143,6 @@
           <w:szCs w:val="24"/>
         </w:rPr>
         <w:lastRenderedPageBreak/>
-        <w:t>d'une obligation inexécutée de mettre fin à la relation, en dehors du pouvoir d'appréciation des tribunaux que l'article 1184 du Code civil leur reconnaît. </w:t>
-      </w:r>
-      <w:r>
-        <w:rPr>
-          <w:rFonts w:ascii="Arial" w:hAnsi="Arial" w:cs="Arial"/>
-          <w:sz w:val="24"/>
-          <w:szCs w:val="24"/>
-        </w:rPr>
-        <w:br/>
         <w:t>Cette clause, néanmoins, ne doit pas servir de prétexte à un partenaire de mauvaise foi pour se débarrasser de l'autre en cas de manquement minime. </w:t>
       </w:r>
       <w:r>
@@ -11172,8 +11264,18 @@
           <w:sz w:val="24"/>
           <w:szCs w:val="24"/>
         </w:rPr>
-        <w:t xml:space="preserve"> Khayat</w:t>
-      </w:r>
+        <w:t xml:space="preserve"> </w:t>
+      </w:r>
+      <w:proofErr w:type="spellStart"/>
+      <w:r>
+        <w:rPr>
+          <w:rFonts w:ascii="Arial" w:hAnsi="Arial" w:cs="Arial"/>
+          <w:sz w:val="24"/>
+          <w:szCs w:val="24"/>
+        </w:rPr>
+        <w:t>Khayat</w:t>
+      </w:r>
+      <w:proofErr w:type="spellEnd"/>
       <w:r>
         <w:rPr>
           <w:rFonts w:ascii="Arial" w:hAnsi="Arial" w:cs="Arial"/>
@@ -11249,17 +11351,25 @@
           <w:sz w:val="24"/>
           <w:szCs w:val="24"/>
         </w:rPr>
+        <w:br/>
+        <w:t xml:space="preserve">Les tâches précisées à l'article 1 ne seront pour ce qui concerne les phases </w:t>
+      </w:r>
+      <w:r>
+        <w:rPr>
+          <w:rFonts w:ascii="Arial" w:hAnsi="Arial" w:cs="Arial"/>
+          <w:sz w:val="24"/>
+          <w:szCs w:val="24"/>
+        </w:rPr>
+        <w:t xml:space="preserve">1,2 et 3. </w:t>
+      </w:r>
+      <w:r>
+        <w:rPr>
+          <w:rFonts w:ascii="Arial" w:hAnsi="Arial" w:cs="Arial"/>
+          <w:sz w:val="24"/>
+          <w:szCs w:val="24"/>
+        </w:rPr>
         <w:lastRenderedPageBreak/>
-        <w:br/>
-        <w:t xml:space="preserve">Les tâches précisées à l'article 1 ne seront pour ce qui concerne les phases </w:t>
-      </w:r>
-      <w:r>
-        <w:rPr>
-          <w:rFonts w:ascii="Arial" w:hAnsi="Arial" w:cs="Arial"/>
-          <w:sz w:val="24"/>
-          <w:szCs w:val="24"/>
-        </w:rPr>
-        <w:t>1,2 et 3. Non</w:t>
+        <w:t>Non</w:t>
       </w:r>
       <w:r>
         <w:rPr>
@@ -11486,7 +11596,33 @@
           <w:szCs w:val="24"/>
         </w:rPr>
         <w:br/>
-        <w:t xml:space="preserve">Les parties s'engagent à tenter de résoudre à l'amiable tout différend susceptible </w:t>
+        <w:t>Les parties s'engagent à tenter de résoudre à l'amiable tout différend susceptible d'intervenir entre elles, à l'occasion du présent contrat, sur la médiation de M</w:t>
+      </w:r>
+      <w:r>
+        <w:rPr>
+          <w:rFonts w:ascii="Arial" w:hAnsi="Arial" w:cs="Arial"/>
+          <w:sz w:val="24"/>
+          <w:szCs w:val="24"/>
+        </w:rPr>
+        <w:t xml:space="preserve"> Abderrahmane </w:t>
+      </w:r>
+      <w:proofErr w:type="spellStart"/>
+      <w:r>
+        <w:rPr>
+          <w:rFonts w:ascii="Arial" w:hAnsi="Arial" w:cs="Arial"/>
+          <w:sz w:val="24"/>
+          <w:szCs w:val="24"/>
+        </w:rPr>
+        <w:t>Chouaki</w:t>
+      </w:r>
+      <w:proofErr w:type="spellEnd"/>
+      <w:r>
+        <w:rPr>
+          <w:rFonts w:ascii="Arial" w:hAnsi="Arial" w:cs="Arial"/>
+          <w:sz w:val="24"/>
+          <w:szCs w:val="24"/>
+        </w:rPr>
+        <w:t xml:space="preserve">, qui, saisi à l'initiative de la partie la plus diligente, formulera </w:t>
       </w:r>
       <w:r>
         <w:rPr>
@@ -11495,23 +11631,7 @@
           <w:szCs w:val="24"/>
         </w:rPr>
         <w:lastRenderedPageBreak/>
-        <w:t>d'intervenir entre elles, à l'occasion du présent contrat, sur la médiation de M</w:t>
-      </w:r>
-      <w:r>
-        <w:rPr>
-          <w:rFonts w:ascii="Arial" w:hAnsi="Arial" w:cs="Arial"/>
-          <w:sz w:val="24"/>
-          <w:szCs w:val="24"/>
-        </w:rPr>
-        <w:t xml:space="preserve"> Abderrahmane Chouaki</w:t>
-      </w:r>
-      <w:r>
-        <w:rPr>
-          <w:rFonts w:ascii="Arial" w:hAnsi="Arial" w:cs="Arial"/>
-          <w:sz w:val="24"/>
-          <w:szCs w:val="24"/>
-        </w:rPr>
-        <w:t>, qui, saisi à l'initiative de la partie la plus diligente, formulera une proposition de conciliation, dans le mois suivant sa saisine. Les frais de médiation seront supportés par moitié, par chacune des parties. </w:t>
+        <w:t>une proposition de conciliation, dans le mois suivant sa saisine. Les frais de médiation seront supportés par moitié, par chacune des parties. </w:t>
       </w:r>
       <w:r>
         <w:rPr>
@@ -11674,7 +11794,15 @@
           <w:szCs w:val="24"/>
         </w:rPr>
         <w:br/>
-        <w:t xml:space="preserve">On ajoutera, pour être complet, que si le contrat est international (client faisant appel </w:t>
+        <w:t>On ajoutera, pour être complet, que si le contrat est international (client faisant appel par exemple à un prestataire étranger), il sera utile de préciser dans la convention la loi choisie pour gouverner les différends: loi française ou loi étrangère. </w:t>
+      </w:r>
+      <w:r>
+        <w:rPr>
+          <w:rFonts w:ascii="Arial" w:hAnsi="Arial" w:cs="Arial"/>
+          <w:sz w:val="24"/>
+          <w:szCs w:val="24"/>
+        </w:rPr>
+        <w:br/>
       </w:r>
       <w:r>
         <w:rPr>
@@ -11683,22 +11811,6 @@
           <w:szCs w:val="24"/>
         </w:rPr>
         <w:lastRenderedPageBreak/>
-        <w:t>par exemple à un prestataire étranger), il sera utile de préciser dans la convention la loi choisie pour gouverner les différends: loi française ou loi étrangère. </w:t>
-      </w:r>
-      <w:r>
-        <w:rPr>
-          <w:rFonts w:ascii="Arial" w:hAnsi="Arial" w:cs="Arial"/>
-          <w:sz w:val="24"/>
-          <w:szCs w:val="24"/>
-        </w:rPr>
-        <w:br/>
-      </w:r>
-      <w:r>
-        <w:rPr>
-          <w:rFonts w:ascii="Arial" w:hAnsi="Arial" w:cs="Arial"/>
-          <w:sz w:val="24"/>
-          <w:szCs w:val="24"/>
-        </w:rPr>
         <w:br/>
         <w:t xml:space="preserve">Fait à </w:t>
       </w:r>
@@ -11869,7 +11981,7 @@
 </file>
 
 <file path=word/endnotes.xml><?xml version="1.0" encoding="utf-8"?>
-<w:endnotes xmlns:wpc="http://schemas.microsoft.com/office/word/2010/wordprocessingCanvas" xmlns:cx="http://schemas.microsoft.com/office/drawing/2014/chartex" xmlns:cx1="http://schemas.microsoft.com/office/drawing/2015/9/8/chartex" xmlns:mc="http://schemas.openxmlformats.org/markup-compatibility/2006" xmlns:o="urn:schemas-microsoft-com:office:office" xmlns:r="http://schemas.openxmlformats.org/officeDocument/2006/relationships" xmlns:m="http://schemas.openxmlformats.org/officeDocument/2006/math" xmlns:v="urn:schemas-microsoft-com:vml" xmlns:wp14="http://schemas.microsoft.com/office/word/2010/wordprocessingDrawing" xmlns:wp="http://schemas.openxmlformats.org/drawingml/2006/wordprocessingDrawing" xmlns:w10="urn:schemas-microsoft-com:office:word" xmlns:w="http://schemas.openxmlformats.org/wordprocessingml/2006/main" xmlns:w14="http://schemas.microsoft.com/office/word/2010/wordml" xmlns:w15="http://schemas.microsoft.com/office/word/2012/wordml" xmlns:w16se="http://schemas.microsoft.com/office/word/2015/wordml/symex" xmlns:wpg="http://schemas.microsoft.com/office/word/2010/wordprocessingGroup" xmlns:wpi="http://schemas.microsoft.com/office/word/2010/wordprocessingInk" xmlns:wne="http://schemas.microsoft.com/office/word/2006/wordml" xmlns:wps="http://schemas.microsoft.com/office/word/2010/wordprocessingShape" mc:Ignorable="w14 w15 w16se wp14">
+<w:endnotes xmlns:wpc="http://schemas.microsoft.com/office/word/2010/wordprocessingCanvas" xmlns:cx="http://schemas.microsoft.com/office/drawing/2014/chartex" xmlns:cx1="http://schemas.microsoft.com/office/drawing/2015/9/8/chartex" xmlns:cx2="http://schemas.microsoft.com/office/drawing/2015/10/21/chartex" xmlns:cx3="http://schemas.microsoft.com/office/drawing/2016/5/9/chartex" xmlns:cx4="http://schemas.microsoft.com/office/drawing/2016/5/10/chartex" xmlns:cx5="http://schemas.microsoft.com/office/drawing/2016/5/11/chartex" xmlns:cx6="http://schemas.microsoft.com/office/drawing/2016/5/12/chartex" xmlns:cx7="http://schemas.microsoft.com/office/drawing/2016/5/13/chartex" xmlns:cx8="http://schemas.microsoft.com/office/drawing/2016/5/14/chartex" xmlns:mc="http://schemas.openxmlformats.org/markup-compatibility/2006" xmlns:o="urn:schemas-microsoft-com:office:office" xmlns:r="http://schemas.openxmlformats.org/officeDocument/2006/relationships" xmlns:m="http://schemas.openxmlformats.org/officeDocument/2006/math" xmlns:v="urn:schemas-microsoft-com:vml" xmlns:wp14="http://schemas.microsoft.com/office/word/2010/wordprocessingDrawing" xmlns:wp="http://schemas.openxmlformats.org/drawingml/2006/wordprocessingDrawing" xmlns:w10="urn:schemas-microsoft-com:office:word" xmlns:w="http://schemas.openxmlformats.org/wordprocessingml/2006/main" xmlns:w14="http://schemas.microsoft.com/office/word/2010/wordml" xmlns:w15="http://schemas.microsoft.com/office/word/2012/wordml" xmlns:w16se="http://schemas.microsoft.com/office/word/2015/wordml/symex" xmlns:wpg="http://schemas.microsoft.com/office/word/2010/wordprocessingGroup" xmlns:wpi="http://schemas.microsoft.com/office/word/2010/wordprocessingInk" xmlns:wne="http://schemas.microsoft.com/office/word/2006/wordml" xmlns:wps="http://schemas.microsoft.com/office/word/2010/wordprocessingShape" mc:Ignorable="w14 w15 w16se wp14">
   <w:endnote w:type="separator" w:id="-1">
     <w:p>
       <w:pPr>
@@ -11894,7 +12006,7 @@
 </file>
 
 <file path=word/footer1.xml><?xml version="1.0" encoding="utf-8"?>
-<w:ftr xmlns:wpc="http://schemas.microsoft.com/office/word/2010/wordprocessingCanvas" xmlns:cx="http://schemas.microsoft.com/office/drawing/2014/chartex" xmlns:cx1="http://schemas.microsoft.com/office/drawing/2015/9/8/chartex" xmlns:mc="http://schemas.openxmlformats.org/markup-compatibility/2006" xmlns:o="urn:schemas-microsoft-com:office:office" xmlns:r="http://schemas.openxmlformats.org/officeDocument/2006/relationships" xmlns:m="http://schemas.openxmlformats.org/officeDocument/2006/math" xmlns:v="urn:schemas-microsoft-com:vml" xmlns:wp14="http://schemas.microsoft.com/office/word/2010/wordprocessingDrawing" xmlns:wp="http://schemas.openxmlformats.org/drawingml/2006/wordprocessingDrawing" xmlns:w10="urn:schemas-microsoft-com:office:word" xmlns:w="http://schemas.openxmlformats.org/wordprocessingml/2006/main" xmlns:w14="http://schemas.microsoft.com/office/word/2010/wordml" xmlns:w15="http://schemas.microsoft.com/office/word/2012/wordml" xmlns:w16se="http://schemas.microsoft.com/office/word/2015/wordml/symex" xmlns:wpg="http://schemas.microsoft.com/office/word/2010/wordprocessingGroup" xmlns:wpi="http://schemas.microsoft.com/office/word/2010/wordprocessingInk" xmlns:wne="http://schemas.microsoft.com/office/word/2006/wordml" xmlns:wps="http://schemas.microsoft.com/office/word/2010/wordprocessingShape" mc:Ignorable="w14 w15 w16se wp14">
+<w:ftr xmlns:wpc="http://schemas.microsoft.com/office/word/2010/wordprocessingCanvas" xmlns:cx="http://schemas.microsoft.com/office/drawing/2014/chartex" xmlns:cx1="http://schemas.microsoft.com/office/drawing/2015/9/8/chartex" xmlns:cx2="http://schemas.microsoft.com/office/drawing/2015/10/21/chartex" xmlns:cx3="http://schemas.microsoft.com/office/drawing/2016/5/9/chartex" xmlns:cx4="http://schemas.microsoft.com/office/drawing/2016/5/10/chartex" xmlns:cx5="http://schemas.microsoft.com/office/drawing/2016/5/11/chartex" xmlns:cx6="http://schemas.microsoft.com/office/drawing/2016/5/12/chartex" xmlns:cx7="http://schemas.microsoft.com/office/drawing/2016/5/13/chartex" xmlns:cx8="http://schemas.microsoft.com/office/drawing/2016/5/14/chartex" xmlns:mc="http://schemas.openxmlformats.org/markup-compatibility/2006" xmlns:o="urn:schemas-microsoft-com:office:office" xmlns:r="http://schemas.openxmlformats.org/officeDocument/2006/relationships" xmlns:m="http://schemas.openxmlformats.org/officeDocument/2006/math" xmlns:v="urn:schemas-microsoft-com:vml" xmlns:wp14="http://schemas.microsoft.com/office/word/2010/wordprocessingDrawing" xmlns:wp="http://schemas.openxmlformats.org/drawingml/2006/wordprocessingDrawing" xmlns:w10="urn:schemas-microsoft-com:office:word" xmlns:w="http://schemas.openxmlformats.org/wordprocessingml/2006/main" xmlns:w14="http://schemas.microsoft.com/office/word/2010/wordml" xmlns:w15="http://schemas.microsoft.com/office/word/2012/wordml" xmlns:w16se="http://schemas.microsoft.com/office/word/2015/wordml/symex" xmlns:wpg="http://schemas.microsoft.com/office/word/2010/wordprocessingGroup" xmlns:wpi="http://schemas.microsoft.com/office/word/2010/wordprocessingInk" xmlns:wne="http://schemas.microsoft.com/office/word/2006/wordml" xmlns:wps="http://schemas.microsoft.com/office/word/2010/wordprocessingShape" mc:Ignorable="w14 w15 w16se wp14">
   <w:p>
     <w:pPr>
       <w:pStyle w:val="Pieddepage"/>
@@ -11978,7 +12090,7 @@
         </mc:Choice>
         <mc:Fallback>
           <w:pict>
-            <v:rect w14:anchorId="721617BE" id="Rectangle 452" o:spid="_x0000_s1026" style="position:absolute;margin-left:0;margin-top:0;width:579.9pt;height:750.3pt;z-index:251659264;visibility:visible;mso-wrap-style:square;mso-width-percent:950;mso-height-percent:950;mso-wrap-distance-left:9pt;mso-wrap-distance-top:0;mso-wrap-distance-right:9pt;mso-wrap-distance-bottom:0;mso-position-horizontal:center;mso-position-horizontal-relative:page;mso-position-vertical:center;mso-position-vertical-relative:page;mso-width-percent:950;mso-height-percent:950;mso-width-relative:page;mso-height-relative:page;v-text-anchor:middle" o:gfxdata="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" filled="f" strokecolor="#747070 [1614]" strokeweight="1.25pt">
+            <v:rect w14:anchorId="46E3D666" id="Rectangle 452" o:spid="_x0000_s1026" style="position:absolute;margin-left:0;margin-top:0;width:579.9pt;height:750.3pt;z-index:251659264;visibility:visible;mso-wrap-style:square;mso-width-percent:950;mso-height-percent:950;mso-wrap-distance-left:9pt;mso-wrap-distance-top:0;mso-wrap-distance-right:9pt;mso-wrap-distance-bottom:0;mso-position-horizontal:center;mso-position-horizontal-relative:page;mso-position-vertical:center;mso-position-vertical-relative:page;mso-width-percent:950;mso-height-percent:950;mso-width-relative:page;mso-height-relative:page;v-text-anchor:middle" o:gfxdata="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" filled="f" strokecolor="#747070 [1614]" strokeweight="1.25pt">
               <w10:wrap anchorx="page" anchory="page"/>
             </v:rect>
           </w:pict>
@@ -12034,7 +12146,7 @@
         <w:sz w:val="20"/>
         <w:szCs w:val="20"/>
       </w:rPr>
-      <w:t>7</w:t>
+      <w:t>10</w:t>
     </w:r>
     <w:r>
       <w:rPr>
@@ -12050,7 +12162,7 @@
 </file>
 
 <file path=word/footnotes.xml><?xml version="1.0" encoding="utf-8"?>
-<w:footnotes xmlns:wpc="http://schemas.microsoft.com/office/word/2010/wordprocessingCanvas" xmlns:cx="http://schemas.microsoft.com/office/drawing/2014/chartex" xmlns:cx1="http://schemas.microsoft.com/office/drawing/2015/9/8/chartex" xmlns:mc="http://schemas.openxmlformats.org/markup-compatibility/2006" xmlns:o="urn:schemas-microsoft-com:office:office" xmlns:r="http://schemas.openxmlformats.org/officeDocument/2006/relationships" xmlns:m="http://schemas.openxmlformats.org/officeDocument/2006/math" xmlns:v="urn:schemas-microsoft-com:vml" xmlns:wp14="http://schemas.microsoft.com/office/word/2010/wordprocessingDrawing" xmlns:wp="http://schemas.openxmlformats.org/drawingml/2006/wordprocessingDrawing" xmlns:w10="urn:schemas-microsoft-com:office:word" xmlns:w="http://schemas.openxmlformats.org/wordprocessingml/2006/main" xmlns:w14="http://schemas.microsoft.com/office/word/2010/wordml" xmlns:w15="http://schemas.microsoft.com/office/word/2012/wordml" xmlns:w16se="http://schemas.microsoft.com/office/word/2015/wordml/symex" xmlns:wpg="http://schemas.microsoft.com/office/word/2010/wordprocessingGroup" xmlns:wpi="http://schemas.microsoft.com/office/word/2010/wordprocessingInk" xmlns:wne="http://schemas.microsoft.com/office/word/2006/wordml" xmlns:wps="http://schemas.microsoft.com/office/word/2010/wordprocessingShape" mc:Ignorable="w14 w15 w16se wp14">
+<w:footnotes xmlns:wpc="http://schemas.microsoft.com/office/word/2010/wordprocessingCanvas" xmlns:cx="http://schemas.microsoft.com/office/drawing/2014/chartex" xmlns:cx1="http://schemas.microsoft.com/office/drawing/2015/9/8/chartex" xmlns:cx2="http://schemas.microsoft.com/office/drawing/2015/10/21/chartex" xmlns:cx3="http://schemas.microsoft.com/office/drawing/2016/5/9/chartex" xmlns:cx4="http://schemas.microsoft.com/office/drawing/2016/5/10/chartex" xmlns:cx5="http://schemas.microsoft.com/office/drawing/2016/5/11/chartex" xmlns:cx6="http://schemas.microsoft.com/office/drawing/2016/5/12/chartex" xmlns:cx7="http://schemas.microsoft.com/office/drawing/2016/5/13/chartex" xmlns:cx8="http://schemas.microsoft.com/office/drawing/2016/5/14/chartex" xmlns:mc="http://schemas.openxmlformats.org/markup-compatibility/2006" xmlns:o="urn:schemas-microsoft-com:office:office" xmlns:r="http://schemas.openxmlformats.org/officeDocument/2006/relationships" xmlns:m="http://schemas.openxmlformats.org/officeDocument/2006/math" xmlns:v="urn:schemas-microsoft-com:vml" xmlns:wp14="http://schemas.microsoft.com/office/word/2010/wordprocessingDrawing" xmlns:wp="http://schemas.openxmlformats.org/drawingml/2006/wordprocessingDrawing" xmlns:w10="urn:schemas-microsoft-com:office:word" xmlns:w="http://schemas.openxmlformats.org/wordprocessingml/2006/main" xmlns:w14="http://schemas.microsoft.com/office/word/2010/wordml" xmlns:w15="http://schemas.microsoft.com/office/word/2012/wordml" xmlns:w16se="http://schemas.microsoft.com/office/word/2015/wordml/symex" xmlns:wpg="http://schemas.microsoft.com/office/word/2010/wordprocessingGroup" xmlns:wpi="http://schemas.microsoft.com/office/word/2010/wordprocessingInk" xmlns:wne="http://schemas.microsoft.com/office/word/2006/wordml" xmlns:wps="http://schemas.microsoft.com/office/word/2010/wordprocessingShape" mc:Ignorable="w14 w15 w16se wp14">
   <w:footnote w:type="separator" w:id="-1">
     <w:p>
       <w:pPr>
@@ -12075,7 +12187,7 @@
 </file>
 
 <file path=word/numbering.xml><?xml version="1.0" encoding="utf-8"?>
-<w:numbering xmlns:wpc="http://schemas.microsoft.com/office/word/2010/wordprocessingCanvas" xmlns:cx="http://schemas.microsoft.com/office/drawing/2014/chartex" xmlns:cx1="http://schemas.microsoft.com/office/drawing/2015/9/8/chartex" xmlns:mc="http://schemas.openxmlformats.org/markup-compatibility/2006" xmlns:o="urn:schemas-microsoft-com:office:office" xmlns:r="http://schemas.openxmlformats.org/officeDocument/2006/relationships" xmlns:m="http://schemas.openxmlformats.org/officeDocument/2006/math" xmlns:v="urn:schemas-microsoft-com:vml" xmlns:wp14="http://schemas.microsoft.com/office/word/2010/wordprocessingDrawing" xmlns:wp="http://schemas.openxmlformats.org/drawingml/2006/wordprocessingDrawing" xmlns:w10="urn:schemas-microsoft-com:office:word" xmlns:w="http://schemas.openxmlformats.org/wordprocessingml/2006/main" xmlns:w14="http://schemas.microsoft.com/office/word/2010/wordml" xmlns:w15="http://schemas.microsoft.com/office/word/2012/wordml" xmlns:w16se="http://schemas.microsoft.com/office/word/2015/wordml/symex" xmlns:wpg="http://schemas.microsoft.com/office/word/2010/wordprocessingGroup" xmlns:wpi="http://schemas.microsoft.com/office/word/2010/wordprocessingInk" xmlns:wne="http://schemas.microsoft.com/office/word/2006/wordml" xmlns:wps="http://schemas.microsoft.com/office/word/2010/wordprocessingShape" mc:Ignorable="w14 w15 w16se wp14">
+<w:numbering xmlns:wpc="http://schemas.microsoft.com/office/word/2010/wordprocessingCanvas" xmlns:cx="http://schemas.microsoft.com/office/drawing/2014/chartex" xmlns:cx1="http://schemas.microsoft.com/office/drawing/2015/9/8/chartex" xmlns:cx2="http://schemas.microsoft.com/office/drawing/2015/10/21/chartex" xmlns:cx3="http://schemas.microsoft.com/office/drawing/2016/5/9/chartex" xmlns:cx4="http://schemas.microsoft.com/office/drawing/2016/5/10/chartex" xmlns:cx5="http://schemas.microsoft.com/office/drawing/2016/5/11/chartex" xmlns:cx6="http://schemas.microsoft.com/office/drawing/2016/5/12/chartex" xmlns:cx7="http://schemas.microsoft.com/office/drawing/2016/5/13/chartex" xmlns:cx8="http://schemas.microsoft.com/office/drawing/2016/5/14/chartex" xmlns:mc="http://schemas.openxmlformats.org/markup-compatibility/2006" xmlns:o="urn:schemas-microsoft-com:office:office" xmlns:r="http://schemas.openxmlformats.org/officeDocument/2006/relationships" xmlns:m="http://schemas.openxmlformats.org/officeDocument/2006/math" xmlns:v="urn:schemas-microsoft-com:vml" xmlns:wp14="http://schemas.microsoft.com/office/word/2010/wordprocessingDrawing" xmlns:wp="http://schemas.openxmlformats.org/drawingml/2006/wordprocessingDrawing" xmlns:w10="urn:schemas-microsoft-com:office:word" xmlns:w="http://schemas.openxmlformats.org/wordprocessingml/2006/main" xmlns:w14="http://schemas.microsoft.com/office/word/2010/wordml" xmlns:w15="http://schemas.microsoft.com/office/word/2012/wordml" xmlns:w16se="http://schemas.microsoft.com/office/word/2015/wordml/symex" xmlns:wpg="http://schemas.microsoft.com/office/word/2010/wordprocessingGroup" xmlns:wpi="http://schemas.microsoft.com/office/word/2010/wordprocessingInk" xmlns:wne="http://schemas.microsoft.com/office/word/2006/wordml" xmlns:wps="http://schemas.microsoft.com/office/word/2010/wordprocessingShape" mc:Ignorable="w14 w15 w16se wp14">
   <w:abstractNum w:abstractNumId="0" w15:restartNumberingAfterBreak="0">
     <w:nsid w:val="13CD413B"/>
     <w:multiLevelType w:val="hybridMultilevel"/>
@@ -13264,7 +13376,7 @@
       </w:pPr>
     </w:pPrDefault>
   </w:docDefaults>
-  <w:latentStyles w:defLockedState="0" w:defUIPriority="99" w:defSemiHidden="0" w:defUnhideWhenUsed="0" w:defQFormat="0" w:count="371">
+  <w:latentStyles w:defLockedState="0" w:defUIPriority="99" w:defSemiHidden="0" w:defUnhideWhenUsed="0" w:defQFormat="0" w:count="374">
     <w:lsdException w:name="Normal" w:uiPriority="0" w:qFormat="1"/>
     <w:lsdException w:name="heading 1" w:uiPriority="9" w:qFormat="1"/>
     <w:lsdException w:name="heading 2" w:semiHidden="1" w:uiPriority="9" w:unhideWhenUsed="1" w:qFormat="1"/>
@@ -13370,7 +13482,6 @@
     <w:lsdException w:name="HTML Sample" w:semiHidden="1" w:unhideWhenUsed="1"/>
     <w:lsdException w:name="HTML Typewriter" w:semiHidden="1" w:unhideWhenUsed="1"/>
     <w:lsdException w:name="HTML Variable" w:semiHidden="1" w:unhideWhenUsed="1"/>
-    <w:lsdException w:name="Normal Table" w:semiHidden="1" w:unhideWhenUsed="1"/>
     <w:lsdException w:name="annotation subject" w:semiHidden="1" w:unhideWhenUsed="1"/>
     <w:lsdException w:name="No List" w:semiHidden="1" w:unhideWhenUsed="1"/>
     <w:lsdException w:name="Outline List 1" w:semiHidden="1" w:unhideWhenUsed="1"/>
@@ -13415,7 +13526,6 @@
     <w:lsdException w:name="Table Professional" w:semiHidden="1" w:unhideWhenUsed="1"/>
     <w:lsdException w:name="Table Subtle 1" w:semiHidden="1" w:unhideWhenUsed="1"/>
     <w:lsdException w:name="Table Subtle 2" w:semiHidden="1" w:unhideWhenUsed="1"/>
-    <w:lsdException w:name="Table Web 1" w:semiHidden="1" w:unhideWhenUsed="1"/>
     <w:lsdException w:name="Table Web 2" w:semiHidden="1" w:unhideWhenUsed="1"/>
     <w:lsdException w:name="Table Web 3" w:semiHidden="1" w:unhideWhenUsed="1"/>
     <w:lsdException w:name="Balloon Text" w:semiHidden="1" w:unhideWhenUsed="1"/>
@@ -13636,6 +13746,9 @@
     <w:lsdException w:name="List Table 5 Dark Accent 6" w:uiPriority="50"/>
     <w:lsdException w:name="List Table 6 Colorful Accent 6" w:uiPriority="51"/>
     <w:lsdException w:name="List Table 7 Colorful Accent 6" w:uiPriority="52"/>
+    <w:lsdException w:name="Mention" w:semiHidden="1" w:unhideWhenUsed="1"/>
+    <w:lsdException w:name="Smart Hyperlink" w:semiHidden="1" w:unhideWhenUsed="1"/>
+    <w:lsdException w:name="Hashtag" w:semiHidden="1" w:unhideWhenUsed="1"/>
   </w:latentStyles>
   <w:style w:type="paragraph" w:default="1" w:styleId="Normal">
     <w:name w:val="Normal"/>
@@ -14389,7 +14502,7 @@
 </file>
 
 <file path=customXml/itemProps1.xml><?xml version="1.0" encoding="utf-8"?>
-<ds:datastoreItem xmlns:ds="http://schemas.openxmlformats.org/officeDocument/2006/customXml" ds:itemID="{EE6ACF34-CB51-40FC-AEC7-5C72998FCB58}">
+<ds:datastoreItem xmlns:ds="http://schemas.openxmlformats.org/officeDocument/2006/customXml" ds:itemID="{58E54652-9BF4-47A5-8C44-1E582C595B44}">
   <ds:schemaRefs>
     <ds:schemaRef ds:uri="http://schemas.openxmlformats.org/officeDocument/2006/bibliography"/>
   </ds:schemaRefs>

</xml_diff>